<commit_message>
Removed some diagnostic fields. Added CLS recenter for QAD imaging. Refactored ephemeris processing to remove redundant code between Scout, Horizons and MPC look-up's.
</commit_message>
<xml_diff>
--- a/Hot Pursuit/Docs/Hot Pursuit Description.docx
+++ b/Hot Pursuit/Docs/Hot Pursuit Description.docx
@@ -100,27 +100,7 @@
           <w:sz w:val="20"/>
           <w:szCs w:val="20"/>
         </w:rPr>
-        <w:t xml:space="preserve">I’m thinking we should have a category called “101 Fun Things </w:t>
-      </w:r>
-      <w:proofErr w:type="gramStart"/>
-      <w:r>
-        <w:rPr>
-          <w:rFonts w:ascii="Arial" w:hAnsi="Arial" w:cs="Arial"/>
-          <w:bCs/>
-          <w:sz w:val="20"/>
-          <w:szCs w:val="20"/>
-        </w:rPr>
-        <w:t>To</w:t>
-      </w:r>
-      <w:proofErr w:type="gramEnd"/>
-      <w:r>
-        <w:rPr>
-          <w:rFonts w:ascii="Arial" w:hAnsi="Arial" w:cs="Arial"/>
-          <w:bCs/>
-          <w:sz w:val="20"/>
-          <w:szCs w:val="20"/>
-        </w:rPr>
-        <w:t xml:space="preserve"> Do With </w:t>
+        <w:t xml:space="preserve">I’m thinking we should have a category called “101 Fun Things To Do With </w:t>
       </w:r>
       <w:proofErr w:type="spellStart"/>
       <w:r>
@@ -140,67 +120,7 @@
           <w:sz w:val="20"/>
           <w:szCs w:val="20"/>
         </w:rPr>
-        <w:t xml:space="preserve">.  This little application mostly falls under that moniker.  As most of us know, a couple of hundred good sized rocks are discovered whizzing by the earth every year.  Today, most of these </w:t>
-      </w:r>
-      <w:proofErr w:type="gramStart"/>
-      <w:r>
-        <w:rPr>
-          <w:rFonts w:ascii="Arial" w:hAnsi="Arial" w:cs="Arial"/>
-          <w:bCs/>
-          <w:sz w:val="20"/>
-          <w:szCs w:val="20"/>
-        </w:rPr>
-        <w:t>Near Earth</w:t>
-      </w:r>
-      <w:proofErr w:type="gramEnd"/>
-      <w:r>
-        <w:rPr>
-          <w:rFonts w:ascii="Arial" w:hAnsi="Arial" w:cs="Arial"/>
-          <w:bCs/>
-          <w:sz w:val="20"/>
-          <w:szCs w:val="20"/>
-        </w:rPr>
-        <w:t xml:space="preserve"> Objects (NEO’s) are identified by well-funded, organized projects, but a few are still by amateurs, here and there.  However once spotted, each reported fly-by goes through a phase where it must be </w:t>
-      </w:r>
-      <w:proofErr w:type="gramStart"/>
-      <w:r>
-        <w:rPr>
-          <w:rFonts w:ascii="Arial" w:hAnsi="Arial" w:cs="Arial"/>
-          <w:bCs/>
-          <w:sz w:val="20"/>
-          <w:szCs w:val="20"/>
-        </w:rPr>
-        <w:t>confirmed</w:t>
-      </w:r>
-      <w:proofErr w:type="gramEnd"/>
-      <w:r>
-        <w:rPr>
-          <w:rFonts w:ascii="Arial" w:hAnsi="Arial" w:cs="Arial"/>
-          <w:bCs/>
-          <w:sz w:val="20"/>
-          <w:szCs w:val="20"/>
-        </w:rPr>
-        <w:t xml:space="preserve"> and a precise orbit determined through multiple, independent measurements.  During its time in purgatory, a NEO is listed on a NASA website called “Scout”.  Once confirmed (by somebody, at some point, I guess) the object moves </w:t>
-      </w:r>
-      <w:proofErr w:type="gramStart"/>
-      <w:r>
-        <w:rPr>
-          <w:rFonts w:ascii="Arial" w:hAnsi="Arial" w:cs="Arial"/>
-          <w:bCs/>
-          <w:sz w:val="20"/>
-          <w:szCs w:val="20"/>
-        </w:rPr>
-        <w:t>off of</w:t>
-      </w:r>
-      <w:proofErr w:type="gramEnd"/>
-      <w:r>
-        <w:rPr>
-          <w:rFonts w:ascii="Arial" w:hAnsi="Arial" w:cs="Arial"/>
-          <w:bCs/>
-          <w:sz w:val="20"/>
-          <w:szCs w:val="20"/>
-        </w:rPr>
-        <w:t xml:space="preserve"> Scout and into the IAU Minor Planet Center database.  But, for a time, one has a chance for a look at the equivalent of an astronomical UFO.  That’s where this little app comes in.</w:t>
+        <w:t>.  This little application mostly falls under that moniker.  As most of us know, a couple of hundred good sized rocks are discovered whizzing by the earth every year.  Today, most of these Near Earth Objects (NEO’s) are identified by well-funded, organized projects, but a few are still by amateurs, here and there.  However once spotted, each reported fly-by goes through a phase where it must be confirmed and a precise orbit determined through multiple, independent measurements.  During its time in purgatory, a NEO is listed on a NASA website called “Scout”.  Once confirmed (by somebody, at some point, I guess) the object moves off of Scout and into the IAU Minor Planet Center database.  But, for a time, one has a chance for a look at the equivalent of an astronomical UFO.  That’s where this little app comes in.</w:t>
       </w:r>
     </w:p>
     <w:p>
@@ -332,25 +252,14 @@
           <w:szCs w:val="20"/>
         </w:rPr>
       </w:pPr>
-      <w:proofErr w:type="gramStart"/>
-      <w:r>
-        <w:rPr>
-          <w:rFonts w:ascii="Arial" w:hAnsi="Arial" w:cs="Arial"/>
-          <w:bCs/>
-          <w:sz w:val="20"/>
-          <w:szCs w:val="20"/>
-        </w:rPr>
-        <w:t>So</w:t>
-      </w:r>
-      <w:proofErr w:type="gramEnd"/>
-      <w:r>
-        <w:rPr>
-          <w:rFonts w:ascii="Arial" w:hAnsi="Arial" w:cs="Arial"/>
-          <w:bCs/>
-          <w:sz w:val="20"/>
-          <w:szCs w:val="20"/>
-        </w:rPr>
-        <w:t xml:space="preserve"> what Hot Pursuit does is get the current ephemeris information from Scout, then recalculates and interpolates the position and speed in down to one second </w:t>
+      <w:r>
+        <w:rPr>
+          <w:rFonts w:ascii="Arial" w:hAnsi="Arial" w:cs="Arial"/>
+          <w:bCs/>
+          <w:sz w:val="20"/>
+          <w:szCs w:val="20"/>
+        </w:rPr>
+        <w:t xml:space="preserve">So what Hot Pursuit does is get the current ephemeris information from Scout, then recalculates and interpolates the position and speed in down to one second </w:t>
       </w:r>
       <w:r>
         <w:rPr>
@@ -397,27 +306,7 @@
           <w:sz w:val="20"/>
           <w:szCs w:val="20"/>
         </w:rPr>
-        <w:t xml:space="preserve"> in the form of real-time Tracking Speed changes over the course of the session.  The user is free to use whatever imaging technique they </w:t>
-      </w:r>
-      <w:proofErr w:type="gramStart"/>
-      <w:r>
-        <w:rPr>
-          <w:rFonts w:ascii="Arial" w:hAnsi="Arial" w:cs="Arial"/>
-          <w:bCs/>
-          <w:sz w:val="20"/>
-          <w:szCs w:val="20"/>
-        </w:rPr>
-        <w:t>prefer:</w:t>
-      </w:r>
-      <w:proofErr w:type="gramEnd"/>
-      <w:r>
-        <w:rPr>
-          <w:rFonts w:ascii="Arial" w:hAnsi="Arial" w:cs="Arial"/>
-          <w:bCs/>
-          <w:sz w:val="20"/>
-          <w:szCs w:val="20"/>
-        </w:rPr>
-        <w:t xml:space="preserve"> long exposure, stacking, live stacking, video, </w:t>
+        <w:t xml:space="preserve"> in the form of real-time Tracking Speed changes over the course of the session.  The user is free to use whatever imaging technique they prefer: long exposure, stacking, live stacking, video, </w:t>
       </w:r>
       <w:proofErr w:type="spellStart"/>
       <w:r>
@@ -2516,9 +2405,8 @@
           <w:szCs w:val="24"/>
           <w:u w:val="single"/>
         </w:rPr>
-        <w:t xml:space="preserve">, </w:t>
-      </w:r>
-      <w:proofErr w:type="gramStart"/>
+        <w:t>, Fields</w:t>
+      </w:r>
       <w:r>
         <w:rPr>
           <w:rFonts w:ascii="Arial" w:hAnsi="Arial" w:cs="Arial"/>
@@ -2527,10 +2415,11 @@
           <w:szCs w:val="24"/>
           <w:u w:val="single"/>
         </w:rPr>
-        <w:t>Fields</w:t>
-      </w:r>
-      <w:proofErr w:type="gramEnd"/>
-      <w:r>
+        <w:t xml:space="preserve"> and Commands</w:t>
+      </w:r>
+    </w:p>
+    <w:p>
+      <w:pPr>
         <w:rPr>
           <w:rFonts w:ascii="Arial" w:hAnsi="Arial" w:cs="Arial"/>
           <w:b/>
@@ -2538,22 +2427,10 @@
           <w:szCs w:val="24"/>
           <w:u w:val="single"/>
         </w:rPr>
-        <w:t xml:space="preserve"> and Commands</w:t>
-      </w:r>
+      </w:pPr>
     </w:p>
     <w:p>
       <w:pPr>
-        <w:rPr>
-          <w:rFonts w:ascii="Arial" w:hAnsi="Arial" w:cs="Arial"/>
-          <w:b/>
-          <w:sz w:val="24"/>
-          <w:szCs w:val="24"/>
-          <w:u w:val="single"/>
-        </w:rPr>
-      </w:pPr>
-    </w:p>
-    <w:p>
-      <w:pPr>
         <w:jc w:val="center"/>
         <w:rPr>
           <w:rFonts w:ascii="Arial" w:hAnsi="Arial" w:cs="Arial"/>
@@ -2572,10 +2449,10 @@
           <w:szCs w:val="20"/>
         </w:rPr>
         <w:drawing>
-          <wp:inline distT="0" distB="0" distL="0" distR="0" wp14:anchorId="27F96F3F" wp14:editId="272D94D0">
-            <wp:extent cx="5401429" cy="2105319"/>
-            <wp:effectExtent l="0" t="0" r="8890" b="9525"/>
-            <wp:docPr id="2" name="Picture 2" descr="Graphical user interface, application&#10;&#10;Description automatically generated"/>
+          <wp:inline distT="0" distB="0" distL="0" distR="0" wp14:anchorId="29B9242D" wp14:editId="3EAD8DB1">
+            <wp:extent cx="5410955" cy="2086266"/>
+            <wp:effectExtent l="0" t="0" r="0" b="9525"/>
+            <wp:docPr id="5" name="Picture 5" descr="Graphical user interface, application&#10;&#10;Description automatically generated"/>
             <wp:cNvGraphicFramePr>
               <a:graphicFrameLocks xmlns:a="http://schemas.openxmlformats.org/drawingml/2006/main" noChangeAspect="1"/>
             </wp:cNvGraphicFramePr>
@@ -2583,7 +2460,7 @@
               <a:graphicData uri="http://schemas.openxmlformats.org/drawingml/2006/picture">
                 <pic:pic xmlns:pic="http://schemas.openxmlformats.org/drawingml/2006/picture">
                   <pic:nvPicPr>
-                    <pic:cNvPr id="2" name="Picture 2" descr="Graphical user interface, application&#10;&#10;Description automatically generated"/>
+                    <pic:cNvPr id="5" name="Picture 5" descr="Graphical user interface, application&#10;&#10;Description automatically generated"/>
                     <pic:cNvPicPr/>
                   </pic:nvPicPr>
                   <pic:blipFill>
@@ -2595,7 +2472,7 @@
                   <pic:spPr>
                     <a:xfrm>
                       <a:off x="0" y="0"/>
-                      <a:ext cx="5401429" cy="2105319"/>
+                      <a:ext cx="5410955" cy="2086266"/>
                     </a:xfrm>
                     <a:prstGeom prst="rect">
                       <a:avLst/>
@@ -2792,7 +2669,7 @@
           <w:szCs w:val="20"/>
           <w:u w:val="single"/>
         </w:rPr>
-        <w:t>Look Up</w:t>
+        <w:t>TheSky</w:t>
       </w:r>
       <w:r>
         <w:rPr>
@@ -2823,7 +2700,7 @@
           <w:sz w:val="20"/>
           <w:szCs w:val="20"/>
         </w:rPr>
-        <w:t xml:space="preserve">Hot Puruit will use the target name typed in the Target field for querying either Scout or Horizons for ephemeris data.  If not, then the </w:t>
+        <w:t xml:space="preserve">Hot Puruit will </w:t>
       </w:r>
       <w:r>
         <w:rPr>
@@ -2833,7 +2710,7 @@
           <w:sz w:val="20"/>
           <w:szCs w:val="20"/>
         </w:rPr>
-        <w:t>target name will be acquired from TheSky.</w:t>
+        <w:t>acquire the current target name (i.e. Find)</w:t>
       </w:r>
       <w:r>
         <w:rPr>
@@ -2843,7 +2720,87 @@
           <w:sz w:val="20"/>
           <w:szCs w:val="20"/>
         </w:rPr>
-        <w:t xml:space="preserve">  Look Up is automatically checked if the user starts typing into the Target field.</w:t>
+        <w:t xml:space="preserve"> from</w:t>
+      </w:r>
+      <w:r>
+        <w:rPr>
+          <w:rFonts w:ascii="Arial" w:hAnsi="Arial" w:cs="Arial"/>
+          <w:bCs/>
+          <w:noProof/>
+          <w:sz w:val="20"/>
+          <w:szCs w:val="20"/>
+        </w:rPr>
+        <w:t xml:space="preserve"> TheSky</w:t>
+      </w:r>
+      <w:r>
+        <w:rPr>
+          <w:rFonts w:ascii="Arial" w:hAnsi="Arial" w:cs="Arial"/>
+          <w:bCs/>
+          <w:noProof/>
+          <w:sz w:val="20"/>
+          <w:szCs w:val="20"/>
+        </w:rPr>
+        <w:t xml:space="preserve"> </w:t>
+      </w:r>
+      <w:r>
+        <w:rPr>
+          <w:rFonts w:ascii="Arial" w:hAnsi="Arial" w:cs="Arial"/>
+          <w:bCs/>
+          <w:noProof/>
+          <w:sz w:val="20"/>
+          <w:szCs w:val="20"/>
+        </w:rPr>
+        <w:t xml:space="preserve">as the target </w:t>
+      </w:r>
+      <w:r>
+        <w:rPr>
+          <w:rFonts w:ascii="Arial" w:hAnsi="Arial" w:cs="Arial"/>
+          <w:bCs/>
+          <w:noProof/>
+          <w:sz w:val="20"/>
+          <w:szCs w:val="20"/>
+        </w:rPr>
+        <w:t xml:space="preserve">for ephemeris data.  </w:t>
+      </w:r>
+      <w:r>
+        <w:rPr>
+          <w:rFonts w:ascii="Arial" w:hAnsi="Arial" w:cs="Arial"/>
+          <w:bCs/>
+          <w:noProof/>
+          <w:sz w:val="20"/>
+          <w:szCs w:val="20"/>
+        </w:rPr>
+        <w:t xml:space="preserve">TheSky </w:t>
+      </w:r>
+      <w:r>
+        <w:rPr>
+          <w:rFonts w:ascii="Arial" w:hAnsi="Arial" w:cs="Arial"/>
+          <w:bCs/>
+          <w:noProof/>
+          <w:sz w:val="20"/>
+          <w:szCs w:val="20"/>
+        </w:rPr>
+        <w:t xml:space="preserve">is automatically </w:t>
+      </w:r>
+      <w:r>
+        <w:rPr>
+          <w:rFonts w:ascii="Arial" w:hAnsi="Arial" w:cs="Arial"/>
+          <w:bCs/>
+          <w:noProof/>
+          <w:sz w:val="20"/>
+          <w:szCs w:val="20"/>
+        </w:rPr>
+        <w:t>un</w:t>
+      </w:r>
+      <w:r>
+        <w:rPr>
+          <w:rFonts w:ascii="Arial" w:hAnsi="Arial" w:cs="Arial"/>
+          <w:bCs/>
+          <w:noProof/>
+          <w:sz w:val="20"/>
+          <w:szCs w:val="20"/>
+        </w:rPr>
+        <w:t>checked if the user starts typing into the Target field.</w:t>
       </w:r>
     </w:p>
     <w:p>
@@ -2865,7 +2822,7 @@
           <w:szCs w:val="20"/>
           <w:u w:val="single"/>
         </w:rPr>
-        <w:t>CLS</w:t>
+        <w:t>RA Rate</w:t>
       </w:r>
       <w:r>
         <w:rPr>
@@ -2874,8 +2831,9 @@
           <w:noProof/>
           <w:sz w:val="20"/>
           <w:szCs w:val="20"/>
-        </w:rPr>
-        <w:t xml:space="preserve">: If checked, </w:t>
+          <w:u w:val="single"/>
+        </w:rPr>
+        <w:t>:</w:t>
       </w:r>
       <w:r>
         <w:rPr>
@@ -2885,7 +2843,7 @@
           <w:sz w:val="20"/>
           <w:szCs w:val="20"/>
         </w:rPr>
-        <w:t xml:space="preserve">a Closed Loop Slew will be used </w:t>
+        <w:t xml:space="preserve">  </w:t>
       </w:r>
       <w:r>
         <w:rPr>
@@ -2895,17 +2853,7 @@
           <w:sz w:val="20"/>
           <w:szCs w:val="20"/>
         </w:rPr>
-        <w:t xml:space="preserve">to iniitially point to the target.  Otherwise </w:t>
-      </w:r>
-      <w:r>
-        <w:rPr>
-          <w:rFonts w:ascii="Arial" w:hAnsi="Arial" w:cs="Arial"/>
-          <w:bCs/>
-          <w:noProof/>
-          <w:sz w:val="20"/>
-          <w:szCs w:val="20"/>
-        </w:rPr>
-        <w:t>a simple slew will be used.</w:t>
+        <w:t>Rate of change in arcsec per minute of RA, corrected for the observer’s location.</w:t>
       </w:r>
     </w:p>
     <w:p>
@@ -2927,7 +2875,7 @@
           <w:szCs w:val="20"/>
           <w:u w:val="single"/>
         </w:rPr>
-        <w:t>RA Rate</w:t>
+        <w:t>Dec Rate</w:t>
       </w:r>
       <w:r>
         <w:rPr>
@@ -2948,17 +2896,7 @@
           <w:sz w:val="20"/>
           <w:szCs w:val="20"/>
         </w:rPr>
-        <w:t xml:space="preserve">  </w:t>
-      </w:r>
-      <w:r>
-        <w:rPr>
-          <w:rFonts w:ascii="Arial" w:hAnsi="Arial" w:cs="Arial"/>
-          <w:bCs/>
-          <w:noProof/>
-          <w:sz w:val="20"/>
-          <w:szCs w:val="20"/>
-        </w:rPr>
-        <w:t>Rate of change in arcsec per minute of RA, corrected for the observer’s location.</w:t>
+        <w:t xml:space="preserve">  Rate of change in arcsec per minute of Dec, corrected for the observer’s location.</w:t>
       </w:r>
     </w:p>
     <w:p>
@@ -2966,43 +2904,29 @@
         <w:rPr>
           <w:rFonts w:ascii="Arial" w:hAnsi="Arial" w:cs="Arial"/>
           <w:bCs/>
-          <w:noProof/>
-          <w:sz w:val="20"/>
-          <w:szCs w:val="20"/>
-        </w:rPr>
-      </w:pPr>
-      <w:r>
-        <w:rPr>
-          <w:rFonts w:ascii="Arial" w:hAnsi="Arial" w:cs="Arial"/>
-          <w:bCs/>
-          <w:noProof/>
+          <w:sz w:val="20"/>
+          <w:szCs w:val="20"/>
+        </w:rPr>
+      </w:pPr>
+      <w:r>
+        <w:rPr>
+          <w:rFonts w:ascii="Arial" w:hAnsi="Arial" w:cs="Arial"/>
+          <w:bCs/>
           <w:sz w:val="20"/>
           <w:szCs w:val="20"/>
           <w:u w:val="single"/>
         </w:rPr>
         <w:lastRenderedPageBreak/>
-        <w:t>Dec Rate</w:t>
-      </w:r>
-      <w:r>
-        <w:rPr>
-          <w:rFonts w:ascii="Arial" w:hAnsi="Arial" w:cs="Arial"/>
-          <w:bCs/>
-          <w:noProof/>
-          <w:sz w:val="20"/>
-          <w:szCs w:val="20"/>
-          <w:u w:val="single"/>
-        </w:rPr>
-        <w:t>:</w:t>
-      </w:r>
-      <w:r>
-        <w:rPr>
-          <w:rFonts w:ascii="Arial" w:hAnsi="Arial" w:cs="Arial"/>
-          <w:bCs/>
-          <w:noProof/>
-          <w:sz w:val="20"/>
-          <w:szCs w:val="20"/>
-        </w:rPr>
-        <w:t xml:space="preserve">  Rate of change in arcsec per minute of Dec, corrected for the observer’s location.</w:t>
+        <w:t>Range</w:t>
+      </w:r>
+      <w:r>
+        <w:rPr>
+          <w:rFonts w:ascii="Arial" w:hAnsi="Arial" w:cs="Arial"/>
+          <w:bCs/>
+          <w:sz w:val="20"/>
+          <w:szCs w:val="20"/>
+        </w:rPr>
+        <w:t>: Distance to the target in AU.</w:t>
       </w:r>
     </w:p>
     <w:p>
@@ -3010,72 +2934,121 @@
         <w:rPr>
           <w:rFonts w:ascii="Arial" w:hAnsi="Arial" w:cs="Arial"/>
           <w:bCs/>
-          <w:noProof/>
-          <w:sz w:val="20"/>
-          <w:szCs w:val="20"/>
-        </w:rPr>
-      </w:pPr>
-      <w:r>
-        <w:rPr>
-          <w:rFonts w:ascii="Arial" w:hAnsi="Arial" w:cs="Arial"/>
-          <w:bCs/>
-          <w:noProof/>
+          <w:sz w:val="20"/>
+          <w:szCs w:val="20"/>
+        </w:rPr>
+      </w:pPr>
+      <w:r>
+        <w:rPr>
+          <w:rFonts w:ascii="Arial" w:hAnsi="Arial" w:cs="Arial"/>
+          <w:bCs/>
           <w:sz w:val="20"/>
           <w:szCs w:val="20"/>
           <w:u w:val="single"/>
         </w:rPr>
-        <w:t>Correction</w:t>
-      </w:r>
-      <w:r>
-        <w:rPr>
-          <w:rFonts w:ascii="Arial" w:hAnsi="Arial" w:cs="Arial"/>
-          <w:bCs/>
-          <w:noProof/>
+        <w:t xml:space="preserve">Update </w:t>
+      </w:r>
+      <w:r>
+        <w:rPr>
+          <w:rFonts w:ascii="Arial" w:hAnsi="Arial" w:cs="Arial"/>
+          <w:bCs/>
           <w:sz w:val="20"/>
           <w:szCs w:val="20"/>
           <w:u w:val="single"/>
         </w:rPr>
-        <w:t>:</w:t>
-      </w:r>
-      <w:r>
-        <w:rPr>
-          <w:rFonts w:ascii="Arial" w:hAnsi="Arial" w:cs="Arial"/>
-          <w:bCs/>
-          <w:noProof/>
-          <w:sz w:val="20"/>
-          <w:szCs w:val="20"/>
-        </w:rPr>
-        <w:t xml:space="preserve">  </w:t>
-      </w:r>
-      <w:r>
-        <w:rPr>
-          <w:rFonts w:ascii="Arial" w:hAnsi="Arial" w:cs="Arial"/>
-          <w:bCs/>
-          <w:noProof/>
-          <w:sz w:val="20"/>
-          <w:szCs w:val="20"/>
-        </w:rPr>
-        <w:t xml:space="preserve">Total correction of RA/Dec for observers location relative to nearest </w:t>
-      </w:r>
-      <w:r>
-        <w:rPr>
-          <w:rFonts w:ascii="Arial" w:hAnsi="Arial" w:cs="Arial"/>
-          <w:bCs/>
-          <w:noProof/>
-          <w:sz w:val="20"/>
-          <w:szCs w:val="20"/>
-        </w:rPr>
-        <w:t>MPC-registered observatory</w:t>
-      </w:r>
-      <w:r>
-        <w:rPr>
-          <w:rFonts w:ascii="Arial" w:hAnsi="Arial" w:cs="Arial"/>
-          <w:bCs/>
-          <w:noProof/>
-          <w:sz w:val="20"/>
-          <w:szCs w:val="20"/>
-        </w:rPr>
-        <w:t xml:space="preserve"> when tracking Scout targets.  </w:t>
+        <w:t>Interval</w:t>
+      </w:r>
+      <w:r>
+        <w:rPr>
+          <w:rFonts w:ascii="Arial" w:hAnsi="Arial" w:cs="Arial"/>
+          <w:bCs/>
+          <w:sz w:val="20"/>
+          <w:szCs w:val="20"/>
+        </w:rPr>
+        <w:t xml:space="preserve">: Sets the rate at which the </w:t>
+      </w:r>
+      <w:r>
+        <w:rPr>
+          <w:rFonts w:ascii="Arial" w:hAnsi="Arial" w:cs="Arial"/>
+          <w:bCs/>
+          <w:sz w:val="20"/>
+          <w:szCs w:val="20"/>
+        </w:rPr>
+        <w:t xml:space="preserve">updates </w:t>
+      </w:r>
+      <w:proofErr w:type="spellStart"/>
+      <w:r>
+        <w:rPr>
+          <w:rFonts w:ascii="Arial" w:hAnsi="Arial" w:cs="Arial"/>
+          <w:bCs/>
+          <w:sz w:val="20"/>
+          <w:szCs w:val="20"/>
+        </w:rPr>
+        <w:t>TheSky</w:t>
+      </w:r>
+      <w:proofErr w:type="spellEnd"/>
+      <w:r>
+        <w:rPr>
+          <w:rFonts w:ascii="Arial" w:hAnsi="Arial" w:cs="Arial"/>
+          <w:bCs/>
+          <w:sz w:val="20"/>
+          <w:szCs w:val="20"/>
+        </w:rPr>
+        <w:t xml:space="preserve"> </w:t>
+      </w:r>
+      <w:r>
+        <w:rPr>
+          <w:rFonts w:ascii="Arial" w:hAnsi="Arial" w:cs="Arial"/>
+          <w:bCs/>
+          <w:sz w:val="20"/>
+          <w:szCs w:val="20"/>
+        </w:rPr>
+        <w:t xml:space="preserve">tracking </w:t>
+      </w:r>
+      <w:r>
+        <w:rPr>
+          <w:rFonts w:ascii="Arial" w:hAnsi="Arial" w:cs="Arial"/>
+          <w:bCs/>
+          <w:sz w:val="20"/>
+          <w:szCs w:val="20"/>
+        </w:rPr>
+        <w:t>with</w:t>
+      </w:r>
+      <w:r>
+        <w:rPr>
+          <w:rFonts w:ascii="Arial" w:hAnsi="Arial" w:cs="Arial"/>
+          <w:bCs/>
+          <w:sz w:val="20"/>
+          <w:szCs w:val="20"/>
+        </w:rPr>
+        <w:t xml:space="preserve"> new ephemeris data.  </w:t>
+      </w:r>
+      <w:r>
+        <w:rPr>
+          <w:rFonts w:ascii="Arial" w:hAnsi="Arial" w:cs="Arial"/>
+          <w:bCs/>
+          <w:sz w:val="20"/>
+          <w:szCs w:val="20"/>
+        </w:rPr>
+        <w:t xml:space="preserve">The minimum period for ephemeris from Scout is 1 minute.  If “Seconds” is selected, then Hot Pursuit will </w:t>
+      </w:r>
+      <w:r>
+        <w:rPr>
+          <w:rFonts w:ascii="Arial" w:hAnsi="Arial" w:cs="Arial"/>
+          <w:bCs/>
+          <w:sz w:val="20"/>
+          <w:szCs w:val="20"/>
+        </w:rPr>
+        <w:t>interpolate at the period set by the Update Period</w:t>
+      </w:r>
+      <w:r>
+        <w:rPr>
+          <w:rFonts w:ascii="Arial" w:hAnsi="Arial" w:cs="Arial"/>
+          <w:bCs/>
+          <w:sz w:val="20"/>
+          <w:szCs w:val="20"/>
+        </w:rPr>
+        <w:t>.</w:t>
       </w:r>
     </w:p>
     <w:p>
@@ -3095,7 +3068,7 @@
           <w:szCs w:val="20"/>
           <w:u w:val="single"/>
         </w:rPr>
-        <w:t xml:space="preserve">Update </w:t>
+        <w:t>Next Update</w:t>
       </w:r>
       <w:r>
         <w:rPr>
@@ -3105,25 +3078,25 @@
           <w:szCs w:val="20"/>
           <w:u w:val="single"/>
         </w:rPr>
-        <w:t>Interval</w:t>
-      </w:r>
-      <w:r>
-        <w:rPr>
-          <w:rFonts w:ascii="Arial" w:hAnsi="Arial" w:cs="Arial"/>
-          <w:bCs/>
-          <w:sz w:val="20"/>
-          <w:szCs w:val="20"/>
-        </w:rPr>
-        <w:t xml:space="preserve">: Sets the rate at which the </w:t>
-      </w:r>
-      <w:r>
-        <w:rPr>
-          <w:rFonts w:ascii="Arial" w:hAnsi="Arial" w:cs="Arial"/>
-          <w:bCs/>
-          <w:sz w:val="20"/>
-          <w:szCs w:val="20"/>
-        </w:rPr>
-        <w:t xml:space="preserve">updates </w:t>
+        <w:t>:</w:t>
+      </w:r>
+      <w:r>
+        <w:rPr>
+          <w:rFonts w:ascii="Arial" w:hAnsi="Arial" w:cs="Arial"/>
+          <w:bCs/>
+          <w:sz w:val="20"/>
+          <w:szCs w:val="20"/>
+        </w:rPr>
+        <w:t xml:space="preserve">  </w:t>
+      </w:r>
+      <w:r>
+        <w:rPr>
+          <w:rFonts w:ascii="Arial" w:hAnsi="Arial" w:cs="Arial"/>
+          <w:bCs/>
+          <w:sz w:val="20"/>
+          <w:szCs w:val="20"/>
+        </w:rPr>
+        <w:t xml:space="preserve">Number of seconds until the next tracking change to </w:t>
       </w:r>
       <w:proofErr w:type="spellStart"/>
       <w:r>
@@ -3136,60 +3109,6 @@
         <w:t>TheSky</w:t>
       </w:r>
       <w:proofErr w:type="spellEnd"/>
-      <w:r>
-        <w:rPr>
-          <w:rFonts w:ascii="Arial" w:hAnsi="Arial" w:cs="Arial"/>
-          <w:bCs/>
-          <w:sz w:val="20"/>
-          <w:szCs w:val="20"/>
-        </w:rPr>
-        <w:t xml:space="preserve"> </w:t>
-      </w:r>
-      <w:r>
-        <w:rPr>
-          <w:rFonts w:ascii="Arial" w:hAnsi="Arial" w:cs="Arial"/>
-          <w:bCs/>
-          <w:sz w:val="20"/>
-          <w:szCs w:val="20"/>
-        </w:rPr>
-        <w:t xml:space="preserve">tracking </w:t>
-      </w:r>
-      <w:r>
-        <w:rPr>
-          <w:rFonts w:ascii="Arial" w:hAnsi="Arial" w:cs="Arial"/>
-          <w:bCs/>
-          <w:sz w:val="20"/>
-          <w:szCs w:val="20"/>
-        </w:rPr>
-        <w:t>with</w:t>
-      </w:r>
-      <w:r>
-        <w:rPr>
-          <w:rFonts w:ascii="Arial" w:hAnsi="Arial" w:cs="Arial"/>
-          <w:bCs/>
-          <w:sz w:val="20"/>
-          <w:szCs w:val="20"/>
-        </w:rPr>
-        <w:t xml:space="preserve"> new ephemeris data.  </w:t>
-      </w:r>
-      <w:r>
-        <w:rPr>
-          <w:rFonts w:ascii="Arial" w:hAnsi="Arial" w:cs="Arial"/>
-          <w:bCs/>
-          <w:sz w:val="20"/>
-          <w:szCs w:val="20"/>
-        </w:rPr>
-        <w:t xml:space="preserve">The minimum period for ephemeris from Scout is 1 minute.  If “Seconds” is selected, then Hot Pursuit will </w:t>
-      </w:r>
-      <w:r>
-        <w:rPr>
-          <w:rFonts w:ascii="Arial" w:hAnsi="Arial" w:cs="Arial"/>
-          <w:bCs/>
-          <w:sz w:val="20"/>
-          <w:szCs w:val="20"/>
-        </w:rPr>
-        <w:t>interpolate at the period set by the Update Period</w:t>
-      </w:r>
       <w:r>
         <w:rPr>
           <w:rFonts w:ascii="Arial" w:hAnsi="Arial" w:cs="Arial"/>
@@ -3205,67 +3124,31 @@
         <w:rPr>
           <w:rFonts w:ascii="Arial" w:hAnsi="Arial" w:cs="Arial"/>
           <w:bCs/>
-          <w:sz w:val="20"/>
-          <w:szCs w:val="20"/>
-        </w:rPr>
-      </w:pPr>
-      <w:r>
-        <w:rPr>
-          <w:rFonts w:ascii="Arial" w:hAnsi="Arial" w:cs="Arial"/>
-          <w:bCs/>
+          <w:noProof/>
+          <w:sz w:val="20"/>
+          <w:szCs w:val="20"/>
+        </w:rPr>
+      </w:pPr>
+      <w:r>
+        <w:rPr>
+          <w:rFonts w:ascii="Arial" w:hAnsi="Arial" w:cs="Arial"/>
+          <w:bCs/>
+          <w:noProof/>
           <w:sz w:val="20"/>
           <w:szCs w:val="20"/>
           <w:u w:val="single"/>
         </w:rPr>
-        <w:t>Next Update</w:t>
-      </w:r>
-      <w:r>
-        <w:rPr>
-          <w:rFonts w:ascii="Arial" w:hAnsi="Arial" w:cs="Arial"/>
-          <w:bCs/>
-          <w:sz w:val="20"/>
-          <w:szCs w:val="20"/>
-          <w:u w:val="single"/>
-        </w:rPr>
-        <w:t>:</w:t>
-      </w:r>
-      <w:r>
-        <w:rPr>
-          <w:rFonts w:ascii="Arial" w:hAnsi="Arial" w:cs="Arial"/>
-          <w:bCs/>
-          <w:sz w:val="20"/>
-          <w:szCs w:val="20"/>
-        </w:rPr>
-        <w:t xml:space="preserve">  </w:t>
-      </w:r>
-      <w:r>
-        <w:rPr>
-          <w:rFonts w:ascii="Arial" w:hAnsi="Arial" w:cs="Arial"/>
-          <w:bCs/>
-          <w:sz w:val="20"/>
-          <w:szCs w:val="20"/>
-        </w:rPr>
-        <w:t xml:space="preserve">Number of seconds until the next tracking change to </w:t>
-      </w:r>
-      <w:proofErr w:type="spellStart"/>
-      <w:r>
-        <w:rPr>
-          <w:rFonts w:ascii="Arial" w:hAnsi="Arial" w:cs="Arial"/>
-          <w:bCs/>
-          <w:sz w:val="20"/>
-          <w:szCs w:val="20"/>
-        </w:rPr>
-        <w:t>TheSky</w:t>
-      </w:r>
-      <w:proofErr w:type="spellEnd"/>
-      <w:r>
-        <w:rPr>
-          <w:rFonts w:ascii="Arial" w:hAnsi="Arial" w:cs="Arial"/>
-          <w:bCs/>
-          <w:sz w:val="20"/>
-          <w:szCs w:val="20"/>
-        </w:rPr>
-        <w:t>.</w:t>
+        <w:t>CLS</w:t>
+      </w:r>
+      <w:r>
+        <w:rPr>
+          <w:rFonts w:ascii="Arial" w:hAnsi="Arial" w:cs="Arial"/>
+          <w:bCs/>
+          <w:noProof/>
+          <w:sz w:val="20"/>
+          <w:szCs w:val="20"/>
+        </w:rPr>
+        <w:t>: If checked, a Closed Loop Slew will be used to iniitially point to the target.  Otherwise a simple slew will be used.</w:t>
       </w:r>
     </w:p>
     <w:p>
@@ -3285,25 +3168,35 @@
           <w:szCs w:val="20"/>
           <w:u w:val="single"/>
         </w:rPr>
-        <w:t>Range</w:t>
-      </w:r>
-      <w:r>
-        <w:rPr>
-          <w:rFonts w:ascii="Arial" w:hAnsi="Arial" w:cs="Arial"/>
-          <w:bCs/>
-          <w:sz w:val="20"/>
-          <w:szCs w:val="20"/>
-        </w:rPr>
-        <w:t xml:space="preserve">: Distance to the target in </w:t>
-      </w:r>
-      <w:r>
-        <w:rPr>
-          <w:rFonts w:ascii="Arial" w:hAnsi="Arial" w:cs="Arial"/>
-          <w:bCs/>
-          <w:sz w:val="20"/>
-          <w:szCs w:val="20"/>
-        </w:rPr>
-        <w:t>AU.</w:t>
+        <w:t>On Top</w:t>
+      </w:r>
+      <w:r>
+        <w:rPr>
+          <w:rFonts w:ascii="Arial" w:hAnsi="Arial" w:cs="Arial"/>
+          <w:bCs/>
+          <w:sz w:val="20"/>
+          <w:szCs w:val="20"/>
+          <w:u w:val="single"/>
+        </w:rPr>
+        <w:t>:</w:t>
+      </w:r>
+      <w:r>
+        <w:rPr>
+          <w:rFonts w:ascii="Arial" w:hAnsi="Arial" w:cs="Arial"/>
+          <w:bCs/>
+          <w:sz w:val="20"/>
+          <w:szCs w:val="20"/>
+        </w:rPr>
+        <w:t xml:space="preserve">  </w:t>
+      </w:r>
+      <w:r>
+        <w:rPr>
+          <w:rFonts w:ascii="Arial" w:hAnsi="Arial" w:cs="Arial"/>
+          <w:bCs/>
+          <w:sz w:val="20"/>
+          <w:szCs w:val="20"/>
+        </w:rPr>
+        <w:t>Causes the Hot Pursuit window to stay on top of all other windows.</w:t>
       </w:r>
     </w:p>
     <w:p>
@@ -3323,35 +3216,34 @@
           <w:szCs w:val="20"/>
           <w:u w:val="single"/>
         </w:rPr>
-        <w:t>On Top</w:t>
-      </w:r>
-      <w:r>
-        <w:rPr>
-          <w:rFonts w:ascii="Arial" w:hAnsi="Arial" w:cs="Arial"/>
-          <w:bCs/>
-          <w:sz w:val="20"/>
-          <w:szCs w:val="20"/>
-          <w:u w:val="single"/>
-        </w:rPr>
-        <w:t>:</w:t>
-      </w:r>
-      <w:r>
-        <w:rPr>
-          <w:rFonts w:ascii="Arial" w:hAnsi="Arial" w:cs="Arial"/>
-          <w:bCs/>
-          <w:sz w:val="20"/>
-          <w:szCs w:val="20"/>
-        </w:rPr>
-        <w:t xml:space="preserve">  </w:t>
-      </w:r>
-      <w:r>
-        <w:rPr>
-          <w:rFonts w:ascii="Arial" w:hAnsi="Arial" w:cs="Arial"/>
-          <w:bCs/>
-          <w:sz w:val="20"/>
-          <w:szCs w:val="20"/>
-        </w:rPr>
-        <w:t>Causes the Hot Pursuit window to stay on top of all other windows.</w:t>
+        <w:t>Scout</w:t>
+      </w:r>
+      <w:r>
+        <w:rPr>
+          <w:rFonts w:ascii="Arial" w:hAnsi="Arial" w:cs="Arial"/>
+          <w:bCs/>
+          <w:sz w:val="20"/>
+          <w:szCs w:val="20"/>
+        </w:rPr>
+        <w:t xml:space="preserve">: Initiates </w:t>
+      </w:r>
+      <w:r>
+        <w:rPr>
+          <w:rFonts w:ascii="Arial" w:hAnsi="Arial" w:cs="Arial"/>
+          <w:bCs/>
+          <w:sz w:val="20"/>
+          <w:szCs w:val="20"/>
+        </w:rPr>
+        <w:t xml:space="preserve">MPC Scout </w:t>
+      </w:r>
+      <w:r>
+        <w:rPr>
+          <w:rFonts w:ascii="Arial" w:hAnsi="Arial" w:cs="Arial"/>
+          <w:bCs/>
+          <w:sz w:val="20"/>
+          <w:szCs w:val="20"/>
+        </w:rPr>
+        <w:t>query and tracking which is repeatedly updated according to the update period.</w:t>
       </w:r>
     </w:p>
     <w:p>
@@ -3371,34 +3263,35 @@
           <w:szCs w:val="20"/>
           <w:u w:val="single"/>
         </w:rPr>
-        <w:t>Scout</w:t>
-      </w:r>
-      <w:r>
-        <w:rPr>
-          <w:rFonts w:ascii="Arial" w:hAnsi="Arial" w:cs="Arial"/>
-          <w:bCs/>
-          <w:sz w:val="20"/>
-          <w:szCs w:val="20"/>
-        </w:rPr>
-        <w:t xml:space="preserve">: Initiates </w:t>
-      </w:r>
-      <w:r>
-        <w:rPr>
-          <w:rFonts w:ascii="Arial" w:hAnsi="Arial" w:cs="Arial"/>
-          <w:bCs/>
-          <w:sz w:val="20"/>
-          <w:szCs w:val="20"/>
-        </w:rPr>
-        <w:t xml:space="preserve">MPC Scout </w:t>
-      </w:r>
-      <w:r>
-        <w:rPr>
-          <w:rFonts w:ascii="Arial" w:hAnsi="Arial" w:cs="Arial"/>
-          <w:bCs/>
-          <w:sz w:val="20"/>
-          <w:szCs w:val="20"/>
-        </w:rPr>
-        <w:t>query and tracking which is repeatedly updated according to the update period.</w:t>
+        <w:t>Horizons</w:t>
+      </w:r>
+      <w:r>
+        <w:rPr>
+          <w:rFonts w:ascii="Arial" w:hAnsi="Arial" w:cs="Arial"/>
+          <w:bCs/>
+          <w:sz w:val="20"/>
+          <w:szCs w:val="20"/>
+          <w:u w:val="single"/>
+        </w:rPr>
+        <w:t>:</w:t>
+      </w:r>
+      <w:r>
+        <w:rPr>
+          <w:rFonts w:ascii="Arial" w:hAnsi="Arial" w:cs="Arial"/>
+          <w:bCs/>
+          <w:sz w:val="20"/>
+          <w:szCs w:val="20"/>
+        </w:rPr>
+        <w:t xml:space="preserve"> </w:t>
+      </w:r>
+      <w:r>
+        <w:rPr>
+          <w:rFonts w:ascii="Arial" w:hAnsi="Arial" w:cs="Arial"/>
+          <w:bCs/>
+          <w:sz w:val="20"/>
+          <w:szCs w:val="20"/>
+        </w:rPr>
+        <w:t>Initiates NASA Horizons query and tracking which is repeatedly updated according to the update period.</w:t>
       </w:r>
     </w:p>
     <w:p>
@@ -3418,17 +3311,7 @@
           <w:szCs w:val="20"/>
           <w:u w:val="single"/>
         </w:rPr>
-        <w:t>Horizons</w:t>
-      </w:r>
-      <w:r>
-        <w:rPr>
-          <w:rFonts w:ascii="Arial" w:hAnsi="Arial" w:cs="Arial"/>
-          <w:bCs/>
-          <w:sz w:val="20"/>
-          <w:szCs w:val="20"/>
-          <w:u w:val="single"/>
-        </w:rPr>
-        <w:t>:</w:t>
+        <w:t>MPC:</w:t>
       </w:r>
       <w:r>
         <w:rPr>
@@ -3446,7 +3329,7 @@
           <w:sz w:val="20"/>
           <w:szCs w:val="20"/>
         </w:rPr>
-        <w:t>Initiates NASA Horizons query and tracking which is repeatedly updated according to the update period.</w:t>
+        <w:t>Initiates IAU Minor Planet Center query and tracking which is repeatedly updated according to the update period.</w:t>
       </w:r>
     </w:p>
     <w:p>
@@ -3466,44 +3349,6 @@
           <w:szCs w:val="20"/>
           <w:u w:val="single"/>
         </w:rPr>
-        <w:t>MPC:</w:t>
-      </w:r>
-      <w:r>
-        <w:rPr>
-          <w:rFonts w:ascii="Arial" w:hAnsi="Arial" w:cs="Arial"/>
-          <w:bCs/>
-          <w:sz w:val="20"/>
-          <w:szCs w:val="20"/>
-        </w:rPr>
-        <w:t xml:space="preserve"> </w:t>
-      </w:r>
-      <w:r>
-        <w:rPr>
-          <w:rFonts w:ascii="Arial" w:hAnsi="Arial" w:cs="Arial"/>
-          <w:bCs/>
-          <w:sz w:val="20"/>
-          <w:szCs w:val="20"/>
-        </w:rPr>
-        <w:t>Initiates IAU Minor Planet Center query and tracking which is repeatedly updated according to the update period.</w:t>
-      </w:r>
-    </w:p>
-    <w:p>
-      <w:pPr>
-        <w:rPr>
-          <w:rFonts w:ascii="Arial" w:hAnsi="Arial" w:cs="Arial"/>
-          <w:bCs/>
-          <w:sz w:val="20"/>
-          <w:szCs w:val="20"/>
-        </w:rPr>
-      </w:pPr>
-      <w:r>
-        <w:rPr>
-          <w:rFonts w:ascii="Arial" w:hAnsi="Arial" w:cs="Arial"/>
-          <w:bCs/>
-          <w:sz w:val="20"/>
-          <w:szCs w:val="20"/>
-          <w:u w:val="single"/>
-        </w:rPr>
         <w:t>Stop</w:t>
       </w:r>
       <w:r>
@@ -3524,25 +3369,14 @@
         </w:rPr>
         <w:t xml:space="preserve">tracking </w:t>
       </w:r>
-      <w:proofErr w:type="gramStart"/>
-      <w:r>
-        <w:rPr>
-          <w:rFonts w:ascii="Arial" w:hAnsi="Arial" w:cs="Arial"/>
-          <w:bCs/>
-          <w:sz w:val="20"/>
-          <w:szCs w:val="20"/>
-        </w:rPr>
-        <w:t>update, but</w:t>
-      </w:r>
-      <w:proofErr w:type="gramEnd"/>
-      <w:r>
-        <w:rPr>
-          <w:rFonts w:ascii="Arial" w:hAnsi="Arial" w:cs="Arial"/>
-          <w:bCs/>
-          <w:sz w:val="20"/>
-          <w:szCs w:val="20"/>
-        </w:rPr>
-        <w:t xml:space="preserve"> does not close the program.</w:t>
+      <w:r>
+        <w:rPr>
+          <w:rFonts w:ascii="Arial" w:hAnsi="Arial" w:cs="Arial"/>
+          <w:bCs/>
+          <w:sz w:val="20"/>
+          <w:szCs w:val="20"/>
+        </w:rPr>
+        <w:t>update, but does not close the program.</w:t>
       </w:r>
       <w:r>
         <w:rPr>
@@ -4899,25 +4733,7 @@
           <w:sz w:val="20"/>
           <w:szCs w:val="20"/>
         </w:rPr>
-        <w:t xml:space="preserve"> in Administrator Mode </w:t>
-      </w:r>
-      <w:proofErr w:type="gramStart"/>
-      <w:r>
-        <w:rPr>
-          <w:rFonts w:ascii="Arial" w:hAnsi="Arial" w:cs="Arial"/>
-          <w:sz w:val="20"/>
-          <w:szCs w:val="20"/>
-        </w:rPr>
-        <w:t>in order to</w:t>
-      </w:r>
-      <w:proofErr w:type="gramEnd"/>
-      <w:r>
-        <w:rPr>
-          <w:rFonts w:ascii="Arial" w:hAnsi="Arial" w:cs="Arial"/>
-          <w:sz w:val="20"/>
-          <w:szCs w:val="20"/>
-        </w:rPr>
-        <w:t xml:space="preserve"> allow </w:t>
+        <w:t xml:space="preserve"> in Administrator Mode in order to allow </w:t>
       </w:r>
       <w:proofErr w:type="spellStart"/>
       <w:r>
@@ -5219,23 +5035,13 @@
         </w:rPr>
         <w:t xml:space="preserve"> </w:t>
       </w:r>
-      <w:proofErr w:type="gramStart"/>
-      <w:r>
-        <w:rPr>
-          <w:rFonts w:ascii="Arial" w:hAnsi="Arial" w:cs="Arial"/>
-          <w:sz w:val="20"/>
-          <w:szCs w:val="20"/>
-        </w:rPr>
-        <w:t>where</w:t>
-      </w:r>
-      <w:proofErr w:type="gramEnd"/>
-      <w:r>
-        <w:rPr>
-          <w:rFonts w:ascii="Arial" w:hAnsi="Arial" w:cs="Arial"/>
-          <w:sz w:val="20"/>
-          <w:szCs w:val="20"/>
-        </w:rPr>
-        <w:t xml:space="preserve"> </w:t>
+      <w:r>
+        <w:rPr>
+          <w:rFonts w:ascii="Arial" w:hAnsi="Arial" w:cs="Arial"/>
+          <w:sz w:val="20"/>
+          <w:szCs w:val="20"/>
+        </w:rPr>
+        <w:t xml:space="preserve">where </w:t>
       </w:r>
     </w:p>
     <w:p>
@@ -5281,25 +5087,7 @@
           <w:sz w:val="20"/>
           <w:szCs w:val="20"/>
         </w:rPr>
-        <w:t xml:space="preserve"> = binning</w:t>
-      </w:r>
-      <w:proofErr w:type="gramStart"/>
-      <w:r>
-        <w:rPr>
-          <w:rFonts w:ascii="Arial" w:hAnsi="Arial" w:cs="Arial"/>
-          <w:sz w:val="20"/>
-          <w:szCs w:val="20"/>
-        </w:rPr>
-        <w:t>:  “</w:t>
-      </w:r>
-      <w:proofErr w:type="gramEnd"/>
-      <w:r>
-        <w:rPr>
-          <w:rFonts w:ascii="Arial" w:hAnsi="Arial" w:cs="Arial"/>
-          <w:sz w:val="20"/>
-          <w:szCs w:val="20"/>
-        </w:rPr>
-        <w:t xml:space="preserve">1x1”, “2x2”, </w:t>
+        <w:t xml:space="preserve"> = binning:  “1x1”, “2x2”, </w:t>
       </w:r>
       <w:proofErr w:type="spellStart"/>
       <w:r>
@@ -5341,25 +5129,7 @@
           <w:sz w:val="20"/>
           <w:szCs w:val="20"/>
         </w:rPr>
-        <w:t xml:space="preserve"> = temperature in Centigrade</w:t>
-      </w:r>
-      <w:proofErr w:type="gramStart"/>
-      <w:r>
-        <w:rPr>
-          <w:rFonts w:ascii="Arial" w:hAnsi="Arial" w:cs="Arial"/>
-          <w:sz w:val="20"/>
-          <w:szCs w:val="20"/>
-        </w:rPr>
-        <w:t>:  “</w:t>
-      </w:r>
-      <w:proofErr w:type="gramEnd"/>
-      <w:r>
-        <w:rPr>
-          <w:rFonts w:ascii="Arial" w:hAnsi="Arial" w:cs="Arial"/>
-          <w:sz w:val="20"/>
-          <w:szCs w:val="20"/>
-        </w:rPr>
-        <w:t>-</w:t>
+        <w:t xml:space="preserve"> = temperature in Centigrade:  “-</w:t>
       </w:r>
       <w:proofErr w:type="spellStart"/>
       <w:r>

</xml_diff>

<commit_message>
Updated doc's to reflect recent changes.
</commit_message>
<xml_diff>
--- a/Hot Pursuit/Docs/Hot Pursuit Description.docx
+++ b/Hot Pursuit/Docs/Hot Pursuit Description.docx
@@ -100,27 +100,7 @@
           <w:sz w:val="20"/>
           <w:szCs w:val="20"/>
         </w:rPr>
-        <w:t xml:space="preserve">I’m thinking we should have a category called “101 Fun Things To Do With </w:t>
-      </w:r>
-      <w:proofErr w:type="spellStart"/>
-      <w:r>
-        <w:rPr>
-          <w:rFonts w:ascii="Arial" w:hAnsi="Arial" w:cs="Arial"/>
-          <w:bCs/>
-          <w:sz w:val="20"/>
-          <w:szCs w:val="20"/>
-        </w:rPr>
-        <w:t>TheSky</w:t>
-      </w:r>
-      <w:proofErr w:type="spellEnd"/>
-      <w:r>
-        <w:rPr>
-          <w:rFonts w:ascii="Arial" w:hAnsi="Arial" w:cs="Arial"/>
-          <w:bCs/>
-          <w:sz w:val="20"/>
-          <w:szCs w:val="20"/>
-        </w:rPr>
-        <w:t>.  This little application mostly falls under that moniker.  As most of us know, a couple of hundred good sized rocks are discovered whizzing by the earth every year.  Today, most of these Near Earth Objects (NEO’s) are identified by well-funded, organized projects, but a few are still by amateurs, here and there.  However once spotted, each reported fly-by goes through a phase where it must be confirmed and a precise orbit determined through multiple, independent measurements.  During its time in purgatory, a NEO is listed on a NASA website called “Scout”.  Once confirmed (by somebody, at some point, I guess) the object moves off of Scout and into the IAU Minor Planet Center database.  But, for a time, one has a chance for a look at the equivalent of an astronomical UFO.  That’s where this little app comes in.</w:t>
+        <w:t>I’m thinking we should have a category called “101 Fun Things To Do With TheSky.  This little application mostly falls under that moniker.  As most of us know, a couple of hundred good sized rocks are discovered whizzing by the earth every year.  Today, most of these Near Earth Objects (NEO’s) are identified by well-funded, organized projects, but a few are still by amateurs, here and there.  However once spotted, each reported fly-by goes through a phase where it must be confirmed and a precise orbit determined through multiple, independent measurements.  During its time in purgatory, a NEO is listed on a NASA website called “Scout”.  Once confirmed (by somebody, at some point, I guess) the object moves off of Scout and into the IAU Minor Planet Center database.  But, for a time, one has a chance for a look at the equivalent of an astronomical UFO.  That’s where this little app comes in.</w:t>
       </w:r>
     </w:p>
     <w:p>
@@ -159,7 +139,6 @@
         </w:rPr>
         <w:t xml:space="preserve"> with another </w:t>
       </w:r>
-      <w:proofErr w:type="spellStart"/>
       <w:r>
         <w:rPr>
           <w:rFonts w:ascii="Arial" w:hAnsi="Arial" w:cs="Arial"/>
@@ -169,7 +148,6 @@
         </w:rPr>
         <w:t>TSXToolKit</w:t>
       </w:r>
-      <w:proofErr w:type="spellEnd"/>
       <w:r>
         <w:rPr>
           <w:rFonts w:ascii="Arial" w:hAnsi="Arial" w:cs="Arial"/>
@@ -277,17 +255,7 @@
           <w:sz w:val="20"/>
           <w:szCs w:val="20"/>
         </w:rPr>
-        <w:t xml:space="preserve"> for the imager’s site.  That calculation is passed to </w:t>
-      </w:r>
-      <w:proofErr w:type="spellStart"/>
-      <w:r>
-        <w:rPr>
-          <w:rFonts w:ascii="Arial" w:hAnsi="Arial" w:cs="Arial"/>
-          <w:bCs/>
-          <w:sz w:val="20"/>
-          <w:szCs w:val="20"/>
-        </w:rPr>
-        <w:t>T</w:t>
+        <w:t xml:space="preserve"> for the imager’s site.  That calculation is passed to T</w:t>
       </w:r>
       <w:r>
         <w:rPr>
@@ -298,27 +266,15 @@
         </w:rPr>
         <w:t>heSky</w:t>
       </w:r>
-      <w:proofErr w:type="spellEnd"/>
-      <w:r>
-        <w:rPr>
-          <w:rFonts w:ascii="Arial" w:hAnsi="Arial" w:cs="Arial"/>
-          <w:bCs/>
-          <w:sz w:val="20"/>
-          <w:szCs w:val="20"/>
-        </w:rPr>
-        <w:t xml:space="preserve"> in the form of real-time Tracking Speed changes over the course of the session.  The user is free to use whatever imaging technique they prefer: long exposure, stacking, live stacking, video, </w:t>
-      </w:r>
-      <w:proofErr w:type="spellStart"/>
-      <w:r>
-        <w:rPr>
-          <w:rFonts w:ascii="Arial" w:hAnsi="Arial" w:cs="Arial"/>
-          <w:bCs/>
-          <w:sz w:val="20"/>
-          <w:szCs w:val="20"/>
-        </w:rPr>
-        <w:t>etc</w:t>
-      </w:r>
-      <w:proofErr w:type="spellEnd"/>
+      <w:r>
+        <w:rPr>
+          <w:rFonts w:ascii="Arial" w:hAnsi="Arial" w:cs="Arial"/>
+          <w:bCs/>
+          <w:sz w:val="20"/>
+          <w:szCs w:val="20"/>
+        </w:rPr>
+        <w:t xml:space="preserve"> in the form of real-time Tracking Speed changes over the course of the session.  The user is free to use whatever imaging technique they prefer: long exposure, stacking, live stacking, video, etc</w:t>
+      </w:r>
       <w:r>
         <w:rPr>
           <w:rFonts w:ascii="Arial" w:hAnsi="Arial" w:cs="Arial"/>
@@ -715,202 +671,142 @@
           <w:sz w:val="20"/>
           <w:szCs w:val="20"/>
         </w:rPr>
+        <w:t xml:space="preserve"> TheSky to select a target from the </w:t>
+      </w:r>
+      <w:r>
+        <w:rPr>
+          <w:rFonts w:ascii="Arial" w:hAnsi="Arial" w:cs="Arial"/>
+          <w:bCs/>
+          <w:sz w:val="20"/>
+          <w:szCs w:val="20"/>
+        </w:rPr>
+        <w:t xml:space="preserve">Small Solar System Body database, or </w:t>
+      </w:r>
+      <w:r>
+        <w:rPr>
+          <w:rFonts w:ascii="Arial" w:hAnsi="Arial" w:cs="Arial"/>
+          <w:bCs/>
+          <w:sz w:val="20"/>
+          <w:szCs w:val="20"/>
+        </w:rPr>
+        <w:t xml:space="preserve">just </w:t>
+      </w:r>
+      <w:r>
+        <w:rPr>
+          <w:rFonts w:ascii="Arial" w:hAnsi="Arial" w:cs="Arial"/>
+          <w:bCs/>
+          <w:sz w:val="20"/>
+          <w:szCs w:val="20"/>
+        </w:rPr>
+        <w:t xml:space="preserve">enter a </w:t>
+      </w:r>
+      <w:r>
+        <w:rPr>
+          <w:rFonts w:ascii="Arial" w:hAnsi="Arial" w:cs="Arial"/>
+          <w:bCs/>
+          <w:sz w:val="20"/>
+          <w:szCs w:val="20"/>
+        </w:rPr>
+        <w:t xml:space="preserve">name designation in the Target field to select.  </w:t>
+      </w:r>
+      <w:r>
+        <w:rPr>
+          <w:rFonts w:ascii="Arial" w:hAnsi="Arial" w:cs="Arial"/>
+          <w:bCs/>
+          <w:sz w:val="20"/>
+          <w:szCs w:val="20"/>
+        </w:rPr>
+        <w:t>For instance, if you wanted to image the James Webb, simply enter “JWST” in the target field</w:t>
+      </w:r>
+      <w:r>
+        <w:rPr>
+          <w:rFonts w:ascii="Arial" w:hAnsi="Arial" w:cs="Arial"/>
+          <w:bCs/>
+          <w:sz w:val="20"/>
+          <w:szCs w:val="20"/>
+        </w:rPr>
+        <w:t xml:space="preserve"> and</w:t>
+      </w:r>
+      <w:r>
+        <w:rPr>
+          <w:rFonts w:ascii="Arial" w:hAnsi="Arial" w:cs="Arial"/>
+          <w:bCs/>
+          <w:sz w:val="20"/>
+          <w:szCs w:val="20"/>
+        </w:rPr>
+        <w:t xml:space="preserve"> hit “Horizons” </w:t>
+      </w:r>
+      <w:r>
+        <w:rPr>
+          <w:rFonts w:ascii="Arial" w:hAnsi="Arial" w:cs="Arial"/>
+          <w:bCs/>
+          <w:sz w:val="20"/>
+          <w:szCs w:val="20"/>
+        </w:rPr>
+        <w:t xml:space="preserve">to load and </w:t>
+      </w:r>
+      <w:r>
+        <w:rPr>
+          <w:rFonts w:ascii="Arial" w:hAnsi="Arial" w:cs="Arial"/>
+          <w:bCs/>
+          <w:sz w:val="20"/>
+          <w:szCs w:val="20"/>
+        </w:rPr>
+        <w:t>initiate TheSky tracking.</w:t>
+      </w:r>
+      <w:r>
+        <w:rPr>
+          <w:rFonts w:ascii="Arial" w:hAnsi="Arial" w:cs="Arial"/>
+          <w:bCs/>
+          <w:sz w:val="20"/>
+          <w:szCs w:val="20"/>
+        </w:rPr>
+        <w:t xml:space="preserve">  Naming conventions seem to differ between the two </w:t>
+      </w:r>
+      <w:r>
+        <w:rPr>
+          <w:rFonts w:ascii="Arial" w:hAnsi="Arial" w:cs="Arial"/>
+          <w:bCs/>
+          <w:sz w:val="20"/>
+          <w:szCs w:val="20"/>
+        </w:rPr>
+        <w:t>databases, so if one doesn’t work, try the other.</w:t>
+      </w:r>
+      <w:r>
+        <w:rPr>
+          <w:rFonts w:ascii="Arial" w:hAnsi="Arial" w:cs="Arial"/>
+          <w:bCs/>
+          <w:sz w:val="20"/>
+          <w:szCs w:val="20"/>
+        </w:rPr>
+        <w:t xml:space="preserve">  For instance, the MPC database seems more amenable to</w:t>
+      </w:r>
+      <w:r>
+        <w:rPr>
+          <w:rFonts w:ascii="Arial" w:hAnsi="Arial" w:cs="Arial"/>
+          <w:bCs/>
+          <w:sz w:val="20"/>
+          <w:szCs w:val="20"/>
+        </w:rPr>
+        <w:t xml:space="preserve"> successful searches on</w:t>
+      </w:r>
+      <w:r>
+        <w:rPr>
+          <w:rFonts w:ascii="Arial" w:hAnsi="Arial" w:cs="Arial"/>
+          <w:bCs/>
+          <w:sz w:val="20"/>
+          <w:szCs w:val="20"/>
+        </w:rPr>
         <w:t xml:space="preserve"> </w:t>
       </w:r>
-      <w:proofErr w:type="spellStart"/>
-      <w:r>
-        <w:rPr>
-          <w:rFonts w:ascii="Arial" w:hAnsi="Arial" w:cs="Arial"/>
-          <w:bCs/>
-          <w:sz w:val="20"/>
-          <w:szCs w:val="20"/>
-        </w:rPr>
-        <w:t>TheSky</w:t>
-      </w:r>
-      <w:proofErr w:type="spellEnd"/>
-      <w:r>
-        <w:rPr>
-          <w:rFonts w:ascii="Arial" w:hAnsi="Arial" w:cs="Arial"/>
-          <w:bCs/>
-          <w:sz w:val="20"/>
-          <w:szCs w:val="20"/>
-        </w:rPr>
-        <w:t xml:space="preserve"> to select a target from the </w:t>
-      </w:r>
-      <w:r>
-        <w:rPr>
-          <w:rFonts w:ascii="Arial" w:hAnsi="Arial" w:cs="Arial"/>
-          <w:bCs/>
-          <w:sz w:val="20"/>
-          <w:szCs w:val="20"/>
-        </w:rPr>
-        <w:t xml:space="preserve">Small Solar System Body database, or </w:t>
-      </w:r>
-      <w:r>
-        <w:rPr>
-          <w:rFonts w:ascii="Arial" w:hAnsi="Arial" w:cs="Arial"/>
-          <w:bCs/>
-          <w:sz w:val="20"/>
-          <w:szCs w:val="20"/>
-        </w:rPr>
-        <w:t xml:space="preserve">just </w:t>
-      </w:r>
-      <w:r>
-        <w:rPr>
-          <w:rFonts w:ascii="Arial" w:hAnsi="Arial" w:cs="Arial"/>
-          <w:bCs/>
-          <w:sz w:val="20"/>
-          <w:szCs w:val="20"/>
-        </w:rPr>
-        <w:t xml:space="preserve">enter a </w:t>
-      </w:r>
-      <w:r>
-        <w:rPr>
-          <w:rFonts w:ascii="Arial" w:hAnsi="Arial" w:cs="Arial"/>
-          <w:bCs/>
-          <w:sz w:val="20"/>
-          <w:szCs w:val="20"/>
-        </w:rPr>
-        <w:t xml:space="preserve">name designation in the Target field to select.  </w:t>
-      </w:r>
-      <w:r>
-        <w:rPr>
-          <w:rFonts w:ascii="Arial" w:hAnsi="Arial" w:cs="Arial"/>
-          <w:bCs/>
-          <w:sz w:val="20"/>
-          <w:szCs w:val="20"/>
-        </w:rPr>
-        <w:t>For instance, if you wanted to image the James Webb, simply enter “JWST” in the target field</w:t>
-      </w:r>
-      <w:r>
-        <w:rPr>
-          <w:rFonts w:ascii="Arial" w:hAnsi="Arial" w:cs="Arial"/>
-          <w:bCs/>
-          <w:sz w:val="20"/>
-          <w:szCs w:val="20"/>
-        </w:rPr>
-        <w:t xml:space="preserve"> and</w:t>
-      </w:r>
-      <w:r>
-        <w:rPr>
-          <w:rFonts w:ascii="Arial" w:hAnsi="Arial" w:cs="Arial"/>
-          <w:bCs/>
-          <w:sz w:val="20"/>
-          <w:szCs w:val="20"/>
-        </w:rPr>
-        <w:t xml:space="preserve"> hit “Horizons” </w:t>
-      </w:r>
-      <w:r>
-        <w:rPr>
-          <w:rFonts w:ascii="Arial" w:hAnsi="Arial" w:cs="Arial"/>
-          <w:bCs/>
-          <w:sz w:val="20"/>
-          <w:szCs w:val="20"/>
-        </w:rPr>
-        <w:t xml:space="preserve">to load and </w:t>
-      </w:r>
-      <w:r>
-        <w:rPr>
-          <w:rFonts w:ascii="Arial" w:hAnsi="Arial" w:cs="Arial"/>
-          <w:bCs/>
-          <w:sz w:val="20"/>
-          <w:szCs w:val="20"/>
-        </w:rPr>
-        <w:t xml:space="preserve">initiate </w:t>
-      </w:r>
-      <w:proofErr w:type="spellStart"/>
-      <w:r>
-        <w:rPr>
-          <w:rFonts w:ascii="Arial" w:hAnsi="Arial" w:cs="Arial"/>
-          <w:bCs/>
-          <w:sz w:val="20"/>
-          <w:szCs w:val="20"/>
-        </w:rPr>
-        <w:t>TheSky</w:t>
-      </w:r>
-      <w:proofErr w:type="spellEnd"/>
-      <w:r>
-        <w:rPr>
-          <w:rFonts w:ascii="Arial" w:hAnsi="Arial" w:cs="Arial"/>
-          <w:bCs/>
-          <w:sz w:val="20"/>
-          <w:szCs w:val="20"/>
-        </w:rPr>
-        <w:t xml:space="preserve"> tracking.</w:t>
-      </w:r>
-      <w:r>
-        <w:rPr>
-          <w:rFonts w:ascii="Arial" w:hAnsi="Arial" w:cs="Arial"/>
-          <w:bCs/>
-          <w:sz w:val="20"/>
-          <w:szCs w:val="20"/>
-        </w:rPr>
-        <w:t xml:space="preserve">  Naming conventions seem to differ between the two </w:t>
-      </w:r>
-      <w:r>
-        <w:rPr>
-          <w:rFonts w:ascii="Arial" w:hAnsi="Arial" w:cs="Arial"/>
-          <w:bCs/>
-          <w:sz w:val="20"/>
-          <w:szCs w:val="20"/>
-        </w:rPr>
-        <w:t>databases, so if one doesn’t work, try the other.</w:t>
-      </w:r>
-      <w:r>
-        <w:rPr>
-          <w:rFonts w:ascii="Arial" w:hAnsi="Arial" w:cs="Arial"/>
-          <w:bCs/>
-          <w:sz w:val="20"/>
-          <w:szCs w:val="20"/>
-        </w:rPr>
-        <w:t xml:space="preserve">  For instance, the MPC database seems more amenable to</w:t>
-      </w:r>
-      <w:r>
-        <w:rPr>
-          <w:rFonts w:ascii="Arial" w:hAnsi="Arial" w:cs="Arial"/>
-          <w:bCs/>
-          <w:sz w:val="20"/>
-          <w:szCs w:val="20"/>
-        </w:rPr>
-        <w:t xml:space="preserve"> successful searches on</w:t>
-      </w:r>
-      <w:r>
-        <w:rPr>
-          <w:rFonts w:ascii="Arial" w:hAnsi="Arial" w:cs="Arial"/>
-          <w:bCs/>
-          <w:sz w:val="20"/>
-          <w:szCs w:val="20"/>
-        </w:rPr>
-        <w:t xml:space="preserve"> </w:t>
-      </w:r>
-      <w:r>
-        <w:rPr>
-          <w:rFonts w:ascii="Arial" w:hAnsi="Arial" w:cs="Arial"/>
-          <w:bCs/>
-          <w:sz w:val="20"/>
-          <w:szCs w:val="20"/>
-        </w:rPr>
-        <w:t xml:space="preserve">target designations such as found in </w:t>
-      </w:r>
-      <w:proofErr w:type="spellStart"/>
-      <w:r>
-        <w:rPr>
-          <w:rFonts w:ascii="Arial" w:hAnsi="Arial" w:cs="Arial"/>
-          <w:bCs/>
-          <w:sz w:val="20"/>
-          <w:szCs w:val="20"/>
-        </w:rPr>
-        <w:t>TheSky</w:t>
-      </w:r>
-      <w:proofErr w:type="spellEnd"/>
-      <w:r>
-        <w:rPr>
-          <w:rFonts w:ascii="Arial" w:hAnsi="Arial" w:cs="Arial"/>
-          <w:bCs/>
-          <w:sz w:val="20"/>
-          <w:szCs w:val="20"/>
-        </w:rPr>
-        <w:t>.</w:t>
+      <w:r>
+        <w:rPr>
+          <w:rFonts w:ascii="Arial" w:hAnsi="Arial" w:cs="Arial"/>
+          <w:bCs/>
+          <w:sz w:val="20"/>
+          <w:szCs w:val="20"/>
+        </w:rPr>
+        <w:t>target designations such as found in TheSky.</w:t>
       </w:r>
     </w:p>
     <w:p>
@@ -993,27 +889,7 @@
           <w:sz w:val="20"/>
           <w:szCs w:val="20"/>
         </w:rPr>
-        <w:t xml:space="preserve">un </w:t>
-      </w:r>
-      <w:proofErr w:type="spellStart"/>
-      <w:r>
-        <w:rPr>
-          <w:rFonts w:ascii="Arial" w:hAnsi="Arial" w:cs="Arial"/>
-          <w:bCs/>
-          <w:sz w:val="20"/>
-          <w:szCs w:val="20"/>
-        </w:rPr>
-        <w:t>TheSky</w:t>
-      </w:r>
-      <w:proofErr w:type="spellEnd"/>
-      <w:r>
-        <w:rPr>
-          <w:rFonts w:ascii="Arial" w:hAnsi="Arial" w:cs="Arial"/>
-          <w:bCs/>
-          <w:sz w:val="20"/>
-          <w:szCs w:val="20"/>
-        </w:rPr>
-        <w:t xml:space="preserve"> once (and only once) </w:t>
+        <w:t xml:space="preserve">un TheSky once (and only once) </w:t>
       </w:r>
       <w:r>
         <w:rPr>
@@ -1255,27 +1131,7 @@
           <w:sz w:val="20"/>
           <w:szCs w:val="20"/>
         </w:rPr>
-        <w:t xml:space="preserve">From the </w:t>
-      </w:r>
-      <w:proofErr w:type="spellStart"/>
-      <w:r>
-        <w:rPr>
-          <w:rFonts w:ascii="Arial" w:hAnsi="Arial" w:cs="Arial"/>
-          <w:bCs/>
-          <w:sz w:val="20"/>
-          <w:szCs w:val="20"/>
-        </w:rPr>
-        <w:t>TSXToolKit</w:t>
-      </w:r>
-      <w:proofErr w:type="spellEnd"/>
-      <w:r>
-        <w:rPr>
-          <w:rFonts w:ascii="Arial" w:hAnsi="Arial" w:cs="Arial"/>
-          <w:bCs/>
-          <w:sz w:val="20"/>
-          <w:szCs w:val="20"/>
-        </w:rPr>
-        <w:t xml:space="preserve"> in the Start Menu: </w:t>
+        <w:t xml:space="preserve">From the TSXToolKit in the Start Menu: </w:t>
       </w:r>
       <w:r>
         <w:rPr>
@@ -1522,17 +1378,7 @@
           <w:sz w:val="20"/>
           <w:szCs w:val="20"/>
         </w:rPr>
-        <w:t xml:space="preserve">In the </w:t>
-      </w:r>
-      <w:proofErr w:type="spellStart"/>
-      <w:r>
-        <w:rPr>
-          <w:rFonts w:ascii="Arial" w:hAnsi="Arial" w:cs="Arial"/>
-          <w:bCs/>
-          <w:sz w:val="20"/>
-          <w:szCs w:val="20"/>
-        </w:rPr>
-        <w:t>The</w:t>
+        <w:t>In the The</w:t>
       </w:r>
       <w:r>
         <w:rPr>
@@ -1543,7 +1389,6 @@
         </w:rPr>
         <w:t>Sky</w:t>
       </w:r>
-      <w:proofErr w:type="spellEnd"/>
       <w:r>
         <w:rPr>
           <w:rFonts w:ascii="Arial" w:hAnsi="Arial" w:cs="Arial"/>
@@ -1666,27 +1511,7 @@
           <w:sz w:val="20"/>
           <w:szCs w:val="20"/>
         </w:rPr>
-        <w:t xml:space="preserve">In </w:t>
-      </w:r>
-      <w:proofErr w:type="spellStart"/>
-      <w:r>
-        <w:rPr>
-          <w:rFonts w:ascii="Arial" w:hAnsi="Arial" w:cs="Arial"/>
-          <w:bCs/>
-          <w:sz w:val="20"/>
-          <w:szCs w:val="20"/>
-        </w:rPr>
-        <w:t>TheSky</w:t>
-      </w:r>
-      <w:proofErr w:type="spellEnd"/>
-      <w:r>
-        <w:rPr>
-          <w:rFonts w:ascii="Arial" w:hAnsi="Arial" w:cs="Arial"/>
-          <w:bCs/>
-          <w:sz w:val="20"/>
-          <w:szCs w:val="20"/>
-        </w:rPr>
-        <w:t>, p</w:t>
+        <w:t>In TheSky, p</w:t>
       </w:r>
       <w:r>
         <w:rPr>
@@ -2070,25 +1895,7 @@
           <w:sz w:val="20"/>
           <w:szCs w:val="20"/>
         </w:rPr>
-        <w:t xml:space="preserve">tracking of a NEO object with </w:t>
-      </w:r>
-      <w:proofErr w:type="spellStart"/>
-      <w:r>
-        <w:rPr>
-          <w:rFonts w:ascii="Arial" w:hAnsi="Arial" w:cs="Arial"/>
-          <w:sz w:val="20"/>
-          <w:szCs w:val="20"/>
-        </w:rPr>
-        <w:t>TheSky</w:t>
-      </w:r>
-      <w:proofErr w:type="spellEnd"/>
-      <w:r>
-        <w:rPr>
-          <w:rFonts w:ascii="Arial" w:hAnsi="Arial" w:cs="Arial"/>
-          <w:sz w:val="20"/>
-          <w:szCs w:val="20"/>
-        </w:rPr>
-        <w:t>.</w:t>
+        <w:t>tracking of a NEO object with TheSky.</w:t>
       </w:r>
     </w:p>
     <w:p>
@@ -2121,27 +1928,8 @@
           <w:sz w:val="20"/>
           <w:szCs w:val="20"/>
         </w:rPr>
-        <w:t xml:space="preserve"> input to </w:t>
-      </w:r>
-      <w:proofErr w:type="spellStart"/>
-      <w:r>
-        <w:rPr>
-          <w:rFonts w:ascii="Arial" w:hAnsi="Arial" w:cs="Arial"/>
-          <w:sz w:val="20"/>
-          <w:szCs w:val="20"/>
-        </w:rPr>
-        <w:t>TheSky</w:t>
-      </w:r>
-      <w:proofErr w:type="spellEnd"/>
-      <w:r>
-        <w:rPr>
-          <w:rFonts w:ascii="Arial" w:hAnsi="Arial" w:cs="Arial"/>
-          <w:sz w:val="20"/>
-          <w:szCs w:val="20"/>
-        </w:rPr>
-        <w:t xml:space="preserve"> using the </w:t>
-      </w:r>
-      <w:proofErr w:type="spellStart"/>
+        <w:t xml:space="preserve"> input to TheSky using the </w:t>
+      </w:r>
       <w:r>
         <w:rPr>
           <w:rFonts w:ascii="Arial" w:hAnsi="Arial" w:cs="Arial"/>
@@ -2150,18 +1938,7 @@
           <w:sz w:val="20"/>
           <w:szCs w:val="20"/>
         </w:rPr>
-        <w:t>TSXToolKit</w:t>
-      </w:r>
-      <w:proofErr w:type="spellEnd"/>
-      <w:r>
-        <w:rPr>
-          <w:rFonts w:ascii="Arial" w:hAnsi="Arial" w:cs="Arial"/>
-          <w:i/>
-          <w:iCs/>
-          <w:sz w:val="20"/>
-          <w:szCs w:val="20"/>
-        </w:rPr>
-        <w:t xml:space="preserve"> Transient Search</w:t>
+        <w:t>TSXToolKit Transient Search</w:t>
       </w:r>
       <w:r>
         <w:rPr>
@@ -2217,25 +1994,7 @@
           <w:sz w:val="20"/>
           <w:szCs w:val="20"/>
         </w:rPr>
-        <w:t xml:space="preserve"> in </w:t>
-      </w:r>
-      <w:proofErr w:type="spellStart"/>
-      <w:r>
-        <w:rPr>
-          <w:rFonts w:ascii="Arial" w:hAnsi="Arial" w:cs="Arial"/>
-          <w:sz w:val="20"/>
-          <w:szCs w:val="20"/>
-        </w:rPr>
-        <w:t>TheSky</w:t>
-      </w:r>
-      <w:proofErr w:type="spellEnd"/>
-      <w:r>
-        <w:rPr>
-          <w:rFonts w:ascii="Arial" w:hAnsi="Arial" w:cs="Arial"/>
-          <w:sz w:val="20"/>
-          <w:szCs w:val="20"/>
-        </w:rPr>
-        <w:t xml:space="preserve"> (or input </w:t>
+        <w:t xml:space="preserve"> in TheSky (or input </w:t>
       </w:r>
       <w:r>
         <w:rPr>
@@ -2449,10 +2208,10 @@
           <w:szCs w:val="20"/>
         </w:rPr>
         <w:drawing>
-          <wp:inline distT="0" distB="0" distL="0" distR="0" wp14:anchorId="29B9242D" wp14:editId="3EAD8DB1">
-            <wp:extent cx="5410955" cy="2086266"/>
-            <wp:effectExtent l="0" t="0" r="0" b="9525"/>
-            <wp:docPr id="5" name="Picture 5" descr="Graphical user interface, application&#10;&#10;Description automatically generated"/>
+          <wp:inline distT="0" distB="0" distL="0" distR="0" wp14:anchorId="25A3CE53" wp14:editId="182F0D7D">
+            <wp:extent cx="5591955" cy="2152950"/>
+            <wp:effectExtent l="0" t="0" r="8890" b="0"/>
+            <wp:docPr id="4" name="Picture 4" descr="Graphical user interface, application&#10;&#10;Description automatically generated"/>
             <wp:cNvGraphicFramePr>
               <a:graphicFrameLocks xmlns:a="http://schemas.openxmlformats.org/drawingml/2006/main" noChangeAspect="1"/>
             </wp:cNvGraphicFramePr>
@@ -2460,7 +2219,7 @@
               <a:graphicData uri="http://schemas.openxmlformats.org/drawingml/2006/picture">
                 <pic:pic xmlns:pic="http://schemas.openxmlformats.org/drawingml/2006/picture">
                   <pic:nvPicPr>
-                    <pic:cNvPr id="5" name="Picture 5" descr="Graphical user interface, application&#10;&#10;Description automatically generated"/>
+                    <pic:cNvPr id="4" name="Picture 4" descr="Graphical user interface, application&#10;&#10;Description automatically generated"/>
                     <pic:cNvPicPr/>
                   </pic:nvPicPr>
                   <pic:blipFill>
@@ -2472,7 +2231,7 @@
                   <pic:spPr>
                     <a:xfrm>
                       <a:off x="0" y="0"/>
-                      <a:ext cx="5410955" cy="2086266"/>
+                      <a:ext cx="5591955" cy="2152950"/>
                     </a:xfrm>
                     <a:prstGeom prst="rect">
                       <a:avLst/>
@@ -2946,7 +2705,88 @@
           <w:szCs w:val="20"/>
           <w:u w:val="single"/>
         </w:rPr>
-        <w:t xml:space="preserve">Update </w:t>
+        <w:t>Refresh</w:t>
+      </w:r>
+      <w:r>
+        <w:rPr>
+          <w:rFonts w:ascii="Arial" w:hAnsi="Arial" w:cs="Arial"/>
+          <w:bCs/>
+          <w:sz w:val="20"/>
+          <w:szCs w:val="20"/>
+        </w:rPr>
+        <w:t xml:space="preserve">: Sets the rate at which the </w:t>
+      </w:r>
+      <w:r>
+        <w:rPr>
+          <w:rFonts w:ascii="Arial" w:hAnsi="Arial" w:cs="Arial"/>
+          <w:bCs/>
+          <w:sz w:val="20"/>
+          <w:szCs w:val="20"/>
+        </w:rPr>
+        <w:t xml:space="preserve">updates TheSky </w:t>
+      </w:r>
+      <w:r>
+        <w:rPr>
+          <w:rFonts w:ascii="Arial" w:hAnsi="Arial" w:cs="Arial"/>
+          <w:bCs/>
+          <w:sz w:val="20"/>
+          <w:szCs w:val="20"/>
+        </w:rPr>
+        <w:t xml:space="preserve">tracking </w:t>
+      </w:r>
+      <w:r>
+        <w:rPr>
+          <w:rFonts w:ascii="Arial" w:hAnsi="Arial" w:cs="Arial"/>
+          <w:bCs/>
+          <w:sz w:val="20"/>
+          <w:szCs w:val="20"/>
+        </w:rPr>
+        <w:t>with</w:t>
+      </w:r>
+      <w:r>
+        <w:rPr>
+          <w:rFonts w:ascii="Arial" w:hAnsi="Arial" w:cs="Arial"/>
+          <w:bCs/>
+          <w:sz w:val="20"/>
+          <w:szCs w:val="20"/>
+        </w:rPr>
+        <w:t xml:space="preserve"> new ephemeris </w:t>
+      </w:r>
+      <w:r>
+        <w:rPr>
+          <w:rFonts w:ascii="Arial" w:hAnsi="Arial" w:cs="Arial"/>
+          <w:bCs/>
+          <w:sz w:val="20"/>
+          <w:szCs w:val="20"/>
+        </w:rPr>
+        <w:t xml:space="preserve">rate </w:t>
+      </w:r>
+      <w:r>
+        <w:rPr>
+          <w:rFonts w:ascii="Arial" w:hAnsi="Arial" w:cs="Arial"/>
+          <w:bCs/>
+          <w:sz w:val="20"/>
+          <w:szCs w:val="20"/>
+        </w:rPr>
+        <w:t xml:space="preserve">data.  </w:t>
+      </w:r>
+      <w:r>
+        <w:rPr>
+          <w:rFonts w:ascii="Arial" w:hAnsi="Arial" w:cs="Arial"/>
+          <w:bCs/>
+          <w:sz w:val="20"/>
+          <w:szCs w:val="20"/>
+        </w:rPr>
+        <w:t xml:space="preserve">The minimum period for ephemeris from Scout is 1 minute. </w:t>
+      </w:r>
+      <w:r>
+        <w:rPr>
+          <w:rFonts w:ascii="Arial" w:hAnsi="Arial" w:cs="Arial"/>
+          <w:bCs/>
+          <w:sz w:val="20"/>
+          <w:szCs w:val="20"/>
+        </w:rPr>
+        <w:t xml:space="preserve">  If </w:t>
       </w:r>
       <w:r>
         <w:rPr>
@@ -2956,37 +2796,341 @@
           <w:szCs w:val="20"/>
           <w:u w:val="single"/>
         </w:rPr>
-        <w:t>Interval</w:t>
-      </w:r>
-      <w:r>
-        <w:rPr>
-          <w:rFonts w:ascii="Arial" w:hAnsi="Arial" w:cs="Arial"/>
-          <w:bCs/>
-          <w:sz w:val="20"/>
-          <w:szCs w:val="20"/>
-        </w:rPr>
-        <w:t xml:space="preserve">: Sets the rate at which the </w:t>
-      </w:r>
-      <w:r>
-        <w:rPr>
-          <w:rFonts w:ascii="Arial" w:hAnsi="Arial" w:cs="Arial"/>
-          <w:bCs/>
-          <w:sz w:val="20"/>
-          <w:szCs w:val="20"/>
-        </w:rPr>
-        <w:t xml:space="preserve">updates </w:t>
-      </w:r>
-      <w:proofErr w:type="spellStart"/>
-      <w:r>
-        <w:rPr>
-          <w:rFonts w:ascii="Arial" w:hAnsi="Arial" w:cs="Arial"/>
-          <w:bCs/>
-          <w:sz w:val="20"/>
-          <w:szCs w:val="20"/>
-        </w:rPr>
-        <w:t>TheSky</w:t>
-      </w:r>
-      <w:proofErr w:type="spellEnd"/>
+        <w:t>min</w:t>
+      </w:r>
+      <w:r>
+        <w:rPr>
+          <w:rFonts w:ascii="Arial" w:hAnsi="Arial" w:cs="Arial"/>
+          <w:bCs/>
+          <w:sz w:val="20"/>
+          <w:szCs w:val="20"/>
+        </w:rPr>
+        <w:t xml:space="preserve"> is selected, then the period is in minutes</w:t>
+      </w:r>
+      <w:r>
+        <w:rPr>
+          <w:rFonts w:ascii="Arial" w:hAnsi="Arial" w:cs="Arial"/>
+          <w:bCs/>
+          <w:sz w:val="20"/>
+          <w:szCs w:val="20"/>
+        </w:rPr>
+        <w:t xml:space="preserve">.  </w:t>
+      </w:r>
+      <w:r>
+        <w:rPr>
+          <w:rFonts w:ascii="Arial" w:hAnsi="Arial" w:cs="Arial"/>
+          <w:bCs/>
+          <w:sz w:val="20"/>
+          <w:szCs w:val="20"/>
+        </w:rPr>
+        <w:t xml:space="preserve">If </w:t>
+      </w:r>
+      <w:r>
+        <w:rPr>
+          <w:rFonts w:ascii="Arial" w:hAnsi="Arial" w:cs="Arial"/>
+          <w:bCs/>
+          <w:sz w:val="20"/>
+          <w:szCs w:val="20"/>
+          <w:u w:val="single"/>
+        </w:rPr>
+        <w:t>sec</w:t>
+      </w:r>
+      <w:r>
+        <w:rPr>
+          <w:rFonts w:ascii="Arial" w:hAnsi="Arial" w:cs="Arial"/>
+          <w:bCs/>
+          <w:sz w:val="20"/>
+          <w:szCs w:val="20"/>
+        </w:rPr>
+        <w:t xml:space="preserve"> is selected, then </w:t>
+      </w:r>
+      <w:r>
+        <w:rPr>
+          <w:rFonts w:ascii="Arial" w:hAnsi="Arial" w:cs="Arial"/>
+          <w:bCs/>
+          <w:sz w:val="20"/>
+          <w:szCs w:val="20"/>
+        </w:rPr>
+        <w:t xml:space="preserve">the Refresh period will be in seconds.  If in seconds, </w:t>
+      </w:r>
+      <w:r>
+        <w:rPr>
+          <w:rFonts w:ascii="Arial" w:hAnsi="Arial" w:cs="Arial"/>
+          <w:bCs/>
+          <w:sz w:val="20"/>
+          <w:szCs w:val="20"/>
+        </w:rPr>
+        <w:t xml:space="preserve">Hot Pursuit will </w:t>
+      </w:r>
+      <w:r>
+        <w:rPr>
+          <w:rFonts w:ascii="Arial" w:hAnsi="Arial" w:cs="Arial"/>
+          <w:bCs/>
+          <w:sz w:val="20"/>
+          <w:szCs w:val="20"/>
+        </w:rPr>
+        <w:t xml:space="preserve">interpolate </w:t>
+      </w:r>
+      <w:r>
+        <w:rPr>
+          <w:rFonts w:ascii="Arial" w:hAnsi="Arial" w:cs="Arial"/>
+          <w:bCs/>
+          <w:sz w:val="20"/>
+          <w:szCs w:val="20"/>
+        </w:rPr>
+        <w:t xml:space="preserve">the downloaded target rate data </w:t>
+      </w:r>
+      <w:r>
+        <w:rPr>
+          <w:rFonts w:ascii="Arial" w:hAnsi="Arial" w:cs="Arial"/>
+          <w:bCs/>
+          <w:sz w:val="20"/>
+          <w:szCs w:val="20"/>
+        </w:rPr>
+        <w:t xml:space="preserve">at the period set by the </w:t>
+      </w:r>
+      <w:r>
+        <w:rPr>
+          <w:rFonts w:ascii="Arial" w:hAnsi="Arial" w:cs="Arial"/>
+          <w:bCs/>
+          <w:sz w:val="20"/>
+          <w:szCs w:val="20"/>
+        </w:rPr>
+        <w:t>Refresh period.</w:t>
+      </w:r>
+    </w:p>
+    <w:p>
+      <w:pPr>
+        <w:rPr>
+          <w:rFonts w:ascii="Arial" w:hAnsi="Arial" w:cs="Arial"/>
+          <w:bCs/>
+          <w:sz w:val="20"/>
+          <w:szCs w:val="20"/>
+        </w:rPr>
+      </w:pPr>
+      <w:r>
+        <w:rPr>
+          <w:rFonts w:ascii="Arial" w:hAnsi="Arial" w:cs="Arial"/>
+          <w:bCs/>
+          <w:sz w:val="20"/>
+          <w:szCs w:val="20"/>
+          <w:u w:val="single"/>
+        </w:rPr>
+        <w:t xml:space="preserve">Next </w:t>
+      </w:r>
+      <w:r>
+        <w:rPr>
+          <w:rFonts w:ascii="Arial" w:hAnsi="Arial" w:cs="Arial"/>
+          <w:bCs/>
+          <w:sz w:val="20"/>
+          <w:szCs w:val="20"/>
+          <w:u w:val="single"/>
+        </w:rPr>
+        <w:t>Refresh</w:t>
+      </w:r>
+      <w:r>
+        <w:rPr>
+          <w:rFonts w:ascii="Arial" w:hAnsi="Arial" w:cs="Arial"/>
+          <w:bCs/>
+          <w:sz w:val="20"/>
+          <w:szCs w:val="20"/>
+          <w:u w:val="single"/>
+        </w:rPr>
+        <w:t>:</w:t>
+      </w:r>
+      <w:r>
+        <w:rPr>
+          <w:rFonts w:ascii="Arial" w:hAnsi="Arial" w:cs="Arial"/>
+          <w:bCs/>
+          <w:sz w:val="20"/>
+          <w:szCs w:val="20"/>
+        </w:rPr>
+        <w:t xml:space="preserve">  </w:t>
+      </w:r>
+      <w:r>
+        <w:rPr>
+          <w:rFonts w:ascii="Arial" w:hAnsi="Arial" w:cs="Arial"/>
+          <w:bCs/>
+          <w:sz w:val="20"/>
+          <w:szCs w:val="20"/>
+        </w:rPr>
+        <w:t xml:space="preserve">Number of seconds until the next </w:t>
+      </w:r>
+      <w:r>
+        <w:rPr>
+          <w:rFonts w:ascii="Arial" w:hAnsi="Arial" w:cs="Arial"/>
+          <w:bCs/>
+          <w:sz w:val="20"/>
+          <w:szCs w:val="20"/>
+        </w:rPr>
+        <w:t xml:space="preserve">time Hot Pursuit will update the </w:t>
+      </w:r>
+      <w:r>
+        <w:rPr>
+          <w:rFonts w:ascii="Arial" w:hAnsi="Arial" w:cs="Arial"/>
+          <w:bCs/>
+          <w:sz w:val="20"/>
+          <w:szCs w:val="20"/>
+        </w:rPr>
+        <w:t>tracking change to TheSky.</w:t>
+      </w:r>
+    </w:p>
+    <w:p>
+      <w:pPr>
+        <w:rPr>
+          <w:rFonts w:ascii="Arial" w:hAnsi="Arial" w:cs="Arial"/>
+          <w:bCs/>
+          <w:noProof/>
+          <w:sz w:val="20"/>
+          <w:szCs w:val="20"/>
+        </w:rPr>
+      </w:pPr>
+      <w:r>
+        <w:rPr>
+          <w:rFonts w:ascii="Arial" w:hAnsi="Arial" w:cs="Arial"/>
+          <w:bCs/>
+          <w:noProof/>
+          <w:sz w:val="20"/>
+          <w:szCs w:val="20"/>
+          <w:u w:val="single"/>
+        </w:rPr>
+        <w:t>CLS</w:t>
+      </w:r>
+      <w:r>
+        <w:rPr>
+          <w:rFonts w:ascii="Arial" w:hAnsi="Arial" w:cs="Arial"/>
+          <w:bCs/>
+          <w:noProof/>
+          <w:sz w:val="20"/>
+          <w:szCs w:val="20"/>
+        </w:rPr>
+        <w:t>: If checked, a Closed Loop Slew will be used to iniitially point to the target.  Otherwise a simple slew will be used.</w:t>
+      </w:r>
+    </w:p>
+    <w:p>
+      <w:pPr>
+        <w:rPr>
+          <w:rFonts w:ascii="Arial" w:hAnsi="Arial" w:cs="Arial"/>
+          <w:bCs/>
+          <w:sz w:val="20"/>
+          <w:szCs w:val="20"/>
+        </w:rPr>
+      </w:pPr>
+      <w:r>
+        <w:rPr>
+          <w:rFonts w:ascii="Arial" w:hAnsi="Arial" w:cs="Arial"/>
+          <w:bCs/>
+          <w:sz w:val="20"/>
+          <w:szCs w:val="20"/>
+          <w:u w:val="single"/>
+        </w:rPr>
+        <w:t>On Top</w:t>
+      </w:r>
+      <w:r>
+        <w:rPr>
+          <w:rFonts w:ascii="Arial" w:hAnsi="Arial" w:cs="Arial"/>
+          <w:bCs/>
+          <w:sz w:val="20"/>
+          <w:szCs w:val="20"/>
+          <w:u w:val="single"/>
+        </w:rPr>
+        <w:t>:</w:t>
+      </w:r>
+      <w:r>
+        <w:rPr>
+          <w:rFonts w:ascii="Arial" w:hAnsi="Arial" w:cs="Arial"/>
+          <w:bCs/>
+          <w:sz w:val="20"/>
+          <w:szCs w:val="20"/>
+        </w:rPr>
+        <w:t xml:space="preserve">  </w:t>
+      </w:r>
+      <w:r>
+        <w:rPr>
+          <w:rFonts w:ascii="Arial" w:hAnsi="Arial" w:cs="Arial"/>
+          <w:bCs/>
+          <w:sz w:val="20"/>
+          <w:szCs w:val="20"/>
+        </w:rPr>
+        <w:t>Causes the Hot Pursuit window to stay on top of all other windows.</w:t>
+      </w:r>
+    </w:p>
+    <w:p>
+      <w:pPr>
+        <w:rPr>
+          <w:rFonts w:ascii="Arial" w:hAnsi="Arial" w:cs="Arial"/>
+          <w:bCs/>
+          <w:sz w:val="20"/>
+          <w:szCs w:val="20"/>
+        </w:rPr>
+      </w:pPr>
+      <w:r>
+        <w:rPr>
+          <w:rFonts w:ascii="Arial" w:hAnsi="Arial" w:cs="Arial"/>
+          <w:bCs/>
+          <w:sz w:val="20"/>
+          <w:szCs w:val="20"/>
+          <w:u w:val="single"/>
+        </w:rPr>
+        <w:t>Scout</w:t>
+      </w:r>
+      <w:r>
+        <w:rPr>
+          <w:rFonts w:ascii="Arial" w:hAnsi="Arial" w:cs="Arial"/>
+          <w:bCs/>
+          <w:sz w:val="20"/>
+          <w:szCs w:val="20"/>
+        </w:rPr>
+        <w:t xml:space="preserve">: Initiates </w:t>
+      </w:r>
+      <w:r>
+        <w:rPr>
+          <w:rFonts w:ascii="Arial" w:hAnsi="Arial" w:cs="Arial"/>
+          <w:bCs/>
+          <w:sz w:val="20"/>
+          <w:szCs w:val="20"/>
+        </w:rPr>
+        <w:t xml:space="preserve">MPC Scout </w:t>
+      </w:r>
+      <w:r>
+        <w:rPr>
+          <w:rFonts w:ascii="Arial" w:hAnsi="Arial" w:cs="Arial"/>
+          <w:bCs/>
+          <w:sz w:val="20"/>
+          <w:szCs w:val="20"/>
+        </w:rPr>
+        <w:t>query and tracking which is repeatedly updated according to the update period.</w:t>
+      </w:r>
+    </w:p>
+    <w:p>
+      <w:pPr>
+        <w:rPr>
+          <w:rFonts w:ascii="Arial" w:hAnsi="Arial" w:cs="Arial"/>
+          <w:bCs/>
+          <w:sz w:val="20"/>
+          <w:szCs w:val="20"/>
+        </w:rPr>
+      </w:pPr>
+      <w:r>
+        <w:rPr>
+          <w:rFonts w:ascii="Arial" w:hAnsi="Arial" w:cs="Arial"/>
+          <w:bCs/>
+          <w:sz w:val="20"/>
+          <w:szCs w:val="20"/>
+          <w:u w:val="single"/>
+        </w:rPr>
+        <w:t>Horizons</w:t>
+      </w:r>
+      <w:r>
+        <w:rPr>
+          <w:rFonts w:ascii="Arial" w:hAnsi="Arial" w:cs="Arial"/>
+          <w:bCs/>
+          <w:sz w:val="20"/>
+          <w:szCs w:val="20"/>
+          <w:u w:val="single"/>
+        </w:rPr>
+        <w:t>:</w:t>
+      </w:r>
       <w:r>
         <w:rPr>
           <w:rFonts w:ascii="Arial" w:hAnsi="Arial" w:cs="Arial"/>
@@ -3003,6 +3147,100 @@
           <w:sz w:val="20"/>
           <w:szCs w:val="20"/>
         </w:rPr>
+        <w:t>Initiates NASA Horizons query and tracking which is repeatedly updated according to the update period.</w:t>
+      </w:r>
+    </w:p>
+    <w:p>
+      <w:pPr>
+        <w:rPr>
+          <w:rFonts w:ascii="Arial" w:hAnsi="Arial" w:cs="Arial"/>
+          <w:bCs/>
+          <w:sz w:val="20"/>
+          <w:szCs w:val="20"/>
+        </w:rPr>
+      </w:pPr>
+      <w:r>
+        <w:rPr>
+          <w:rFonts w:ascii="Arial" w:hAnsi="Arial" w:cs="Arial"/>
+          <w:bCs/>
+          <w:sz w:val="20"/>
+          <w:szCs w:val="20"/>
+          <w:u w:val="single"/>
+        </w:rPr>
+        <w:t>MPC:</w:t>
+      </w:r>
+      <w:r>
+        <w:rPr>
+          <w:rFonts w:ascii="Arial" w:hAnsi="Arial" w:cs="Arial"/>
+          <w:bCs/>
+          <w:sz w:val="20"/>
+          <w:szCs w:val="20"/>
+        </w:rPr>
+        <w:t xml:space="preserve"> </w:t>
+      </w:r>
+      <w:r>
+        <w:rPr>
+          <w:rFonts w:ascii="Arial" w:hAnsi="Arial" w:cs="Arial"/>
+          <w:bCs/>
+          <w:sz w:val="20"/>
+          <w:szCs w:val="20"/>
+        </w:rPr>
+        <w:t>Initiates IAU Minor Planet Center query and tracking which is repeatedly updated according to the update period.</w:t>
+      </w:r>
+    </w:p>
+    <w:p>
+      <w:pPr>
+        <w:rPr>
+          <w:rFonts w:ascii="Arial" w:hAnsi="Arial" w:cs="Arial"/>
+          <w:bCs/>
+          <w:sz w:val="20"/>
+          <w:szCs w:val="20"/>
+        </w:rPr>
+      </w:pPr>
+      <w:r>
+        <w:rPr>
+          <w:rFonts w:ascii="Arial" w:hAnsi="Arial" w:cs="Arial"/>
+          <w:bCs/>
+          <w:sz w:val="20"/>
+          <w:szCs w:val="20"/>
+          <w:u w:val="single"/>
+        </w:rPr>
+        <w:t>Stop</w:t>
+      </w:r>
+      <w:r>
+        <w:rPr>
+          <w:rFonts w:ascii="Arial" w:hAnsi="Arial" w:cs="Arial"/>
+          <w:bCs/>
+          <w:sz w:val="20"/>
+          <w:szCs w:val="20"/>
+        </w:rPr>
+        <w:t xml:space="preserve">: Cancels the </w:t>
+      </w:r>
+      <w:r>
+        <w:rPr>
+          <w:rFonts w:ascii="Arial" w:hAnsi="Arial" w:cs="Arial"/>
+          <w:bCs/>
+          <w:sz w:val="20"/>
+          <w:szCs w:val="20"/>
+        </w:rPr>
+        <w:t>non-sidereal</w:t>
+      </w:r>
+      <w:r>
+        <w:rPr>
+          <w:rFonts w:ascii="Arial" w:hAnsi="Arial" w:cs="Arial"/>
+          <w:bCs/>
+          <w:sz w:val="20"/>
+          <w:szCs w:val="20"/>
+        </w:rPr>
+        <w:t xml:space="preserve"> </w:t>
+      </w:r>
+      <w:r>
+        <w:rPr>
+          <w:rFonts w:ascii="Arial" w:hAnsi="Arial" w:cs="Arial"/>
+          <w:bCs/>
+          <w:sz w:val="20"/>
+          <w:szCs w:val="20"/>
+        </w:rPr>
         <w:t xml:space="preserve">tracking </w:t>
       </w:r>
       <w:r>
@@ -3012,43 +3250,58 @@
           <w:sz w:val="20"/>
           <w:szCs w:val="20"/>
         </w:rPr>
-        <w:t>with</w:t>
-      </w:r>
-      <w:r>
-        <w:rPr>
-          <w:rFonts w:ascii="Arial" w:hAnsi="Arial" w:cs="Arial"/>
-          <w:bCs/>
-          <w:sz w:val="20"/>
-          <w:szCs w:val="20"/>
-        </w:rPr>
-        <w:t xml:space="preserve"> new ephemeris data.  </w:t>
-      </w:r>
-      <w:r>
-        <w:rPr>
-          <w:rFonts w:ascii="Arial" w:hAnsi="Arial" w:cs="Arial"/>
-          <w:bCs/>
-          <w:sz w:val="20"/>
-          <w:szCs w:val="20"/>
-        </w:rPr>
-        <w:t xml:space="preserve">The minimum period for ephemeris from Scout is 1 minute.  If “Seconds” is selected, then Hot Pursuit will </w:t>
-      </w:r>
-      <w:r>
-        <w:rPr>
-          <w:rFonts w:ascii="Arial" w:hAnsi="Arial" w:cs="Arial"/>
-          <w:bCs/>
-          <w:sz w:val="20"/>
-          <w:szCs w:val="20"/>
-        </w:rPr>
-        <w:t>interpolate at the period set by the Update Period</w:t>
-      </w:r>
-      <w:r>
-        <w:rPr>
-          <w:rFonts w:ascii="Arial" w:hAnsi="Arial" w:cs="Arial"/>
-          <w:bCs/>
-          <w:sz w:val="20"/>
-          <w:szCs w:val="20"/>
-        </w:rPr>
-        <w:t>.</w:t>
+        <w:t>update</w:t>
+      </w:r>
+      <w:r>
+        <w:rPr>
+          <w:rFonts w:ascii="Arial" w:hAnsi="Arial" w:cs="Arial"/>
+          <w:bCs/>
+          <w:sz w:val="20"/>
+          <w:szCs w:val="20"/>
+        </w:rPr>
+        <w:t>s</w:t>
+      </w:r>
+      <w:r>
+        <w:rPr>
+          <w:rFonts w:ascii="Arial" w:hAnsi="Arial" w:cs="Arial"/>
+          <w:bCs/>
+          <w:sz w:val="20"/>
+          <w:szCs w:val="20"/>
+        </w:rPr>
+        <w:t xml:space="preserve">, </w:t>
+      </w:r>
+      <w:r>
+        <w:rPr>
+          <w:rFonts w:ascii="Arial" w:hAnsi="Arial" w:cs="Arial"/>
+          <w:bCs/>
+          <w:sz w:val="20"/>
+          <w:szCs w:val="20"/>
+        </w:rPr>
+        <w:t>and aborts imaging</w:t>
+      </w:r>
+      <w:r>
+        <w:rPr>
+          <w:rFonts w:ascii="Arial" w:hAnsi="Arial" w:cs="Arial"/>
+          <w:bCs/>
+          <w:sz w:val="20"/>
+          <w:szCs w:val="20"/>
+        </w:rPr>
+        <w:t xml:space="preserve"> (if active)</w:t>
+      </w:r>
+      <w:r>
+        <w:rPr>
+          <w:rFonts w:ascii="Arial" w:hAnsi="Arial" w:cs="Arial"/>
+          <w:bCs/>
+          <w:sz w:val="20"/>
+          <w:szCs w:val="20"/>
+        </w:rPr>
+        <w:t>, but does not close the program.</w:t>
+      </w:r>
+      <w:r>
+        <w:rPr>
+          <w:noProof/>
+        </w:rPr>
+        <w:t xml:space="preserve"> </w:t>
       </w:r>
     </w:p>
     <w:p>
@@ -3068,8 +3321,27 @@
           <w:szCs w:val="20"/>
           <w:u w:val="single"/>
         </w:rPr>
-        <w:t>Next Update</w:t>
-      </w:r>
+        <w:t>Close</w:t>
+      </w:r>
+      <w:r>
+        <w:rPr>
+          <w:rFonts w:ascii="Arial" w:hAnsi="Arial" w:cs="Arial"/>
+          <w:bCs/>
+          <w:sz w:val="20"/>
+          <w:szCs w:val="20"/>
+        </w:rPr>
+        <w:t>: Closes the program.</w:t>
+      </w:r>
+    </w:p>
+    <w:p>
+      <w:pPr>
+        <w:rPr>
+          <w:rFonts w:ascii="Arial" w:hAnsi="Arial" w:cs="Arial"/>
+          <w:bCs/>
+          <w:sz w:val="20"/>
+          <w:szCs w:val="20"/>
+        </w:rPr>
+      </w:pPr>
       <w:r>
         <w:rPr>
           <w:rFonts w:ascii="Arial" w:hAnsi="Arial" w:cs="Arial"/>
@@ -3078,6 +3350,16 @@
           <w:szCs w:val="20"/>
           <w:u w:val="single"/>
         </w:rPr>
+        <w:t>QAD Imaging</w:t>
+      </w:r>
+      <w:r>
+        <w:rPr>
+          <w:rFonts w:ascii="Arial" w:hAnsi="Arial" w:cs="Arial"/>
+          <w:bCs/>
+          <w:sz w:val="20"/>
+          <w:szCs w:val="20"/>
+          <w:u w:val="single"/>
+        </w:rPr>
         <w:t>:</w:t>
       </w:r>
       <w:r>
@@ -3096,70 +3378,37 @@
           <w:sz w:val="20"/>
           <w:szCs w:val="20"/>
         </w:rPr>
-        <w:t xml:space="preserve">Number of seconds until the next tracking change to </w:t>
-      </w:r>
-      <w:proofErr w:type="spellStart"/>
-      <w:r>
-        <w:rPr>
-          <w:rFonts w:ascii="Arial" w:hAnsi="Arial" w:cs="Arial"/>
-          <w:bCs/>
-          <w:sz w:val="20"/>
-          <w:szCs w:val="20"/>
-        </w:rPr>
-        <w:t>TheSky</w:t>
-      </w:r>
-      <w:proofErr w:type="spellEnd"/>
-      <w:r>
-        <w:rPr>
-          <w:rFonts w:ascii="Arial" w:hAnsi="Arial" w:cs="Arial"/>
-          <w:bCs/>
-          <w:sz w:val="20"/>
-          <w:szCs w:val="20"/>
-        </w:rPr>
-        <w:t>.</w:t>
-      </w:r>
-    </w:p>
-    <w:p>
-      <w:pPr>
-        <w:rPr>
-          <w:rFonts w:ascii="Arial" w:hAnsi="Arial" w:cs="Arial"/>
-          <w:bCs/>
-          <w:noProof/>
-          <w:sz w:val="20"/>
-          <w:szCs w:val="20"/>
-        </w:rPr>
-      </w:pPr>
-      <w:r>
-        <w:rPr>
-          <w:rFonts w:ascii="Arial" w:hAnsi="Arial" w:cs="Arial"/>
-          <w:bCs/>
-          <w:noProof/>
+        <w:t xml:space="preserve">These fields and commands are provided for simple one-shot imaging </w:t>
+      </w:r>
+      <w:r>
+        <w:rPr>
+          <w:rFonts w:ascii="Arial" w:hAnsi="Arial" w:cs="Arial"/>
+          <w:bCs/>
+          <w:sz w:val="20"/>
+          <w:szCs w:val="20"/>
+        </w:rPr>
+        <w:t>using automation of TheSky.</w:t>
+      </w:r>
+    </w:p>
+    <w:p>
+      <w:pPr>
+        <w:rPr>
+          <w:rFonts w:ascii="Arial" w:hAnsi="Arial" w:cs="Arial"/>
+          <w:bCs/>
+          <w:sz w:val="20"/>
+          <w:szCs w:val="20"/>
+        </w:rPr>
+      </w:pPr>
+      <w:r>
+        <w:rPr>
+          <w:rFonts w:ascii="Arial" w:hAnsi="Arial" w:cs="Arial"/>
+          <w:bCs/>
           <w:sz w:val="20"/>
           <w:szCs w:val="20"/>
           <w:u w:val="single"/>
         </w:rPr>
-        <w:t>CLS</w:t>
-      </w:r>
-      <w:r>
-        <w:rPr>
-          <w:rFonts w:ascii="Arial" w:hAnsi="Arial" w:cs="Arial"/>
-          <w:bCs/>
-          <w:noProof/>
-          <w:sz w:val="20"/>
-          <w:szCs w:val="20"/>
-        </w:rPr>
-        <w:t>: If checked, a Closed Loop Slew will be used to iniitially point to the target.  Otherwise a simple slew will be used.</w:t>
-      </w:r>
-    </w:p>
-    <w:p>
-      <w:pPr>
-        <w:rPr>
-          <w:rFonts w:ascii="Arial" w:hAnsi="Arial" w:cs="Arial"/>
-          <w:bCs/>
-          <w:sz w:val="20"/>
-          <w:szCs w:val="20"/>
-        </w:rPr>
-      </w:pPr>
+        <w:t>Exposure</w:t>
+      </w:r>
       <w:r>
         <w:rPr>
           <w:rFonts w:ascii="Arial" w:hAnsi="Arial" w:cs="Arial"/>
@@ -3168,8 +3417,36 @@
           <w:szCs w:val="20"/>
           <w:u w:val="single"/>
         </w:rPr>
-        <w:t>On Top</w:t>
-      </w:r>
+        <w:t>:</w:t>
+      </w:r>
+      <w:r>
+        <w:rPr>
+          <w:rFonts w:ascii="Arial" w:hAnsi="Arial" w:cs="Arial"/>
+          <w:bCs/>
+          <w:sz w:val="20"/>
+          <w:szCs w:val="20"/>
+        </w:rPr>
+        <w:t xml:space="preserve"> </w:t>
+      </w:r>
+      <w:r>
+        <w:rPr>
+          <w:rFonts w:ascii="Arial" w:hAnsi="Arial" w:cs="Arial"/>
+          <w:bCs/>
+          <w:sz w:val="20"/>
+          <w:szCs w:val="20"/>
+        </w:rPr>
+        <w:t xml:space="preserve"> Length in seconds of image to be taken.</w:t>
+      </w:r>
+    </w:p>
+    <w:p>
+      <w:pPr>
+        <w:rPr>
+          <w:rFonts w:ascii="Arial" w:hAnsi="Arial" w:cs="Arial"/>
+          <w:bCs/>
+          <w:sz w:val="20"/>
+          <w:szCs w:val="20"/>
+        </w:rPr>
+      </w:pPr>
       <w:r>
         <w:rPr>
           <w:rFonts w:ascii="Arial" w:hAnsi="Arial" w:cs="Arial"/>
@@ -3178,6 +3455,16 @@
           <w:szCs w:val="20"/>
           <w:u w:val="single"/>
         </w:rPr>
+        <w:t>Filter</w:t>
+      </w:r>
+      <w:r>
+        <w:rPr>
+          <w:rFonts w:ascii="Arial" w:hAnsi="Arial" w:cs="Arial"/>
+          <w:bCs/>
+          <w:sz w:val="20"/>
+          <w:szCs w:val="20"/>
+          <w:u w:val="single"/>
+        </w:rPr>
         <w:t>:</w:t>
       </w:r>
       <w:r>
@@ -3196,7 +3483,25 @@
           <w:sz w:val="20"/>
           <w:szCs w:val="20"/>
         </w:rPr>
-        <w:t>Causes the Hot Pursuit window to stay on top of all other windows.</w:t>
+        <w:t>Drop down box for choosing the f</w:t>
+      </w:r>
+      <w:r>
+        <w:rPr>
+          <w:rFonts w:ascii="Arial" w:hAnsi="Arial" w:cs="Arial"/>
+          <w:bCs/>
+          <w:sz w:val="20"/>
+          <w:szCs w:val="20"/>
+        </w:rPr>
+        <w:t>ilter to be used for imag</w:t>
+      </w:r>
+      <w:r>
+        <w:rPr>
+          <w:rFonts w:ascii="Arial" w:hAnsi="Arial" w:cs="Arial"/>
+          <w:bCs/>
+          <w:sz w:val="20"/>
+          <w:szCs w:val="20"/>
+        </w:rPr>
+        <w:t>ing from the list of filter wheel filter names.</w:t>
       </w:r>
     </w:p>
     <w:p>
@@ -3216,34 +3521,25 @@
           <w:szCs w:val="20"/>
           <w:u w:val="single"/>
         </w:rPr>
-        <w:t>Scout</w:t>
-      </w:r>
-      <w:r>
-        <w:rPr>
-          <w:rFonts w:ascii="Arial" w:hAnsi="Arial" w:cs="Arial"/>
-          <w:bCs/>
-          <w:sz w:val="20"/>
-          <w:szCs w:val="20"/>
-        </w:rPr>
-        <w:t xml:space="preserve">: Initiates </w:t>
-      </w:r>
-      <w:r>
-        <w:rPr>
-          <w:rFonts w:ascii="Arial" w:hAnsi="Arial" w:cs="Arial"/>
-          <w:bCs/>
-          <w:sz w:val="20"/>
-          <w:szCs w:val="20"/>
-        </w:rPr>
-        <w:t xml:space="preserve">MPC Scout </w:t>
-      </w:r>
-      <w:r>
-        <w:rPr>
-          <w:rFonts w:ascii="Arial" w:hAnsi="Arial" w:cs="Arial"/>
-          <w:bCs/>
-          <w:sz w:val="20"/>
-          <w:szCs w:val="20"/>
-        </w:rPr>
-        <w:t>query and tracking which is repeatedly updated according to the update period.</w:t>
+        <w:t>Reps:</w:t>
+      </w:r>
+      <w:r>
+        <w:rPr>
+          <w:rFonts w:ascii="Arial" w:hAnsi="Arial" w:cs="Arial"/>
+          <w:bCs/>
+          <w:sz w:val="20"/>
+          <w:szCs w:val="20"/>
+        </w:rPr>
+        <w:t xml:space="preserve">  </w:t>
+      </w:r>
+      <w:r>
+        <w:rPr>
+          <w:rFonts w:ascii="Arial" w:hAnsi="Arial" w:cs="Arial"/>
+          <w:bCs/>
+          <w:sz w:val="20"/>
+          <w:szCs w:val="20"/>
+        </w:rPr>
+        <w:t>Number of images to take sequentially.</w:t>
       </w:r>
     </w:p>
     <w:p>
@@ -3263,7 +3559,7 @@
           <w:szCs w:val="20"/>
           <w:u w:val="single"/>
         </w:rPr>
-        <w:t>Horizons</w:t>
+        <w:t>Recenter</w:t>
       </w:r>
       <w:r>
         <w:rPr>
@@ -3282,16 +3578,52 @@
           <w:sz w:val="20"/>
           <w:szCs w:val="20"/>
         </w:rPr>
-        <w:t xml:space="preserve"> </w:t>
-      </w:r>
-      <w:r>
-        <w:rPr>
-          <w:rFonts w:ascii="Arial" w:hAnsi="Arial" w:cs="Arial"/>
-          <w:bCs/>
-          <w:sz w:val="20"/>
-          <w:szCs w:val="20"/>
-        </w:rPr>
-        <w:t>Initiates NASA Horizons query and tracking which is repeatedly updated according to the update period.</w:t>
+        <w:t xml:space="preserve">  If checked, Hot Pursuits will perfo</w:t>
+      </w:r>
+      <w:r>
+        <w:rPr>
+          <w:rFonts w:ascii="Arial" w:hAnsi="Arial" w:cs="Arial"/>
+          <w:bCs/>
+          <w:sz w:val="20"/>
+          <w:szCs w:val="20"/>
+        </w:rPr>
+        <w:t>rm a Closed Loop Slew to the current target coordinates</w:t>
+      </w:r>
+      <w:r>
+        <w:rPr>
+          <w:rFonts w:ascii="Arial" w:hAnsi="Arial" w:cs="Arial"/>
+          <w:bCs/>
+          <w:sz w:val="20"/>
+          <w:szCs w:val="20"/>
+        </w:rPr>
+        <w:t xml:space="preserve"> before each image exposure.  This feature ensures the </w:t>
+      </w:r>
+      <w:r>
+        <w:rPr>
+          <w:rFonts w:ascii="Arial" w:hAnsi="Arial" w:cs="Arial"/>
+          <w:bCs/>
+          <w:sz w:val="20"/>
+          <w:szCs w:val="20"/>
+        </w:rPr>
+        <w:t xml:space="preserve">target remains locked to the center of every image </w:t>
+      </w:r>
+      <w:r>
+        <w:rPr>
+          <w:rFonts w:ascii="Arial" w:hAnsi="Arial" w:cs="Arial"/>
+          <w:bCs/>
+          <w:sz w:val="20"/>
+          <w:szCs w:val="20"/>
+        </w:rPr>
+        <w:t xml:space="preserve">identically for every shot.  </w:t>
+      </w:r>
+      <w:r>
+        <w:rPr>
+          <w:rFonts w:ascii="Arial" w:hAnsi="Arial" w:cs="Arial"/>
+          <w:bCs/>
+          <w:sz w:val="20"/>
+          <w:szCs w:val="20"/>
+        </w:rPr>
+        <w:t>This feature is especially useful for unregistered image stacking.</w:t>
       </w:r>
     </w:p>
     <w:p>
@@ -3311,25 +3643,16 @@
           <w:szCs w:val="20"/>
           <w:u w:val="single"/>
         </w:rPr>
-        <w:t>MPC:</w:t>
-      </w:r>
-      <w:r>
-        <w:rPr>
-          <w:rFonts w:ascii="Arial" w:hAnsi="Arial" w:cs="Arial"/>
-          <w:bCs/>
-          <w:sz w:val="20"/>
-          <w:szCs w:val="20"/>
-        </w:rPr>
-        <w:t xml:space="preserve"> </w:t>
-      </w:r>
-      <w:r>
-        <w:rPr>
-          <w:rFonts w:ascii="Arial" w:hAnsi="Arial" w:cs="Arial"/>
-          <w:bCs/>
-          <w:sz w:val="20"/>
-          <w:szCs w:val="20"/>
-        </w:rPr>
-        <w:t>Initiates IAU Minor Planet Center query and tracking which is repeatedly updated according to the update period.</w:t>
+        <w:t>Full Reduction:</w:t>
+      </w:r>
+      <w:r>
+        <w:rPr>
+          <w:rFonts w:ascii="Arial" w:hAnsi="Arial" w:cs="Arial"/>
+          <w:bCs/>
+          <w:sz w:val="20"/>
+          <w:szCs w:val="20"/>
+        </w:rPr>
+        <w:t xml:space="preserve">  Turns on full image reduction.  See below for details of preparation.</w:t>
       </w:r>
     </w:p>
     <w:p>
@@ -3349,346 +3672,6 @@
           <w:szCs w:val="20"/>
           <w:u w:val="single"/>
         </w:rPr>
-        <w:t>Stop</w:t>
-      </w:r>
-      <w:r>
-        <w:rPr>
-          <w:rFonts w:ascii="Arial" w:hAnsi="Arial" w:cs="Arial"/>
-          <w:bCs/>
-          <w:sz w:val="20"/>
-          <w:szCs w:val="20"/>
-        </w:rPr>
-        <w:t xml:space="preserve">: Cancels the query and </w:t>
-      </w:r>
-      <w:r>
-        <w:rPr>
-          <w:rFonts w:ascii="Arial" w:hAnsi="Arial" w:cs="Arial"/>
-          <w:bCs/>
-          <w:sz w:val="20"/>
-          <w:szCs w:val="20"/>
-        </w:rPr>
-        <w:t xml:space="preserve">tracking </w:t>
-      </w:r>
-      <w:r>
-        <w:rPr>
-          <w:rFonts w:ascii="Arial" w:hAnsi="Arial" w:cs="Arial"/>
-          <w:bCs/>
-          <w:sz w:val="20"/>
-          <w:szCs w:val="20"/>
-        </w:rPr>
-        <w:t>update, but does not close the program.</w:t>
-      </w:r>
-      <w:r>
-        <w:rPr>
-          <w:noProof/>
-        </w:rPr>
-        <w:t xml:space="preserve"> </w:t>
-      </w:r>
-    </w:p>
-    <w:p>
-      <w:pPr>
-        <w:rPr>
-          <w:rFonts w:ascii="Arial" w:hAnsi="Arial" w:cs="Arial"/>
-          <w:bCs/>
-          <w:sz w:val="20"/>
-          <w:szCs w:val="20"/>
-        </w:rPr>
-      </w:pPr>
-      <w:r>
-        <w:rPr>
-          <w:rFonts w:ascii="Arial" w:hAnsi="Arial" w:cs="Arial"/>
-          <w:bCs/>
-          <w:sz w:val="20"/>
-          <w:szCs w:val="20"/>
-          <w:u w:val="single"/>
-        </w:rPr>
-        <w:t>Close</w:t>
-      </w:r>
-      <w:r>
-        <w:rPr>
-          <w:rFonts w:ascii="Arial" w:hAnsi="Arial" w:cs="Arial"/>
-          <w:bCs/>
-          <w:sz w:val="20"/>
-          <w:szCs w:val="20"/>
-        </w:rPr>
-        <w:t>: Closes the program.</w:t>
-      </w:r>
-    </w:p>
-    <w:p>
-      <w:pPr>
-        <w:rPr>
-          <w:rFonts w:ascii="Arial" w:hAnsi="Arial" w:cs="Arial"/>
-          <w:bCs/>
-          <w:sz w:val="20"/>
-          <w:szCs w:val="20"/>
-        </w:rPr>
-      </w:pPr>
-      <w:r>
-        <w:rPr>
-          <w:rFonts w:ascii="Arial" w:hAnsi="Arial" w:cs="Arial"/>
-          <w:bCs/>
-          <w:sz w:val="20"/>
-          <w:szCs w:val="20"/>
-          <w:u w:val="single"/>
-        </w:rPr>
-        <w:t>QAD Imaging</w:t>
-      </w:r>
-      <w:r>
-        <w:rPr>
-          <w:rFonts w:ascii="Arial" w:hAnsi="Arial" w:cs="Arial"/>
-          <w:bCs/>
-          <w:sz w:val="20"/>
-          <w:szCs w:val="20"/>
-          <w:u w:val="single"/>
-        </w:rPr>
-        <w:t>:</w:t>
-      </w:r>
-      <w:r>
-        <w:rPr>
-          <w:rFonts w:ascii="Arial" w:hAnsi="Arial" w:cs="Arial"/>
-          <w:bCs/>
-          <w:sz w:val="20"/>
-          <w:szCs w:val="20"/>
-        </w:rPr>
-        <w:t xml:space="preserve">  </w:t>
-      </w:r>
-      <w:r>
-        <w:rPr>
-          <w:rFonts w:ascii="Arial" w:hAnsi="Arial" w:cs="Arial"/>
-          <w:bCs/>
-          <w:sz w:val="20"/>
-          <w:szCs w:val="20"/>
-        </w:rPr>
-        <w:t xml:space="preserve">These fields and commands are provided for simple one-shot imaging </w:t>
-      </w:r>
-      <w:r>
-        <w:rPr>
-          <w:rFonts w:ascii="Arial" w:hAnsi="Arial" w:cs="Arial"/>
-          <w:bCs/>
-          <w:sz w:val="20"/>
-          <w:szCs w:val="20"/>
-        </w:rPr>
-        <w:t xml:space="preserve">using automation of </w:t>
-      </w:r>
-      <w:proofErr w:type="spellStart"/>
-      <w:r>
-        <w:rPr>
-          <w:rFonts w:ascii="Arial" w:hAnsi="Arial" w:cs="Arial"/>
-          <w:bCs/>
-          <w:sz w:val="20"/>
-          <w:szCs w:val="20"/>
-        </w:rPr>
-        <w:t>TheSky</w:t>
-      </w:r>
-      <w:proofErr w:type="spellEnd"/>
-      <w:r>
-        <w:rPr>
-          <w:rFonts w:ascii="Arial" w:hAnsi="Arial" w:cs="Arial"/>
-          <w:bCs/>
-          <w:sz w:val="20"/>
-          <w:szCs w:val="20"/>
-        </w:rPr>
-        <w:t>.</w:t>
-      </w:r>
-    </w:p>
-    <w:p>
-      <w:pPr>
-        <w:rPr>
-          <w:rFonts w:ascii="Arial" w:hAnsi="Arial" w:cs="Arial"/>
-          <w:bCs/>
-          <w:sz w:val="20"/>
-          <w:szCs w:val="20"/>
-        </w:rPr>
-      </w:pPr>
-      <w:r>
-        <w:rPr>
-          <w:rFonts w:ascii="Arial" w:hAnsi="Arial" w:cs="Arial"/>
-          <w:bCs/>
-          <w:sz w:val="20"/>
-          <w:szCs w:val="20"/>
-          <w:u w:val="single"/>
-        </w:rPr>
-        <w:t>Exposure</w:t>
-      </w:r>
-      <w:r>
-        <w:rPr>
-          <w:rFonts w:ascii="Arial" w:hAnsi="Arial" w:cs="Arial"/>
-          <w:bCs/>
-          <w:sz w:val="20"/>
-          <w:szCs w:val="20"/>
-          <w:u w:val="single"/>
-        </w:rPr>
-        <w:t>:</w:t>
-      </w:r>
-      <w:r>
-        <w:rPr>
-          <w:rFonts w:ascii="Arial" w:hAnsi="Arial" w:cs="Arial"/>
-          <w:bCs/>
-          <w:sz w:val="20"/>
-          <w:szCs w:val="20"/>
-        </w:rPr>
-        <w:t xml:space="preserve"> </w:t>
-      </w:r>
-      <w:r>
-        <w:rPr>
-          <w:rFonts w:ascii="Arial" w:hAnsi="Arial" w:cs="Arial"/>
-          <w:bCs/>
-          <w:sz w:val="20"/>
-          <w:szCs w:val="20"/>
-        </w:rPr>
-        <w:t xml:space="preserve"> Length in seconds of image to be taken.</w:t>
-      </w:r>
-    </w:p>
-    <w:p>
-      <w:pPr>
-        <w:rPr>
-          <w:rFonts w:ascii="Arial" w:hAnsi="Arial" w:cs="Arial"/>
-          <w:bCs/>
-          <w:sz w:val="20"/>
-          <w:szCs w:val="20"/>
-        </w:rPr>
-      </w:pPr>
-      <w:r>
-        <w:rPr>
-          <w:rFonts w:ascii="Arial" w:hAnsi="Arial" w:cs="Arial"/>
-          <w:bCs/>
-          <w:sz w:val="20"/>
-          <w:szCs w:val="20"/>
-          <w:u w:val="single"/>
-        </w:rPr>
-        <w:t>Filter</w:t>
-      </w:r>
-      <w:r>
-        <w:rPr>
-          <w:rFonts w:ascii="Arial" w:hAnsi="Arial" w:cs="Arial"/>
-          <w:bCs/>
-          <w:sz w:val="20"/>
-          <w:szCs w:val="20"/>
-          <w:u w:val="single"/>
-        </w:rPr>
-        <w:t>:</w:t>
-      </w:r>
-      <w:r>
-        <w:rPr>
-          <w:rFonts w:ascii="Arial" w:hAnsi="Arial" w:cs="Arial"/>
-          <w:bCs/>
-          <w:sz w:val="20"/>
-          <w:szCs w:val="20"/>
-        </w:rPr>
-        <w:t xml:space="preserve">  </w:t>
-      </w:r>
-      <w:r>
-        <w:rPr>
-          <w:rFonts w:ascii="Arial" w:hAnsi="Arial" w:cs="Arial"/>
-          <w:bCs/>
-          <w:sz w:val="20"/>
-          <w:szCs w:val="20"/>
-        </w:rPr>
-        <w:t>Drop down box for choosing the f</w:t>
-      </w:r>
-      <w:r>
-        <w:rPr>
-          <w:rFonts w:ascii="Arial" w:hAnsi="Arial" w:cs="Arial"/>
-          <w:bCs/>
-          <w:sz w:val="20"/>
-          <w:szCs w:val="20"/>
-        </w:rPr>
-        <w:t>ilter to be used for imag</w:t>
-      </w:r>
-      <w:r>
-        <w:rPr>
-          <w:rFonts w:ascii="Arial" w:hAnsi="Arial" w:cs="Arial"/>
-          <w:bCs/>
-          <w:sz w:val="20"/>
-          <w:szCs w:val="20"/>
-        </w:rPr>
-        <w:t>ing from the list of filter wheel filter names.</w:t>
-      </w:r>
-    </w:p>
-    <w:p>
-      <w:pPr>
-        <w:rPr>
-          <w:rFonts w:ascii="Arial" w:hAnsi="Arial" w:cs="Arial"/>
-          <w:bCs/>
-          <w:sz w:val="20"/>
-          <w:szCs w:val="20"/>
-        </w:rPr>
-      </w:pPr>
-      <w:r>
-        <w:rPr>
-          <w:rFonts w:ascii="Arial" w:hAnsi="Arial" w:cs="Arial"/>
-          <w:bCs/>
-          <w:sz w:val="20"/>
-          <w:szCs w:val="20"/>
-          <w:u w:val="single"/>
-        </w:rPr>
-        <w:t>Reps:</w:t>
-      </w:r>
-      <w:r>
-        <w:rPr>
-          <w:rFonts w:ascii="Arial" w:hAnsi="Arial" w:cs="Arial"/>
-          <w:bCs/>
-          <w:sz w:val="20"/>
-          <w:szCs w:val="20"/>
-        </w:rPr>
-        <w:t xml:space="preserve">  </w:t>
-      </w:r>
-      <w:r>
-        <w:rPr>
-          <w:rFonts w:ascii="Arial" w:hAnsi="Arial" w:cs="Arial"/>
-          <w:bCs/>
-          <w:sz w:val="20"/>
-          <w:szCs w:val="20"/>
-        </w:rPr>
-        <w:t>Number of images to take sequentially.</w:t>
-      </w:r>
-    </w:p>
-    <w:p>
-      <w:pPr>
-        <w:rPr>
-          <w:rFonts w:ascii="Arial" w:hAnsi="Arial" w:cs="Arial"/>
-          <w:bCs/>
-          <w:sz w:val="20"/>
-          <w:szCs w:val="20"/>
-        </w:rPr>
-      </w:pPr>
-      <w:r>
-        <w:rPr>
-          <w:rFonts w:ascii="Arial" w:hAnsi="Arial" w:cs="Arial"/>
-          <w:bCs/>
-          <w:sz w:val="20"/>
-          <w:szCs w:val="20"/>
-          <w:u w:val="single"/>
-        </w:rPr>
-        <w:t>Full Reduction:</w:t>
-      </w:r>
-      <w:r>
-        <w:rPr>
-          <w:rFonts w:ascii="Arial" w:hAnsi="Arial" w:cs="Arial"/>
-          <w:bCs/>
-          <w:sz w:val="20"/>
-          <w:szCs w:val="20"/>
-        </w:rPr>
-        <w:t xml:space="preserve">  Turns on full image reduction.  See below for details of preparation.</w:t>
-      </w:r>
-    </w:p>
-    <w:p>
-      <w:pPr>
-        <w:rPr>
-          <w:rFonts w:ascii="Arial" w:hAnsi="Arial" w:cs="Arial"/>
-          <w:bCs/>
-          <w:sz w:val="20"/>
-          <w:szCs w:val="20"/>
-        </w:rPr>
-      </w:pPr>
-      <w:r>
-        <w:rPr>
-          <w:rFonts w:ascii="Arial" w:hAnsi="Arial" w:cs="Arial"/>
-          <w:bCs/>
-          <w:sz w:val="20"/>
-          <w:szCs w:val="20"/>
-          <w:u w:val="single"/>
-        </w:rPr>
         <w:t>Image:</w:t>
       </w:r>
       <w:r>
@@ -3698,66 +3681,7 @@
           <w:sz w:val="20"/>
           <w:szCs w:val="20"/>
         </w:rPr>
-        <w:t xml:space="preserve">  Initiates imaging in </w:t>
-      </w:r>
-      <w:proofErr w:type="spellStart"/>
-      <w:r>
-        <w:rPr>
-          <w:rFonts w:ascii="Arial" w:hAnsi="Arial" w:cs="Arial"/>
-          <w:bCs/>
-          <w:sz w:val="20"/>
-          <w:szCs w:val="20"/>
-        </w:rPr>
-        <w:t>TheSky</w:t>
-      </w:r>
-      <w:proofErr w:type="spellEnd"/>
-      <w:r>
-        <w:rPr>
-          <w:rFonts w:ascii="Arial" w:hAnsi="Arial" w:cs="Arial"/>
-          <w:bCs/>
-          <w:sz w:val="20"/>
-          <w:szCs w:val="20"/>
-        </w:rPr>
-        <w:t>.</w:t>
-      </w:r>
-    </w:p>
-    <w:p>
-      <w:pPr>
-        <w:rPr>
-          <w:rFonts w:ascii="Arial" w:hAnsi="Arial" w:cs="Arial"/>
-          <w:bCs/>
-          <w:sz w:val="20"/>
-          <w:szCs w:val="20"/>
-        </w:rPr>
-      </w:pPr>
-      <w:r>
-        <w:rPr>
-          <w:rFonts w:ascii="Arial" w:hAnsi="Arial" w:cs="Arial"/>
-          <w:bCs/>
-          <w:sz w:val="20"/>
-          <w:szCs w:val="20"/>
-          <w:u w:val="single"/>
-        </w:rPr>
-        <w:t>Abort</w:t>
-      </w:r>
-      <w:r>
-        <w:rPr>
-          <w:rFonts w:ascii="Arial" w:hAnsi="Arial" w:cs="Arial"/>
-          <w:bCs/>
-          <w:sz w:val="20"/>
-          <w:szCs w:val="20"/>
-          <w:u w:val="single"/>
-        </w:rPr>
-        <w:t>:</w:t>
-      </w:r>
-      <w:r>
-        <w:rPr>
-          <w:rFonts w:ascii="Arial" w:hAnsi="Arial" w:cs="Arial"/>
-          <w:bCs/>
-          <w:sz w:val="20"/>
-          <w:szCs w:val="20"/>
-        </w:rPr>
-        <w:t xml:space="preserve">  Abort imaging.</w:t>
+        <w:t xml:space="preserve">  Initiates imaging in TheSky.</w:t>
       </w:r>
     </w:p>
     <w:p>
@@ -4191,47 +4115,7 @@
           <w:sz w:val="20"/>
           <w:szCs w:val="20"/>
         </w:rPr>
-        <w:t>This translation is applied to both the position of the target (RA/Dec) and tracking rate (</w:t>
-      </w:r>
-      <w:proofErr w:type="spellStart"/>
-      <w:r>
-        <w:rPr>
-          <w:rFonts w:ascii="Arial" w:hAnsi="Arial" w:cs="Arial"/>
-          <w:bCs/>
-          <w:sz w:val="20"/>
-          <w:szCs w:val="20"/>
-        </w:rPr>
-        <w:t>dRA</w:t>
-      </w:r>
-      <w:proofErr w:type="spellEnd"/>
-      <w:r>
-        <w:rPr>
-          <w:rFonts w:ascii="Arial" w:hAnsi="Arial" w:cs="Arial"/>
-          <w:bCs/>
-          <w:sz w:val="20"/>
-          <w:szCs w:val="20"/>
-        </w:rPr>
-        <w:t>/</w:t>
-      </w:r>
-      <w:proofErr w:type="spellStart"/>
-      <w:r>
-        <w:rPr>
-          <w:rFonts w:ascii="Arial" w:hAnsi="Arial" w:cs="Arial"/>
-          <w:bCs/>
-          <w:sz w:val="20"/>
-          <w:szCs w:val="20"/>
-        </w:rPr>
-        <w:t>dDec</w:t>
-      </w:r>
-      <w:proofErr w:type="spellEnd"/>
-      <w:r>
-        <w:rPr>
-          <w:rFonts w:ascii="Arial" w:hAnsi="Arial" w:cs="Arial"/>
-          <w:bCs/>
-          <w:sz w:val="20"/>
-          <w:szCs w:val="20"/>
-        </w:rPr>
-        <w:t>) as viewed from the user’s site.</w:t>
+        <w:t>This translation is applied to both the position of the target (RA/Dec) and tracking rate (dRA/dDec) as viewed from the user’s site.</w:t>
       </w:r>
     </w:p>
     <w:p>
@@ -4269,47 +4153,7 @@
           <w:sz w:val="20"/>
           <w:szCs w:val="20"/>
         </w:rPr>
-        <w:t>the specific location (</w:t>
-      </w:r>
-      <w:proofErr w:type="spellStart"/>
-      <w:r>
-        <w:rPr>
-          <w:rFonts w:ascii="Arial" w:hAnsi="Arial" w:cs="Arial"/>
-          <w:bCs/>
-          <w:sz w:val="20"/>
-          <w:szCs w:val="20"/>
-        </w:rPr>
-        <w:t>lat</w:t>
-      </w:r>
-      <w:proofErr w:type="spellEnd"/>
-      <w:r>
-        <w:rPr>
-          <w:rFonts w:ascii="Arial" w:hAnsi="Arial" w:cs="Arial"/>
-          <w:bCs/>
-          <w:sz w:val="20"/>
-          <w:szCs w:val="20"/>
-        </w:rPr>
-        <w:t xml:space="preserve">, long, </w:t>
-      </w:r>
-      <w:proofErr w:type="spellStart"/>
-      <w:r>
-        <w:rPr>
-          <w:rFonts w:ascii="Arial" w:hAnsi="Arial" w:cs="Arial"/>
-          <w:bCs/>
-          <w:sz w:val="20"/>
-          <w:szCs w:val="20"/>
-        </w:rPr>
-        <w:t>elev</w:t>
-      </w:r>
-      <w:proofErr w:type="spellEnd"/>
-      <w:r>
-        <w:rPr>
-          <w:rFonts w:ascii="Arial" w:hAnsi="Arial" w:cs="Arial"/>
-          <w:bCs/>
-          <w:sz w:val="20"/>
-          <w:szCs w:val="20"/>
-        </w:rPr>
-        <w:t>) of the observer.</w:t>
+        <w:t>the specific location (lat, long, elev) of the observer.</w:t>
       </w:r>
     </w:p>
     <w:p>
@@ -4356,25 +4200,7 @@
           <w:sz w:val="20"/>
           <w:szCs w:val="20"/>
         </w:rPr>
-        <w:t xml:space="preserve"> is a Windows Forms executable, written in Visual C#.  The app requires </w:t>
-      </w:r>
-      <w:proofErr w:type="spellStart"/>
-      <w:r>
-        <w:rPr>
-          <w:rFonts w:ascii="Arial" w:hAnsi="Arial" w:cs="Arial"/>
-          <w:sz w:val="20"/>
-          <w:szCs w:val="20"/>
-        </w:rPr>
-        <w:t>TheSkyX</w:t>
-      </w:r>
-      <w:proofErr w:type="spellEnd"/>
-      <w:r>
-        <w:rPr>
-          <w:rFonts w:ascii="Arial" w:hAnsi="Arial" w:cs="Arial"/>
-          <w:sz w:val="20"/>
-          <w:szCs w:val="20"/>
-        </w:rPr>
-        <w:t xml:space="preserve"> </w:t>
+        <w:t xml:space="preserve"> is a Windows Forms executable, written in Visual C#.  The app requires TheSkyX </w:t>
       </w:r>
       <w:r>
         <w:rPr>
@@ -4483,25 +4309,7 @@
           <w:sz w:val="20"/>
           <w:szCs w:val="20"/>
         </w:rPr>
-        <w:t xml:space="preserve"> on GitHub in the “publish” directory of </w:t>
-      </w:r>
-      <w:proofErr w:type="spellStart"/>
-      <w:r>
-        <w:rPr>
-          <w:rFonts w:ascii="Arial" w:hAnsi="Arial" w:cs="Arial"/>
-          <w:sz w:val="20"/>
-          <w:szCs w:val="20"/>
-        </w:rPr>
-        <w:t>rrskybox</w:t>
-      </w:r>
-      <w:proofErr w:type="spellEnd"/>
-      <w:r>
-        <w:rPr>
-          <w:rFonts w:ascii="Arial" w:hAnsi="Arial" w:cs="Arial"/>
-          <w:sz w:val="20"/>
-          <w:szCs w:val="20"/>
-        </w:rPr>
-        <w:t>/</w:t>
+        <w:t xml:space="preserve"> on GitHub in the “publish” directory of rrskybox/</w:t>
       </w:r>
       <w:r>
         <w:rPr>
@@ -4630,25 +4438,7 @@
           <w:sz w:val="20"/>
           <w:szCs w:val="20"/>
         </w:rPr>
-        <w:t>".  Upon completion, an application icon will have been added to the start menu under "</w:t>
-      </w:r>
-      <w:proofErr w:type="spellStart"/>
-      <w:r>
-        <w:rPr>
-          <w:rFonts w:ascii="Arial" w:hAnsi="Arial" w:cs="Arial"/>
-          <w:sz w:val="20"/>
-          <w:szCs w:val="20"/>
-        </w:rPr>
-        <w:t>TSXToolKit</w:t>
-      </w:r>
-      <w:proofErr w:type="spellEnd"/>
-      <w:r>
-        <w:rPr>
-          <w:rFonts w:ascii="Arial" w:hAnsi="Arial" w:cs="Arial"/>
-          <w:sz w:val="20"/>
-          <w:szCs w:val="20"/>
-        </w:rPr>
-        <w:t>" with the name "</w:t>
+        <w:t>".  Upon completion, an application icon will have been added to the start menu under "TSXToolKit" with the name "</w:t>
       </w:r>
       <w:r>
         <w:rPr>
@@ -4689,69 +4479,15 @@
           <w:sz w:val="20"/>
           <w:szCs w:val="20"/>
         </w:rPr>
-        <w:t xml:space="preserve">fter the installation of any new </w:t>
-      </w:r>
-      <w:proofErr w:type="spellStart"/>
-      <w:r>
-        <w:rPr>
-          <w:rFonts w:ascii="Arial" w:hAnsi="Arial" w:cs="Arial"/>
-          <w:sz w:val="20"/>
-          <w:szCs w:val="20"/>
-        </w:rPr>
-        <w:t>TheSky</w:t>
-      </w:r>
-      <w:proofErr w:type="spellEnd"/>
-      <w:r>
-        <w:rPr>
-          <w:rFonts w:ascii="Arial" w:hAnsi="Arial" w:cs="Arial"/>
-          <w:sz w:val="20"/>
-          <w:szCs w:val="20"/>
-        </w:rPr>
-        <w:t xml:space="preserve"> build, the user must launch </w:t>
-      </w:r>
-      <w:proofErr w:type="spellStart"/>
-      <w:r>
-        <w:rPr>
-          <w:rFonts w:ascii="Arial" w:hAnsi="Arial" w:cs="Arial"/>
-          <w:sz w:val="20"/>
-          <w:szCs w:val="20"/>
-        </w:rPr>
-        <w:t>TheSky</w:t>
-      </w:r>
-      <w:proofErr w:type="spellEnd"/>
-      <w:r>
-        <w:rPr>
-          <w:rFonts w:ascii="Arial" w:hAnsi="Arial" w:cs="Arial"/>
-          <w:sz w:val="20"/>
-          <w:szCs w:val="20"/>
-        </w:rPr>
-        <w:t xml:space="preserve"> once</w:t>
-      </w:r>
-      <w:r>
-        <w:rPr>
-          <w:rFonts w:ascii="Arial" w:hAnsi="Arial" w:cs="Arial"/>
-          <w:sz w:val="20"/>
-          <w:szCs w:val="20"/>
-        </w:rPr>
-        <w:t xml:space="preserve"> in Administrator Mode in order to allow </w:t>
-      </w:r>
-      <w:proofErr w:type="spellStart"/>
-      <w:r>
-        <w:rPr>
-          <w:rFonts w:ascii="Arial" w:hAnsi="Arial" w:cs="Arial"/>
-          <w:sz w:val="20"/>
-          <w:szCs w:val="20"/>
-        </w:rPr>
-        <w:t>TheSky</w:t>
-      </w:r>
-      <w:proofErr w:type="spellEnd"/>
-      <w:r>
-        <w:rPr>
-          <w:rFonts w:ascii="Arial" w:hAnsi="Arial" w:cs="Arial"/>
-          <w:sz w:val="20"/>
-          <w:szCs w:val="20"/>
-        </w:rPr>
-        <w:t xml:space="preserve"> to register its interface libraries.</w:t>
+        <w:t>fter the installation of any new TheSky build, the user must launch TheSky once</w:t>
+      </w:r>
+      <w:r>
+        <w:rPr>
+          <w:rFonts w:ascii="Arial" w:hAnsi="Arial" w:cs="Arial"/>
+          <w:sz w:val="20"/>
+          <w:szCs w:val="20"/>
+        </w:rPr>
+        <w:t xml:space="preserve"> in Administrator Mode in order to allow TheSky to register its interface libraries.</w:t>
       </w:r>
     </w:p>
     <w:p>
@@ -5087,18 +4823,8 @@
           <w:sz w:val="20"/>
           <w:szCs w:val="20"/>
         </w:rPr>
-        <w:t xml:space="preserve"> = binning:  “1x1”, “2x2”, </w:t>
-      </w:r>
-      <w:proofErr w:type="spellStart"/>
-      <w:r>
-        <w:rPr>
-          <w:rFonts w:ascii="Arial" w:hAnsi="Arial" w:cs="Arial"/>
-          <w:sz w:val="20"/>
-          <w:szCs w:val="20"/>
-        </w:rPr>
-        <w:t>etc</w:t>
-      </w:r>
-      <w:proofErr w:type="spellEnd"/>
+        <w:t xml:space="preserve"> = binning:  “1x1”, “2x2”, etc</w:t>
+      </w:r>
     </w:p>
     <w:p>
       <w:pPr>
@@ -5129,25 +4855,7 @@
           <w:sz w:val="20"/>
           <w:szCs w:val="20"/>
         </w:rPr>
-        <w:t xml:space="preserve"> = temperature in Centigrade:  “-</w:t>
-      </w:r>
-      <w:proofErr w:type="spellStart"/>
-      <w:r>
-        <w:rPr>
-          <w:rFonts w:ascii="Arial" w:hAnsi="Arial" w:cs="Arial"/>
-          <w:sz w:val="20"/>
-          <w:szCs w:val="20"/>
-        </w:rPr>
-        <w:t>x.x</w:t>
-      </w:r>
-      <w:proofErr w:type="spellEnd"/>
-      <w:r>
-        <w:rPr>
-          <w:rFonts w:ascii="Arial" w:hAnsi="Arial" w:cs="Arial"/>
-          <w:sz w:val="20"/>
-          <w:szCs w:val="20"/>
-        </w:rPr>
-        <w:t>”</w:t>
+        <w:t xml:space="preserve"> = temperature in Centigrade:  “-x.x”</w:t>
       </w:r>
     </w:p>
     <w:p>
@@ -5211,18 +4919,8 @@
           <w:sz w:val="20"/>
           <w:szCs w:val="20"/>
         </w:rPr>
-        <w:t xml:space="preserve"> = filter name: “C”, “R”, “B”, “V”, </w:t>
-      </w:r>
-      <w:proofErr w:type="spellStart"/>
-      <w:r>
-        <w:rPr>
-          <w:rFonts w:ascii="Arial" w:hAnsi="Arial" w:cs="Arial"/>
-          <w:sz w:val="20"/>
-          <w:szCs w:val="20"/>
-        </w:rPr>
-        <w:t>etc</w:t>
-      </w:r>
-      <w:proofErr w:type="spellEnd"/>
+        <w:t xml:space="preserve"> = filter name: “C”, “R”, “B”, “V”, etc</w:t>
+      </w:r>
     </w:p>
     <w:p>
       <w:pPr>
@@ -5469,25 +5167,7 @@
           <w:sz w:val="20"/>
           <w:szCs w:val="20"/>
         </w:rPr>
-        <w:t xml:space="preserve">The easiest way to prepare for a full reduction library, is to use the </w:t>
-      </w:r>
-      <w:proofErr w:type="spellStart"/>
-      <w:r>
-        <w:rPr>
-          <w:rFonts w:ascii="Arial" w:hAnsi="Arial" w:cs="Arial"/>
-          <w:sz w:val="20"/>
-          <w:szCs w:val="20"/>
-        </w:rPr>
-        <w:t>TSXToolKit</w:t>
-      </w:r>
-      <w:proofErr w:type="spellEnd"/>
-      <w:r>
-        <w:rPr>
-          <w:rFonts w:ascii="Arial" w:hAnsi="Arial" w:cs="Arial"/>
-          <w:sz w:val="20"/>
-          <w:szCs w:val="20"/>
-        </w:rPr>
-        <w:t xml:space="preserve"> utility </w:t>
+        <w:t xml:space="preserve">The easiest way to prepare for a full reduction library, is to use the TSXToolKit utility </w:t>
       </w:r>
       <w:r>
         <w:rPr>
@@ -5505,25 +5185,7 @@
           <w:sz w:val="20"/>
           <w:szCs w:val="20"/>
         </w:rPr>
-        <w:t xml:space="preserve"> which can be downloaded from GitHub/</w:t>
-      </w:r>
-      <w:proofErr w:type="spellStart"/>
-      <w:r>
-        <w:rPr>
-          <w:rFonts w:ascii="Arial" w:hAnsi="Arial" w:cs="Arial"/>
-          <w:sz w:val="20"/>
-          <w:szCs w:val="20"/>
-        </w:rPr>
-        <w:t>rrskybox</w:t>
-      </w:r>
-      <w:proofErr w:type="spellEnd"/>
-      <w:r>
-        <w:rPr>
-          <w:rFonts w:ascii="Arial" w:hAnsi="Arial" w:cs="Arial"/>
-          <w:sz w:val="20"/>
-          <w:szCs w:val="20"/>
-        </w:rPr>
-        <w:t xml:space="preserve">/Reduction Library Generator in same manner as </w:t>
+        <w:t xml:space="preserve"> which can be downloaded from GitHub/rrskybox/Reduction Library Generator in same manner as </w:t>
       </w:r>
       <w:r>
         <w:rPr>
@@ -5539,43 +5201,7 @@
           <w:sz w:val="20"/>
           <w:szCs w:val="20"/>
         </w:rPr>
-        <w:t xml:space="preserve"> itself.  This utility will parse a directory and subdirectories for reduction files, compile their paths into the folder structure and naming conventions, then directly modify the </w:t>
-      </w:r>
-      <w:proofErr w:type="spellStart"/>
-      <w:r>
-        <w:rPr>
-          <w:rFonts w:ascii="Arial" w:hAnsi="Arial" w:cs="Arial"/>
-          <w:sz w:val="20"/>
-          <w:szCs w:val="20"/>
-        </w:rPr>
-        <w:t>TheSky</w:t>
-      </w:r>
-      <w:proofErr w:type="spellEnd"/>
-      <w:r>
-        <w:rPr>
-          <w:rFonts w:ascii="Arial" w:hAnsi="Arial" w:cs="Arial"/>
-          <w:sz w:val="20"/>
-          <w:szCs w:val="20"/>
-        </w:rPr>
-        <w:t xml:space="preserve"> configuration file to accept the libraries.  </w:t>
-      </w:r>
-      <w:proofErr w:type="spellStart"/>
-      <w:r>
-        <w:rPr>
-          <w:rFonts w:ascii="Arial" w:hAnsi="Arial" w:cs="Arial"/>
-          <w:sz w:val="20"/>
-          <w:szCs w:val="20"/>
-        </w:rPr>
-        <w:t>TheSky</w:t>
-      </w:r>
-      <w:proofErr w:type="spellEnd"/>
-      <w:r>
-        <w:rPr>
-          <w:rFonts w:ascii="Arial" w:hAnsi="Arial" w:cs="Arial"/>
-          <w:sz w:val="20"/>
-          <w:szCs w:val="20"/>
-        </w:rPr>
-        <w:t xml:space="preserve"> must be restarted once to load the library structure.</w:t>
+        <w:t xml:space="preserve"> itself.  This utility will parse a directory and subdirectories for reduction files, compile their paths into the folder structure and naming conventions, then directly modify the TheSky configuration file to accept the libraries.  TheSky must be restarted once to load the library structure.</w:t>
       </w:r>
     </w:p>
     <w:p>

</xml_diff>

<commit_message>
Simplified the GUI slightly to make a single "start" button with selectable target web database source for target.  Also removed checkbox for retrieving the target name from TheSky.  It is now implicit -- if the target box is empty, then TheSky is queried.
</commit_message>
<xml_diff>
--- a/Hot Pursuit/Docs/Hot Pursuit Description.docx
+++ b/Hot Pursuit/Docs/Hot Pursuit Description.docx
@@ -100,7 +100,107 @@
           <w:sz w:val="20"/>
           <w:szCs w:val="20"/>
         </w:rPr>
-        <w:t>I’m thinking we should have a category called “101 Fun Things To Do With TheSky.  This little application mostly falls under that moniker.  As most of us know, a couple of hundred good sized rocks are discovered whizzing by the earth every year.  Today, most of these Near Earth Objects (NEO’s) are identified by well-funded, organized projects, but a few are still by amateurs, here and there.  However once spotted, each reported fly-by goes through a phase where it must be confirmed and a precise orbit determined through multiple, independent measurements.  During its time in purgatory, a NEO is listed on a NASA website called “Scout”.  Once confirmed (by somebody, at some point, I guess) the object moves off of Scout and into the IAU Minor Planet Center database.  But, for a time, one has a chance for a look at the equivalent of an astronomical UFO.  That’s where this little app comes in.</w:t>
+        <w:t xml:space="preserve">I’m thinking we should have a category called “101 Fun Things </w:t>
+      </w:r>
+      <w:proofErr w:type="gramStart"/>
+      <w:r>
+        <w:rPr>
+          <w:rFonts w:ascii="Arial" w:hAnsi="Arial" w:cs="Arial"/>
+          <w:bCs/>
+          <w:sz w:val="20"/>
+          <w:szCs w:val="20"/>
+        </w:rPr>
+        <w:t>To</w:t>
+      </w:r>
+      <w:proofErr w:type="gramEnd"/>
+      <w:r>
+        <w:rPr>
+          <w:rFonts w:ascii="Arial" w:hAnsi="Arial" w:cs="Arial"/>
+          <w:bCs/>
+          <w:sz w:val="20"/>
+          <w:szCs w:val="20"/>
+        </w:rPr>
+        <w:t xml:space="preserve"> Do With </w:t>
+      </w:r>
+      <w:proofErr w:type="spellStart"/>
+      <w:r>
+        <w:rPr>
+          <w:rFonts w:ascii="Arial" w:hAnsi="Arial" w:cs="Arial"/>
+          <w:bCs/>
+          <w:sz w:val="20"/>
+          <w:szCs w:val="20"/>
+        </w:rPr>
+        <w:t>TheSky</w:t>
+      </w:r>
+      <w:proofErr w:type="spellEnd"/>
+      <w:r>
+        <w:rPr>
+          <w:rFonts w:ascii="Arial" w:hAnsi="Arial" w:cs="Arial"/>
+          <w:bCs/>
+          <w:sz w:val="20"/>
+          <w:szCs w:val="20"/>
+        </w:rPr>
+        <w:t xml:space="preserve">.  This little application mostly falls under that moniker.  As most of us know, a couple of hundred good sized rocks are discovered whizzing by the earth every year.  Today, most of these </w:t>
+      </w:r>
+      <w:proofErr w:type="gramStart"/>
+      <w:r>
+        <w:rPr>
+          <w:rFonts w:ascii="Arial" w:hAnsi="Arial" w:cs="Arial"/>
+          <w:bCs/>
+          <w:sz w:val="20"/>
+          <w:szCs w:val="20"/>
+        </w:rPr>
+        <w:t>Near Earth</w:t>
+      </w:r>
+      <w:proofErr w:type="gramEnd"/>
+      <w:r>
+        <w:rPr>
+          <w:rFonts w:ascii="Arial" w:hAnsi="Arial" w:cs="Arial"/>
+          <w:bCs/>
+          <w:sz w:val="20"/>
+          <w:szCs w:val="20"/>
+        </w:rPr>
+        <w:t xml:space="preserve"> Objects (NEO’s) are identified by well-funded, organized projects, but a few are still by amateurs, here and there.  However once spotted, each reported fly-by goes through a phase where it must be </w:t>
+      </w:r>
+      <w:proofErr w:type="gramStart"/>
+      <w:r>
+        <w:rPr>
+          <w:rFonts w:ascii="Arial" w:hAnsi="Arial" w:cs="Arial"/>
+          <w:bCs/>
+          <w:sz w:val="20"/>
+          <w:szCs w:val="20"/>
+        </w:rPr>
+        <w:t>confirmed</w:t>
+      </w:r>
+      <w:proofErr w:type="gramEnd"/>
+      <w:r>
+        <w:rPr>
+          <w:rFonts w:ascii="Arial" w:hAnsi="Arial" w:cs="Arial"/>
+          <w:bCs/>
+          <w:sz w:val="20"/>
+          <w:szCs w:val="20"/>
+        </w:rPr>
+        <w:t xml:space="preserve"> and a precise orbit determined through multiple, independent measurements.  During its time in purgatory, a NEO is listed on a NASA website called “Scout”.  Once confirmed (by somebody, at some point, I guess) the object moves </w:t>
+      </w:r>
+      <w:proofErr w:type="gramStart"/>
+      <w:r>
+        <w:rPr>
+          <w:rFonts w:ascii="Arial" w:hAnsi="Arial" w:cs="Arial"/>
+          <w:bCs/>
+          <w:sz w:val="20"/>
+          <w:szCs w:val="20"/>
+        </w:rPr>
+        <w:t>off of</w:t>
+      </w:r>
+      <w:proofErr w:type="gramEnd"/>
+      <w:r>
+        <w:rPr>
+          <w:rFonts w:ascii="Arial" w:hAnsi="Arial" w:cs="Arial"/>
+          <w:bCs/>
+          <w:sz w:val="20"/>
+          <w:szCs w:val="20"/>
+        </w:rPr>
+        <w:t xml:space="preserve"> Scout and into the IAU Minor Planet Center database.  But, for a time, one has a chance for a look at the equivalent of an astronomical UFO.  That’s where this little app comes in.</w:t>
       </w:r>
     </w:p>
     <w:p>
@@ -139,6 +239,7 @@
         </w:rPr>
         <w:t xml:space="preserve"> with another </w:t>
       </w:r>
+      <w:proofErr w:type="spellStart"/>
       <w:r>
         <w:rPr>
           <w:rFonts w:ascii="Arial" w:hAnsi="Arial" w:cs="Arial"/>
@@ -148,6 +249,7 @@
         </w:rPr>
         <w:t>TSXToolKit</w:t>
       </w:r>
+      <w:proofErr w:type="spellEnd"/>
       <w:r>
         <w:rPr>
           <w:rFonts w:ascii="Arial" w:hAnsi="Arial" w:cs="Arial"/>
@@ -230,14 +332,25 @@
           <w:szCs w:val="20"/>
         </w:rPr>
       </w:pPr>
-      <w:r>
-        <w:rPr>
-          <w:rFonts w:ascii="Arial" w:hAnsi="Arial" w:cs="Arial"/>
-          <w:bCs/>
-          <w:sz w:val="20"/>
-          <w:szCs w:val="20"/>
-        </w:rPr>
-        <w:t xml:space="preserve">So what Hot Pursuit does is get the current ephemeris information from Scout, then recalculates and interpolates the position and speed in down to one second </w:t>
+      <w:proofErr w:type="gramStart"/>
+      <w:r>
+        <w:rPr>
+          <w:rFonts w:ascii="Arial" w:hAnsi="Arial" w:cs="Arial"/>
+          <w:bCs/>
+          <w:sz w:val="20"/>
+          <w:szCs w:val="20"/>
+        </w:rPr>
+        <w:t>So</w:t>
+      </w:r>
+      <w:proofErr w:type="gramEnd"/>
+      <w:r>
+        <w:rPr>
+          <w:rFonts w:ascii="Arial" w:hAnsi="Arial" w:cs="Arial"/>
+          <w:bCs/>
+          <w:sz w:val="20"/>
+          <w:szCs w:val="20"/>
+        </w:rPr>
+        <w:t xml:space="preserve"> what Hot Pursuit does is get the current ephemeris information from Scout, then recalculates and interpolates the position and speed in down to one second </w:t>
       </w:r>
       <w:r>
         <w:rPr>
@@ -255,7 +368,17 @@
           <w:sz w:val="20"/>
           <w:szCs w:val="20"/>
         </w:rPr>
-        <w:t xml:space="preserve"> for the imager’s site.  That calculation is passed to T</w:t>
+        <w:t xml:space="preserve"> for the imager’s site.  That calculation is passed to </w:t>
+      </w:r>
+      <w:proofErr w:type="spellStart"/>
+      <w:r>
+        <w:rPr>
+          <w:rFonts w:ascii="Arial" w:hAnsi="Arial" w:cs="Arial"/>
+          <w:bCs/>
+          <w:sz w:val="20"/>
+          <w:szCs w:val="20"/>
+        </w:rPr>
+        <w:t>T</w:t>
       </w:r>
       <w:r>
         <w:rPr>
@@ -266,15 +389,47 @@
         </w:rPr>
         <w:t>heSky</w:t>
       </w:r>
-      <w:r>
-        <w:rPr>
-          <w:rFonts w:ascii="Arial" w:hAnsi="Arial" w:cs="Arial"/>
-          <w:bCs/>
-          <w:sz w:val="20"/>
-          <w:szCs w:val="20"/>
-        </w:rPr>
-        <w:t xml:space="preserve"> in the form of real-time Tracking Speed changes over the course of the session.  The user is free to use whatever imaging technique they prefer: long exposure, stacking, live stacking, video, etc</w:t>
-      </w:r>
+      <w:proofErr w:type="spellEnd"/>
+      <w:r>
+        <w:rPr>
+          <w:rFonts w:ascii="Arial" w:hAnsi="Arial" w:cs="Arial"/>
+          <w:bCs/>
+          <w:sz w:val="20"/>
+          <w:szCs w:val="20"/>
+        </w:rPr>
+        <w:t xml:space="preserve"> in the form of real-time Tracking Speed changes over the course of the session.  The user is free to use whatever imaging technique they </w:t>
+      </w:r>
+      <w:proofErr w:type="gramStart"/>
+      <w:r>
+        <w:rPr>
+          <w:rFonts w:ascii="Arial" w:hAnsi="Arial" w:cs="Arial"/>
+          <w:bCs/>
+          <w:sz w:val="20"/>
+          <w:szCs w:val="20"/>
+        </w:rPr>
+        <w:t>prefer:</w:t>
+      </w:r>
+      <w:proofErr w:type="gramEnd"/>
+      <w:r>
+        <w:rPr>
+          <w:rFonts w:ascii="Arial" w:hAnsi="Arial" w:cs="Arial"/>
+          <w:bCs/>
+          <w:sz w:val="20"/>
+          <w:szCs w:val="20"/>
+        </w:rPr>
+        <w:t xml:space="preserve"> long exposure, stacking, live stacking, video, </w:t>
+      </w:r>
+      <w:proofErr w:type="spellStart"/>
+      <w:r>
+        <w:rPr>
+          <w:rFonts w:ascii="Arial" w:hAnsi="Arial" w:cs="Arial"/>
+          <w:bCs/>
+          <w:sz w:val="20"/>
+          <w:szCs w:val="20"/>
+        </w:rPr>
+        <w:t>etc</w:t>
+      </w:r>
+      <w:proofErr w:type="spellEnd"/>
       <w:r>
         <w:rPr>
           <w:rFonts w:ascii="Arial" w:hAnsi="Arial" w:cs="Arial"/>
@@ -671,7 +826,27 @@
           <w:sz w:val="20"/>
           <w:szCs w:val="20"/>
         </w:rPr>
-        <w:t xml:space="preserve"> TheSky to select a target from the </w:t>
+        <w:t xml:space="preserve"> </w:t>
+      </w:r>
+      <w:proofErr w:type="spellStart"/>
+      <w:r>
+        <w:rPr>
+          <w:rFonts w:ascii="Arial" w:hAnsi="Arial" w:cs="Arial"/>
+          <w:bCs/>
+          <w:sz w:val="20"/>
+          <w:szCs w:val="20"/>
+        </w:rPr>
+        <w:t>TheSky</w:t>
+      </w:r>
+      <w:proofErr w:type="spellEnd"/>
+      <w:r>
+        <w:rPr>
+          <w:rFonts w:ascii="Arial" w:hAnsi="Arial" w:cs="Arial"/>
+          <w:bCs/>
+          <w:sz w:val="20"/>
+          <w:szCs w:val="20"/>
+        </w:rPr>
+        <w:t xml:space="preserve"> to select a target from the </w:t>
       </w:r>
       <w:r>
         <w:rPr>
@@ -752,7 +927,27 @@
           <w:sz w:val="20"/>
           <w:szCs w:val="20"/>
         </w:rPr>
-        <w:t>initiate TheSky tracking.</w:t>
+        <w:t xml:space="preserve">initiate </w:t>
+      </w:r>
+      <w:proofErr w:type="spellStart"/>
+      <w:r>
+        <w:rPr>
+          <w:rFonts w:ascii="Arial" w:hAnsi="Arial" w:cs="Arial"/>
+          <w:bCs/>
+          <w:sz w:val="20"/>
+          <w:szCs w:val="20"/>
+        </w:rPr>
+        <w:t>TheSky</w:t>
+      </w:r>
+      <w:proofErr w:type="spellEnd"/>
+      <w:r>
+        <w:rPr>
+          <w:rFonts w:ascii="Arial" w:hAnsi="Arial" w:cs="Arial"/>
+          <w:bCs/>
+          <w:sz w:val="20"/>
+          <w:szCs w:val="20"/>
+        </w:rPr>
+        <w:t xml:space="preserve"> tracking.</w:t>
       </w:r>
       <w:r>
         <w:rPr>
@@ -806,7 +1001,27 @@
           <w:sz w:val="20"/>
           <w:szCs w:val="20"/>
         </w:rPr>
-        <w:t>target designations such as found in TheSky.</w:t>
+        <w:t xml:space="preserve">target designations such as found in </w:t>
+      </w:r>
+      <w:proofErr w:type="spellStart"/>
+      <w:r>
+        <w:rPr>
+          <w:rFonts w:ascii="Arial" w:hAnsi="Arial" w:cs="Arial"/>
+          <w:bCs/>
+          <w:sz w:val="20"/>
+          <w:szCs w:val="20"/>
+        </w:rPr>
+        <w:t>TheSky</w:t>
+      </w:r>
+      <w:proofErr w:type="spellEnd"/>
+      <w:r>
+        <w:rPr>
+          <w:rFonts w:ascii="Arial" w:hAnsi="Arial" w:cs="Arial"/>
+          <w:bCs/>
+          <w:sz w:val="20"/>
+          <w:szCs w:val="20"/>
+        </w:rPr>
+        <w:t>.</w:t>
       </w:r>
     </w:p>
     <w:p>
@@ -889,7 +1104,27 @@
           <w:sz w:val="20"/>
           <w:szCs w:val="20"/>
         </w:rPr>
-        <w:t xml:space="preserve">un TheSky once (and only once) </w:t>
+        <w:t xml:space="preserve">un </w:t>
+      </w:r>
+      <w:proofErr w:type="spellStart"/>
+      <w:r>
+        <w:rPr>
+          <w:rFonts w:ascii="Arial" w:hAnsi="Arial" w:cs="Arial"/>
+          <w:bCs/>
+          <w:sz w:val="20"/>
+          <w:szCs w:val="20"/>
+        </w:rPr>
+        <w:t>TheSky</w:t>
+      </w:r>
+      <w:proofErr w:type="spellEnd"/>
+      <w:r>
+        <w:rPr>
+          <w:rFonts w:ascii="Arial" w:hAnsi="Arial" w:cs="Arial"/>
+          <w:bCs/>
+          <w:sz w:val="20"/>
+          <w:szCs w:val="20"/>
+        </w:rPr>
+        <w:t xml:space="preserve"> once (and only once) </w:t>
       </w:r>
       <w:r>
         <w:rPr>
@@ -1131,7 +1366,27 @@
           <w:sz w:val="20"/>
           <w:szCs w:val="20"/>
         </w:rPr>
-        <w:t xml:space="preserve">From the TSXToolKit in the Start Menu: </w:t>
+        <w:t xml:space="preserve">From the </w:t>
+      </w:r>
+      <w:proofErr w:type="spellStart"/>
+      <w:r>
+        <w:rPr>
+          <w:rFonts w:ascii="Arial" w:hAnsi="Arial" w:cs="Arial"/>
+          <w:bCs/>
+          <w:sz w:val="20"/>
+          <w:szCs w:val="20"/>
+        </w:rPr>
+        <w:t>TSXToolKit</w:t>
+      </w:r>
+      <w:proofErr w:type="spellEnd"/>
+      <w:r>
+        <w:rPr>
+          <w:rFonts w:ascii="Arial" w:hAnsi="Arial" w:cs="Arial"/>
+          <w:bCs/>
+          <w:sz w:val="20"/>
+          <w:szCs w:val="20"/>
+        </w:rPr>
+        <w:t xml:space="preserve"> in the Start Menu: </w:t>
       </w:r>
       <w:r>
         <w:rPr>
@@ -1378,7 +1633,17 @@
           <w:sz w:val="20"/>
           <w:szCs w:val="20"/>
         </w:rPr>
-        <w:t>In the The</w:t>
+        <w:t xml:space="preserve">In the </w:t>
+      </w:r>
+      <w:proofErr w:type="spellStart"/>
+      <w:r>
+        <w:rPr>
+          <w:rFonts w:ascii="Arial" w:hAnsi="Arial" w:cs="Arial"/>
+          <w:bCs/>
+          <w:sz w:val="20"/>
+          <w:szCs w:val="20"/>
+        </w:rPr>
+        <w:t>The</w:t>
       </w:r>
       <w:r>
         <w:rPr>
@@ -1389,6 +1654,7 @@
         </w:rPr>
         <w:t>Sky</w:t>
       </w:r>
+      <w:proofErr w:type="spellEnd"/>
       <w:r>
         <w:rPr>
           <w:rFonts w:ascii="Arial" w:hAnsi="Arial" w:cs="Arial"/>
@@ -1511,7 +1777,27 @@
           <w:sz w:val="20"/>
           <w:szCs w:val="20"/>
         </w:rPr>
-        <w:t>In TheSky, p</w:t>
+        <w:t xml:space="preserve">In </w:t>
+      </w:r>
+      <w:proofErr w:type="spellStart"/>
+      <w:r>
+        <w:rPr>
+          <w:rFonts w:ascii="Arial" w:hAnsi="Arial" w:cs="Arial"/>
+          <w:bCs/>
+          <w:sz w:val="20"/>
+          <w:szCs w:val="20"/>
+        </w:rPr>
+        <w:t>TheSky</w:t>
+      </w:r>
+      <w:proofErr w:type="spellEnd"/>
+      <w:r>
+        <w:rPr>
+          <w:rFonts w:ascii="Arial" w:hAnsi="Arial" w:cs="Arial"/>
+          <w:bCs/>
+          <w:sz w:val="20"/>
+          <w:szCs w:val="20"/>
+        </w:rPr>
+        <w:t>, p</w:t>
       </w:r>
       <w:r>
         <w:rPr>
@@ -1895,7 +2181,25 @@
           <w:sz w:val="20"/>
           <w:szCs w:val="20"/>
         </w:rPr>
-        <w:t>tracking of a NEO object with TheSky.</w:t>
+        <w:t xml:space="preserve">tracking of a NEO object with </w:t>
+      </w:r>
+      <w:proofErr w:type="spellStart"/>
+      <w:r>
+        <w:rPr>
+          <w:rFonts w:ascii="Arial" w:hAnsi="Arial" w:cs="Arial"/>
+          <w:sz w:val="20"/>
+          <w:szCs w:val="20"/>
+        </w:rPr>
+        <w:t>TheSky</w:t>
+      </w:r>
+      <w:proofErr w:type="spellEnd"/>
+      <w:r>
+        <w:rPr>
+          <w:rFonts w:ascii="Arial" w:hAnsi="Arial" w:cs="Arial"/>
+          <w:sz w:val="20"/>
+          <w:szCs w:val="20"/>
+        </w:rPr>
+        <w:t>.</w:t>
       </w:r>
     </w:p>
     <w:p>
@@ -1928,8 +2232,27 @@
           <w:sz w:val="20"/>
           <w:szCs w:val="20"/>
         </w:rPr>
-        <w:t xml:space="preserve"> input to TheSky using the </w:t>
-      </w:r>
+        <w:t xml:space="preserve"> input to </w:t>
+      </w:r>
+      <w:proofErr w:type="spellStart"/>
+      <w:r>
+        <w:rPr>
+          <w:rFonts w:ascii="Arial" w:hAnsi="Arial" w:cs="Arial"/>
+          <w:sz w:val="20"/>
+          <w:szCs w:val="20"/>
+        </w:rPr>
+        <w:t>TheSky</w:t>
+      </w:r>
+      <w:proofErr w:type="spellEnd"/>
+      <w:r>
+        <w:rPr>
+          <w:rFonts w:ascii="Arial" w:hAnsi="Arial" w:cs="Arial"/>
+          <w:sz w:val="20"/>
+          <w:szCs w:val="20"/>
+        </w:rPr>
+        <w:t xml:space="preserve"> using the </w:t>
+      </w:r>
+      <w:proofErr w:type="spellStart"/>
       <w:r>
         <w:rPr>
           <w:rFonts w:ascii="Arial" w:hAnsi="Arial" w:cs="Arial"/>
@@ -1938,7 +2261,18 @@
           <w:sz w:val="20"/>
           <w:szCs w:val="20"/>
         </w:rPr>
-        <w:t>TSXToolKit Transient Search</w:t>
+        <w:t>TSXToolKit</w:t>
+      </w:r>
+      <w:proofErr w:type="spellEnd"/>
+      <w:r>
+        <w:rPr>
+          <w:rFonts w:ascii="Arial" w:hAnsi="Arial" w:cs="Arial"/>
+          <w:i/>
+          <w:iCs/>
+          <w:sz w:val="20"/>
+          <w:szCs w:val="20"/>
+        </w:rPr>
+        <w:t xml:space="preserve"> Transient Search</w:t>
       </w:r>
       <w:r>
         <w:rPr>
@@ -1994,7 +2328,25 @@
           <w:sz w:val="20"/>
           <w:szCs w:val="20"/>
         </w:rPr>
-        <w:t xml:space="preserve"> in TheSky (or input </w:t>
+        <w:t xml:space="preserve"> in </w:t>
+      </w:r>
+      <w:proofErr w:type="spellStart"/>
+      <w:r>
+        <w:rPr>
+          <w:rFonts w:ascii="Arial" w:hAnsi="Arial" w:cs="Arial"/>
+          <w:sz w:val="20"/>
+          <w:szCs w:val="20"/>
+        </w:rPr>
+        <w:t>TheSky</w:t>
+      </w:r>
+      <w:proofErr w:type="spellEnd"/>
+      <w:r>
+        <w:rPr>
+          <w:rFonts w:ascii="Arial" w:hAnsi="Arial" w:cs="Arial"/>
+          <w:sz w:val="20"/>
+          <w:szCs w:val="20"/>
+        </w:rPr>
+        <w:t xml:space="preserve"> (or input </w:t>
       </w:r>
       <w:r>
         <w:rPr>
@@ -2208,10 +2560,10 @@
           <w:szCs w:val="20"/>
         </w:rPr>
         <w:drawing>
-          <wp:inline distT="0" distB="0" distL="0" distR="0" wp14:anchorId="25A3CE53" wp14:editId="182F0D7D">
-            <wp:extent cx="5591955" cy="2152950"/>
-            <wp:effectExtent l="0" t="0" r="8890" b="0"/>
-            <wp:docPr id="4" name="Picture 4" descr="Graphical user interface, application&#10;&#10;Description automatically generated"/>
+          <wp:inline distT="0" distB="0" distL="0" distR="0" wp14:anchorId="5EF081FB" wp14:editId="4BB76B1A">
+            <wp:extent cx="5601482" cy="2152950"/>
+            <wp:effectExtent l="0" t="0" r="0" b="0"/>
+            <wp:docPr id="2" name="Picture 2" descr="Graphical user interface, application&#10;&#10;Description automatically generated"/>
             <wp:cNvGraphicFramePr>
               <a:graphicFrameLocks xmlns:a="http://schemas.openxmlformats.org/drawingml/2006/main" noChangeAspect="1"/>
             </wp:cNvGraphicFramePr>
@@ -2219,7 +2571,7 @@
               <a:graphicData uri="http://schemas.openxmlformats.org/drawingml/2006/picture">
                 <pic:pic xmlns:pic="http://schemas.openxmlformats.org/drawingml/2006/picture">
                   <pic:nvPicPr>
-                    <pic:cNvPr id="4" name="Picture 4" descr="Graphical user interface, application&#10;&#10;Description automatically generated"/>
+                    <pic:cNvPr id="2" name="Picture 2" descr="Graphical user interface, application&#10;&#10;Description automatically generated"/>
                     <pic:cNvPicPr/>
                   </pic:nvPicPr>
                   <pic:blipFill>
@@ -2231,7 +2583,7 @@
                   <pic:spPr>
                     <a:xfrm>
                       <a:off x="0" y="0"/>
-                      <a:ext cx="5591955" cy="2152950"/>
+                      <a:ext cx="5601482" cy="2152950"/>
                     </a:xfrm>
                     <a:prstGeom prst="rect">
                       <a:avLst/>
@@ -2306,7 +2658,7 @@
           <w:sz w:val="20"/>
           <w:szCs w:val="20"/>
         </w:rPr>
-        <w:t xml:space="preserve">If “Look Up” (below) is not checked, </w:t>
+        <w:t>T</w:t>
       </w:r>
       <w:r>
         <w:rPr>
@@ -2316,7 +2668,7 @@
           <w:sz w:val="20"/>
           <w:szCs w:val="20"/>
         </w:rPr>
-        <w:t xml:space="preserve">this field is filled </w:t>
+        <w:t xml:space="preserve">his field is filled </w:t>
       </w:r>
       <w:r>
         <w:rPr>
@@ -2376,7 +2728,7 @@
           <w:sz w:val="20"/>
           <w:szCs w:val="20"/>
         </w:rPr>
-        <w:t xml:space="preserve"> If “Look Up” is checked, then the user can </w:t>
+        <w:t xml:space="preserve"> </w:t>
       </w:r>
       <w:r>
         <w:rPr>
@@ -2386,6 +2738,26 @@
           <w:sz w:val="20"/>
           <w:szCs w:val="20"/>
         </w:rPr>
+        <w:t>T</w:t>
+      </w:r>
+      <w:r>
+        <w:rPr>
+          <w:rFonts w:ascii="Arial" w:hAnsi="Arial" w:cs="Arial"/>
+          <w:bCs/>
+          <w:noProof/>
+          <w:sz w:val="20"/>
+          <w:szCs w:val="20"/>
+        </w:rPr>
+        <w:t xml:space="preserve">he user can </w:t>
+      </w:r>
+      <w:r>
+        <w:rPr>
+          <w:rFonts w:ascii="Arial" w:hAnsi="Arial" w:cs="Arial"/>
+          <w:bCs/>
+          <w:noProof/>
+          <w:sz w:val="20"/>
+          <w:szCs w:val="20"/>
+        </w:rPr>
         <w:t>type in</w:t>
       </w:r>
       <w:r>
@@ -2406,7 +2778,47 @@
           <w:sz w:val="20"/>
           <w:szCs w:val="20"/>
         </w:rPr>
-        <w:t xml:space="preserve"> this field directly.</w:t>
+        <w:t xml:space="preserve"> this field directly</w:t>
+      </w:r>
+      <w:r>
+        <w:rPr>
+          <w:rFonts w:ascii="Arial" w:hAnsi="Arial" w:cs="Arial"/>
+          <w:bCs/>
+          <w:noProof/>
+          <w:sz w:val="20"/>
+          <w:szCs w:val="20"/>
+        </w:rPr>
+        <w:t>, or</w:t>
+      </w:r>
+      <w:r>
+        <w:rPr>
+          <w:rFonts w:ascii="Arial" w:hAnsi="Arial" w:cs="Arial"/>
+          <w:bCs/>
+          <w:noProof/>
+          <w:sz w:val="20"/>
+          <w:szCs w:val="20"/>
+        </w:rPr>
+        <w:t>, if the field is empty,</w:t>
+      </w:r>
+      <w:r>
+        <w:rPr>
+          <w:rFonts w:ascii="Arial" w:hAnsi="Arial" w:cs="Arial"/>
+          <w:bCs/>
+          <w:noProof/>
+          <w:sz w:val="20"/>
+          <w:szCs w:val="20"/>
+        </w:rPr>
+        <w:t xml:space="preserve"> Hot Pursuit will </w:t>
+      </w:r>
+      <w:r>
+        <w:rPr>
+          <w:rFonts w:ascii="Arial" w:hAnsi="Arial" w:cs="Arial"/>
+          <w:bCs/>
+          <w:noProof/>
+          <w:sz w:val="20"/>
+          <w:szCs w:val="20"/>
+        </w:rPr>
+        <w:t>use the currently selected target (Find Function) in TheSky</w:t>
       </w:r>
     </w:p>
     <w:p>
@@ -2428,7 +2840,7 @@
           <w:szCs w:val="20"/>
           <w:u w:val="single"/>
         </w:rPr>
-        <w:t>TheSky</w:t>
+        <w:t>RA Rate</w:t>
       </w:r>
       <w:r>
         <w:rPr>
@@ -2449,7 +2861,7 @@
           <w:sz w:val="20"/>
           <w:szCs w:val="20"/>
         </w:rPr>
-        <w:t xml:space="preserve">  If checked, </w:t>
+        <w:t xml:space="preserve">  </w:t>
       </w:r>
       <w:r>
         <w:rPr>
@@ -2459,107 +2871,7 @@
           <w:sz w:val="20"/>
           <w:szCs w:val="20"/>
         </w:rPr>
-        <w:t xml:space="preserve">Hot Puruit will </w:t>
-      </w:r>
-      <w:r>
-        <w:rPr>
-          <w:rFonts w:ascii="Arial" w:hAnsi="Arial" w:cs="Arial"/>
-          <w:bCs/>
-          <w:noProof/>
-          <w:sz w:val="20"/>
-          <w:szCs w:val="20"/>
-        </w:rPr>
-        <w:t>acquire the current target name (i.e. Find)</w:t>
-      </w:r>
-      <w:r>
-        <w:rPr>
-          <w:rFonts w:ascii="Arial" w:hAnsi="Arial" w:cs="Arial"/>
-          <w:bCs/>
-          <w:noProof/>
-          <w:sz w:val="20"/>
-          <w:szCs w:val="20"/>
-        </w:rPr>
-        <w:t xml:space="preserve"> from</w:t>
-      </w:r>
-      <w:r>
-        <w:rPr>
-          <w:rFonts w:ascii="Arial" w:hAnsi="Arial" w:cs="Arial"/>
-          <w:bCs/>
-          <w:noProof/>
-          <w:sz w:val="20"/>
-          <w:szCs w:val="20"/>
-        </w:rPr>
-        <w:t xml:space="preserve"> TheSky</w:t>
-      </w:r>
-      <w:r>
-        <w:rPr>
-          <w:rFonts w:ascii="Arial" w:hAnsi="Arial" w:cs="Arial"/>
-          <w:bCs/>
-          <w:noProof/>
-          <w:sz w:val="20"/>
-          <w:szCs w:val="20"/>
-        </w:rPr>
-        <w:t xml:space="preserve"> </w:t>
-      </w:r>
-      <w:r>
-        <w:rPr>
-          <w:rFonts w:ascii="Arial" w:hAnsi="Arial" w:cs="Arial"/>
-          <w:bCs/>
-          <w:noProof/>
-          <w:sz w:val="20"/>
-          <w:szCs w:val="20"/>
-        </w:rPr>
-        <w:t xml:space="preserve">as the target </w:t>
-      </w:r>
-      <w:r>
-        <w:rPr>
-          <w:rFonts w:ascii="Arial" w:hAnsi="Arial" w:cs="Arial"/>
-          <w:bCs/>
-          <w:noProof/>
-          <w:sz w:val="20"/>
-          <w:szCs w:val="20"/>
-        </w:rPr>
-        <w:t xml:space="preserve">for ephemeris data.  </w:t>
-      </w:r>
-      <w:r>
-        <w:rPr>
-          <w:rFonts w:ascii="Arial" w:hAnsi="Arial" w:cs="Arial"/>
-          <w:bCs/>
-          <w:noProof/>
-          <w:sz w:val="20"/>
-          <w:szCs w:val="20"/>
-        </w:rPr>
-        <w:t xml:space="preserve">TheSky </w:t>
-      </w:r>
-      <w:r>
-        <w:rPr>
-          <w:rFonts w:ascii="Arial" w:hAnsi="Arial" w:cs="Arial"/>
-          <w:bCs/>
-          <w:noProof/>
-          <w:sz w:val="20"/>
-          <w:szCs w:val="20"/>
-        </w:rPr>
-        <w:t xml:space="preserve">is automatically </w:t>
-      </w:r>
-      <w:r>
-        <w:rPr>
-          <w:rFonts w:ascii="Arial" w:hAnsi="Arial" w:cs="Arial"/>
-          <w:bCs/>
-          <w:noProof/>
-          <w:sz w:val="20"/>
-          <w:szCs w:val="20"/>
-        </w:rPr>
-        <w:t>un</w:t>
-      </w:r>
-      <w:r>
-        <w:rPr>
-          <w:rFonts w:ascii="Arial" w:hAnsi="Arial" w:cs="Arial"/>
-          <w:bCs/>
-          <w:noProof/>
-          <w:sz w:val="20"/>
-          <w:szCs w:val="20"/>
-        </w:rPr>
-        <w:t>checked if the user starts typing into the Target field.</w:t>
+        <w:t>Rate of change in arcsec per minute of RA, corrected for the observer’s location.</w:t>
       </w:r>
     </w:p>
     <w:p>
@@ -2581,7 +2893,7 @@
           <w:szCs w:val="20"/>
           <w:u w:val="single"/>
         </w:rPr>
-        <w:t>RA Rate</w:t>
+        <w:t>Dec Rate</w:t>
       </w:r>
       <w:r>
         <w:rPr>
@@ -2602,17 +2914,7 @@
           <w:sz w:val="20"/>
           <w:szCs w:val="20"/>
         </w:rPr>
-        <w:t xml:space="preserve">  </w:t>
-      </w:r>
-      <w:r>
-        <w:rPr>
-          <w:rFonts w:ascii="Arial" w:hAnsi="Arial" w:cs="Arial"/>
-          <w:bCs/>
-          <w:noProof/>
-          <w:sz w:val="20"/>
-          <w:szCs w:val="20"/>
-        </w:rPr>
-        <w:t>Rate of change in arcsec per minute of RA, corrected for the observer’s location.</w:t>
+        <w:t xml:space="preserve">  Rate of change in arcsec per minute of Dec, corrected for the observer’s location.</w:t>
       </w:r>
     </w:p>
     <w:p>
@@ -2620,42 +2922,39 @@
         <w:rPr>
           <w:rFonts w:ascii="Arial" w:hAnsi="Arial" w:cs="Arial"/>
           <w:bCs/>
-          <w:noProof/>
-          <w:sz w:val="20"/>
-          <w:szCs w:val="20"/>
-        </w:rPr>
-      </w:pPr>
-      <w:r>
-        <w:rPr>
-          <w:rFonts w:ascii="Arial" w:hAnsi="Arial" w:cs="Arial"/>
-          <w:bCs/>
-          <w:noProof/>
           <w:sz w:val="20"/>
           <w:szCs w:val="20"/>
           <w:u w:val="single"/>
         </w:rPr>
-        <w:t>Dec Rate</w:t>
-      </w:r>
-      <w:r>
-        <w:rPr>
-          <w:rFonts w:ascii="Arial" w:hAnsi="Arial" w:cs="Arial"/>
-          <w:bCs/>
-          <w:noProof/>
+      </w:pPr>
+      <w:r>
+        <w:rPr>
+          <w:rFonts w:ascii="Arial" w:hAnsi="Arial" w:cs="Arial"/>
+          <w:bCs/>
           <w:sz w:val="20"/>
           <w:szCs w:val="20"/>
           <w:u w:val="single"/>
         </w:rPr>
-        <w:t>:</w:t>
-      </w:r>
-      <w:r>
-        <w:rPr>
-          <w:rFonts w:ascii="Arial" w:hAnsi="Arial" w:cs="Arial"/>
-          <w:bCs/>
-          <w:noProof/>
-          <w:sz w:val="20"/>
-          <w:szCs w:val="20"/>
-        </w:rPr>
-        <w:t xml:space="preserve">  Rate of change in arcsec per minute of Dec, corrected for the observer’s location.</w:t>
+        <w:t>Range</w:t>
+      </w:r>
+      <w:r>
+        <w:rPr>
+          <w:rFonts w:ascii="Arial" w:hAnsi="Arial" w:cs="Arial"/>
+          <w:bCs/>
+          <w:sz w:val="20"/>
+          <w:szCs w:val="20"/>
+        </w:rPr>
+        <w:t>: Distance to the target in AU.</w:t>
+      </w:r>
+      <w:r>
+        <w:rPr>
+          <w:rFonts w:ascii="Arial" w:hAnsi="Arial" w:cs="Arial"/>
+          <w:bCs/>
+          <w:sz w:val="20"/>
+          <w:szCs w:val="20"/>
+          <w:u w:val="single"/>
+        </w:rPr>
+        <w:t xml:space="preserve"> </w:t>
       </w:r>
     </w:p>
     <w:p>
@@ -2676,16 +2975,61 @@
           <w:u w:val="single"/>
         </w:rPr>
         <w:lastRenderedPageBreak/>
-        <w:t>Range</w:t>
-      </w:r>
-      <w:r>
-        <w:rPr>
-          <w:rFonts w:ascii="Arial" w:hAnsi="Arial" w:cs="Arial"/>
-          <w:bCs/>
-          <w:sz w:val="20"/>
-          <w:szCs w:val="20"/>
-        </w:rPr>
-        <w:t>: Distance to the target in AU.</w:t>
+        <w:t>Scout</w:t>
+      </w:r>
+      <w:r>
+        <w:rPr>
+          <w:rFonts w:ascii="Arial" w:hAnsi="Arial" w:cs="Arial"/>
+          <w:bCs/>
+          <w:sz w:val="20"/>
+          <w:szCs w:val="20"/>
+        </w:rPr>
+        <w:t xml:space="preserve">: </w:t>
+      </w:r>
+      <w:r>
+        <w:rPr>
+          <w:rFonts w:ascii="Arial" w:hAnsi="Arial" w:cs="Arial"/>
+          <w:bCs/>
+          <w:sz w:val="20"/>
+          <w:szCs w:val="20"/>
+        </w:rPr>
+        <w:t>Enables</w:t>
+      </w:r>
+      <w:r>
+        <w:rPr>
+          <w:rFonts w:ascii="Arial" w:hAnsi="Arial" w:cs="Arial"/>
+          <w:bCs/>
+          <w:sz w:val="20"/>
+          <w:szCs w:val="20"/>
+        </w:rPr>
+        <w:t xml:space="preserve"> Scout </w:t>
+      </w:r>
+      <w:r>
+        <w:rPr>
+          <w:rFonts w:ascii="Arial" w:hAnsi="Arial" w:cs="Arial"/>
+          <w:bCs/>
+          <w:sz w:val="20"/>
+          <w:szCs w:val="20"/>
+        </w:rPr>
+        <w:t xml:space="preserve">web database </w:t>
+      </w:r>
+      <w:r>
+        <w:rPr>
+          <w:rFonts w:ascii="Arial" w:hAnsi="Arial" w:cs="Arial"/>
+          <w:bCs/>
+          <w:sz w:val="20"/>
+          <w:szCs w:val="20"/>
+        </w:rPr>
+        <w:t xml:space="preserve">query and tracking </w:t>
+      </w:r>
+      <w:r>
+        <w:rPr>
+          <w:rFonts w:ascii="Arial" w:hAnsi="Arial" w:cs="Arial"/>
+          <w:bCs/>
+          <w:sz w:val="20"/>
+          <w:szCs w:val="20"/>
+        </w:rPr>
+        <w:t>for the entered target.</w:t>
       </w:r>
     </w:p>
     <w:p>
@@ -2705,88 +3049,7 @@
           <w:szCs w:val="20"/>
           <w:u w:val="single"/>
         </w:rPr>
-        <w:t>Refresh</w:t>
-      </w:r>
-      <w:r>
-        <w:rPr>
-          <w:rFonts w:ascii="Arial" w:hAnsi="Arial" w:cs="Arial"/>
-          <w:bCs/>
-          <w:sz w:val="20"/>
-          <w:szCs w:val="20"/>
-        </w:rPr>
-        <w:t xml:space="preserve">: Sets the rate at which the </w:t>
-      </w:r>
-      <w:r>
-        <w:rPr>
-          <w:rFonts w:ascii="Arial" w:hAnsi="Arial" w:cs="Arial"/>
-          <w:bCs/>
-          <w:sz w:val="20"/>
-          <w:szCs w:val="20"/>
-        </w:rPr>
-        <w:t xml:space="preserve">updates TheSky </w:t>
-      </w:r>
-      <w:r>
-        <w:rPr>
-          <w:rFonts w:ascii="Arial" w:hAnsi="Arial" w:cs="Arial"/>
-          <w:bCs/>
-          <w:sz w:val="20"/>
-          <w:szCs w:val="20"/>
-        </w:rPr>
-        <w:t xml:space="preserve">tracking </w:t>
-      </w:r>
-      <w:r>
-        <w:rPr>
-          <w:rFonts w:ascii="Arial" w:hAnsi="Arial" w:cs="Arial"/>
-          <w:bCs/>
-          <w:sz w:val="20"/>
-          <w:szCs w:val="20"/>
-        </w:rPr>
-        <w:t>with</w:t>
-      </w:r>
-      <w:r>
-        <w:rPr>
-          <w:rFonts w:ascii="Arial" w:hAnsi="Arial" w:cs="Arial"/>
-          <w:bCs/>
-          <w:sz w:val="20"/>
-          <w:szCs w:val="20"/>
-        </w:rPr>
-        <w:t xml:space="preserve"> new ephemeris </w:t>
-      </w:r>
-      <w:r>
-        <w:rPr>
-          <w:rFonts w:ascii="Arial" w:hAnsi="Arial" w:cs="Arial"/>
-          <w:bCs/>
-          <w:sz w:val="20"/>
-          <w:szCs w:val="20"/>
-        </w:rPr>
-        <w:t xml:space="preserve">rate </w:t>
-      </w:r>
-      <w:r>
-        <w:rPr>
-          <w:rFonts w:ascii="Arial" w:hAnsi="Arial" w:cs="Arial"/>
-          <w:bCs/>
-          <w:sz w:val="20"/>
-          <w:szCs w:val="20"/>
-        </w:rPr>
-        <w:t xml:space="preserve">data.  </w:t>
-      </w:r>
-      <w:r>
-        <w:rPr>
-          <w:rFonts w:ascii="Arial" w:hAnsi="Arial" w:cs="Arial"/>
-          <w:bCs/>
-          <w:sz w:val="20"/>
-          <w:szCs w:val="20"/>
-        </w:rPr>
-        <w:t xml:space="preserve">The minimum period for ephemeris from Scout is 1 minute. </w:t>
-      </w:r>
-      <w:r>
-        <w:rPr>
-          <w:rFonts w:ascii="Arial" w:hAnsi="Arial" w:cs="Arial"/>
-          <w:bCs/>
-          <w:sz w:val="20"/>
-          <w:szCs w:val="20"/>
-        </w:rPr>
-        <w:t xml:space="preserve">  If </w:t>
+        <w:t>Horizons</w:t>
       </w:r>
       <w:r>
         <w:rPr>
@@ -2796,107 +3059,43 @@
           <w:szCs w:val="20"/>
           <w:u w:val="single"/>
         </w:rPr>
-        <w:t>min</w:t>
-      </w:r>
-      <w:r>
-        <w:rPr>
-          <w:rFonts w:ascii="Arial" w:hAnsi="Arial" w:cs="Arial"/>
-          <w:bCs/>
-          <w:sz w:val="20"/>
-          <w:szCs w:val="20"/>
-        </w:rPr>
-        <w:t xml:space="preserve"> is selected, then the period is in minutes</w:t>
-      </w:r>
-      <w:r>
-        <w:rPr>
-          <w:rFonts w:ascii="Arial" w:hAnsi="Arial" w:cs="Arial"/>
-          <w:bCs/>
-          <w:sz w:val="20"/>
-          <w:szCs w:val="20"/>
-        </w:rPr>
-        <w:t xml:space="preserve">.  </w:t>
-      </w:r>
-      <w:r>
-        <w:rPr>
-          <w:rFonts w:ascii="Arial" w:hAnsi="Arial" w:cs="Arial"/>
-          <w:bCs/>
-          <w:sz w:val="20"/>
-          <w:szCs w:val="20"/>
-        </w:rPr>
-        <w:t xml:space="preserve">If </w:t>
-      </w:r>
-      <w:r>
-        <w:rPr>
-          <w:rFonts w:ascii="Arial" w:hAnsi="Arial" w:cs="Arial"/>
-          <w:bCs/>
-          <w:sz w:val="20"/>
-          <w:szCs w:val="20"/>
-          <w:u w:val="single"/>
-        </w:rPr>
-        <w:t>sec</w:t>
-      </w:r>
-      <w:r>
-        <w:rPr>
-          <w:rFonts w:ascii="Arial" w:hAnsi="Arial" w:cs="Arial"/>
-          <w:bCs/>
-          <w:sz w:val="20"/>
-          <w:szCs w:val="20"/>
-        </w:rPr>
-        <w:t xml:space="preserve"> is selected, then </w:t>
-      </w:r>
-      <w:r>
-        <w:rPr>
-          <w:rFonts w:ascii="Arial" w:hAnsi="Arial" w:cs="Arial"/>
-          <w:bCs/>
-          <w:sz w:val="20"/>
-          <w:szCs w:val="20"/>
-        </w:rPr>
-        <w:t xml:space="preserve">the Refresh period will be in seconds.  If in seconds, </w:t>
-      </w:r>
-      <w:r>
-        <w:rPr>
-          <w:rFonts w:ascii="Arial" w:hAnsi="Arial" w:cs="Arial"/>
-          <w:bCs/>
-          <w:sz w:val="20"/>
-          <w:szCs w:val="20"/>
-        </w:rPr>
-        <w:t xml:space="preserve">Hot Pursuit will </w:t>
-      </w:r>
-      <w:r>
-        <w:rPr>
-          <w:rFonts w:ascii="Arial" w:hAnsi="Arial" w:cs="Arial"/>
-          <w:bCs/>
-          <w:sz w:val="20"/>
-          <w:szCs w:val="20"/>
-        </w:rPr>
-        <w:t xml:space="preserve">interpolate </w:t>
-      </w:r>
-      <w:r>
-        <w:rPr>
-          <w:rFonts w:ascii="Arial" w:hAnsi="Arial" w:cs="Arial"/>
-          <w:bCs/>
-          <w:sz w:val="20"/>
-          <w:szCs w:val="20"/>
-        </w:rPr>
-        <w:t xml:space="preserve">the downloaded target rate data </w:t>
-      </w:r>
-      <w:r>
-        <w:rPr>
-          <w:rFonts w:ascii="Arial" w:hAnsi="Arial" w:cs="Arial"/>
-          <w:bCs/>
-          <w:sz w:val="20"/>
-          <w:szCs w:val="20"/>
-        </w:rPr>
-        <w:t xml:space="preserve">at the period set by the </w:t>
-      </w:r>
-      <w:r>
-        <w:rPr>
-          <w:rFonts w:ascii="Arial" w:hAnsi="Arial" w:cs="Arial"/>
-          <w:bCs/>
-          <w:sz w:val="20"/>
-          <w:szCs w:val="20"/>
-        </w:rPr>
-        <w:t>Refresh period.</w:t>
+        <w:t>:</w:t>
+      </w:r>
+      <w:r>
+        <w:rPr>
+          <w:rFonts w:ascii="Arial" w:hAnsi="Arial" w:cs="Arial"/>
+          <w:bCs/>
+          <w:sz w:val="20"/>
+          <w:szCs w:val="20"/>
+        </w:rPr>
+        <w:t xml:space="preserve"> </w:t>
+      </w:r>
+      <w:r>
+        <w:rPr>
+          <w:rFonts w:ascii="Arial" w:hAnsi="Arial" w:cs="Arial"/>
+          <w:bCs/>
+          <w:sz w:val="20"/>
+          <w:szCs w:val="20"/>
+        </w:rPr>
+        <w:t xml:space="preserve">Enables </w:t>
+      </w:r>
+      <w:r>
+        <w:rPr>
+          <w:rFonts w:ascii="Arial" w:hAnsi="Arial" w:cs="Arial"/>
+          <w:bCs/>
+          <w:sz w:val="20"/>
+          <w:szCs w:val="20"/>
+        </w:rPr>
+        <w:t>Horizons</w:t>
+      </w:r>
+      <w:r>
+        <w:rPr>
+          <w:rFonts w:ascii="Arial" w:hAnsi="Arial" w:cs="Arial"/>
+          <w:bCs/>
+          <w:sz w:val="20"/>
+          <w:szCs w:val="20"/>
+        </w:rPr>
+        <w:t xml:space="preserve"> web database query and tracking for the entered target.</w:t>
       </w:r>
     </w:p>
     <w:p>
@@ -2916,63 +3115,43 @@
           <w:szCs w:val="20"/>
           <w:u w:val="single"/>
         </w:rPr>
-        <w:t xml:space="preserve">Next </w:t>
-      </w:r>
-      <w:r>
-        <w:rPr>
-          <w:rFonts w:ascii="Arial" w:hAnsi="Arial" w:cs="Arial"/>
-          <w:bCs/>
-          <w:sz w:val="20"/>
-          <w:szCs w:val="20"/>
-          <w:u w:val="single"/>
-        </w:rPr>
-        <w:t>Refresh</w:t>
-      </w:r>
-      <w:r>
-        <w:rPr>
-          <w:rFonts w:ascii="Arial" w:hAnsi="Arial" w:cs="Arial"/>
-          <w:bCs/>
-          <w:sz w:val="20"/>
-          <w:szCs w:val="20"/>
-          <w:u w:val="single"/>
-        </w:rPr>
-        <w:t>:</w:t>
-      </w:r>
-      <w:r>
-        <w:rPr>
-          <w:rFonts w:ascii="Arial" w:hAnsi="Arial" w:cs="Arial"/>
-          <w:bCs/>
-          <w:sz w:val="20"/>
-          <w:szCs w:val="20"/>
-        </w:rPr>
-        <w:t xml:space="preserve">  </w:t>
-      </w:r>
-      <w:r>
-        <w:rPr>
-          <w:rFonts w:ascii="Arial" w:hAnsi="Arial" w:cs="Arial"/>
-          <w:bCs/>
-          <w:sz w:val="20"/>
-          <w:szCs w:val="20"/>
-        </w:rPr>
-        <w:t xml:space="preserve">Number of seconds until the next </w:t>
-      </w:r>
-      <w:r>
-        <w:rPr>
-          <w:rFonts w:ascii="Arial" w:hAnsi="Arial" w:cs="Arial"/>
-          <w:bCs/>
-          <w:sz w:val="20"/>
-          <w:szCs w:val="20"/>
-        </w:rPr>
-        <w:t xml:space="preserve">time Hot Pursuit will update the </w:t>
-      </w:r>
-      <w:r>
-        <w:rPr>
-          <w:rFonts w:ascii="Arial" w:hAnsi="Arial" w:cs="Arial"/>
-          <w:bCs/>
-          <w:sz w:val="20"/>
-          <w:szCs w:val="20"/>
-        </w:rPr>
-        <w:t>tracking change to TheSky.</w:t>
+        <w:t>MPC:</w:t>
+      </w:r>
+      <w:r>
+        <w:rPr>
+          <w:rFonts w:ascii="Arial" w:hAnsi="Arial" w:cs="Arial"/>
+          <w:bCs/>
+          <w:sz w:val="20"/>
+          <w:szCs w:val="20"/>
+        </w:rPr>
+        <w:t xml:space="preserve"> </w:t>
+      </w:r>
+      <w:r>
+        <w:rPr>
+          <w:rFonts w:ascii="Arial" w:hAnsi="Arial" w:cs="Arial"/>
+          <w:bCs/>
+          <w:sz w:val="20"/>
+          <w:szCs w:val="20"/>
+        </w:rPr>
+        <w:t xml:space="preserve">Enables </w:t>
+      </w:r>
+      <w:r>
+        <w:rPr>
+          <w:rFonts w:ascii="Arial" w:hAnsi="Arial" w:cs="Arial"/>
+          <w:bCs/>
+          <w:sz w:val="20"/>
+          <w:szCs w:val="20"/>
+        </w:rPr>
+        <w:t>MPC</w:t>
+      </w:r>
+      <w:r>
+        <w:rPr>
+          <w:rFonts w:ascii="Arial" w:hAnsi="Arial" w:cs="Arial"/>
+          <w:bCs/>
+          <w:sz w:val="20"/>
+          <w:szCs w:val="20"/>
+        </w:rPr>
+        <w:t xml:space="preserve"> web database query and tracking for the entered target.</w:t>
       </w:r>
     </w:p>
     <w:p>
@@ -2980,31 +3159,230 @@
         <w:rPr>
           <w:rFonts w:ascii="Arial" w:hAnsi="Arial" w:cs="Arial"/>
           <w:bCs/>
-          <w:noProof/>
-          <w:sz w:val="20"/>
-          <w:szCs w:val="20"/>
-        </w:rPr>
-      </w:pPr>
-      <w:r>
-        <w:rPr>
-          <w:rFonts w:ascii="Arial" w:hAnsi="Arial" w:cs="Arial"/>
-          <w:bCs/>
-          <w:noProof/>
+          <w:sz w:val="20"/>
+          <w:szCs w:val="20"/>
+        </w:rPr>
+      </w:pPr>
+      <w:r>
+        <w:rPr>
+          <w:rFonts w:ascii="Arial" w:hAnsi="Arial" w:cs="Arial"/>
+          <w:bCs/>
           <w:sz w:val="20"/>
           <w:szCs w:val="20"/>
           <w:u w:val="single"/>
         </w:rPr>
-        <w:t>CLS</w:t>
-      </w:r>
-      <w:r>
-        <w:rPr>
-          <w:rFonts w:ascii="Arial" w:hAnsi="Arial" w:cs="Arial"/>
-          <w:bCs/>
-          <w:noProof/>
-          <w:sz w:val="20"/>
-          <w:szCs w:val="20"/>
-        </w:rPr>
-        <w:t>: If checked, a Closed Loop Slew will be used to iniitially point to the target.  Otherwise a simple slew will be used.</w:t>
+        <w:t>Refresh</w:t>
+      </w:r>
+      <w:r>
+        <w:rPr>
+          <w:rFonts w:ascii="Arial" w:hAnsi="Arial" w:cs="Arial"/>
+          <w:bCs/>
+          <w:sz w:val="20"/>
+          <w:szCs w:val="20"/>
+        </w:rPr>
+        <w:t xml:space="preserve">: Sets the rate at which the </w:t>
+      </w:r>
+      <w:r>
+        <w:rPr>
+          <w:rFonts w:ascii="Arial" w:hAnsi="Arial" w:cs="Arial"/>
+          <w:bCs/>
+          <w:sz w:val="20"/>
+          <w:szCs w:val="20"/>
+        </w:rPr>
+        <w:t xml:space="preserve">updates </w:t>
+      </w:r>
+      <w:proofErr w:type="spellStart"/>
+      <w:r>
+        <w:rPr>
+          <w:rFonts w:ascii="Arial" w:hAnsi="Arial" w:cs="Arial"/>
+          <w:bCs/>
+          <w:sz w:val="20"/>
+          <w:szCs w:val="20"/>
+        </w:rPr>
+        <w:t>TheSky</w:t>
+      </w:r>
+      <w:proofErr w:type="spellEnd"/>
+      <w:r>
+        <w:rPr>
+          <w:rFonts w:ascii="Arial" w:hAnsi="Arial" w:cs="Arial"/>
+          <w:bCs/>
+          <w:sz w:val="20"/>
+          <w:szCs w:val="20"/>
+        </w:rPr>
+        <w:t xml:space="preserve"> </w:t>
+      </w:r>
+      <w:r>
+        <w:rPr>
+          <w:rFonts w:ascii="Arial" w:hAnsi="Arial" w:cs="Arial"/>
+          <w:bCs/>
+          <w:sz w:val="20"/>
+          <w:szCs w:val="20"/>
+        </w:rPr>
+        <w:t xml:space="preserve">tracking </w:t>
+      </w:r>
+      <w:r>
+        <w:rPr>
+          <w:rFonts w:ascii="Arial" w:hAnsi="Arial" w:cs="Arial"/>
+          <w:bCs/>
+          <w:sz w:val="20"/>
+          <w:szCs w:val="20"/>
+        </w:rPr>
+        <w:t>with</w:t>
+      </w:r>
+      <w:r>
+        <w:rPr>
+          <w:rFonts w:ascii="Arial" w:hAnsi="Arial" w:cs="Arial"/>
+          <w:bCs/>
+          <w:sz w:val="20"/>
+          <w:szCs w:val="20"/>
+        </w:rPr>
+        <w:t xml:space="preserve"> new ephemeris </w:t>
+      </w:r>
+      <w:r>
+        <w:rPr>
+          <w:rFonts w:ascii="Arial" w:hAnsi="Arial" w:cs="Arial"/>
+          <w:bCs/>
+          <w:sz w:val="20"/>
+          <w:szCs w:val="20"/>
+        </w:rPr>
+        <w:t xml:space="preserve">rate </w:t>
+      </w:r>
+      <w:r>
+        <w:rPr>
+          <w:rFonts w:ascii="Arial" w:hAnsi="Arial" w:cs="Arial"/>
+          <w:bCs/>
+          <w:sz w:val="20"/>
+          <w:szCs w:val="20"/>
+        </w:rPr>
+        <w:t xml:space="preserve">data.  </w:t>
+      </w:r>
+      <w:r>
+        <w:rPr>
+          <w:rFonts w:ascii="Arial" w:hAnsi="Arial" w:cs="Arial"/>
+          <w:bCs/>
+          <w:sz w:val="20"/>
+          <w:szCs w:val="20"/>
+        </w:rPr>
+        <w:t xml:space="preserve">The minimum period for ephemeris from Scout is 1 minute. </w:t>
+      </w:r>
+      <w:r>
+        <w:rPr>
+          <w:rFonts w:ascii="Arial" w:hAnsi="Arial" w:cs="Arial"/>
+          <w:bCs/>
+          <w:sz w:val="20"/>
+          <w:szCs w:val="20"/>
+        </w:rPr>
+        <w:t xml:space="preserve">  If </w:t>
+      </w:r>
+      <w:r>
+        <w:rPr>
+          <w:rFonts w:ascii="Arial" w:hAnsi="Arial" w:cs="Arial"/>
+          <w:bCs/>
+          <w:sz w:val="20"/>
+          <w:szCs w:val="20"/>
+          <w:u w:val="single"/>
+        </w:rPr>
+        <w:t>min</w:t>
+      </w:r>
+      <w:r>
+        <w:rPr>
+          <w:rFonts w:ascii="Arial" w:hAnsi="Arial" w:cs="Arial"/>
+          <w:bCs/>
+          <w:sz w:val="20"/>
+          <w:szCs w:val="20"/>
+        </w:rPr>
+        <w:t xml:space="preserve"> is selected, then the period is in minutes</w:t>
+      </w:r>
+      <w:r>
+        <w:rPr>
+          <w:rFonts w:ascii="Arial" w:hAnsi="Arial" w:cs="Arial"/>
+          <w:bCs/>
+          <w:sz w:val="20"/>
+          <w:szCs w:val="20"/>
+        </w:rPr>
+        <w:t xml:space="preserve">.  </w:t>
+      </w:r>
+      <w:r>
+        <w:rPr>
+          <w:rFonts w:ascii="Arial" w:hAnsi="Arial" w:cs="Arial"/>
+          <w:bCs/>
+          <w:sz w:val="20"/>
+          <w:szCs w:val="20"/>
+        </w:rPr>
+        <w:t xml:space="preserve">If </w:t>
+      </w:r>
+      <w:r>
+        <w:rPr>
+          <w:rFonts w:ascii="Arial" w:hAnsi="Arial" w:cs="Arial"/>
+          <w:bCs/>
+          <w:sz w:val="20"/>
+          <w:szCs w:val="20"/>
+          <w:u w:val="single"/>
+        </w:rPr>
+        <w:t>sec</w:t>
+      </w:r>
+      <w:r>
+        <w:rPr>
+          <w:rFonts w:ascii="Arial" w:hAnsi="Arial" w:cs="Arial"/>
+          <w:bCs/>
+          <w:sz w:val="20"/>
+          <w:szCs w:val="20"/>
+        </w:rPr>
+        <w:t xml:space="preserve"> is selected, then </w:t>
+      </w:r>
+      <w:r>
+        <w:rPr>
+          <w:rFonts w:ascii="Arial" w:hAnsi="Arial" w:cs="Arial"/>
+          <w:bCs/>
+          <w:sz w:val="20"/>
+          <w:szCs w:val="20"/>
+        </w:rPr>
+        <w:t xml:space="preserve">the Refresh period will be in seconds.  If in seconds, </w:t>
+      </w:r>
+      <w:r>
+        <w:rPr>
+          <w:rFonts w:ascii="Arial" w:hAnsi="Arial" w:cs="Arial"/>
+          <w:bCs/>
+          <w:sz w:val="20"/>
+          <w:szCs w:val="20"/>
+        </w:rPr>
+        <w:t xml:space="preserve">Hot Pursuit will </w:t>
+      </w:r>
+      <w:r>
+        <w:rPr>
+          <w:rFonts w:ascii="Arial" w:hAnsi="Arial" w:cs="Arial"/>
+          <w:bCs/>
+          <w:sz w:val="20"/>
+          <w:szCs w:val="20"/>
+        </w:rPr>
+        <w:t xml:space="preserve">interpolate </w:t>
+      </w:r>
+      <w:r>
+        <w:rPr>
+          <w:rFonts w:ascii="Arial" w:hAnsi="Arial" w:cs="Arial"/>
+          <w:bCs/>
+          <w:sz w:val="20"/>
+          <w:szCs w:val="20"/>
+        </w:rPr>
+        <w:t xml:space="preserve">the downloaded target rate data </w:t>
+      </w:r>
+      <w:r>
+        <w:rPr>
+          <w:rFonts w:ascii="Arial" w:hAnsi="Arial" w:cs="Arial"/>
+          <w:bCs/>
+          <w:sz w:val="20"/>
+          <w:szCs w:val="20"/>
+        </w:rPr>
+        <w:t xml:space="preserve">at the period set by the </w:t>
+      </w:r>
+      <w:r>
+        <w:rPr>
+          <w:rFonts w:ascii="Arial" w:hAnsi="Arial" w:cs="Arial"/>
+          <w:bCs/>
+          <w:sz w:val="20"/>
+          <w:szCs w:val="20"/>
+        </w:rPr>
+        <w:t>Refresh period.</w:t>
       </w:r>
     </w:p>
     <w:p>
@@ -3024,7 +3402,7 @@
           <w:szCs w:val="20"/>
           <w:u w:val="single"/>
         </w:rPr>
-        <w:t>On Top</w:t>
+        <w:t xml:space="preserve">Next </w:t>
       </w:r>
       <w:r>
         <w:rPr>
@@ -3034,6 +3412,16 @@
           <w:szCs w:val="20"/>
           <w:u w:val="single"/>
         </w:rPr>
+        <w:t>Refresh</w:t>
+      </w:r>
+      <w:r>
+        <w:rPr>
+          <w:rFonts w:ascii="Arial" w:hAnsi="Arial" w:cs="Arial"/>
+          <w:bCs/>
+          <w:sz w:val="20"/>
+          <w:szCs w:val="20"/>
+          <w:u w:val="single"/>
+        </w:rPr>
         <w:t>:</w:t>
       </w:r>
       <w:r>
@@ -3052,7 +3440,45 @@
           <w:sz w:val="20"/>
           <w:szCs w:val="20"/>
         </w:rPr>
-        <w:t>Causes the Hot Pursuit window to stay on top of all other windows.</w:t>
+        <w:t xml:space="preserve">Number of seconds until the next </w:t>
+      </w:r>
+      <w:r>
+        <w:rPr>
+          <w:rFonts w:ascii="Arial" w:hAnsi="Arial" w:cs="Arial"/>
+          <w:bCs/>
+          <w:sz w:val="20"/>
+          <w:szCs w:val="20"/>
+        </w:rPr>
+        <w:t xml:space="preserve">time Hot Pursuit will update the </w:t>
+      </w:r>
+      <w:r>
+        <w:rPr>
+          <w:rFonts w:ascii="Arial" w:hAnsi="Arial" w:cs="Arial"/>
+          <w:bCs/>
+          <w:sz w:val="20"/>
+          <w:szCs w:val="20"/>
+        </w:rPr>
+        <w:t xml:space="preserve">tracking change to </w:t>
+      </w:r>
+      <w:proofErr w:type="spellStart"/>
+      <w:r>
+        <w:rPr>
+          <w:rFonts w:ascii="Arial" w:hAnsi="Arial" w:cs="Arial"/>
+          <w:bCs/>
+          <w:sz w:val="20"/>
+          <w:szCs w:val="20"/>
+        </w:rPr>
+        <w:t>TheSky</w:t>
+      </w:r>
+      <w:proofErr w:type="spellEnd"/>
+      <w:r>
+        <w:rPr>
+          <w:rFonts w:ascii="Arial" w:hAnsi="Arial" w:cs="Arial"/>
+          <w:bCs/>
+          <w:sz w:val="20"/>
+          <w:szCs w:val="20"/>
+        </w:rPr>
+        <w:t>.</w:t>
       </w:r>
     </w:p>
     <w:p>
@@ -3060,46 +3486,31 @@
         <w:rPr>
           <w:rFonts w:ascii="Arial" w:hAnsi="Arial" w:cs="Arial"/>
           <w:bCs/>
-          <w:sz w:val="20"/>
-          <w:szCs w:val="20"/>
-        </w:rPr>
-      </w:pPr>
-      <w:r>
-        <w:rPr>
-          <w:rFonts w:ascii="Arial" w:hAnsi="Arial" w:cs="Arial"/>
-          <w:bCs/>
+          <w:noProof/>
+          <w:sz w:val="20"/>
+          <w:szCs w:val="20"/>
+        </w:rPr>
+      </w:pPr>
+      <w:r>
+        <w:rPr>
+          <w:rFonts w:ascii="Arial" w:hAnsi="Arial" w:cs="Arial"/>
+          <w:bCs/>
+          <w:noProof/>
           <w:sz w:val="20"/>
           <w:szCs w:val="20"/>
           <w:u w:val="single"/>
         </w:rPr>
-        <w:t>Scout</w:t>
-      </w:r>
-      <w:r>
-        <w:rPr>
-          <w:rFonts w:ascii="Arial" w:hAnsi="Arial" w:cs="Arial"/>
-          <w:bCs/>
-          <w:sz w:val="20"/>
-          <w:szCs w:val="20"/>
-        </w:rPr>
-        <w:t xml:space="preserve">: Initiates </w:t>
-      </w:r>
-      <w:r>
-        <w:rPr>
-          <w:rFonts w:ascii="Arial" w:hAnsi="Arial" w:cs="Arial"/>
-          <w:bCs/>
-          <w:sz w:val="20"/>
-          <w:szCs w:val="20"/>
-        </w:rPr>
-        <w:t xml:space="preserve">MPC Scout </w:t>
-      </w:r>
-      <w:r>
-        <w:rPr>
-          <w:rFonts w:ascii="Arial" w:hAnsi="Arial" w:cs="Arial"/>
-          <w:bCs/>
-          <w:sz w:val="20"/>
-          <w:szCs w:val="20"/>
-        </w:rPr>
-        <w:t>query and tracking which is repeatedly updated according to the update period.</w:t>
+        <w:t>CLS</w:t>
+      </w:r>
+      <w:r>
+        <w:rPr>
+          <w:rFonts w:ascii="Arial" w:hAnsi="Arial" w:cs="Arial"/>
+          <w:bCs/>
+          <w:noProof/>
+          <w:sz w:val="20"/>
+          <w:szCs w:val="20"/>
+        </w:rPr>
+        <w:t>: If checked, a Closed Loop Slew will be used to iniitially point to the target.  Otherwise a simple slew will be used.</w:t>
       </w:r>
     </w:p>
     <w:p>
@@ -3119,7 +3530,7 @@
           <w:szCs w:val="20"/>
           <w:u w:val="single"/>
         </w:rPr>
-        <w:t>Horizons</w:t>
+        <w:t>On Top</w:t>
       </w:r>
       <w:r>
         <w:rPr>
@@ -3138,16 +3549,16 @@
           <w:sz w:val="20"/>
           <w:szCs w:val="20"/>
         </w:rPr>
-        <w:t xml:space="preserve"> </w:t>
-      </w:r>
-      <w:r>
-        <w:rPr>
-          <w:rFonts w:ascii="Arial" w:hAnsi="Arial" w:cs="Arial"/>
-          <w:bCs/>
-          <w:sz w:val="20"/>
-          <w:szCs w:val="20"/>
-        </w:rPr>
-        <w:t>Initiates NASA Horizons query and tracking which is repeatedly updated according to the update period.</w:t>
+        <w:t xml:space="preserve">  </w:t>
+      </w:r>
+      <w:r>
+        <w:rPr>
+          <w:rFonts w:ascii="Arial" w:hAnsi="Arial" w:cs="Arial"/>
+          <w:bCs/>
+          <w:sz w:val="20"/>
+          <w:szCs w:val="20"/>
+        </w:rPr>
+        <w:t>Causes the Hot Pursuit window to stay on top of all other windows.</w:t>
       </w:r>
     </w:p>
     <w:p>
@@ -3167,25 +3578,77 @@
           <w:szCs w:val="20"/>
           <w:u w:val="single"/>
         </w:rPr>
-        <w:t>MPC:</w:t>
-      </w:r>
-      <w:r>
-        <w:rPr>
-          <w:rFonts w:ascii="Arial" w:hAnsi="Arial" w:cs="Arial"/>
-          <w:bCs/>
-          <w:sz w:val="20"/>
-          <w:szCs w:val="20"/>
+        <w:t>St</w:t>
+      </w:r>
+      <w:r>
+        <w:rPr>
+          <w:rFonts w:ascii="Arial" w:hAnsi="Arial" w:cs="Arial"/>
+          <w:bCs/>
+          <w:sz w:val="20"/>
+          <w:szCs w:val="20"/>
+          <w:u w:val="single"/>
+        </w:rPr>
+        <w:t>art</w:t>
+      </w:r>
+      <w:r>
+        <w:rPr>
+          <w:rFonts w:ascii="Arial" w:hAnsi="Arial" w:cs="Arial"/>
+          <w:bCs/>
+          <w:sz w:val="20"/>
+          <w:szCs w:val="20"/>
+        </w:rPr>
+        <w:t xml:space="preserve">: </w:t>
+      </w:r>
+      <w:r>
+        <w:rPr>
+          <w:rFonts w:ascii="Arial" w:hAnsi="Arial" w:cs="Arial"/>
+          <w:bCs/>
+          <w:sz w:val="20"/>
+          <w:szCs w:val="20"/>
+        </w:rPr>
+        <w:t>Initiates ephemeris query</w:t>
+      </w:r>
+      <w:r>
+        <w:rPr>
+          <w:rFonts w:ascii="Arial" w:hAnsi="Arial" w:cs="Arial"/>
+          <w:bCs/>
+          <w:sz w:val="20"/>
+          <w:szCs w:val="20"/>
+        </w:rPr>
+        <w:t xml:space="preserve"> followed by</w:t>
+      </w:r>
+      <w:r>
+        <w:rPr>
+          <w:rFonts w:ascii="Arial" w:hAnsi="Arial" w:cs="Arial"/>
+          <w:bCs/>
+          <w:sz w:val="20"/>
+          <w:szCs w:val="20"/>
+        </w:rPr>
+        <w:t xml:space="preserve"> the non-sidereal tracking</w:t>
+      </w:r>
+      <w:r>
+        <w:rPr>
+          <w:rFonts w:ascii="Arial" w:hAnsi="Arial" w:cs="Arial"/>
+          <w:bCs/>
+          <w:sz w:val="20"/>
+          <w:szCs w:val="20"/>
+        </w:rPr>
+        <w:t xml:space="preserve"> for the entered target.  </w:t>
+      </w:r>
+      <w:r>
+        <w:rPr>
+          <w:rFonts w:ascii="Arial" w:hAnsi="Arial" w:cs="Arial"/>
+          <w:bCs/>
+          <w:sz w:val="20"/>
+          <w:szCs w:val="20"/>
+        </w:rPr>
+        <w:t>Tracking is updated at per the Refresh period.</w:t>
+      </w:r>
+      <w:r>
+        <w:rPr>
+          <w:noProof/>
         </w:rPr>
         <w:t xml:space="preserve"> </w:t>
-      </w:r>
-      <w:r>
-        <w:rPr>
-          <w:rFonts w:ascii="Arial" w:hAnsi="Arial" w:cs="Arial"/>
-          <w:bCs/>
-          <w:sz w:val="20"/>
-          <w:szCs w:val="20"/>
-        </w:rPr>
-        <w:t>Initiates IAU Minor Planet Center query and tracking which is repeatedly updated according to the update period.</w:t>
       </w:r>
     </w:p>
     <w:p>
@@ -3387,7 +3850,27 @@
           <w:sz w:val="20"/>
           <w:szCs w:val="20"/>
         </w:rPr>
-        <w:t>using automation of TheSky.</w:t>
+        <w:t xml:space="preserve">using automation of </w:t>
+      </w:r>
+      <w:proofErr w:type="spellStart"/>
+      <w:r>
+        <w:rPr>
+          <w:rFonts w:ascii="Arial" w:hAnsi="Arial" w:cs="Arial"/>
+          <w:bCs/>
+          <w:sz w:val="20"/>
+          <w:szCs w:val="20"/>
+        </w:rPr>
+        <w:t>TheSky</w:t>
+      </w:r>
+      <w:proofErr w:type="spellEnd"/>
+      <w:r>
+        <w:rPr>
+          <w:rFonts w:ascii="Arial" w:hAnsi="Arial" w:cs="Arial"/>
+          <w:bCs/>
+          <w:sz w:val="20"/>
+          <w:szCs w:val="20"/>
+        </w:rPr>
+        <w:t>.</w:t>
       </w:r>
     </w:p>
     <w:p>
@@ -3681,7 +4164,45 @@
           <w:sz w:val="20"/>
           <w:szCs w:val="20"/>
         </w:rPr>
-        <w:t xml:space="preserve">  Initiates imaging in TheSky.</w:t>
+        <w:t xml:space="preserve">  Initiates imaging </w:t>
+      </w:r>
+      <w:r>
+        <w:rPr>
+          <w:rFonts w:ascii="Arial" w:hAnsi="Arial" w:cs="Arial"/>
+          <w:bCs/>
+          <w:sz w:val="20"/>
+          <w:szCs w:val="20"/>
+        </w:rPr>
+        <w:t>using</w:t>
+      </w:r>
+      <w:r>
+        <w:rPr>
+          <w:rFonts w:ascii="Arial" w:hAnsi="Arial" w:cs="Arial"/>
+          <w:bCs/>
+          <w:sz w:val="20"/>
+          <w:szCs w:val="20"/>
+        </w:rPr>
+        <w:t xml:space="preserve"> </w:t>
+      </w:r>
+      <w:proofErr w:type="spellStart"/>
+      <w:r>
+        <w:rPr>
+          <w:rFonts w:ascii="Arial" w:hAnsi="Arial" w:cs="Arial"/>
+          <w:bCs/>
+          <w:sz w:val="20"/>
+          <w:szCs w:val="20"/>
+        </w:rPr>
+        <w:t>TheSky</w:t>
+      </w:r>
+      <w:proofErr w:type="spellEnd"/>
+      <w:r>
+        <w:rPr>
+          <w:rFonts w:ascii="Arial" w:hAnsi="Arial" w:cs="Arial"/>
+          <w:bCs/>
+          <w:sz w:val="20"/>
+          <w:szCs w:val="20"/>
+        </w:rPr>
+        <w:t>.</w:t>
       </w:r>
     </w:p>
     <w:p>
@@ -4115,7 +4636,47 @@
           <w:sz w:val="20"/>
           <w:szCs w:val="20"/>
         </w:rPr>
-        <w:t>This translation is applied to both the position of the target (RA/Dec) and tracking rate (dRA/dDec) as viewed from the user’s site.</w:t>
+        <w:t>This translation is applied to both the position of the target (RA/Dec) and tracking rate (</w:t>
+      </w:r>
+      <w:proofErr w:type="spellStart"/>
+      <w:r>
+        <w:rPr>
+          <w:rFonts w:ascii="Arial" w:hAnsi="Arial" w:cs="Arial"/>
+          <w:bCs/>
+          <w:sz w:val="20"/>
+          <w:szCs w:val="20"/>
+        </w:rPr>
+        <w:t>dRA</w:t>
+      </w:r>
+      <w:proofErr w:type="spellEnd"/>
+      <w:r>
+        <w:rPr>
+          <w:rFonts w:ascii="Arial" w:hAnsi="Arial" w:cs="Arial"/>
+          <w:bCs/>
+          <w:sz w:val="20"/>
+          <w:szCs w:val="20"/>
+        </w:rPr>
+        <w:t>/</w:t>
+      </w:r>
+      <w:proofErr w:type="spellStart"/>
+      <w:r>
+        <w:rPr>
+          <w:rFonts w:ascii="Arial" w:hAnsi="Arial" w:cs="Arial"/>
+          <w:bCs/>
+          <w:sz w:val="20"/>
+          <w:szCs w:val="20"/>
+        </w:rPr>
+        <w:t>dDec</w:t>
+      </w:r>
+      <w:proofErr w:type="spellEnd"/>
+      <w:r>
+        <w:rPr>
+          <w:rFonts w:ascii="Arial" w:hAnsi="Arial" w:cs="Arial"/>
+          <w:bCs/>
+          <w:sz w:val="20"/>
+          <w:szCs w:val="20"/>
+        </w:rPr>
+        <w:t>) as viewed from the user’s site.</w:t>
       </w:r>
     </w:p>
     <w:p>
@@ -4153,7 +4714,47 @@
           <w:sz w:val="20"/>
           <w:szCs w:val="20"/>
         </w:rPr>
-        <w:t>the specific location (lat, long, elev) of the observer.</w:t>
+        <w:t>the specific location (</w:t>
+      </w:r>
+      <w:proofErr w:type="spellStart"/>
+      <w:r>
+        <w:rPr>
+          <w:rFonts w:ascii="Arial" w:hAnsi="Arial" w:cs="Arial"/>
+          <w:bCs/>
+          <w:sz w:val="20"/>
+          <w:szCs w:val="20"/>
+        </w:rPr>
+        <w:t>lat</w:t>
+      </w:r>
+      <w:proofErr w:type="spellEnd"/>
+      <w:r>
+        <w:rPr>
+          <w:rFonts w:ascii="Arial" w:hAnsi="Arial" w:cs="Arial"/>
+          <w:bCs/>
+          <w:sz w:val="20"/>
+          <w:szCs w:val="20"/>
+        </w:rPr>
+        <w:t xml:space="preserve">, long, </w:t>
+      </w:r>
+      <w:proofErr w:type="spellStart"/>
+      <w:r>
+        <w:rPr>
+          <w:rFonts w:ascii="Arial" w:hAnsi="Arial" w:cs="Arial"/>
+          <w:bCs/>
+          <w:sz w:val="20"/>
+          <w:szCs w:val="20"/>
+        </w:rPr>
+        <w:t>elev</w:t>
+      </w:r>
+      <w:proofErr w:type="spellEnd"/>
+      <w:r>
+        <w:rPr>
+          <w:rFonts w:ascii="Arial" w:hAnsi="Arial" w:cs="Arial"/>
+          <w:bCs/>
+          <w:sz w:val="20"/>
+          <w:szCs w:val="20"/>
+        </w:rPr>
+        <w:t>) of the observer.</w:t>
       </w:r>
     </w:p>
     <w:p>
@@ -4200,7 +4801,25 @@
           <w:sz w:val="20"/>
           <w:szCs w:val="20"/>
         </w:rPr>
-        <w:t xml:space="preserve"> is a Windows Forms executable, written in Visual C#.  The app requires TheSkyX </w:t>
+        <w:t xml:space="preserve"> is a Windows Forms executable, written in Visual C#.  The app requires </w:t>
+      </w:r>
+      <w:proofErr w:type="spellStart"/>
+      <w:r>
+        <w:rPr>
+          <w:rFonts w:ascii="Arial" w:hAnsi="Arial" w:cs="Arial"/>
+          <w:sz w:val="20"/>
+          <w:szCs w:val="20"/>
+        </w:rPr>
+        <w:t>TheSkyX</w:t>
+      </w:r>
+      <w:proofErr w:type="spellEnd"/>
+      <w:r>
+        <w:rPr>
+          <w:rFonts w:ascii="Arial" w:hAnsi="Arial" w:cs="Arial"/>
+          <w:sz w:val="20"/>
+          <w:szCs w:val="20"/>
+        </w:rPr>
+        <w:t xml:space="preserve"> </w:t>
       </w:r>
       <w:r>
         <w:rPr>
@@ -4309,7 +4928,25 @@
           <w:sz w:val="20"/>
           <w:szCs w:val="20"/>
         </w:rPr>
-        <w:t xml:space="preserve"> on GitHub in the “publish” directory of rrskybox/</w:t>
+        <w:t xml:space="preserve"> on GitHub in the “publish” directory of </w:t>
+      </w:r>
+      <w:proofErr w:type="spellStart"/>
+      <w:r>
+        <w:rPr>
+          <w:rFonts w:ascii="Arial" w:hAnsi="Arial" w:cs="Arial"/>
+          <w:sz w:val="20"/>
+          <w:szCs w:val="20"/>
+        </w:rPr>
+        <w:t>rrskybox</w:t>
+      </w:r>
+      <w:proofErr w:type="spellEnd"/>
+      <w:r>
+        <w:rPr>
+          <w:rFonts w:ascii="Arial" w:hAnsi="Arial" w:cs="Arial"/>
+          <w:sz w:val="20"/>
+          <w:szCs w:val="20"/>
+        </w:rPr>
+        <w:t>/</w:t>
       </w:r>
       <w:r>
         <w:rPr>
@@ -4438,7 +5075,25 @@
           <w:sz w:val="20"/>
           <w:szCs w:val="20"/>
         </w:rPr>
-        <w:t>".  Upon completion, an application icon will have been added to the start menu under "TSXToolKit" with the name "</w:t>
+        <w:t>".  Upon completion, an application icon will have been added to the start menu under "</w:t>
+      </w:r>
+      <w:proofErr w:type="spellStart"/>
+      <w:r>
+        <w:rPr>
+          <w:rFonts w:ascii="Arial" w:hAnsi="Arial" w:cs="Arial"/>
+          <w:sz w:val="20"/>
+          <w:szCs w:val="20"/>
+        </w:rPr>
+        <w:t>TSXToolKit</w:t>
+      </w:r>
+      <w:proofErr w:type="spellEnd"/>
+      <w:r>
+        <w:rPr>
+          <w:rFonts w:ascii="Arial" w:hAnsi="Arial" w:cs="Arial"/>
+          <w:sz w:val="20"/>
+          <w:szCs w:val="20"/>
+        </w:rPr>
+        <w:t>" with the name "</w:t>
       </w:r>
       <w:r>
         <w:rPr>
@@ -4479,15 +5134,69 @@
           <w:sz w:val="20"/>
           <w:szCs w:val="20"/>
         </w:rPr>
-        <w:t>fter the installation of any new TheSky build, the user must launch TheSky once</w:t>
-      </w:r>
-      <w:r>
-        <w:rPr>
-          <w:rFonts w:ascii="Arial" w:hAnsi="Arial" w:cs="Arial"/>
-          <w:sz w:val="20"/>
-          <w:szCs w:val="20"/>
-        </w:rPr>
-        <w:t xml:space="preserve"> in Administrator Mode in order to allow TheSky to register its interface libraries.</w:t>
+        <w:t xml:space="preserve">fter the installation of any new </w:t>
+      </w:r>
+      <w:proofErr w:type="spellStart"/>
+      <w:r>
+        <w:rPr>
+          <w:rFonts w:ascii="Arial" w:hAnsi="Arial" w:cs="Arial"/>
+          <w:sz w:val="20"/>
+          <w:szCs w:val="20"/>
+        </w:rPr>
+        <w:t>TheSky</w:t>
+      </w:r>
+      <w:proofErr w:type="spellEnd"/>
+      <w:r>
+        <w:rPr>
+          <w:rFonts w:ascii="Arial" w:hAnsi="Arial" w:cs="Arial"/>
+          <w:sz w:val="20"/>
+          <w:szCs w:val="20"/>
+        </w:rPr>
+        <w:t xml:space="preserve"> build, the user must launch </w:t>
+      </w:r>
+      <w:proofErr w:type="spellStart"/>
+      <w:r>
+        <w:rPr>
+          <w:rFonts w:ascii="Arial" w:hAnsi="Arial" w:cs="Arial"/>
+          <w:sz w:val="20"/>
+          <w:szCs w:val="20"/>
+        </w:rPr>
+        <w:t>TheSky</w:t>
+      </w:r>
+      <w:proofErr w:type="spellEnd"/>
+      <w:r>
+        <w:rPr>
+          <w:rFonts w:ascii="Arial" w:hAnsi="Arial" w:cs="Arial"/>
+          <w:sz w:val="20"/>
+          <w:szCs w:val="20"/>
+        </w:rPr>
+        <w:t xml:space="preserve"> once</w:t>
+      </w:r>
+      <w:r>
+        <w:rPr>
+          <w:rFonts w:ascii="Arial" w:hAnsi="Arial" w:cs="Arial"/>
+          <w:sz w:val="20"/>
+          <w:szCs w:val="20"/>
+        </w:rPr>
+        <w:t xml:space="preserve"> in Administrator Mode in order to allow </w:t>
+      </w:r>
+      <w:proofErr w:type="spellStart"/>
+      <w:r>
+        <w:rPr>
+          <w:rFonts w:ascii="Arial" w:hAnsi="Arial" w:cs="Arial"/>
+          <w:sz w:val="20"/>
+          <w:szCs w:val="20"/>
+        </w:rPr>
+        <w:t>TheSky</w:t>
+      </w:r>
+      <w:proofErr w:type="spellEnd"/>
+      <w:r>
+        <w:rPr>
+          <w:rFonts w:ascii="Arial" w:hAnsi="Arial" w:cs="Arial"/>
+          <w:sz w:val="20"/>
+          <w:szCs w:val="20"/>
+        </w:rPr>
+        <w:t xml:space="preserve"> to register its interface libraries.</w:t>
       </w:r>
     </w:p>
     <w:p>
@@ -4771,13 +5480,23 @@
         </w:rPr>
         <w:t xml:space="preserve"> </w:t>
       </w:r>
-      <w:r>
-        <w:rPr>
-          <w:rFonts w:ascii="Arial" w:hAnsi="Arial" w:cs="Arial"/>
-          <w:sz w:val="20"/>
-          <w:szCs w:val="20"/>
-        </w:rPr>
-        <w:t xml:space="preserve">where </w:t>
+      <w:proofErr w:type="gramStart"/>
+      <w:r>
+        <w:rPr>
+          <w:rFonts w:ascii="Arial" w:hAnsi="Arial" w:cs="Arial"/>
+          <w:sz w:val="20"/>
+          <w:szCs w:val="20"/>
+        </w:rPr>
+        <w:t>where</w:t>
+      </w:r>
+      <w:proofErr w:type="gramEnd"/>
+      <w:r>
+        <w:rPr>
+          <w:rFonts w:ascii="Arial" w:hAnsi="Arial" w:cs="Arial"/>
+          <w:sz w:val="20"/>
+          <w:szCs w:val="20"/>
+        </w:rPr>
+        <w:t xml:space="preserve"> </w:t>
       </w:r>
     </w:p>
     <w:p>
@@ -4823,8 +5542,36 @@
           <w:sz w:val="20"/>
           <w:szCs w:val="20"/>
         </w:rPr>
-        <w:t xml:space="preserve"> = binning:  “1x1”, “2x2”, etc</w:t>
-      </w:r>
+        <w:t xml:space="preserve"> = binning</w:t>
+      </w:r>
+      <w:proofErr w:type="gramStart"/>
+      <w:r>
+        <w:rPr>
+          <w:rFonts w:ascii="Arial" w:hAnsi="Arial" w:cs="Arial"/>
+          <w:sz w:val="20"/>
+          <w:szCs w:val="20"/>
+        </w:rPr>
+        <w:t>:  “</w:t>
+      </w:r>
+      <w:proofErr w:type="gramEnd"/>
+      <w:r>
+        <w:rPr>
+          <w:rFonts w:ascii="Arial" w:hAnsi="Arial" w:cs="Arial"/>
+          <w:sz w:val="20"/>
+          <w:szCs w:val="20"/>
+        </w:rPr>
+        <w:t xml:space="preserve">1x1”, “2x2”, </w:t>
+      </w:r>
+      <w:proofErr w:type="spellStart"/>
+      <w:r>
+        <w:rPr>
+          <w:rFonts w:ascii="Arial" w:hAnsi="Arial" w:cs="Arial"/>
+          <w:sz w:val="20"/>
+          <w:szCs w:val="20"/>
+        </w:rPr>
+        <w:t>etc</w:t>
+      </w:r>
+      <w:proofErr w:type="spellEnd"/>
     </w:p>
     <w:p>
       <w:pPr>
@@ -4855,7 +5602,43 @@
           <w:sz w:val="20"/>
           <w:szCs w:val="20"/>
         </w:rPr>
-        <w:t xml:space="preserve"> = temperature in Centigrade:  “-x.x”</w:t>
+        <w:t xml:space="preserve"> = temperature in Centigrade</w:t>
+      </w:r>
+      <w:proofErr w:type="gramStart"/>
+      <w:r>
+        <w:rPr>
+          <w:rFonts w:ascii="Arial" w:hAnsi="Arial" w:cs="Arial"/>
+          <w:sz w:val="20"/>
+          <w:szCs w:val="20"/>
+        </w:rPr>
+        <w:t>:  “</w:t>
+      </w:r>
+      <w:proofErr w:type="gramEnd"/>
+      <w:r>
+        <w:rPr>
+          <w:rFonts w:ascii="Arial" w:hAnsi="Arial" w:cs="Arial"/>
+          <w:sz w:val="20"/>
+          <w:szCs w:val="20"/>
+        </w:rPr>
+        <w:t>-</w:t>
+      </w:r>
+      <w:proofErr w:type="spellStart"/>
+      <w:r>
+        <w:rPr>
+          <w:rFonts w:ascii="Arial" w:hAnsi="Arial" w:cs="Arial"/>
+          <w:sz w:val="20"/>
+          <w:szCs w:val="20"/>
+        </w:rPr>
+        <w:t>x.x</w:t>
+      </w:r>
+      <w:proofErr w:type="spellEnd"/>
+      <w:r>
+        <w:rPr>
+          <w:rFonts w:ascii="Arial" w:hAnsi="Arial" w:cs="Arial"/>
+          <w:sz w:val="20"/>
+          <w:szCs w:val="20"/>
+        </w:rPr>
+        <w:t>”</w:t>
       </w:r>
     </w:p>
     <w:p>
@@ -4919,8 +5702,18 @@
           <w:sz w:val="20"/>
           <w:szCs w:val="20"/>
         </w:rPr>
-        <w:t xml:space="preserve"> = filter name: “C”, “R”, “B”, “V”, etc</w:t>
-      </w:r>
+        <w:t xml:space="preserve"> = filter name: “C”, “R”, “B”, “V”, </w:t>
+      </w:r>
+      <w:proofErr w:type="spellStart"/>
+      <w:r>
+        <w:rPr>
+          <w:rFonts w:ascii="Arial" w:hAnsi="Arial" w:cs="Arial"/>
+          <w:sz w:val="20"/>
+          <w:szCs w:val="20"/>
+        </w:rPr>
+        <w:t>etc</w:t>
+      </w:r>
+      <w:proofErr w:type="spellEnd"/>
     </w:p>
     <w:p>
       <w:pPr>
@@ -5167,7 +5960,25 @@
           <w:sz w:val="20"/>
           <w:szCs w:val="20"/>
         </w:rPr>
-        <w:t xml:space="preserve">The easiest way to prepare for a full reduction library, is to use the TSXToolKit utility </w:t>
+        <w:t xml:space="preserve">The easiest way to prepare for a full reduction library, is to use the </w:t>
+      </w:r>
+      <w:proofErr w:type="spellStart"/>
+      <w:r>
+        <w:rPr>
+          <w:rFonts w:ascii="Arial" w:hAnsi="Arial" w:cs="Arial"/>
+          <w:sz w:val="20"/>
+          <w:szCs w:val="20"/>
+        </w:rPr>
+        <w:t>TSXToolKit</w:t>
+      </w:r>
+      <w:proofErr w:type="spellEnd"/>
+      <w:r>
+        <w:rPr>
+          <w:rFonts w:ascii="Arial" w:hAnsi="Arial" w:cs="Arial"/>
+          <w:sz w:val="20"/>
+          <w:szCs w:val="20"/>
+        </w:rPr>
+        <w:t xml:space="preserve"> utility </w:t>
       </w:r>
       <w:r>
         <w:rPr>
@@ -5185,7 +5996,25 @@
           <w:sz w:val="20"/>
           <w:szCs w:val="20"/>
         </w:rPr>
-        <w:t xml:space="preserve"> which can be downloaded from GitHub/rrskybox/Reduction Library Generator in same manner as </w:t>
+        <w:t xml:space="preserve"> which can be downloaded from GitHub/</w:t>
+      </w:r>
+      <w:proofErr w:type="spellStart"/>
+      <w:r>
+        <w:rPr>
+          <w:rFonts w:ascii="Arial" w:hAnsi="Arial" w:cs="Arial"/>
+          <w:sz w:val="20"/>
+          <w:szCs w:val="20"/>
+        </w:rPr>
+        <w:t>rrskybox</w:t>
+      </w:r>
+      <w:proofErr w:type="spellEnd"/>
+      <w:r>
+        <w:rPr>
+          <w:rFonts w:ascii="Arial" w:hAnsi="Arial" w:cs="Arial"/>
+          <w:sz w:val="20"/>
+          <w:szCs w:val="20"/>
+        </w:rPr>
+        <w:t xml:space="preserve">/Reduction Library Generator in same manner as </w:t>
       </w:r>
       <w:r>
         <w:rPr>
@@ -5201,7 +6030,43 @@
           <w:sz w:val="20"/>
           <w:szCs w:val="20"/>
         </w:rPr>
-        <w:t xml:space="preserve"> itself.  This utility will parse a directory and subdirectories for reduction files, compile their paths into the folder structure and naming conventions, then directly modify the TheSky configuration file to accept the libraries.  TheSky must be restarted once to load the library structure.</w:t>
+        <w:t xml:space="preserve"> itself.  This utility will parse a directory and subdirectories for reduction files, compile their paths into the folder structure and naming conventions, then directly modify the </w:t>
+      </w:r>
+      <w:proofErr w:type="spellStart"/>
+      <w:r>
+        <w:rPr>
+          <w:rFonts w:ascii="Arial" w:hAnsi="Arial" w:cs="Arial"/>
+          <w:sz w:val="20"/>
+          <w:szCs w:val="20"/>
+        </w:rPr>
+        <w:t>TheSky</w:t>
+      </w:r>
+      <w:proofErr w:type="spellEnd"/>
+      <w:r>
+        <w:rPr>
+          <w:rFonts w:ascii="Arial" w:hAnsi="Arial" w:cs="Arial"/>
+          <w:sz w:val="20"/>
+          <w:szCs w:val="20"/>
+        </w:rPr>
+        <w:t xml:space="preserve"> configuration file to accept the libraries.  </w:t>
+      </w:r>
+      <w:proofErr w:type="spellStart"/>
+      <w:r>
+        <w:rPr>
+          <w:rFonts w:ascii="Arial" w:hAnsi="Arial" w:cs="Arial"/>
+          <w:sz w:val="20"/>
+          <w:szCs w:val="20"/>
+        </w:rPr>
+        <w:t>TheSky</w:t>
+      </w:r>
+      <w:proofErr w:type="spellEnd"/>
+      <w:r>
+        <w:rPr>
+          <w:rFonts w:ascii="Arial" w:hAnsi="Arial" w:cs="Arial"/>
+          <w:sz w:val="20"/>
+          <w:szCs w:val="20"/>
+        </w:rPr>
+        <w:t xml:space="preserve"> must be restarted once to load the library structure.</w:t>
       </w:r>
     </w:p>
     <w:p>

</xml_diff>

<commit_message>
Updated the documents accordingly. Redesigned target tracking management algorithm.
</commit_message>
<xml_diff>
--- a/Hot Pursuit/Docs/Hot Pursuit Description.docx
+++ b/Hot Pursuit/Docs/Hot Pursuit Description.docx
@@ -100,107 +100,7 @@
           <w:sz w:val="20"/>
           <w:szCs w:val="20"/>
         </w:rPr>
-        <w:t xml:space="preserve">I’m thinking we should have a category called “101 Fun Things </w:t>
-      </w:r>
-      <w:proofErr w:type="gramStart"/>
-      <w:r>
-        <w:rPr>
-          <w:rFonts w:ascii="Arial" w:hAnsi="Arial" w:cs="Arial"/>
-          <w:bCs/>
-          <w:sz w:val="20"/>
-          <w:szCs w:val="20"/>
-        </w:rPr>
-        <w:t>To</w:t>
-      </w:r>
-      <w:proofErr w:type="gramEnd"/>
-      <w:r>
-        <w:rPr>
-          <w:rFonts w:ascii="Arial" w:hAnsi="Arial" w:cs="Arial"/>
-          <w:bCs/>
-          <w:sz w:val="20"/>
-          <w:szCs w:val="20"/>
-        </w:rPr>
-        <w:t xml:space="preserve"> Do With </w:t>
-      </w:r>
-      <w:proofErr w:type="spellStart"/>
-      <w:r>
-        <w:rPr>
-          <w:rFonts w:ascii="Arial" w:hAnsi="Arial" w:cs="Arial"/>
-          <w:bCs/>
-          <w:sz w:val="20"/>
-          <w:szCs w:val="20"/>
-        </w:rPr>
-        <w:t>TheSky</w:t>
-      </w:r>
-      <w:proofErr w:type="spellEnd"/>
-      <w:r>
-        <w:rPr>
-          <w:rFonts w:ascii="Arial" w:hAnsi="Arial" w:cs="Arial"/>
-          <w:bCs/>
-          <w:sz w:val="20"/>
-          <w:szCs w:val="20"/>
-        </w:rPr>
-        <w:t xml:space="preserve">.  This little application mostly falls under that moniker.  As most of us know, a couple of hundred good sized rocks are discovered whizzing by the earth every year.  Today, most of these </w:t>
-      </w:r>
-      <w:proofErr w:type="gramStart"/>
-      <w:r>
-        <w:rPr>
-          <w:rFonts w:ascii="Arial" w:hAnsi="Arial" w:cs="Arial"/>
-          <w:bCs/>
-          <w:sz w:val="20"/>
-          <w:szCs w:val="20"/>
-        </w:rPr>
-        <w:t>Near Earth</w:t>
-      </w:r>
-      <w:proofErr w:type="gramEnd"/>
-      <w:r>
-        <w:rPr>
-          <w:rFonts w:ascii="Arial" w:hAnsi="Arial" w:cs="Arial"/>
-          <w:bCs/>
-          <w:sz w:val="20"/>
-          <w:szCs w:val="20"/>
-        </w:rPr>
-        <w:t xml:space="preserve"> Objects (NEO’s) are identified by well-funded, organized projects, but a few are still by amateurs, here and there.  However once spotted, each reported fly-by goes through a phase where it must be </w:t>
-      </w:r>
-      <w:proofErr w:type="gramStart"/>
-      <w:r>
-        <w:rPr>
-          <w:rFonts w:ascii="Arial" w:hAnsi="Arial" w:cs="Arial"/>
-          <w:bCs/>
-          <w:sz w:val="20"/>
-          <w:szCs w:val="20"/>
-        </w:rPr>
-        <w:t>confirmed</w:t>
-      </w:r>
-      <w:proofErr w:type="gramEnd"/>
-      <w:r>
-        <w:rPr>
-          <w:rFonts w:ascii="Arial" w:hAnsi="Arial" w:cs="Arial"/>
-          <w:bCs/>
-          <w:sz w:val="20"/>
-          <w:szCs w:val="20"/>
-        </w:rPr>
-        <w:t xml:space="preserve"> and a precise orbit determined through multiple, independent measurements.  During its time in purgatory, a NEO is listed on a NASA website called “Scout”.  Once confirmed (by somebody, at some point, I guess) the object moves </w:t>
-      </w:r>
-      <w:proofErr w:type="gramStart"/>
-      <w:r>
-        <w:rPr>
-          <w:rFonts w:ascii="Arial" w:hAnsi="Arial" w:cs="Arial"/>
-          <w:bCs/>
-          <w:sz w:val="20"/>
-          <w:szCs w:val="20"/>
-        </w:rPr>
-        <w:t>off of</w:t>
-      </w:r>
-      <w:proofErr w:type="gramEnd"/>
-      <w:r>
-        <w:rPr>
-          <w:rFonts w:ascii="Arial" w:hAnsi="Arial" w:cs="Arial"/>
-          <w:bCs/>
-          <w:sz w:val="20"/>
-          <w:szCs w:val="20"/>
-        </w:rPr>
-        <w:t xml:space="preserve"> Scout and into the IAU Minor Planet Center database.  But, for a time, one has a chance for a look at the equivalent of an astronomical UFO.  That’s where this little app comes in.</w:t>
+        <w:t>I’m thinking we should have a category called “101 Fun Things To Do With TheSky.  This little application mostly falls under that moniker.  As most of us know, a couple of hundred good sized rocks are discovered whizzing by the earth every year.  Today, most of these Near Earth Objects (NEO’s) are identified by well-funded, organized projects, but a few are still by amateurs, here and there.  However once spotted, each reported fly-by goes through a phase where it must be confirmed and a precise orbit determined through multiple, independent measurements.  During its time in purgatory, a NEO is listed on a NASA website called “Scout”.  Once confirmed (by somebody, at some point, I guess) the object moves off of Scout and into the IAU Minor Planet Center database.  But, for a time, one has a chance for a look at the equivalent of an astronomical UFO.  That’s where this little app comes in.</w:t>
       </w:r>
     </w:p>
     <w:p>
@@ -239,7 +139,6 @@
         </w:rPr>
         <w:t xml:space="preserve"> with another </w:t>
       </w:r>
-      <w:proofErr w:type="spellStart"/>
       <w:r>
         <w:rPr>
           <w:rFonts w:ascii="Arial" w:hAnsi="Arial" w:cs="Arial"/>
@@ -249,7 +148,6 @@
         </w:rPr>
         <w:t>TSXToolKit</w:t>
       </w:r>
-      <w:proofErr w:type="spellEnd"/>
       <w:r>
         <w:rPr>
           <w:rFonts w:ascii="Arial" w:hAnsi="Arial" w:cs="Arial"/>
@@ -332,25 +230,14 @@
           <w:szCs w:val="20"/>
         </w:rPr>
       </w:pPr>
-      <w:proofErr w:type="gramStart"/>
-      <w:r>
-        <w:rPr>
-          <w:rFonts w:ascii="Arial" w:hAnsi="Arial" w:cs="Arial"/>
-          <w:bCs/>
-          <w:sz w:val="20"/>
-          <w:szCs w:val="20"/>
-        </w:rPr>
-        <w:t>So</w:t>
-      </w:r>
-      <w:proofErr w:type="gramEnd"/>
-      <w:r>
-        <w:rPr>
-          <w:rFonts w:ascii="Arial" w:hAnsi="Arial" w:cs="Arial"/>
-          <w:bCs/>
-          <w:sz w:val="20"/>
-          <w:szCs w:val="20"/>
-        </w:rPr>
-        <w:t xml:space="preserve"> what Hot Pursuit does is get the current ephemeris information from Scout, then recalculates and interpolates the position and speed in down to one second </w:t>
+      <w:r>
+        <w:rPr>
+          <w:rFonts w:ascii="Arial" w:hAnsi="Arial" w:cs="Arial"/>
+          <w:bCs/>
+          <w:sz w:val="20"/>
+          <w:szCs w:val="20"/>
+        </w:rPr>
+        <w:t xml:space="preserve">So what Hot Pursuit does is get the current ephemeris information from Scout, then recalculates and interpolates the position and speed in down to one second </w:t>
       </w:r>
       <w:r>
         <w:rPr>
@@ -368,17 +255,7 @@
           <w:sz w:val="20"/>
           <w:szCs w:val="20"/>
         </w:rPr>
-        <w:t xml:space="preserve"> for the imager’s site.  That calculation is passed to </w:t>
-      </w:r>
-      <w:proofErr w:type="spellStart"/>
-      <w:r>
-        <w:rPr>
-          <w:rFonts w:ascii="Arial" w:hAnsi="Arial" w:cs="Arial"/>
-          <w:bCs/>
-          <w:sz w:val="20"/>
-          <w:szCs w:val="20"/>
-        </w:rPr>
-        <w:t>T</w:t>
+        <w:t xml:space="preserve"> for the imager’s site.  That calculation is passed to T</w:t>
       </w:r>
       <w:r>
         <w:rPr>
@@ -389,47 +266,15 @@
         </w:rPr>
         <w:t>heSky</w:t>
       </w:r>
-      <w:proofErr w:type="spellEnd"/>
-      <w:r>
-        <w:rPr>
-          <w:rFonts w:ascii="Arial" w:hAnsi="Arial" w:cs="Arial"/>
-          <w:bCs/>
-          <w:sz w:val="20"/>
-          <w:szCs w:val="20"/>
-        </w:rPr>
-        <w:t xml:space="preserve"> in the form of real-time Tracking Speed changes over the course of the session.  The user is free to use whatever imaging technique they </w:t>
-      </w:r>
-      <w:proofErr w:type="gramStart"/>
-      <w:r>
-        <w:rPr>
-          <w:rFonts w:ascii="Arial" w:hAnsi="Arial" w:cs="Arial"/>
-          <w:bCs/>
-          <w:sz w:val="20"/>
-          <w:szCs w:val="20"/>
-        </w:rPr>
-        <w:t>prefer:</w:t>
-      </w:r>
-      <w:proofErr w:type="gramEnd"/>
-      <w:r>
-        <w:rPr>
-          <w:rFonts w:ascii="Arial" w:hAnsi="Arial" w:cs="Arial"/>
-          <w:bCs/>
-          <w:sz w:val="20"/>
-          <w:szCs w:val="20"/>
-        </w:rPr>
-        <w:t xml:space="preserve"> long exposure, stacking, live stacking, video, </w:t>
-      </w:r>
-      <w:proofErr w:type="spellStart"/>
-      <w:r>
-        <w:rPr>
-          <w:rFonts w:ascii="Arial" w:hAnsi="Arial" w:cs="Arial"/>
-          <w:bCs/>
-          <w:sz w:val="20"/>
-          <w:szCs w:val="20"/>
-        </w:rPr>
-        <w:t>etc</w:t>
-      </w:r>
-      <w:proofErr w:type="spellEnd"/>
+      <w:r>
+        <w:rPr>
+          <w:rFonts w:ascii="Arial" w:hAnsi="Arial" w:cs="Arial"/>
+          <w:bCs/>
+          <w:sz w:val="20"/>
+          <w:szCs w:val="20"/>
+        </w:rPr>
+        <w:t xml:space="preserve"> in the form of real-time Tracking Speed changes over the course of the session.  The user is free to use whatever imaging technique they prefer: long exposure, stacking, live stacking, video, etc</w:t>
+      </w:r>
       <w:r>
         <w:rPr>
           <w:rFonts w:ascii="Arial" w:hAnsi="Arial" w:cs="Arial"/>
@@ -826,202 +671,142 @@
           <w:sz w:val="20"/>
           <w:szCs w:val="20"/>
         </w:rPr>
+        <w:t xml:space="preserve"> TheSky to select a target from the </w:t>
+      </w:r>
+      <w:r>
+        <w:rPr>
+          <w:rFonts w:ascii="Arial" w:hAnsi="Arial" w:cs="Arial"/>
+          <w:bCs/>
+          <w:sz w:val="20"/>
+          <w:szCs w:val="20"/>
+        </w:rPr>
+        <w:t xml:space="preserve">Small Solar System Body database, or </w:t>
+      </w:r>
+      <w:r>
+        <w:rPr>
+          <w:rFonts w:ascii="Arial" w:hAnsi="Arial" w:cs="Arial"/>
+          <w:bCs/>
+          <w:sz w:val="20"/>
+          <w:szCs w:val="20"/>
+        </w:rPr>
+        <w:t xml:space="preserve">just </w:t>
+      </w:r>
+      <w:r>
+        <w:rPr>
+          <w:rFonts w:ascii="Arial" w:hAnsi="Arial" w:cs="Arial"/>
+          <w:bCs/>
+          <w:sz w:val="20"/>
+          <w:szCs w:val="20"/>
+        </w:rPr>
+        <w:t xml:space="preserve">enter a </w:t>
+      </w:r>
+      <w:r>
+        <w:rPr>
+          <w:rFonts w:ascii="Arial" w:hAnsi="Arial" w:cs="Arial"/>
+          <w:bCs/>
+          <w:sz w:val="20"/>
+          <w:szCs w:val="20"/>
+        </w:rPr>
+        <w:t xml:space="preserve">name designation in the Target field to select.  </w:t>
+      </w:r>
+      <w:r>
+        <w:rPr>
+          <w:rFonts w:ascii="Arial" w:hAnsi="Arial" w:cs="Arial"/>
+          <w:bCs/>
+          <w:sz w:val="20"/>
+          <w:szCs w:val="20"/>
+        </w:rPr>
+        <w:t>For instance, if you wanted to image the James Webb, simply enter “JWST” in the target field</w:t>
+      </w:r>
+      <w:r>
+        <w:rPr>
+          <w:rFonts w:ascii="Arial" w:hAnsi="Arial" w:cs="Arial"/>
+          <w:bCs/>
+          <w:sz w:val="20"/>
+          <w:szCs w:val="20"/>
+        </w:rPr>
+        <w:t xml:space="preserve"> and</w:t>
+      </w:r>
+      <w:r>
+        <w:rPr>
+          <w:rFonts w:ascii="Arial" w:hAnsi="Arial" w:cs="Arial"/>
+          <w:bCs/>
+          <w:sz w:val="20"/>
+          <w:szCs w:val="20"/>
+        </w:rPr>
+        <w:t xml:space="preserve"> hit “Horizons” </w:t>
+      </w:r>
+      <w:r>
+        <w:rPr>
+          <w:rFonts w:ascii="Arial" w:hAnsi="Arial" w:cs="Arial"/>
+          <w:bCs/>
+          <w:sz w:val="20"/>
+          <w:szCs w:val="20"/>
+        </w:rPr>
+        <w:t xml:space="preserve">to load and </w:t>
+      </w:r>
+      <w:r>
+        <w:rPr>
+          <w:rFonts w:ascii="Arial" w:hAnsi="Arial" w:cs="Arial"/>
+          <w:bCs/>
+          <w:sz w:val="20"/>
+          <w:szCs w:val="20"/>
+        </w:rPr>
+        <w:t>initiate TheSky tracking.</w:t>
+      </w:r>
+      <w:r>
+        <w:rPr>
+          <w:rFonts w:ascii="Arial" w:hAnsi="Arial" w:cs="Arial"/>
+          <w:bCs/>
+          <w:sz w:val="20"/>
+          <w:szCs w:val="20"/>
+        </w:rPr>
+        <w:t xml:space="preserve">  Naming conventions seem to differ between the two </w:t>
+      </w:r>
+      <w:r>
+        <w:rPr>
+          <w:rFonts w:ascii="Arial" w:hAnsi="Arial" w:cs="Arial"/>
+          <w:bCs/>
+          <w:sz w:val="20"/>
+          <w:szCs w:val="20"/>
+        </w:rPr>
+        <w:t>databases, so if one doesn’t work, try the other.</w:t>
+      </w:r>
+      <w:r>
+        <w:rPr>
+          <w:rFonts w:ascii="Arial" w:hAnsi="Arial" w:cs="Arial"/>
+          <w:bCs/>
+          <w:sz w:val="20"/>
+          <w:szCs w:val="20"/>
+        </w:rPr>
+        <w:t xml:space="preserve">  For instance, the MPC database seems more amenable to</w:t>
+      </w:r>
+      <w:r>
+        <w:rPr>
+          <w:rFonts w:ascii="Arial" w:hAnsi="Arial" w:cs="Arial"/>
+          <w:bCs/>
+          <w:sz w:val="20"/>
+          <w:szCs w:val="20"/>
+        </w:rPr>
+        <w:t xml:space="preserve"> successful searches on</w:t>
+      </w:r>
+      <w:r>
+        <w:rPr>
+          <w:rFonts w:ascii="Arial" w:hAnsi="Arial" w:cs="Arial"/>
+          <w:bCs/>
+          <w:sz w:val="20"/>
+          <w:szCs w:val="20"/>
+        </w:rPr>
         <w:t xml:space="preserve"> </w:t>
       </w:r>
-      <w:proofErr w:type="spellStart"/>
-      <w:r>
-        <w:rPr>
-          <w:rFonts w:ascii="Arial" w:hAnsi="Arial" w:cs="Arial"/>
-          <w:bCs/>
-          <w:sz w:val="20"/>
-          <w:szCs w:val="20"/>
-        </w:rPr>
-        <w:t>TheSky</w:t>
-      </w:r>
-      <w:proofErr w:type="spellEnd"/>
-      <w:r>
-        <w:rPr>
-          <w:rFonts w:ascii="Arial" w:hAnsi="Arial" w:cs="Arial"/>
-          <w:bCs/>
-          <w:sz w:val="20"/>
-          <w:szCs w:val="20"/>
-        </w:rPr>
-        <w:t xml:space="preserve"> to select a target from the </w:t>
-      </w:r>
-      <w:r>
-        <w:rPr>
-          <w:rFonts w:ascii="Arial" w:hAnsi="Arial" w:cs="Arial"/>
-          <w:bCs/>
-          <w:sz w:val="20"/>
-          <w:szCs w:val="20"/>
-        </w:rPr>
-        <w:t xml:space="preserve">Small Solar System Body database, or </w:t>
-      </w:r>
-      <w:r>
-        <w:rPr>
-          <w:rFonts w:ascii="Arial" w:hAnsi="Arial" w:cs="Arial"/>
-          <w:bCs/>
-          <w:sz w:val="20"/>
-          <w:szCs w:val="20"/>
-        </w:rPr>
-        <w:t xml:space="preserve">just </w:t>
-      </w:r>
-      <w:r>
-        <w:rPr>
-          <w:rFonts w:ascii="Arial" w:hAnsi="Arial" w:cs="Arial"/>
-          <w:bCs/>
-          <w:sz w:val="20"/>
-          <w:szCs w:val="20"/>
-        </w:rPr>
-        <w:t xml:space="preserve">enter a </w:t>
-      </w:r>
-      <w:r>
-        <w:rPr>
-          <w:rFonts w:ascii="Arial" w:hAnsi="Arial" w:cs="Arial"/>
-          <w:bCs/>
-          <w:sz w:val="20"/>
-          <w:szCs w:val="20"/>
-        </w:rPr>
-        <w:t xml:space="preserve">name designation in the Target field to select.  </w:t>
-      </w:r>
-      <w:r>
-        <w:rPr>
-          <w:rFonts w:ascii="Arial" w:hAnsi="Arial" w:cs="Arial"/>
-          <w:bCs/>
-          <w:sz w:val="20"/>
-          <w:szCs w:val="20"/>
-        </w:rPr>
-        <w:t>For instance, if you wanted to image the James Webb, simply enter “JWST” in the target field</w:t>
-      </w:r>
-      <w:r>
-        <w:rPr>
-          <w:rFonts w:ascii="Arial" w:hAnsi="Arial" w:cs="Arial"/>
-          <w:bCs/>
-          <w:sz w:val="20"/>
-          <w:szCs w:val="20"/>
-        </w:rPr>
-        <w:t xml:space="preserve"> and</w:t>
-      </w:r>
-      <w:r>
-        <w:rPr>
-          <w:rFonts w:ascii="Arial" w:hAnsi="Arial" w:cs="Arial"/>
-          <w:bCs/>
-          <w:sz w:val="20"/>
-          <w:szCs w:val="20"/>
-        </w:rPr>
-        <w:t xml:space="preserve"> hit “Horizons” </w:t>
-      </w:r>
-      <w:r>
-        <w:rPr>
-          <w:rFonts w:ascii="Arial" w:hAnsi="Arial" w:cs="Arial"/>
-          <w:bCs/>
-          <w:sz w:val="20"/>
-          <w:szCs w:val="20"/>
-        </w:rPr>
-        <w:t xml:space="preserve">to load and </w:t>
-      </w:r>
-      <w:r>
-        <w:rPr>
-          <w:rFonts w:ascii="Arial" w:hAnsi="Arial" w:cs="Arial"/>
-          <w:bCs/>
-          <w:sz w:val="20"/>
-          <w:szCs w:val="20"/>
-        </w:rPr>
-        <w:t xml:space="preserve">initiate </w:t>
-      </w:r>
-      <w:proofErr w:type="spellStart"/>
-      <w:r>
-        <w:rPr>
-          <w:rFonts w:ascii="Arial" w:hAnsi="Arial" w:cs="Arial"/>
-          <w:bCs/>
-          <w:sz w:val="20"/>
-          <w:szCs w:val="20"/>
-        </w:rPr>
-        <w:t>TheSky</w:t>
-      </w:r>
-      <w:proofErr w:type="spellEnd"/>
-      <w:r>
-        <w:rPr>
-          <w:rFonts w:ascii="Arial" w:hAnsi="Arial" w:cs="Arial"/>
-          <w:bCs/>
-          <w:sz w:val="20"/>
-          <w:szCs w:val="20"/>
-        </w:rPr>
-        <w:t xml:space="preserve"> tracking.</w:t>
-      </w:r>
-      <w:r>
-        <w:rPr>
-          <w:rFonts w:ascii="Arial" w:hAnsi="Arial" w:cs="Arial"/>
-          <w:bCs/>
-          <w:sz w:val="20"/>
-          <w:szCs w:val="20"/>
-        </w:rPr>
-        <w:t xml:space="preserve">  Naming conventions seem to differ between the two </w:t>
-      </w:r>
-      <w:r>
-        <w:rPr>
-          <w:rFonts w:ascii="Arial" w:hAnsi="Arial" w:cs="Arial"/>
-          <w:bCs/>
-          <w:sz w:val="20"/>
-          <w:szCs w:val="20"/>
-        </w:rPr>
-        <w:t>databases, so if one doesn’t work, try the other.</w:t>
-      </w:r>
-      <w:r>
-        <w:rPr>
-          <w:rFonts w:ascii="Arial" w:hAnsi="Arial" w:cs="Arial"/>
-          <w:bCs/>
-          <w:sz w:val="20"/>
-          <w:szCs w:val="20"/>
-        </w:rPr>
-        <w:t xml:space="preserve">  For instance, the MPC database seems more amenable to</w:t>
-      </w:r>
-      <w:r>
-        <w:rPr>
-          <w:rFonts w:ascii="Arial" w:hAnsi="Arial" w:cs="Arial"/>
-          <w:bCs/>
-          <w:sz w:val="20"/>
-          <w:szCs w:val="20"/>
-        </w:rPr>
-        <w:t xml:space="preserve"> successful searches on</w:t>
-      </w:r>
-      <w:r>
-        <w:rPr>
-          <w:rFonts w:ascii="Arial" w:hAnsi="Arial" w:cs="Arial"/>
-          <w:bCs/>
-          <w:sz w:val="20"/>
-          <w:szCs w:val="20"/>
-        </w:rPr>
-        <w:t xml:space="preserve"> </w:t>
-      </w:r>
-      <w:r>
-        <w:rPr>
-          <w:rFonts w:ascii="Arial" w:hAnsi="Arial" w:cs="Arial"/>
-          <w:bCs/>
-          <w:sz w:val="20"/>
-          <w:szCs w:val="20"/>
-        </w:rPr>
-        <w:t xml:space="preserve">target designations such as found in </w:t>
-      </w:r>
-      <w:proofErr w:type="spellStart"/>
-      <w:r>
-        <w:rPr>
-          <w:rFonts w:ascii="Arial" w:hAnsi="Arial" w:cs="Arial"/>
-          <w:bCs/>
-          <w:sz w:val="20"/>
-          <w:szCs w:val="20"/>
-        </w:rPr>
-        <w:t>TheSky</w:t>
-      </w:r>
-      <w:proofErr w:type="spellEnd"/>
-      <w:r>
-        <w:rPr>
-          <w:rFonts w:ascii="Arial" w:hAnsi="Arial" w:cs="Arial"/>
-          <w:bCs/>
-          <w:sz w:val="20"/>
-          <w:szCs w:val="20"/>
-        </w:rPr>
-        <w:t>.</w:t>
+      <w:r>
+        <w:rPr>
+          <w:rFonts w:ascii="Arial" w:hAnsi="Arial" w:cs="Arial"/>
+          <w:bCs/>
+          <w:sz w:val="20"/>
+          <w:szCs w:val="20"/>
+        </w:rPr>
+        <w:t>target designations such as found in TheSky.</w:t>
       </w:r>
     </w:p>
     <w:p>
@@ -1104,27 +889,7 @@
           <w:sz w:val="20"/>
           <w:szCs w:val="20"/>
         </w:rPr>
-        <w:t xml:space="preserve">un </w:t>
-      </w:r>
-      <w:proofErr w:type="spellStart"/>
-      <w:r>
-        <w:rPr>
-          <w:rFonts w:ascii="Arial" w:hAnsi="Arial" w:cs="Arial"/>
-          <w:bCs/>
-          <w:sz w:val="20"/>
-          <w:szCs w:val="20"/>
-        </w:rPr>
-        <w:t>TheSky</w:t>
-      </w:r>
-      <w:proofErr w:type="spellEnd"/>
-      <w:r>
-        <w:rPr>
-          <w:rFonts w:ascii="Arial" w:hAnsi="Arial" w:cs="Arial"/>
-          <w:bCs/>
-          <w:sz w:val="20"/>
-          <w:szCs w:val="20"/>
-        </w:rPr>
-        <w:t xml:space="preserve"> once (and only once) </w:t>
+        <w:t xml:space="preserve">un TheSky once (and only once) </w:t>
       </w:r>
       <w:r>
         <w:rPr>
@@ -1366,27 +1131,7 @@
           <w:sz w:val="20"/>
           <w:szCs w:val="20"/>
         </w:rPr>
-        <w:t xml:space="preserve">From the </w:t>
-      </w:r>
-      <w:proofErr w:type="spellStart"/>
-      <w:r>
-        <w:rPr>
-          <w:rFonts w:ascii="Arial" w:hAnsi="Arial" w:cs="Arial"/>
-          <w:bCs/>
-          <w:sz w:val="20"/>
-          <w:szCs w:val="20"/>
-        </w:rPr>
-        <w:t>TSXToolKit</w:t>
-      </w:r>
-      <w:proofErr w:type="spellEnd"/>
-      <w:r>
-        <w:rPr>
-          <w:rFonts w:ascii="Arial" w:hAnsi="Arial" w:cs="Arial"/>
-          <w:bCs/>
-          <w:sz w:val="20"/>
-          <w:szCs w:val="20"/>
-        </w:rPr>
-        <w:t xml:space="preserve"> in the Start Menu: </w:t>
+        <w:t xml:space="preserve">From the TSXToolKit in the Start Menu: </w:t>
       </w:r>
       <w:r>
         <w:rPr>
@@ -1633,17 +1378,7 @@
           <w:sz w:val="20"/>
           <w:szCs w:val="20"/>
         </w:rPr>
-        <w:t xml:space="preserve">In the </w:t>
-      </w:r>
-      <w:proofErr w:type="spellStart"/>
-      <w:r>
-        <w:rPr>
-          <w:rFonts w:ascii="Arial" w:hAnsi="Arial" w:cs="Arial"/>
-          <w:bCs/>
-          <w:sz w:val="20"/>
-          <w:szCs w:val="20"/>
-        </w:rPr>
-        <w:t>The</w:t>
+        <w:t>In the The</w:t>
       </w:r>
       <w:r>
         <w:rPr>
@@ -1654,7 +1389,6 @@
         </w:rPr>
         <w:t>Sky</w:t>
       </w:r>
-      <w:proofErr w:type="spellEnd"/>
       <w:r>
         <w:rPr>
           <w:rFonts w:ascii="Arial" w:hAnsi="Arial" w:cs="Arial"/>
@@ -1777,27 +1511,7 @@
           <w:sz w:val="20"/>
           <w:szCs w:val="20"/>
         </w:rPr>
-        <w:t xml:space="preserve">In </w:t>
-      </w:r>
-      <w:proofErr w:type="spellStart"/>
-      <w:r>
-        <w:rPr>
-          <w:rFonts w:ascii="Arial" w:hAnsi="Arial" w:cs="Arial"/>
-          <w:bCs/>
-          <w:sz w:val="20"/>
-          <w:szCs w:val="20"/>
-        </w:rPr>
-        <w:t>TheSky</w:t>
-      </w:r>
-      <w:proofErr w:type="spellEnd"/>
-      <w:r>
-        <w:rPr>
-          <w:rFonts w:ascii="Arial" w:hAnsi="Arial" w:cs="Arial"/>
-          <w:bCs/>
-          <w:sz w:val="20"/>
-          <w:szCs w:val="20"/>
-        </w:rPr>
-        <w:t>, p</w:t>
+        <w:t>In TheSky, p</w:t>
       </w:r>
       <w:r>
         <w:rPr>
@@ -2181,25 +1895,7 @@
           <w:sz w:val="20"/>
           <w:szCs w:val="20"/>
         </w:rPr>
-        <w:t xml:space="preserve">tracking of a NEO object with </w:t>
-      </w:r>
-      <w:proofErr w:type="spellStart"/>
-      <w:r>
-        <w:rPr>
-          <w:rFonts w:ascii="Arial" w:hAnsi="Arial" w:cs="Arial"/>
-          <w:sz w:val="20"/>
-          <w:szCs w:val="20"/>
-        </w:rPr>
-        <w:t>TheSky</w:t>
-      </w:r>
-      <w:proofErr w:type="spellEnd"/>
-      <w:r>
-        <w:rPr>
-          <w:rFonts w:ascii="Arial" w:hAnsi="Arial" w:cs="Arial"/>
-          <w:sz w:val="20"/>
-          <w:szCs w:val="20"/>
-        </w:rPr>
-        <w:t>.</w:t>
+        <w:t>tracking of a NEO object with TheSky.</w:t>
       </w:r>
     </w:p>
     <w:p>
@@ -2232,27 +1928,8 @@
           <w:sz w:val="20"/>
           <w:szCs w:val="20"/>
         </w:rPr>
-        <w:t xml:space="preserve"> input to </w:t>
-      </w:r>
-      <w:proofErr w:type="spellStart"/>
-      <w:r>
-        <w:rPr>
-          <w:rFonts w:ascii="Arial" w:hAnsi="Arial" w:cs="Arial"/>
-          <w:sz w:val="20"/>
-          <w:szCs w:val="20"/>
-        </w:rPr>
-        <w:t>TheSky</w:t>
-      </w:r>
-      <w:proofErr w:type="spellEnd"/>
-      <w:r>
-        <w:rPr>
-          <w:rFonts w:ascii="Arial" w:hAnsi="Arial" w:cs="Arial"/>
-          <w:sz w:val="20"/>
-          <w:szCs w:val="20"/>
-        </w:rPr>
-        <w:t xml:space="preserve"> using the </w:t>
-      </w:r>
-      <w:proofErr w:type="spellStart"/>
+        <w:t xml:space="preserve"> input to TheSky using the </w:t>
+      </w:r>
       <w:r>
         <w:rPr>
           <w:rFonts w:ascii="Arial" w:hAnsi="Arial" w:cs="Arial"/>
@@ -2261,18 +1938,7 @@
           <w:sz w:val="20"/>
           <w:szCs w:val="20"/>
         </w:rPr>
-        <w:t>TSXToolKit</w:t>
-      </w:r>
-      <w:proofErr w:type="spellEnd"/>
-      <w:r>
-        <w:rPr>
-          <w:rFonts w:ascii="Arial" w:hAnsi="Arial" w:cs="Arial"/>
-          <w:i/>
-          <w:iCs/>
-          <w:sz w:val="20"/>
-          <w:szCs w:val="20"/>
-        </w:rPr>
-        <w:t xml:space="preserve"> Transient Search</w:t>
+        <w:t>TSXToolKit Transient Search</w:t>
       </w:r>
       <w:r>
         <w:rPr>
@@ -2328,25 +1994,7 @@
           <w:sz w:val="20"/>
           <w:szCs w:val="20"/>
         </w:rPr>
-        <w:t xml:space="preserve"> in </w:t>
-      </w:r>
-      <w:proofErr w:type="spellStart"/>
-      <w:r>
-        <w:rPr>
-          <w:rFonts w:ascii="Arial" w:hAnsi="Arial" w:cs="Arial"/>
-          <w:sz w:val="20"/>
-          <w:szCs w:val="20"/>
-        </w:rPr>
-        <w:t>TheSky</w:t>
-      </w:r>
-      <w:proofErr w:type="spellEnd"/>
-      <w:r>
-        <w:rPr>
-          <w:rFonts w:ascii="Arial" w:hAnsi="Arial" w:cs="Arial"/>
-          <w:sz w:val="20"/>
-          <w:szCs w:val="20"/>
-        </w:rPr>
-        <w:t xml:space="preserve"> (or input </w:t>
+        <w:t xml:space="preserve"> in TheSky (or input </w:t>
       </w:r>
       <w:r>
         <w:rPr>
@@ -2560,9 +2208,9 @@
           <w:szCs w:val="20"/>
         </w:rPr>
         <w:drawing>
-          <wp:inline distT="0" distB="0" distL="0" distR="0" wp14:anchorId="5EF081FB" wp14:editId="4BB76B1A">
-            <wp:extent cx="5601482" cy="2152950"/>
-            <wp:effectExtent l="0" t="0" r="0" b="0"/>
+          <wp:inline distT="0" distB="0" distL="0" distR="0" wp14:anchorId="50A8131F" wp14:editId="5AF27B9B">
+            <wp:extent cx="5611008" cy="2353003"/>
+            <wp:effectExtent l="0" t="0" r="8890" b="9525"/>
             <wp:docPr id="2" name="Picture 2" descr="Graphical user interface, application&#10;&#10;Description automatically generated"/>
             <wp:cNvGraphicFramePr>
               <a:graphicFrameLocks xmlns:a="http://schemas.openxmlformats.org/drawingml/2006/main" noChangeAspect="1"/>
@@ -2583,7 +2231,7 @@
                   <pic:spPr>
                     <a:xfrm>
                       <a:off x="0" y="0"/>
-                      <a:ext cx="5601482" cy="2152950"/>
+                      <a:ext cx="5611008" cy="2353003"/>
                     </a:xfrm>
                     <a:prstGeom prst="rect">
                       <a:avLst/>
@@ -2820,9 +2468,7 @@
         </w:rPr>
         <w:t>use the currently selected target (Find Function) in TheSky</w:t>
       </w:r>
-    </w:p>
-    <w:p>
-      <w:pPr>
+      <w:r>
         <w:rPr>
           <w:rFonts w:ascii="Arial" w:hAnsi="Arial" w:cs="Arial"/>
           <w:bCs/>
@@ -2830,14 +2476,26 @@
           <w:sz w:val="20"/>
           <w:szCs w:val="20"/>
         </w:rPr>
-      </w:pPr>
-      <w:r>
+        <w:t>.  Double-clicking in the Target field will clear the current contents, unless tracking is in progress.</w:t>
+      </w:r>
+    </w:p>
+    <w:p>
+      <w:pPr>
         <w:rPr>
           <w:rFonts w:ascii="Arial" w:hAnsi="Arial" w:cs="Arial"/>
           <w:bCs/>
           <w:noProof/>
           <w:sz w:val="20"/>
           <w:szCs w:val="20"/>
+        </w:rPr>
+      </w:pPr>
+      <w:r>
+        <w:rPr>
+          <w:rFonts w:ascii="Arial" w:hAnsi="Arial" w:cs="Arial"/>
+          <w:bCs/>
+          <w:noProof/>
+          <w:sz w:val="20"/>
+          <w:szCs w:val="20"/>
           <w:u w:val="single"/>
         </w:rPr>
         <w:t>RA Rate</w:t>
@@ -2935,6 +2593,7 @@
           <w:szCs w:val="20"/>
           <w:u w:val="single"/>
         </w:rPr>
+        <w:lastRenderedPageBreak/>
         <w:t>Range</w:t>
       </w:r>
       <w:r>
@@ -2974,7 +2633,6 @@
           <w:szCs w:val="20"/>
           <w:u w:val="single"/>
         </w:rPr>
-        <w:lastRenderedPageBreak/>
         <w:t>Scout</w:t>
       </w:r>
       <w:r>
@@ -3077,25 +2735,7 @@
           <w:sz w:val="20"/>
           <w:szCs w:val="20"/>
         </w:rPr>
-        <w:t xml:space="preserve">Enables </w:t>
-      </w:r>
-      <w:r>
-        <w:rPr>
-          <w:rFonts w:ascii="Arial" w:hAnsi="Arial" w:cs="Arial"/>
-          <w:bCs/>
-          <w:sz w:val="20"/>
-          <w:szCs w:val="20"/>
-        </w:rPr>
-        <w:t>Horizons</w:t>
-      </w:r>
-      <w:r>
-        <w:rPr>
-          <w:rFonts w:ascii="Arial" w:hAnsi="Arial" w:cs="Arial"/>
-          <w:bCs/>
-          <w:sz w:val="20"/>
-          <w:szCs w:val="20"/>
-        </w:rPr>
-        <w:t xml:space="preserve"> web database query and tracking for the entered target.</w:t>
+        <w:t>Enables Horizons web database query and tracking for the entered target.</w:t>
       </w:r>
     </w:p>
     <w:p>
@@ -3133,25 +2773,7 @@
           <w:sz w:val="20"/>
           <w:szCs w:val="20"/>
         </w:rPr>
-        <w:t xml:space="preserve">Enables </w:t>
-      </w:r>
-      <w:r>
-        <w:rPr>
-          <w:rFonts w:ascii="Arial" w:hAnsi="Arial" w:cs="Arial"/>
-          <w:bCs/>
-          <w:sz w:val="20"/>
-          <w:szCs w:val="20"/>
-        </w:rPr>
-        <w:t>MPC</w:t>
-      </w:r>
-      <w:r>
-        <w:rPr>
-          <w:rFonts w:ascii="Arial" w:hAnsi="Arial" w:cs="Arial"/>
-          <w:bCs/>
-          <w:sz w:val="20"/>
-          <w:szCs w:val="20"/>
-        </w:rPr>
-        <w:t xml:space="preserve"> web database query and tracking for the entered target.</w:t>
+        <w:t>Enables MPC web database query and tracking for the entered target.</w:t>
       </w:r>
     </w:p>
     <w:p>
@@ -3189,28 +2811,455 @@
           <w:sz w:val="20"/>
           <w:szCs w:val="20"/>
         </w:rPr>
-        <w:t xml:space="preserve">updates </w:t>
-      </w:r>
-      <w:proofErr w:type="spellStart"/>
-      <w:r>
-        <w:rPr>
-          <w:rFonts w:ascii="Arial" w:hAnsi="Arial" w:cs="Arial"/>
-          <w:bCs/>
-          <w:sz w:val="20"/>
-          <w:szCs w:val="20"/>
-        </w:rPr>
-        <w:t>TheSky</w:t>
-      </w:r>
-      <w:proofErr w:type="spellEnd"/>
-      <w:r>
-        <w:rPr>
-          <w:rFonts w:ascii="Arial" w:hAnsi="Arial" w:cs="Arial"/>
-          <w:bCs/>
-          <w:sz w:val="20"/>
-          <w:szCs w:val="20"/>
+        <w:t xml:space="preserve">updates TheSky </w:t>
+      </w:r>
+      <w:r>
+        <w:rPr>
+          <w:rFonts w:ascii="Arial" w:hAnsi="Arial" w:cs="Arial"/>
+          <w:bCs/>
+          <w:sz w:val="20"/>
+          <w:szCs w:val="20"/>
+        </w:rPr>
+        <w:t xml:space="preserve">tracking </w:t>
+      </w:r>
+      <w:r>
+        <w:rPr>
+          <w:rFonts w:ascii="Arial" w:hAnsi="Arial" w:cs="Arial"/>
+          <w:bCs/>
+          <w:sz w:val="20"/>
+          <w:szCs w:val="20"/>
+        </w:rPr>
+        <w:t>with</w:t>
+      </w:r>
+      <w:r>
+        <w:rPr>
+          <w:rFonts w:ascii="Arial" w:hAnsi="Arial" w:cs="Arial"/>
+          <w:bCs/>
+          <w:sz w:val="20"/>
+          <w:szCs w:val="20"/>
+        </w:rPr>
+        <w:t xml:space="preserve"> new ephemeris </w:t>
+      </w:r>
+      <w:r>
+        <w:rPr>
+          <w:rFonts w:ascii="Arial" w:hAnsi="Arial" w:cs="Arial"/>
+          <w:bCs/>
+          <w:sz w:val="20"/>
+          <w:szCs w:val="20"/>
+        </w:rPr>
+        <w:t xml:space="preserve">rate </w:t>
+      </w:r>
+      <w:r>
+        <w:rPr>
+          <w:rFonts w:ascii="Arial" w:hAnsi="Arial" w:cs="Arial"/>
+          <w:bCs/>
+          <w:sz w:val="20"/>
+          <w:szCs w:val="20"/>
+        </w:rPr>
+        <w:t xml:space="preserve">data.  </w:t>
+      </w:r>
+      <w:r>
+        <w:rPr>
+          <w:rFonts w:ascii="Arial" w:hAnsi="Arial" w:cs="Arial"/>
+          <w:bCs/>
+          <w:sz w:val="20"/>
+          <w:szCs w:val="20"/>
+        </w:rPr>
+        <w:t xml:space="preserve">The minimum period for ephemeris from Scout is 1 minute. </w:t>
+      </w:r>
+      <w:r>
+        <w:rPr>
+          <w:rFonts w:ascii="Arial" w:hAnsi="Arial" w:cs="Arial"/>
+          <w:bCs/>
+          <w:sz w:val="20"/>
+          <w:szCs w:val="20"/>
+        </w:rPr>
+        <w:t xml:space="preserve">  If </w:t>
+      </w:r>
+      <w:r>
+        <w:rPr>
+          <w:rFonts w:ascii="Arial" w:hAnsi="Arial" w:cs="Arial"/>
+          <w:bCs/>
+          <w:sz w:val="20"/>
+          <w:szCs w:val="20"/>
+          <w:u w:val="single"/>
+        </w:rPr>
+        <w:t>min</w:t>
+      </w:r>
+      <w:r>
+        <w:rPr>
+          <w:rFonts w:ascii="Arial" w:hAnsi="Arial" w:cs="Arial"/>
+          <w:bCs/>
+          <w:sz w:val="20"/>
+          <w:szCs w:val="20"/>
+        </w:rPr>
+        <w:t xml:space="preserve"> is selected, then the period is in minutes</w:t>
+      </w:r>
+      <w:r>
+        <w:rPr>
+          <w:rFonts w:ascii="Arial" w:hAnsi="Arial" w:cs="Arial"/>
+          <w:bCs/>
+          <w:sz w:val="20"/>
+          <w:szCs w:val="20"/>
+        </w:rPr>
+        <w:t xml:space="preserve">.  </w:t>
+      </w:r>
+      <w:r>
+        <w:rPr>
+          <w:rFonts w:ascii="Arial" w:hAnsi="Arial" w:cs="Arial"/>
+          <w:bCs/>
+          <w:sz w:val="20"/>
+          <w:szCs w:val="20"/>
+        </w:rPr>
+        <w:t xml:space="preserve">If </w:t>
+      </w:r>
+      <w:r>
+        <w:rPr>
+          <w:rFonts w:ascii="Arial" w:hAnsi="Arial" w:cs="Arial"/>
+          <w:bCs/>
+          <w:sz w:val="20"/>
+          <w:szCs w:val="20"/>
+          <w:u w:val="single"/>
+        </w:rPr>
+        <w:t>sec</w:t>
+      </w:r>
+      <w:r>
+        <w:rPr>
+          <w:rFonts w:ascii="Arial" w:hAnsi="Arial" w:cs="Arial"/>
+          <w:bCs/>
+          <w:sz w:val="20"/>
+          <w:szCs w:val="20"/>
+        </w:rPr>
+        <w:t xml:space="preserve"> is selected, then </w:t>
+      </w:r>
+      <w:r>
+        <w:rPr>
+          <w:rFonts w:ascii="Arial" w:hAnsi="Arial" w:cs="Arial"/>
+          <w:bCs/>
+          <w:sz w:val="20"/>
+          <w:szCs w:val="20"/>
+        </w:rPr>
+        <w:t xml:space="preserve">the Refresh period will be in seconds.  If in seconds, </w:t>
+      </w:r>
+      <w:r>
+        <w:rPr>
+          <w:rFonts w:ascii="Arial" w:hAnsi="Arial" w:cs="Arial"/>
+          <w:bCs/>
+          <w:sz w:val="20"/>
+          <w:szCs w:val="20"/>
+        </w:rPr>
+        <w:t xml:space="preserve">Hot Pursuit will </w:t>
+      </w:r>
+      <w:r>
+        <w:rPr>
+          <w:rFonts w:ascii="Arial" w:hAnsi="Arial" w:cs="Arial"/>
+          <w:bCs/>
+          <w:sz w:val="20"/>
+          <w:szCs w:val="20"/>
+        </w:rPr>
+        <w:t xml:space="preserve">interpolate </w:t>
+      </w:r>
+      <w:r>
+        <w:rPr>
+          <w:rFonts w:ascii="Arial" w:hAnsi="Arial" w:cs="Arial"/>
+          <w:bCs/>
+          <w:sz w:val="20"/>
+          <w:szCs w:val="20"/>
+        </w:rPr>
+        <w:t xml:space="preserve">the downloaded target rate data </w:t>
+      </w:r>
+      <w:r>
+        <w:rPr>
+          <w:rFonts w:ascii="Arial" w:hAnsi="Arial" w:cs="Arial"/>
+          <w:bCs/>
+          <w:sz w:val="20"/>
+          <w:szCs w:val="20"/>
+        </w:rPr>
+        <w:t xml:space="preserve">at the period set by the </w:t>
+      </w:r>
+      <w:r>
+        <w:rPr>
+          <w:rFonts w:ascii="Arial" w:hAnsi="Arial" w:cs="Arial"/>
+          <w:bCs/>
+          <w:sz w:val="20"/>
+          <w:szCs w:val="20"/>
+        </w:rPr>
+        <w:t>Refresh period.</w:t>
+      </w:r>
+    </w:p>
+    <w:p>
+      <w:pPr>
+        <w:rPr>
+          <w:rFonts w:ascii="Arial" w:hAnsi="Arial" w:cs="Arial"/>
+          <w:bCs/>
+          <w:sz w:val="20"/>
+          <w:szCs w:val="20"/>
+        </w:rPr>
+      </w:pPr>
+      <w:r>
+        <w:rPr>
+          <w:rFonts w:ascii="Arial" w:hAnsi="Arial" w:cs="Arial"/>
+          <w:bCs/>
+          <w:sz w:val="20"/>
+          <w:szCs w:val="20"/>
+          <w:u w:val="single"/>
+        </w:rPr>
+        <w:t xml:space="preserve">Next </w:t>
+      </w:r>
+      <w:r>
+        <w:rPr>
+          <w:rFonts w:ascii="Arial" w:hAnsi="Arial" w:cs="Arial"/>
+          <w:bCs/>
+          <w:sz w:val="20"/>
+          <w:szCs w:val="20"/>
+          <w:u w:val="single"/>
+        </w:rPr>
+        <w:t>Refresh</w:t>
+      </w:r>
+      <w:r>
+        <w:rPr>
+          <w:rFonts w:ascii="Arial" w:hAnsi="Arial" w:cs="Arial"/>
+          <w:bCs/>
+          <w:sz w:val="20"/>
+          <w:szCs w:val="20"/>
+          <w:u w:val="single"/>
+        </w:rPr>
+        <w:t>:</w:t>
+      </w:r>
+      <w:r>
+        <w:rPr>
+          <w:rFonts w:ascii="Arial" w:hAnsi="Arial" w:cs="Arial"/>
+          <w:bCs/>
+          <w:sz w:val="20"/>
+          <w:szCs w:val="20"/>
+        </w:rPr>
+        <w:t xml:space="preserve">  </w:t>
+      </w:r>
+      <w:r>
+        <w:rPr>
+          <w:rFonts w:ascii="Arial" w:hAnsi="Arial" w:cs="Arial"/>
+          <w:bCs/>
+          <w:sz w:val="20"/>
+          <w:szCs w:val="20"/>
+        </w:rPr>
+        <w:t xml:space="preserve">Number of seconds until the next </w:t>
+      </w:r>
+      <w:r>
+        <w:rPr>
+          <w:rFonts w:ascii="Arial" w:hAnsi="Arial" w:cs="Arial"/>
+          <w:bCs/>
+          <w:sz w:val="20"/>
+          <w:szCs w:val="20"/>
+        </w:rPr>
+        <w:t xml:space="preserve">time Hot Pursuit will update the </w:t>
+      </w:r>
+      <w:r>
+        <w:rPr>
+          <w:rFonts w:ascii="Arial" w:hAnsi="Arial" w:cs="Arial"/>
+          <w:bCs/>
+          <w:sz w:val="20"/>
+          <w:szCs w:val="20"/>
+        </w:rPr>
+        <w:t>tracking change to TheSky.</w:t>
+      </w:r>
+    </w:p>
+    <w:p>
+      <w:pPr>
+        <w:rPr>
+          <w:rFonts w:ascii="Arial" w:hAnsi="Arial" w:cs="Arial"/>
+          <w:bCs/>
+          <w:noProof/>
+          <w:sz w:val="20"/>
+          <w:szCs w:val="20"/>
+        </w:rPr>
+      </w:pPr>
+      <w:r>
+        <w:rPr>
+          <w:rFonts w:ascii="Arial" w:hAnsi="Arial" w:cs="Arial"/>
+          <w:bCs/>
+          <w:noProof/>
+          <w:sz w:val="20"/>
+          <w:szCs w:val="20"/>
+          <w:u w:val="single"/>
+        </w:rPr>
+        <w:t>CLS</w:t>
+      </w:r>
+      <w:r>
+        <w:rPr>
+          <w:rFonts w:ascii="Arial" w:hAnsi="Arial" w:cs="Arial"/>
+          <w:bCs/>
+          <w:noProof/>
+          <w:sz w:val="20"/>
+          <w:szCs w:val="20"/>
+        </w:rPr>
+        <w:t>: If checked, a Closed Loop Slew will be used to iniitially point to the target.  Otherwise a simple slew will be used.</w:t>
+      </w:r>
+    </w:p>
+    <w:p>
+      <w:pPr>
+        <w:rPr>
+          <w:rFonts w:ascii="Arial" w:hAnsi="Arial" w:cs="Arial"/>
+          <w:bCs/>
+          <w:sz w:val="20"/>
+          <w:szCs w:val="20"/>
+        </w:rPr>
+      </w:pPr>
+      <w:r>
+        <w:rPr>
+          <w:rFonts w:ascii="Arial" w:hAnsi="Arial" w:cs="Arial"/>
+          <w:bCs/>
+          <w:sz w:val="20"/>
+          <w:szCs w:val="20"/>
+          <w:u w:val="single"/>
+        </w:rPr>
+        <w:t>On Top</w:t>
+      </w:r>
+      <w:r>
+        <w:rPr>
+          <w:rFonts w:ascii="Arial" w:hAnsi="Arial" w:cs="Arial"/>
+          <w:bCs/>
+          <w:sz w:val="20"/>
+          <w:szCs w:val="20"/>
+          <w:u w:val="single"/>
+        </w:rPr>
+        <w:t>:</w:t>
+      </w:r>
+      <w:r>
+        <w:rPr>
+          <w:rFonts w:ascii="Arial" w:hAnsi="Arial" w:cs="Arial"/>
+          <w:bCs/>
+          <w:sz w:val="20"/>
+          <w:szCs w:val="20"/>
+        </w:rPr>
+        <w:t xml:space="preserve">  </w:t>
+      </w:r>
+      <w:r>
+        <w:rPr>
+          <w:rFonts w:ascii="Arial" w:hAnsi="Arial" w:cs="Arial"/>
+          <w:bCs/>
+          <w:sz w:val="20"/>
+          <w:szCs w:val="20"/>
+        </w:rPr>
+        <w:t>Causes the Hot Pursuit window to stay on top of all other windows.</w:t>
+      </w:r>
+    </w:p>
+    <w:p>
+      <w:pPr>
+        <w:rPr>
+          <w:rFonts w:ascii="Arial" w:hAnsi="Arial" w:cs="Arial"/>
+          <w:bCs/>
+          <w:sz w:val="20"/>
+          <w:szCs w:val="20"/>
+        </w:rPr>
+      </w:pPr>
+      <w:r>
+        <w:rPr>
+          <w:rFonts w:ascii="Arial" w:hAnsi="Arial" w:cs="Arial"/>
+          <w:bCs/>
+          <w:sz w:val="20"/>
+          <w:szCs w:val="20"/>
+          <w:u w:val="single"/>
+        </w:rPr>
+        <w:t>Start</w:t>
+      </w:r>
+      <w:r>
+        <w:rPr>
+          <w:rFonts w:ascii="Arial" w:hAnsi="Arial" w:cs="Arial"/>
+          <w:bCs/>
+          <w:sz w:val="20"/>
+          <w:szCs w:val="20"/>
+        </w:rPr>
+        <w:t>: Initiates ephemeris query</w:t>
+      </w:r>
+      <w:r>
+        <w:rPr>
+          <w:rFonts w:ascii="Arial" w:hAnsi="Arial" w:cs="Arial"/>
+          <w:bCs/>
+          <w:sz w:val="20"/>
+          <w:szCs w:val="20"/>
+        </w:rPr>
+        <w:t xml:space="preserve"> followed by</w:t>
+      </w:r>
+      <w:r>
+        <w:rPr>
+          <w:rFonts w:ascii="Arial" w:hAnsi="Arial" w:cs="Arial"/>
+          <w:bCs/>
+          <w:sz w:val="20"/>
+          <w:szCs w:val="20"/>
+        </w:rPr>
+        <w:t xml:space="preserve"> the non-sidereal tracking</w:t>
+      </w:r>
+      <w:r>
+        <w:rPr>
+          <w:rFonts w:ascii="Arial" w:hAnsi="Arial" w:cs="Arial"/>
+          <w:bCs/>
+          <w:sz w:val="20"/>
+          <w:szCs w:val="20"/>
+        </w:rPr>
+        <w:t xml:space="preserve"> for the entered target.  </w:t>
+      </w:r>
+      <w:r>
+        <w:rPr>
+          <w:rFonts w:ascii="Arial" w:hAnsi="Arial" w:cs="Arial"/>
+          <w:bCs/>
+          <w:sz w:val="20"/>
+          <w:szCs w:val="20"/>
+        </w:rPr>
+        <w:t>Tracking is updated at per the Refresh period.</w:t>
+      </w:r>
+      <w:r>
+        <w:rPr>
+          <w:noProof/>
         </w:rPr>
         <w:t xml:space="preserve"> </w:t>
       </w:r>
+    </w:p>
+    <w:p>
+      <w:pPr>
+        <w:rPr>
+          <w:rFonts w:ascii="Arial" w:hAnsi="Arial" w:cs="Arial"/>
+          <w:bCs/>
+          <w:sz w:val="20"/>
+          <w:szCs w:val="20"/>
+        </w:rPr>
+      </w:pPr>
+      <w:r>
+        <w:rPr>
+          <w:rFonts w:ascii="Arial" w:hAnsi="Arial" w:cs="Arial"/>
+          <w:bCs/>
+          <w:sz w:val="20"/>
+          <w:szCs w:val="20"/>
+          <w:u w:val="single"/>
+        </w:rPr>
+        <w:t>Stop</w:t>
+      </w:r>
+      <w:r>
+        <w:rPr>
+          <w:rFonts w:ascii="Arial" w:hAnsi="Arial" w:cs="Arial"/>
+          <w:bCs/>
+          <w:sz w:val="20"/>
+          <w:szCs w:val="20"/>
+        </w:rPr>
+        <w:t xml:space="preserve">: Cancels the </w:t>
+      </w:r>
+      <w:r>
+        <w:rPr>
+          <w:rFonts w:ascii="Arial" w:hAnsi="Arial" w:cs="Arial"/>
+          <w:bCs/>
+          <w:sz w:val="20"/>
+          <w:szCs w:val="20"/>
+        </w:rPr>
+        <w:t>non-sidereal</w:t>
+      </w:r>
+      <w:r>
+        <w:rPr>
+          <w:rFonts w:ascii="Arial" w:hAnsi="Arial" w:cs="Arial"/>
+          <w:bCs/>
+          <w:sz w:val="20"/>
+          <w:szCs w:val="20"/>
+        </w:rPr>
+        <w:t xml:space="preserve"> </w:t>
+      </w:r>
       <w:r>
         <w:rPr>
           <w:rFonts w:ascii="Arial" w:hAnsi="Arial" w:cs="Arial"/>
@@ -3227,53 +3276,69 @@
           <w:sz w:val="20"/>
           <w:szCs w:val="20"/>
         </w:rPr>
-        <w:t>with</w:t>
-      </w:r>
-      <w:r>
-        <w:rPr>
-          <w:rFonts w:ascii="Arial" w:hAnsi="Arial" w:cs="Arial"/>
-          <w:bCs/>
-          <w:sz w:val="20"/>
-          <w:szCs w:val="20"/>
-        </w:rPr>
-        <w:t xml:space="preserve"> new ephemeris </w:t>
-      </w:r>
-      <w:r>
-        <w:rPr>
-          <w:rFonts w:ascii="Arial" w:hAnsi="Arial" w:cs="Arial"/>
-          <w:bCs/>
-          <w:sz w:val="20"/>
-          <w:szCs w:val="20"/>
-        </w:rPr>
-        <w:t xml:space="preserve">rate </w:t>
-      </w:r>
-      <w:r>
-        <w:rPr>
-          <w:rFonts w:ascii="Arial" w:hAnsi="Arial" w:cs="Arial"/>
-          <w:bCs/>
-          <w:sz w:val="20"/>
-          <w:szCs w:val="20"/>
-        </w:rPr>
-        <w:t xml:space="preserve">data.  </w:t>
-      </w:r>
-      <w:r>
-        <w:rPr>
-          <w:rFonts w:ascii="Arial" w:hAnsi="Arial" w:cs="Arial"/>
-          <w:bCs/>
-          <w:sz w:val="20"/>
-          <w:szCs w:val="20"/>
-        </w:rPr>
-        <w:t xml:space="preserve">The minimum period for ephemeris from Scout is 1 minute. </w:t>
-      </w:r>
-      <w:r>
-        <w:rPr>
-          <w:rFonts w:ascii="Arial" w:hAnsi="Arial" w:cs="Arial"/>
-          <w:bCs/>
-          <w:sz w:val="20"/>
-          <w:szCs w:val="20"/>
-        </w:rPr>
-        <w:t xml:space="preserve">  If </w:t>
-      </w:r>
+        <w:t>update</w:t>
+      </w:r>
+      <w:r>
+        <w:rPr>
+          <w:rFonts w:ascii="Arial" w:hAnsi="Arial" w:cs="Arial"/>
+          <w:bCs/>
+          <w:sz w:val="20"/>
+          <w:szCs w:val="20"/>
+        </w:rPr>
+        <w:t>s</w:t>
+      </w:r>
+      <w:r>
+        <w:rPr>
+          <w:rFonts w:ascii="Arial" w:hAnsi="Arial" w:cs="Arial"/>
+          <w:bCs/>
+          <w:sz w:val="20"/>
+          <w:szCs w:val="20"/>
+        </w:rPr>
+        <w:t xml:space="preserve">, </w:t>
+      </w:r>
+      <w:r>
+        <w:rPr>
+          <w:rFonts w:ascii="Arial" w:hAnsi="Arial" w:cs="Arial"/>
+          <w:bCs/>
+          <w:sz w:val="20"/>
+          <w:szCs w:val="20"/>
+        </w:rPr>
+        <w:t>and aborts imaging</w:t>
+      </w:r>
+      <w:r>
+        <w:rPr>
+          <w:rFonts w:ascii="Arial" w:hAnsi="Arial" w:cs="Arial"/>
+          <w:bCs/>
+          <w:sz w:val="20"/>
+          <w:szCs w:val="20"/>
+        </w:rPr>
+        <w:t xml:space="preserve"> (if active)</w:t>
+      </w:r>
+      <w:r>
+        <w:rPr>
+          <w:rFonts w:ascii="Arial" w:hAnsi="Arial" w:cs="Arial"/>
+          <w:bCs/>
+          <w:sz w:val="20"/>
+          <w:szCs w:val="20"/>
+        </w:rPr>
+        <w:t>, but does not close the program.</w:t>
+      </w:r>
+      <w:r>
+        <w:rPr>
+          <w:noProof/>
+        </w:rPr>
+        <w:t xml:space="preserve"> </w:t>
+      </w:r>
+    </w:p>
+    <w:p>
+      <w:pPr>
+        <w:rPr>
+          <w:rFonts w:ascii="Arial" w:hAnsi="Arial" w:cs="Arial"/>
+          <w:bCs/>
+          <w:sz w:val="20"/>
+          <w:szCs w:val="20"/>
+        </w:rPr>
+      </w:pPr>
       <w:r>
         <w:rPr>
           <w:rFonts w:ascii="Arial" w:hAnsi="Arial" w:cs="Arial"/>
@@ -3282,35 +3347,27 @@
           <w:szCs w:val="20"/>
           <w:u w:val="single"/>
         </w:rPr>
-        <w:t>min</w:t>
-      </w:r>
-      <w:r>
-        <w:rPr>
-          <w:rFonts w:ascii="Arial" w:hAnsi="Arial" w:cs="Arial"/>
-          <w:bCs/>
-          <w:sz w:val="20"/>
-          <w:szCs w:val="20"/>
-        </w:rPr>
-        <w:t xml:space="preserve"> is selected, then the period is in minutes</w:t>
-      </w:r>
-      <w:r>
-        <w:rPr>
-          <w:rFonts w:ascii="Arial" w:hAnsi="Arial" w:cs="Arial"/>
-          <w:bCs/>
-          <w:sz w:val="20"/>
-          <w:szCs w:val="20"/>
-        </w:rPr>
-        <w:t xml:space="preserve">.  </w:t>
-      </w:r>
-      <w:r>
-        <w:rPr>
-          <w:rFonts w:ascii="Arial" w:hAnsi="Arial" w:cs="Arial"/>
-          <w:bCs/>
-          <w:sz w:val="20"/>
-          <w:szCs w:val="20"/>
-        </w:rPr>
-        <w:t xml:space="preserve">If </w:t>
-      </w:r>
+        <w:t>Close</w:t>
+      </w:r>
+      <w:r>
+        <w:rPr>
+          <w:rFonts w:ascii="Arial" w:hAnsi="Arial" w:cs="Arial"/>
+          <w:bCs/>
+          <w:sz w:val="20"/>
+          <w:szCs w:val="20"/>
+        </w:rPr>
+        <w:t>: Closes the program.</w:t>
+      </w:r>
+    </w:p>
+    <w:p>
+      <w:pPr>
+        <w:rPr>
+          <w:rFonts w:ascii="Arial" w:hAnsi="Arial" w:cs="Arial"/>
+          <w:bCs/>
+          <w:sz w:val="20"/>
+          <w:szCs w:val="20"/>
+        </w:rPr>
+      </w:pPr>
       <w:r>
         <w:rPr>
           <w:rFonts w:ascii="Arial" w:hAnsi="Arial" w:cs="Arial"/>
@@ -3319,81 +3376,8 @@
           <w:szCs w:val="20"/>
           <w:u w:val="single"/>
         </w:rPr>
-        <w:t>sec</w:t>
-      </w:r>
-      <w:r>
-        <w:rPr>
-          <w:rFonts w:ascii="Arial" w:hAnsi="Arial" w:cs="Arial"/>
-          <w:bCs/>
-          <w:sz w:val="20"/>
-          <w:szCs w:val="20"/>
-        </w:rPr>
-        <w:t xml:space="preserve"> is selected, then </w:t>
-      </w:r>
-      <w:r>
-        <w:rPr>
-          <w:rFonts w:ascii="Arial" w:hAnsi="Arial" w:cs="Arial"/>
-          <w:bCs/>
-          <w:sz w:val="20"/>
-          <w:szCs w:val="20"/>
-        </w:rPr>
-        <w:t xml:space="preserve">the Refresh period will be in seconds.  If in seconds, </w:t>
-      </w:r>
-      <w:r>
-        <w:rPr>
-          <w:rFonts w:ascii="Arial" w:hAnsi="Arial" w:cs="Arial"/>
-          <w:bCs/>
-          <w:sz w:val="20"/>
-          <w:szCs w:val="20"/>
-        </w:rPr>
-        <w:t xml:space="preserve">Hot Pursuit will </w:t>
-      </w:r>
-      <w:r>
-        <w:rPr>
-          <w:rFonts w:ascii="Arial" w:hAnsi="Arial" w:cs="Arial"/>
-          <w:bCs/>
-          <w:sz w:val="20"/>
-          <w:szCs w:val="20"/>
-        </w:rPr>
-        <w:t xml:space="preserve">interpolate </w:t>
-      </w:r>
-      <w:r>
-        <w:rPr>
-          <w:rFonts w:ascii="Arial" w:hAnsi="Arial" w:cs="Arial"/>
-          <w:bCs/>
-          <w:sz w:val="20"/>
-          <w:szCs w:val="20"/>
-        </w:rPr>
-        <w:t xml:space="preserve">the downloaded target rate data </w:t>
-      </w:r>
-      <w:r>
-        <w:rPr>
-          <w:rFonts w:ascii="Arial" w:hAnsi="Arial" w:cs="Arial"/>
-          <w:bCs/>
-          <w:sz w:val="20"/>
-          <w:szCs w:val="20"/>
-        </w:rPr>
-        <w:t xml:space="preserve">at the period set by the </w:t>
-      </w:r>
-      <w:r>
-        <w:rPr>
-          <w:rFonts w:ascii="Arial" w:hAnsi="Arial" w:cs="Arial"/>
-          <w:bCs/>
-          <w:sz w:val="20"/>
-          <w:szCs w:val="20"/>
-        </w:rPr>
-        <w:t>Refresh period.</w:t>
-      </w:r>
-    </w:p>
-    <w:p>
-      <w:pPr>
-        <w:rPr>
-          <w:rFonts w:ascii="Arial" w:hAnsi="Arial" w:cs="Arial"/>
-          <w:bCs/>
-          <w:sz w:val="20"/>
-          <w:szCs w:val="20"/>
-        </w:rPr>
-      </w:pPr>
+        <w:t>QAD Imaging</w:t>
+      </w:r>
       <w:r>
         <w:rPr>
           <w:rFonts w:ascii="Arial" w:hAnsi="Arial" w:cs="Arial"/>
@@ -3402,8 +3386,45 @@
           <w:szCs w:val="20"/>
           <w:u w:val="single"/>
         </w:rPr>
-        <w:t xml:space="preserve">Next </w:t>
-      </w:r>
+        <w:t>:</w:t>
+      </w:r>
+      <w:r>
+        <w:rPr>
+          <w:rFonts w:ascii="Arial" w:hAnsi="Arial" w:cs="Arial"/>
+          <w:bCs/>
+          <w:sz w:val="20"/>
+          <w:szCs w:val="20"/>
+        </w:rPr>
+        <w:t xml:space="preserve">  </w:t>
+      </w:r>
+      <w:r>
+        <w:rPr>
+          <w:rFonts w:ascii="Arial" w:hAnsi="Arial" w:cs="Arial"/>
+          <w:bCs/>
+          <w:sz w:val="20"/>
+          <w:szCs w:val="20"/>
+        </w:rPr>
+        <w:t xml:space="preserve">These fields and commands are provided for simple one-shot imaging </w:t>
+      </w:r>
+      <w:r>
+        <w:rPr>
+          <w:rFonts w:ascii="Arial" w:hAnsi="Arial" w:cs="Arial"/>
+          <w:bCs/>
+          <w:sz w:val="20"/>
+          <w:szCs w:val="20"/>
+        </w:rPr>
+        <w:t>using automation of TheSky.</w:t>
+      </w:r>
+    </w:p>
+    <w:p>
+      <w:pPr>
+        <w:rPr>
+          <w:rFonts w:ascii="Arial" w:hAnsi="Arial" w:cs="Arial"/>
+          <w:bCs/>
+          <w:sz w:val="20"/>
+          <w:szCs w:val="20"/>
+        </w:rPr>
+      </w:pPr>
       <w:r>
         <w:rPr>
           <w:rFonts w:ascii="Arial" w:hAnsi="Arial" w:cs="Arial"/>
@@ -3412,7 +3433,7 @@
           <w:szCs w:val="20"/>
           <w:u w:val="single"/>
         </w:rPr>
-        <w:t>Refresh</w:t>
+        <w:t>Exposure</w:t>
       </w:r>
       <w:r>
         <w:rPr>
@@ -3431,6 +3452,54 @@
           <w:sz w:val="20"/>
           <w:szCs w:val="20"/>
         </w:rPr>
+        <w:t xml:space="preserve"> </w:t>
+      </w:r>
+      <w:r>
+        <w:rPr>
+          <w:rFonts w:ascii="Arial" w:hAnsi="Arial" w:cs="Arial"/>
+          <w:bCs/>
+          <w:sz w:val="20"/>
+          <w:szCs w:val="20"/>
+        </w:rPr>
+        <w:t xml:space="preserve"> Length in seconds of image to be taken.</w:t>
+      </w:r>
+    </w:p>
+    <w:p>
+      <w:pPr>
+        <w:rPr>
+          <w:rFonts w:ascii="Arial" w:hAnsi="Arial" w:cs="Arial"/>
+          <w:bCs/>
+          <w:sz w:val="20"/>
+          <w:szCs w:val="20"/>
+        </w:rPr>
+      </w:pPr>
+      <w:r>
+        <w:rPr>
+          <w:rFonts w:ascii="Arial" w:hAnsi="Arial" w:cs="Arial"/>
+          <w:bCs/>
+          <w:sz w:val="20"/>
+          <w:szCs w:val="20"/>
+          <w:u w:val="single"/>
+        </w:rPr>
+        <w:t>Filter</w:t>
+      </w:r>
+      <w:r>
+        <w:rPr>
+          <w:rFonts w:ascii="Arial" w:hAnsi="Arial" w:cs="Arial"/>
+          <w:bCs/>
+          <w:sz w:val="20"/>
+          <w:szCs w:val="20"/>
+          <w:u w:val="single"/>
+        </w:rPr>
+        <w:t>:</w:t>
+      </w:r>
+      <w:r>
+        <w:rPr>
+          <w:rFonts w:ascii="Arial" w:hAnsi="Arial" w:cs="Arial"/>
+          <w:bCs/>
+          <w:sz w:val="20"/>
+          <w:szCs w:val="20"/>
+        </w:rPr>
         <w:t xml:space="preserve">  </w:t>
       </w:r>
       <w:r>
@@ -3440,77 +3509,63 @@
           <w:sz w:val="20"/>
           <w:szCs w:val="20"/>
         </w:rPr>
-        <w:t xml:space="preserve">Number of seconds until the next </w:t>
-      </w:r>
-      <w:r>
-        <w:rPr>
-          <w:rFonts w:ascii="Arial" w:hAnsi="Arial" w:cs="Arial"/>
-          <w:bCs/>
-          <w:sz w:val="20"/>
-          <w:szCs w:val="20"/>
-        </w:rPr>
-        <w:t xml:space="preserve">time Hot Pursuit will update the </w:t>
-      </w:r>
-      <w:r>
-        <w:rPr>
-          <w:rFonts w:ascii="Arial" w:hAnsi="Arial" w:cs="Arial"/>
-          <w:bCs/>
-          <w:sz w:val="20"/>
-          <w:szCs w:val="20"/>
-        </w:rPr>
-        <w:t xml:space="preserve">tracking change to </w:t>
-      </w:r>
-      <w:proofErr w:type="spellStart"/>
-      <w:r>
-        <w:rPr>
-          <w:rFonts w:ascii="Arial" w:hAnsi="Arial" w:cs="Arial"/>
-          <w:bCs/>
-          <w:sz w:val="20"/>
-          <w:szCs w:val="20"/>
-        </w:rPr>
-        <w:t>TheSky</w:t>
-      </w:r>
-      <w:proofErr w:type="spellEnd"/>
-      <w:r>
-        <w:rPr>
-          <w:rFonts w:ascii="Arial" w:hAnsi="Arial" w:cs="Arial"/>
-          <w:bCs/>
-          <w:sz w:val="20"/>
-          <w:szCs w:val="20"/>
-        </w:rPr>
-        <w:t>.</w:t>
-      </w:r>
-    </w:p>
-    <w:p>
-      <w:pPr>
-        <w:rPr>
-          <w:rFonts w:ascii="Arial" w:hAnsi="Arial" w:cs="Arial"/>
-          <w:bCs/>
-          <w:noProof/>
-          <w:sz w:val="20"/>
-          <w:szCs w:val="20"/>
-        </w:rPr>
-      </w:pPr>
-      <w:r>
-        <w:rPr>
-          <w:rFonts w:ascii="Arial" w:hAnsi="Arial" w:cs="Arial"/>
-          <w:bCs/>
-          <w:noProof/>
+        <w:t>Drop down box for choosing the f</w:t>
+      </w:r>
+      <w:r>
+        <w:rPr>
+          <w:rFonts w:ascii="Arial" w:hAnsi="Arial" w:cs="Arial"/>
+          <w:bCs/>
+          <w:sz w:val="20"/>
+          <w:szCs w:val="20"/>
+        </w:rPr>
+        <w:t>ilter to be used for imag</w:t>
+      </w:r>
+      <w:r>
+        <w:rPr>
+          <w:rFonts w:ascii="Arial" w:hAnsi="Arial" w:cs="Arial"/>
+          <w:bCs/>
+          <w:sz w:val="20"/>
+          <w:szCs w:val="20"/>
+        </w:rPr>
+        <w:t>ing from the list of filter wheel filter names.</w:t>
+      </w:r>
+    </w:p>
+    <w:p>
+      <w:pPr>
+        <w:rPr>
+          <w:rFonts w:ascii="Arial" w:hAnsi="Arial" w:cs="Arial"/>
+          <w:bCs/>
+          <w:sz w:val="20"/>
+          <w:szCs w:val="20"/>
+        </w:rPr>
+      </w:pPr>
+      <w:r>
+        <w:rPr>
+          <w:rFonts w:ascii="Arial" w:hAnsi="Arial" w:cs="Arial"/>
+          <w:bCs/>
           <w:sz w:val="20"/>
           <w:szCs w:val="20"/>
           <w:u w:val="single"/>
         </w:rPr>
-        <w:t>CLS</w:t>
-      </w:r>
-      <w:r>
-        <w:rPr>
-          <w:rFonts w:ascii="Arial" w:hAnsi="Arial" w:cs="Arial"/>
-          <w:bCs/>
-          <w:noProof/>
-          <w:sz w:val="20"/>
-          <w:szCs w:val="20"/>
-        </w:rPr>
-        <w:t>: If checked, a Closed Loop Slew will be used to iniitially point to the target.  Otherwise a simple slew will be used.</w:t>
+        <w:t>Reps:</w:t>
+      </w:r>
+      <w:r>
+        <w:rPr>
+          <w:rFonts w:ascii="Arial" w:hAnsi="Arial" w:cs="Arial"/>
+          <w:bCs/>
+          <w:sz w:val="20"/>
+          <w:szCs w:val="20"/>
+        </w:rPr>
+        <w:t xml:space="preserve">  </w:t>
+      </w:r>
+      <w:r>
+        <w:rPr>
+          <w:rFonts w:ascii="Arial" w:hAnsi="Arial" w:cs="Arial"/>
+          <w:bCs/>
+          <w:sz w:val="20"/>
+          <w:szCs w:val="20"/>
+        </w:rPr>
+        <w:t>Number of images to take sequentially.</w:t>
       </w:r>
     </w:p>
     <w:p>
@@ -3530,7 +3585,7 @@
           <w:szCs w:val="20"/>
           <w:u w:val="single"/>
         </w:rPr>
-        <w:t>On Top</w:t>
+        <w:t>Settle</w:t>
       </w:r>
       <w:r>
         <w:rPr>
@@ -3558,7 +3613,97 @@
           <w:sz w:val="20"/>
           <w:szCs w:val="20"/>
         </w:rPr>
-        <w:t>Causes the Hot Pursuit window to stay on top of all other windows.</w:t>
+        <w:t xml:space="preserve">The number of seconds to delay the start of image capture after </w:t>
+      </w:r>
+      <w:r>
+        <w:rPr>
+          <w:rFonts w:ascii="Arial" w:hAnsi="Arial" w:cs="Arial"/>
+          <w:bCs/>
+          <w:sz w:val="20"/>
+          <w:szCs w:val="20"/>
+        </w:rPr>
+        <w:t>a</w:t>
+      </w:r>
+      <w:r>
+        <w:rPr>
+          <w:rFonts w:ascii="Arial" w:hAnsi="Arial" w:cs="Arial"/>
+          <w:bCs/>
+          <w:sz w:val="20"/>
+          <w:szCs w:val="20"/>
+        </w:rPr>
+        <w:t xml:space="preserve"> Slew or</w:t>
+      </w:r>
+      <w:r>
+        <w:rPr>
+          <w:rFonts w:ascii="Arial" w:hAnsi="Arial" w:cs="Arial"/>
+          <w:bCs/>
+          <w:sz w:val="20"/>
+          <w:szCs w:val="20"/>
+        </w:rPr>
+        <w:t xml:space="preserve"> </w:t>
+      </w:r>
+      <w:r>
+        <w:rPr>
+          <w:rFonts w:ascii="Arial" w:hAnsi="Arial" w:cs="Arial"/>
+          <w:bCs/>
+          <w:sz w:val="20"/>
+          <w:szCs w:val="20"/>
+        </w:rPr>
+        <w:t>C</w:t>
+      </w:r>
+      <w:r>
+        <w:rPr>
+          <w:rFonts w:ascii="Arial" w:hAnsi="Arial" w:cs="Arial"/>
+          <w:bCs/>
+          <w:sz w:val="20"/>
+          <w:szCs w:val="20"/>
+        </w:rPr>
+        <w:t xml:space="preserve">losed </w:t>
+      </w:r>
+      <w:r>
+        <w:rPr>
+          <w:rFonts w:ascii="Arial" w:hAnsi="Arial" w:cs="Arial"/>
+          <w:bCs/>
+          <w:sz w:val="20"/>
+          <w:szCs w:val="20"/>
+        </w:rPr>
+        <w:t>L</w:t>
+      </w:r>
+      <w:r>
+        <w:rPr>
+          <w:rFonts w:ascii="Arial" w:hAnsi="Arial" w:cs="Arial"/>
+          <w:bCs/>
+          <w:sz w:val="20"/>
+          <w:szCs w:val="20"/>
+        </w:rPr>
+        <w:t xml:space="preserve">oop </w:t>
+      </w:r>
+      <w:r>
+        <w:rPr>
+          <w:rFonts w:ascii="Arial" w:hAnsi="Arial" w:cs="Arial"/>
+          <w:bCs/>
+          <w:sz w:val="20"/>
+          <w:szCs w:val="20"/>
+        </w:rPr>
+        <w:t>S</w:t>
+      </w:r>
+      <w:r>
+        <w:rPr>
+          <w:rFonts w:ascii="Arial" w:hAnsi="Arial" w:cs="Arial"/>
+          <w:bCs/>
+          <w:sz w:val="20"/>
+          <w:szCs w:val="20"/>
+        </w:rPr>
+        <w:t>lew</w:t>
+      </w:r>
+      <w:r>
+        <w:rPr>
+          <w:rFonts w:ascii="Arial" w:hAnsi="Arial" w:cs="Arial"/>
+          <w:bCs/>
+          <w:sz w:val="20"/>
+          <w:szCs w:val="20"/>
+        </w:rPr>
+        <w:t xml:space="preserve"> in order for the mount to settle.</w:t>
       </w:r>
     </w:p>
     <w:p>
@@ -3578,7 +3723,7 @@
           <w:szCs w:val="20"/>
           <w:u w:val="single"/>
         </w:rPr>
-        <w:t>St</w:t>
+        <w:t>Recenter</w:t>
       </w:r>
       <w:r>
         <w:rPr>
@@ -3588,67 +3733,61 @@
           <w:szCs w:val="20"/>
           <w:u w:val="single"/>
         </w:rPr>
-        <w:t>art</w:t>
-      </w:r>
-      <w:r>
-        <w:rPr>
-          <w:rFonts w:ascii="Arial" w:hAnsi="Arial" w:cs="Arial"/>
-          <w:bCs/>
-          <w:sz w:val="20"/>
-          <w:szCs w:val="20"/>
-        </w:rPr>
-        <w:t xml:space="preserve">: </w:t>
-      </w:r>
-      <w:r>
-        <w:rPr>
-          <w:rFonts w:ascii="Arial" w:hAnsi="Arial" w:cs="Arial"/>
-          <w:bCs/>
-          <w:sz w:val="20"/>
-          <w:szCs w:val="20"/>
-        </w:rPr>
-        <w:t>Initiates ephemeris query</w:t>
-      </w:r>
-      <w:r>
-        <w:rPr>
-          <w:rFonts w:ascii="Arial" w:hAnsi="Arial" w:cs="Arial"/>
-          <w:bCs/>
-          <w:sz w:val="20"/>
-          <w:szCs w:val="20"/>
-        </w:rPr>
-        <w:t xml:space="preserve"> followed by</w:t>
-      </w:r>
-      <w:r>
-        <w:rPr>
-          <w:rFonts w:ascii="Arial" w:hAnsi="Arial" w:cs="Arial"/>
-          <w:bCs/>
-          <w:sz w:val="20"/>
-          <w:szCs w:val="20"/>
-        </w:rPr>
-        <w:t xml:space="preserve"> the non-sidereal tracking</w:t>
-      </w:r>
-      <w:r>
-        <w:rPr>
-          <w:rFonts w:ascii="Arial" w:hAnsi="Arial" w:cs="Arial"/>
-          <w:bCs/>
-          <w:sz w:val="20"/>
-          <w:szCs w:val="20"/>
-        </w:rPr>
-        <w:t xml:space="preserve"> for the entered target.  </w:t>
-      </w:r>
-      <w:r>
-        <w:rPr>
-          <w:rFonts w:ascii="Arial" w:hAnsi="Arial" w:cs="Arial"/>
-          <w:bCs/>
-          <w:sz w:val="20"/>
-          <w:szCs w:val="20"/>
-        </w:rPr>
-        <w:t>Tracking is updated at per the Refresh period.</w:t>
-      </w:r>
-      <w:r>
-        <w:rPr>
-          <w:noProof/>
-        </w:rPr>
-        <w:t xml:space="preserve"> </w:t>
+        <w:t>:</w:t>
+      </w:r>
+      <w:r>
+        <w:rPr>
+          <w:rFonts w:ascii="Arial" w:hAnsi="Arial" w:cs="Arial"/>
+          <w:bCs/>
+          <w:sz w:val="20"/>
+          <w:szCs w:val="20"/>
+        </w:rPr>
+        <w:t xml:space="preserve">  If checked, Hot Pursuits will perfo</w:t>
+      </w:r>
+      <w:r>
+        <w:rPr>
+          <w:rFonts w:ascii="Arial" w:hAnsi="Arial" w:cs="Arial"/>
+          <w:bCs/>
+          <w:sz w:val="20"/>
+          <w:szCs w:val="20"/>
+        </w:rPr>
+        <w:t>rm a Closed Loop Slew to the current target coordinates</w:t>
+      </w:r>
+      <w:r>
+        <w:rPr>
+          <w:rFonts w:ascii="Arial" w:hAnsi="Arial" w:cs="Arial"/>
+          <w:bCs/>
+          <w:sz w:val="20"/>
+          <w:szCs w:val="20"/>
+        </w:rPr>
+        <w:t xml:space="preserve"> before each image exposure.  This feature ensures the </w:t>
+      </w:r>
+      <w:r>
+        <w:rPr>
+          <w:rFonts w:ascii="Arial" w:hAnsi="Arial" w:cs="Arial"/>
+          <w:bCs/>
+          <w:sz w:val="20"/>
+          <w:szCs w:val="20"/>
+        </w:rPr>
+        <w:t xml:space="preserve">target remains locked to the center of every image </w:t>
+      </w:r>
+      <w:r>
+        <w:rPr>
+          <w:rFonts w:ascii="Arial" w:hAnsi="Arial" w:cs="Arial"/>
+          <w:bCs/>
+          <w:sz w:val="20"/>
+          <w:szCs w:val="20"/>
+        </w:rPr>
+        <w:t xml:space="preserve">identically for every shot.  </w:t>
+      </w:r>
+      <w:r>
+        <w:rPr>
+          <w:rFonts w:ascii="Arial" w:hAnsi="Arial" w:cs="Arial"/>
+          <w:bCs/>
+          <w:sz w:val="20"/>
+          <w:szCs w:val="20"/>
+        </w:rPr>
+        <w:t>This feature is especially useful for unregistered image stacking.</w:t>
       </w:r>
     </w:p>
     <w:p>
@@ -3668,114 +3807,8 @@
           <w:szCs w:val="20"/>
           <w:u w:val="single"/>
         </w:rPr>
-        <w:t>Stop</w:t>
-      </w:r>
-      <w:r>
-        <w:rPr>
-          <w:rFonts w:ascii="Arial" w:hAnsi="Arial" w:cs="Arial"/>
-          <w:bCs/>
-          <w:sz w:val="20"/>
-          <w:szCs w:val="20"/>
-        </w:rPr>
-        <w:t xml:space="preserve">: Cancels the </w:t>
-      </w:r>
-      <w:r>
-        <w:rPr>
-          <w:rFonts w:ascii="Arial" w:hAnsi="Arial" w:cs="Arial"/>
-          <w:bCs/>
-          <w:sz w:val="20"/>
-          <w:szCs w:val="20"/>
-        </w:rPr>
-        <w:t>non-sidereal</w:t>
-      </w:r>
-      <w:r>
-        <w:rPr>
-          <w:rFonts w:ascii="Arial" w:hAnsi="Arial" w:cs="Arial"/>
-          <w:bCs/>
-          <w:sz w:val="20"/>
-          <w:szCs w:val="20"/>
-        </w:rPr>
-        <w:t xml:space="preserve"> </w:t>
-      </w:r>
-      <w:r>
-        <w:rPr>
-          <w:rFonts w:ascii="Arial" w:hAnsi="Arial" w:cs="Arial"/>
-          <w:bCs/>
-          <w:sz w:val="20"/>
-          <w:szCs w:val="20"/>
-        </w:rPr>
-        <w:t xml:space="preserve">tracking </w:t>
-      </w:r>
-      <w:r>
-        <w:rPr>
-          <w:rFonts w:ascii="Arial" w:hAnsi="Arial" w:cs="Arial"/>
-          <w:bCs/>
-          <w:sz w:val="20"/>
-          <w:szCs w:val="20"/>
-        </w:rPr>
-        <w:t>update</w:t>
-      </w:r>
-      <w:r>
-        <w:rPr>
-          <w:rFonts w:ascii="Arial" w:hAnsi="Arial" w:cs="Arial"/>
-          <w:bCs/>
-          <w:sz w:val="20"/>
-          <w:szCs w:val="20"/>
-        </w:rPr>
-        <w:t>s</w:t>
-      </w:r>
-      <w:r>
-        <w:rPr>
-          <w:rFonts w:ascii="Arial" w:hAnsi="Arial" w:cs="Arial"/>
-          <w:bCs/>
-          <w:sz w:val="20"/>
-          <w:szCs w:val="20"/>
-        </w:rPr>
-        <w:t xml:space="preserve">, </w:t>
-      </w:r>
-      <w:r>
-        <w:rPr>
-          <w:rFonts w:ascii="Arial" w:hAnsi="Arial" w:cs="Arial"/>
-          <w:bCs/>
-          <w:sz w:val="20"/>
-          <w:szCs w:val="20"/>
-        </w:rPr>
-        <w:t>and aborts imaging</w:t>
-      </w:r>
-      <w:r>
-        <w:rPr>
-          <w:rFonts w:ascii="Arial" w:hAnsi="Arial" w:cs="Arial"/>
-          <w:bCs/>
-          <w:sz w:val="20"/>
-          <w:szCs w:val="20"/>
-        </w:rPr>
-        <w:t xml:space="preserve"> (if active)</w:t>
-      </w:r>
-      <w:r>
-        <w:rPr>
-          <w:rFonts w:ascii="Arial" w:hAnsi="Arial" w:cs="Arial"/>
-          <w:bCs/>
-          <w:sz w:val="20"/>
-          <w:szCs w:val="20"/>
-        </w:rPr>
-        <w:t>, but does not close the program.</w:t>
-      </w:r>
-      <w:r>
-        <w:rPr>
-          <w:noProof/>
-        </w:rPr>
-        <w:t xml:space="preserve"> </w:t>
-      </w:r>
-    </w:p>
-    <w:p>
-      <w:pPr>
-        <w:rPr>
-          <w:rFonts w:ascii="Arial" w:hAnsi="Arial" w:cs="Arial"/>
-          <w:bCs/>
-          <w:sz w:val="20"/>
-          <w:szCs w:val="20"/>
-        </w:rPr>
-      </w:pPr>
+        <w:t>Reduce</w:t>
+      </w:r>
       <w:r>
         <w:rPr>
           <w:rFonts w:ascii="Arial" w:hAnsi="Arial" w:cs="Arial"/>
@@ -3784,16 +3817,16 @@
           <w:szCs w:val="20"/>
           <w:u w:val="single"/>
         </w:rPr>
-        <w:t>Close</w:t>
-      </w:r>
-      <w:r>
-        <w:rPr>
-          <w:rFonts w:ascii="Arial" w:hAnsi="Arial" w:cs="Arial"/>
-          <w:bCs/>
-          <w:sz w:val="20"/>
-          <w:szCs w:val="20"/>
-        </w:rPr>
-        <w:t>: Closes the program.</w:t>
+        <w:t>:</w:t>
+      </w:r>
+      <w:r>
+        <w:rPr>
+          <w:rFonts w:ascii="Arial" w:hAnsi="Arial" w:cs="Arial"/>
+          <w:bCs/>
+          <w:sz w:val="20"/>
+          <w:szCs w:val="20"/>
+        </w:rPr>
+        <w:t xml:space="preserve">  Turns on full image reduction.  See below for details of preparation.</w:t>
       </w:r>
     </w:p>
     <w:p>
@@ -3813,348 +3846,6 @@
           <w:szCs w:val="20"/>
           <w:u w:val="single"/>
         </w:rPr>
-        <w:t>QAD Imaging</w:t>
-      </w:r>
-      <w:r>
-        <w:rPr>
-          <w:rFonts w:ascii="Arial" w:hAnsi="Arial" w:cs="Arial"/>
-          <w:bCs/>
-          <w:sz w:val="20"/>
-          <w:szCs w:val="20"/>
-          <w:u w:val="single"/>
-        </w:rPr>
-        <w:t>:</w:t>
-      </w:r>
-      <w:r>
-        <w:rPr>
-          <w:rFonts w:ascii="Arial" w:hAnsi="Arial" w:cs="Arial"/>
-          <w:bCs/>
-          <w:sz w:val="20"/>
-          <w:szCs w:val="20"/>
-        </w:rPr>
-        <w:t xml:space="preserve">  </w:t>
-      </w:r>
-      <w:r>
-        <w:rPr>
-          <w:rFonts w:ascii="Arial" w:hAnsi="Arial" w:cs="Arial"/>
-          <w:bCs/>
-          <w:sz w:val="20"/>
-          <w:szCs w:val="20"/>
-        </w:rPr>
-        <w:t xml:space="preserve">These fields and commands are provided for simple one-shot imaging </w:t>
-      </w:r>
-      <w:r>
-        <w:rPr>
-          <w:rFonts w:ascii="Arial" w:hAnsi="Arial" w:cs="Arial"/>
-          <w:bCs/>
-          <w:sz w:val="20"/>
-          <w:szCs w:val="20"/>
-        </w:rPr>
-        <w:t xml:space="preserve">using automation of </w:t>
-      </w:r>
-      <w:proofErr w:type="spellStart"/>
-      <w:r>
-        <w:rPr>
-          <w:rFonts w:ascii="Arial" w:hAnsi="Arial" w:cs="Arial"/>
-          <w:bCs/>
-          <w:sz w:val="20"/>
-          <w:szCs w:val="20"/>
-        </w:rPr>
-        <w:t>TheSky</w:t>
-      </w:r>
-      <w:proofErr w:type="spellEnd"/>
-      <w:r>
-        <w:rPr>
-          <w:rFonts w:ascii="Arial" w:hAnsi="Arial" w:cs="Arial"/>
-          <w:bCs/>
-          <w:sz w:val="20"/>
-          <w:szCs w:val="20"/>
-        </w:rPr>
-        <w:t>.</w:t>
-      </w:r>
-    </w:p>
-    <w:p>
-      <w:pPr>
-        <w:rPr>
-          <w:rFonts w:ascii="Arial" w:hAnsi="Arial" w:cs="Arial"/>
-          <w:bCs/>
-          <w:sz w:val="20"/>
-          <w:szCs w:val="20"/>
-        </w:rPr>
-      </w:pPr>
-      <w:r>
-        <w:rPr>
-          <w:rFonts w:ascii="Arial" w:hAnsi="Arial" w:cs="Arial"/>
-          <w:bCs/>
-          <w:sz w:val="20"/>
-          <w:szCs w:val="20"/>
-          <w:u w:val="single"/>
-        </w:rPr>
-        <w:t>Exposure</w:t>
-      </w:r>
-      <w:r>
-        <w:rPr>
-          <w:rFonts w:ascii="Arial" w:hAnsi="Arial" w:cs="Arial"/>
-          <w:bCs/>
-          <w:sz w:val="20"/>
-          <w:szCs w:val="20"/>
-          <w:u w:val="single"/>
-        </w:rPr>
-        <w:t>:</w:t>
-      </w:r>
-      <w:r>
-        <w:rPr>
-          <w:rFonts w:ascii="Arial" w:hAnsi="Arial" w:cs="Arial"/>
-          <w:bCs/>
-          <w:sz w:val="20"/>
-          <w:szCs w:val="20"/>
-        </w:rPr>
-        <w:t xml:space="preserve"> </w:t>
-      </w:r>
-      <w:r>
-        <w:rPr>
-          <w:rFonts w:ascii="Arial" w:hAnsi="Arial" w:cs="Arial"/>
-          <w:bCs/>
-          <w:sz w:val="20"/>
-          <w:szCs w:val="20"/>
-        </w:rPr>
-        <w:t xml:space="preserve"> Length in seconds of image to be taken.</w:t>
-      </w:r>
-    </w:p>
-    <w:p>
-      <w:pPr>
-        <w:rPr>
-          <w:rFonts w:ascii="Arial" w:hAnsi="Arial" w:cs="Arial"/>
-          <w:bCs/>
-          <w:sz w:val="20"/>
-          <w:szCs w:val="20"/>
-        </w:rPr>
-      </w:pPr>
-      <w:r>
-        <w:rPr>
-          <w:rFonts w:ascii="Arial" w:hAnsi="Arial" w:cs="Arial"/>
-          <w:bCs/>
-          <w:sz w:val="20"/>
-          <w:szCs w:val="20"/>
-          <w:u w:val="single"/>
-        </w:rPr>
-        <w:t>Filter</w:t>
-      </w:r>
-      <w:r>
-        <w:rPr>
-          <w:rFonts w:ascii="Arial" w:hAnsi="Arial" w:cs="Arial"/>
-          <w:bCs/>
-          <w:sz w:val="20"/>
-          <w:szCs w:val="20"/>
-          <w:u w:val="single"/>
-        </w:rPr>
-        <w:t>:</w:t>
-      </w:r>
-      <w:r>
-        <w:rPr>
-          <w:rFonts w:ascii="Arial" w:hAnsi="Arial" w:cs="Arial"/>
-          <w:bCs/>
-          <w:sz w:val="20"/>
-          <w:szCs w:val="20"/>
-        </w:rPr>
-        <w:t xml:space="preserve">  </w:t>
-      </w:r>
-      <w:r>
-        <w:rPr>
-          <w:rFonts w:ascii="Arial" w:hAnsi="Arial" w:cs="Arial"/>
-          <w:bCs/>
-          <w:sz w:val="20"/>
-          <w:szCs w:val="20"/>
-        </w:rPr>
-        <w:t>Drop down box for choosing the f</w:t>
-      </w:r>
-      <w:r>
-        <w:rPr>
-          <w:rFonts w:ascii="Arial" w:hAnsi="Arial" w:cs="Arial"/>
-          <w:bCs/>
-          <w:sz w:val="20"/>
-          <w:szCs w:val="20"/>
-        </w:rPr>
-        <w:t>ilter to be used for imag</w:t>
-      </w:r>
-      <w:r>
-        <w:rPr>
-          <w:rFonts w:ascii="Arial" w:hAnsi="Arial" w:cs="Arial"/>
-          <w:bCs/>
-          <w:sz w:val="20"/>
-          <w:szCs w:val="20"/>
-        </w:rPr>
-        <w:t>ing from the list of filter wheel filter names.</w:t>
-      </w:r>
-    </w:p>
-    <w:p>
-      <w:pPr>
-        <w:rPr>
-          <w:rFonts w:ascii="Arial" w:hAnsi="Arial" w:cs="Arial"/>
-          <w:bCs/>
-          <w:sz w:val="20"/>
-          <w:szCs w:val="20"/>
-        </w:rPr>
-      </w:pPr>
-      <w:r>
-        <w:rPr>
-          <w:rFonts w:ascii="Arial" w:hAnsi="Arial" w:cs="Arial"/>
-          <w:bCs/>
-          <w:sz w:val="20"/>
-          <w:szCs w:val="20"/>
-          <w:u w:val="single"/>
-        </w:rPr>
-        <w:t>Reps:</w:t>
-      </w:r>
-      <w:r>
-        <w:rPr>
-          <w:rFonts w:ascii="Arial" w:hAnsi="Arial" w:cs="Arial"/>
-          <w:bCs/>
-          <w:sz w:val="20"/>
-          <w:szCs w:val="20"/>
-        </w:rPr>
-        <w:t xml:space="preserve">  </w:t>
-      </w:r>
-      <w:r>
-        <w:rPr>
-          <w:rFonts w:ascii="Arial" w:hAnsi="Arial" w:cs="Arial"/>
-          <w:bCs/>
-          <w:sz w:val="20"/>
-          <w:szCs w:val="20"/>
-        </w:rPr>
-        <w:t>Number of images to take sequentially.</w:t>
-      </w:r>
-    </w:p>
-    <w:p>
-      <w:pPr>
-        <w:rPr>
-          <w:rFonts w:ascii="Arial" w:hAnsi="Arial" w:cs="Arial"/>
-          <w:bCs/>
-          <w:sz w:val="20"/>
-          <w:szCs w:val="20"/>
-        </w:rPr>
-      </w:pPr>
-      <w:r>
-        <w:rPr>
-          <w:rFonts w:ascii="Arial" w:hAnsi="Arial" w:cs="Arial"/>
-          <w:bCs/>
-          <w:sz w:val="20"/>
-          <w:szCs w:val="20"/>
-          <w:u w:val="single"/>
-        </w:rPr>
-        <w:t>Recenter</w:t>
-      </w:r>
-      <w:r>
-        <w:rPr>
-          <w:rFonts w:ascii="Arial" w:hAnsi="Arial" w:cs="Arial"/>
-          <w:bCs/>
-          <w:sz w:val="20"/>
-          <w:szCs w:val="20"/>
-          <w:u w:val="single"/>
-        </w:rPr>
-        <w:t>:</w:t>
-      </w:r>
-      <w:r>
-        <w:rPr>
-          <w:rFonts w:ascii="Arial" w:hAnsi="Arial" w:cs="Arial"/>
-          <w:bCs/>
-          <w:sz w:val="20"/>
-          <w:szCs w:val="20"/>
-        </w:rPr>
-        <w:t xml:space="preserve">  If checked, Hot Pursuits will perfo</w:t>
-      </w:r>
-      <w:r>
-        <w:rPr>
-          <w:rFonts w:ascii="Arial" w:hAnsi="Arial" w:cs="Arial"/>
-          <w:bCs/>
-          <w:sz w:val="20"/>
-          <w:szCs w:val="20"/>
-        </w:rPr>
-        <w:t>rm a Closed Loop Slew to the current target coordinates</w:t>
-      </w:r>
-      <w:r>
-        <w:rPr>
-          <w:rFonts w:ascii="Arial" w:hAnsi="Arial" w:cs="Arial"/>
-          <w:bCs/>
-          <w:sz w:val="20"/>
-          <w:szCs w:val="20"/>
-        </w:rPr>
-        <w:t xml:space="preserve"> before each image exposure.  This feature ensures the </w:t>
-      </w:r>
-      <w:r>
-        <w:rPr>
-          <w:rFonts w:ascii="Arial" w:hAnsi="Arial" w:cs="Arial"/>
-          <w:bCs/>
-          <w:sz w:val="20"/>
-          <w:szCs w:val="20"/>
-        </w:rPr>
-        <w:t xml:space="preserve">target remains locked to the center of every image </w:t>
-      </w:r>
-      <w:r>
-        <w:rPr>
-          <w:rFonts w:ascii="Arial" w:hAnsi="Arial" w:cs="Arial"/>
-          <w:bCs/>
-          <w:sz w:val="20"/>
-          <w:szCs w:val="20"/>
-        </w:rPr>
-        <w:t xml:space="preserve">identically for every shot.  </w:t>
-      </w:r>
-      <w:r>
-        <w:rPr>
-          <w:rFonts w:ascii="Arial" w:hAnsi="Arial" w:cs="Arial"/>
-          <w:bCs/>
-          <w:sz w:val="20"/>
-          <w:szCs w:val="20"/>
-        </w:rPr>
-        <w:t>This feature is especially useful for unregistered image stacking.</w:t>
-      </w:r>
-    </w:p>
-    <w:p>
-      <w:pPr>
-        <w:rPr>
-          <w:rFonts w:ascii="Arial" w:hAnsi="Arial" w:cs="Arial"/>
-          <w:bCs/>
-          <w:sz w:val="20"/>
-          <w:szCs w:val="20"/>
-        </w:rPr>
-      </w:pPr>
-      <w:r>
-        <w:rPr>
-          <w:rFonts w:ascii="Arial" w:hAnsi="Arial" w:cs="Arial"/>
-          <w:bCs/>
-          <w:sz w:val="20"/>
-          <w:szCs w:val="20"/>
-          <w:u w:val="single"/>
-        </w:rPr>
-        <w:t>Full Reduction:</w:t>
-      </w:r>
-      <w:r>
-        <w:rPr>
-          <w:rFonts w:ascii="Arial" w:hAnsi="Arial" w:cs="Arial"/>
-          <w:bCs/>
-          <w:sz w:val="20"/>
-          <w:szCs w:val="20"/>
-        </w:rPr>
-        <w:t xml:space="preserve">  Turns on full image reduction.  See below for details of preparation.</w:t>
-      </w:r>
-    </w:p>
-    <w:p>
-      <w:pPr>
-        <w:rPr>
-          <w:rFonts w:ascii="Arial" w:hAnsi="Arial" w:cs="Arial"/>
-          <w:bCs/>
-          <w:sz w:val="20"/>
-          <w:szCs w:val="20"/>
-        </w:rPr>
-      </w:pPr>
-      <w:r>
-        <w:rPr>
-          <w:rFonts w:ascii="Arial" w:hAnsi="Arial" w:cs="Arial"/>
-          <w:bCs/>
-          <w:sz w:val="20"/>
-          <w:szCs w:val="20"/>
-          <w:u w:val="single"/>
-        </w:rPr>
         <w:t>Image:</w:t>
       </w:r>
       <w:r>
@@ -4182,27 +3873,7 @@
           <w:sz w:val="20"/>
           <w:szCs w:val="20"/>
         </w:rPr>
-        <w:t xml:space="preserve"> </w:t>
-      </w:r>
-      <w:proofErr w:type="spellStart"/>
-      <w:r>
-        <w:rPr>
-          <w:rFonts w:ascii="Arial" w:hAnsi="Arial" w:cs="Arial"/>
-          <w:bCs/>
-          <w:sz w:val="20"/>
-          <w:szCs w:val="20"/>
-        </w:rPr>
-        <w:t>TheSky</w:t>
-      </w:r>
-      <w:proofErr w:type="spellEnd"/>
-      <w:r>
-        <w:rPr>
-          <w:rFonts w:ascii="Arial" w:hAnsi="Arial" w:cs="Arial"/>
-          <w:bCs/>
-          <w:sz w:val="20"/>
-          <w:szCs w:val="20"/>
-        </w:rPr>
-        <w:t>.</w:t>
+        <w:t xml:space="preserve"> TheSky.</w:t>
       </w:r>
     </w:p>
     <w:p>
@@ -4636,47 +4307,7 @@
           <w:sz w:val="20"/>
           <w:szCs w:val="20"/>
         </w:rPr>
-        <w:t>This translation is applied to both the position of the target (RA/Dec) and tracking rate (</w:t>
-      </w:r>
-      <w:proofErr w:type="spellStart"/>
-      <w:r>
-        <w:rPr>
-          <w:rFonts w:ascii="Arial" w:hAnsi="Arial" w:cs="Arial"/>
-          <w:bCs/>
-          <w:sz w:val="20"/>
-          <w:szCs w:val="20"/>
-        </w:rPr>
-        <w:t>dRA</w:t>
-      </w:r>
-      <w:proofErr w:type="spellEnd"/>
-      <w:r>
-        <w:rPr>
-          <w:rFonts w:ascii="Arial" w:hAnsi="Arial" w:cs="Arial"/>
-          <w:bCs/>
-          <w:sz w:val="20"/>
-          <w:szCs w:val="20"/>
-        </w:rPr>
-        <w:t>/</w:t>
-      </w:r>
-      <w:proofErr w:type="spellStart"/>
-      <w:r>
-        <w:rPr>
-          <w:rFonts w:ascii="Arial" w:hAnsi="Arial" w:cs="Arial"/>
-          <w:bCs/>
-          <w:sz w:val="20"/>
-          <w:szCs w:val="20"/>
-        </w:rPr>
-        <w:t>dDec</w:t>
-      </w:r>
-      <w:proofErr w:type="spellEnd"/>
-      <w:r>
-        <w:rPr>
-          <w:rFonts w:ascii="Arial" w:hAnsi="Arial" w:cs="Arial"/>
-          <w:bCs/>
-          <w:sz w:val="20"/>
-          <w:szCs w:val="20"/>
-        </w:rPr>
-        <w:t>) as viewed from the user’s site.</w:t>
+        <w:t>This translation is applied to both the position of the target (RA/Dec) and tracking rate (dRA/dDec) as viewed from the user’s site.</w:t>
       </w:r>
     </w:p>
     <w:p>
@@ -4714,47 +4345,7 @@
           <w:sz w:val="20"/>
           <w:szCs w:val="20"/>
         </w:rPr>
-        <w:t>the specific location (</w:t>
-      </w:r>
-      <w:proofErr w:type="spellStart"/>
-      <w:r>
-        <w:rPr>
-          <w:rFonts w:ascii="Arial" w:hAnsi="Arial" w:cs="Arial"/>
-          <w:bCs/>
-          <w:sz w:val="20"/>
-          <w:szCs w:val="20"/>
-        </w:rPr>
-        <w:t>lat</w:t>
-      </w:r>
-      <w:proofErr w:type="spellEnd"/>
-      <w:r>
-        <w:rPr>
-          <w:rFonts w:ascii="Arial" w:hAnsi="Arial" w:cs="Arial"/>
-          <w:bCs/>
-          <w:sz w:val="20"/>
-          <w:szCs w:val="20"/>
-        </w:rPr>
-        <w:t xml:space="preserve">, long, </w:t>
-      </w:r>
-      <w:proofErr w:type="spellStart"/>
-      <w:r>
-        <w:rPr>
-          <w:rFonts w:ascii="Arial" w:hAnsi="Arial" w:cs="Arial"/>
-          <w:bCs/>
-          <w:sz w:val="20"/>
-          <w:szCs w:val="20"/>
-        </w:rPr>
-        <w:t>elev</w:t>
-      </w:r>
-      <w:proofErr w:type="spellEnd"/>
-      <w:r>
-        <w:rPr>
-          <w:rFonts w:ascii="Arial" w:hAnsi="Arial" w:cs="Arial"/>
-          <w:bCs/>
-          <w:sz w:val="20"/>
-          <w:szCs w:val="20"/>
-        </w:rPr>
-        <w:t>) of the observer.</w:t>
+        <w:t>the specific location (lat, long, elev) of the observer.</w:t>
       </w:r>
     </w:p>
     <w:p>
@@ -4801,25 +4392,7 @@
           <w:sz w:val="20"/>
           <w:szCs w:val="20"/>
         </w:rPr>
-        <w:t xml:space="preserve"> is a Windows Forms executable, written in Visual C#.  The app requires </w:t>
-      </w:r>
-      <w:proofErr w:type="spellStart"/>
-      <w:r>
-        <w:rPr>
-          <w:rFonts w:ascii="Arial" w:hAnsi="Arial" w:cs="Arial"/>
-          <w:sz w:val="20"/>
-          <w:szCs w:val="20"/>
-        </w:rPr>
-        <w:t>TheSkyX</w:t>
-      </w:r>
-      <w:proofErr w:type="spellEnd"/>
-      <w:r>
-        <w:rPr>
-          <w:rFonts w:ascii="Arial" w:hAnsi="Arial" w:cs="Arial"/>
-          <w:sz w:val="20"/>
-          <w:szCs w:val="20"/>
-        </w:rPr>
-        <w:t xml:space="preserve"> </w:t>
+        <w:t xml:space="preserve"> is a Windows Forms executable, written in Visual C#.  The app requires TheSkyX </w:t>
       </w:r>
       <w:r>
         <w:rPr>
@@ -4928,25 +4501,7 @@
           <w:sz w:val="20"/>
           <w:szCs w:val="20"/>
         </w:rPr>
-        <w:t xml:space="preserve"> on GitHub in the “publish” directory of </w:t>
-      </w:r>
-      <w:proofErr w:type="spellStart"/>
-      <w:r>
-        <w:rPr>
-          <w:rFonts w:ascii="Arial" w:hAnsi="Arial" w:cs="Arial"/>
-          <w:sz w:val="20"/>
-          <w:szCs w:val="20"/>
-        </w:rPr>
-        <w:t>rrskybox</w:t>
-      </w:r>
-      <w:proofErr w:type="spellEnd"/>
-      <w:r>
-        <w:rPr>
-          <w:rFonts w:ascii="Arial" w:hAnsi="Arial" w:cs="Arial"/>
-          <w:sz w:val="20"/>
-          <w:szCs w:val="20"/>
-        </w:rPr>
-        <w:t>/</w:t>
+        <w:t xml:space="preserve"> on GitHub in the “publish” directory of rrskybox/</w:t>
       </w:r>
       <w:r>
         <w:rPr>
@@ -5075,25 +4630,7 @@
           <w:sz w:val="20"/>
           <w:szCs w:val="20"/>
         </w:rPr>
-        <w:t>".  Upon completion, an application icon will have been added to the start menu under "</w:t>
-      </w:r>
-      <w:proofErr w:type="spellStart"/>
-      <w:r>
-        <w:rPr>
-          <w:rFonts w:ascii="Arial" w:hAnsi="Arial" w:cs="Arial"/>
-          <w:sz w:val="20"/>
-          <w:szCs w:val="20"/>
-        </w:rPr>
-        <w:t>TSXToolKit</w:t>
-      </w:r>
-      <w:proofErr w:type="spellEnd"/>
-      <w:r>
-        <w:rPr>
-          <w:rFonts w:ascii="Arial" w:hAnsi="Arial" w:cs="Arial"/>
-          <w:sz w:val="20"/>
-          <w:szCs w:val="20"/>
-        </w:rPr>
-        <w:t>" with the name "</w:t>
+        <w:t>".  Upon completion, an application icon will have been added to the start menu under "TSXToolKit" with the name "</w:t>
       </w:r>
       <w:r>
         <w:rPr>
@@ -5134,69 +4671,15 @@
           <w:sz w:val="20"/>
           <w:szCs w:val="20"/>
         </w:rPr>
-        <w:t xml:space="preserve">fter the installation of any new </w:t>
-      </w:r>
-      <w:proofErr w:type="spellStart"/>
-      <w:r>
-        <w:rPr>
-          <w:rFonts w:ascii="Arial" w:hAnsi="Arial" w:cs="Arial"/>
-          <w:sz w:val="20"/>
-          <w:szCs w:val="20"/>
-        </w:rPr>
-        <w:t>TheSky</w:t>
-      </w:r>
-      <w:proofErr w:type="spellEnd"/>
-      <w:r>
-        <w:rPr>
-          <w:rFonts w:ascii="Arial" w:hAnsi="Arial" w:cs="Arial"/>
-          <w:sz w:val="20"/>
-          <w:szCs w:val="20"/>
-        </w:rPr>
-        <w:t xml:space="preserve"> build, the user must launch </w:t>
-      </w:r>
-      <w:proofErr w:type="spellStart"/>
-      <w:r>
-        <w:rPr>
-          <w:rFonts w:ascii="Arial" w:hAnsi="Arial" w:cs="Arial"/>
-          <w:sz w:val="20"/>
-          <w:szCs w:val="20"/>
-        </w:rPr>
-        <w:t>TheSky</w:t>
-      </w:r>
-      <w:proofErr w:type="spellEnd"/>
-      <w:r>
-        <w:rPr>
-          <w:rFonts w:ascii="Arial" w:hAnsi="Arial" w:cs="Arial"/>
-          <w:sz w:val="20"/>
-          <w:szCs w:val="20"/>
-        </w:rPr>
-        <w:t xml:space="preserve"> once</w:t>
-      </w:r>
-      <w:r>
-        <w:rPr>
-          <w:rFonts w:ascii="Arial" w:hAnsi="Arial" w:cs="Arial"/>
-          <w:sz w:val="20"/>
-          <w:szCs w:val="20"/>
-        </w:rPr>
-        <w:t xml:space="preserve"> in Administrator Mode in order to allow </w:t>
-      </w:r>
-      <w:proofErr w:type="spellStart"/>
-      <w:r>
-        <w:rPr>
-          <w:rFonts w:ascii="Arial" w:hAnsi="Arial" w:cs="Arial"/>
-          <w:sz w:val="20"/>
-          <w:szCs w:val="20"/>
-        </w:rPr>
-        <w:t>TheSky</w:t>
-      </w:r>
-      <w:proofErr w:type="spellEnd"/>
-      <w:r>
-        <w:rPr>
-          <w:rFonts w:ascii="Arial" w:hAnsi="Arial" w:cs="Arial"/>
-          <w:sz w:val="20"/>
-          <w:szCs w:val="20"/>
-        </w:rPr>
-        <w:t xml:space="preserve"> to register its interface libraries.</w:t>
+        <w:t>fter the installation of any new TheSky build, the user must launch TheSky once</w:t>
+      </w:r>
+      <w:r>
+        <w:rPr>
+          <w:rFonts w:ascii="Arial" w:hAnsi="Arial" w:cs="Arial"/>
+          <w:sz w:val="20"/>
+          <w:szCs w:val="20"/>
+        </w:rPr>
+        <w:t xml:space="preserve"> in Administrator Mode in order to allow TheSky to register its interface libraries.</w:t>
       </w:r>
     </w:p>
     <w:p>
@@ -5480,23 +4963,13 @@
         </w:rPr>
         <w:t xml:space="preserve"> </w:t>
       </w:r>
-      <w:proofErr w:type="gramStart"/>
-      <w:r>
-        <w:rPr>
-          <w:rFonts w:ascii="Arial" w:hAnsi="Arial" w:cs="Arial"/>
-          <w:sz w:val="20"/>
-          <w:szCs w:val="20"/>
-        </w:rPr>
-        <w:t>where</w:t>
-      </w:r>
-      <w:proofErr w:type="gramEnd"/>
-      <w:r>
-        <w:rPr>
-          <w:rFonts w:ascii="Arial" w:hAnsi="Arial" w:cs="Arial"/>
-          <w:sz w:val="20"/>
-          <w:szCs w:val="20"/>
-        </w:rPr>
-        <w:t xml:space="preserve"> </w:t>
+      <w:r>
+        <w:rPr>
+          <w:rFonts w:ascii="Arial" w:hAnsi="Arial" w:cs="Arial"/>
+          <w:sz w:val="20"/>
+          <w:szCs w:val="20"/>
+        </w:rPr>
+        <w:t xml:space="preserve">where </w:t>
       </w:r>
     </w:p>
     <w:p>
@@ -5542,36 +5015,8 @@
           <w:sz w:val="20"/>
           <w:szCs w:val="20"/>
         </w:rPr>
-        <w:t xml:space="preserve"> = binning</w:t>
-      </w:r>
-      <w:proofErr w:type="gramStart"/>
-      <w:r>
-        <w:rPr>
-          <w:rFonts w:ascii="Arial" w:hAnsi="Arial" w:cs="Arial"/>
-          <w:sz w:val="20"/>
-          <w:szCs w:val="20"/>
-        </w:rPr>
-        <w:t>:  “</w:t>
-      </w:r>
-      <w:proofErr w:type="gramEnd"/>
-      <w:r>
-        <w:rPr>
-          <w:rFonts w:ascii="Arial" w:hAnsi="Arial" w:cs="Arial"/>
-          <w:sz w:val="20"/>
-          <w:szCs w:val="20"/>
-        </w:rPr>
-        <w:t xml:space="preserve">1x1”, “2x2”, </w:t>
-      </w:r>
-      <w:proofErr w:type="spellStart"/>
-      <w:r>
-        <w:rPr>
-          <w:rFonts w:ascii="Arial" w:hAnsi="Arial" w:cs="Arial"/>
-          <w:sz w:val="20"/>
-          <w:szCs w:val="20"/>
-        </w:rPr>
-        <w:t>etc</w:t>
-      </w:r>
-      <w:proofErr w:type="spellEnd"/>
+        <w:t xml:space="preserve"> = binning:  “1x1”, “2x2”, etc</w:t>
+      </w:r>
     </w:p>
     <w:p>
       <w:pPr>
@@ -5602,43 +5047,7 @@
           <w:sz w:val="20"/>
           <w:szCs w:val="20"/>
         </w:rPr>
-        <w:t xml:space="preserve"> = temperature in Centigrade</w:t>
-      </w:r>
-      <w:proofErr w:type="gramStart"/>
-      <w:r>
-        <w:rPr>
-          <w:rFonts w:ascii="Arial" w:hAnsi="Arial" w:cs="Arial"/>
-          <w:sz w:val="20"/>
-          <w:szCs w:val="20"/>
-        </w:rPr>
-        <w:t>:  “</w:t>
-      </w:r>
-      <w:proofErr w:type="gramEnd"/>
-      <w:r>
-        <w:rPr>
-          <w:rFonts w:ascii="Arial" w:hAnsi="Arial" w:cs="Arial"/>
-          <w:sz w:val="20"/>
-          <w:szCs w:val="20"/>
-        </w:rPr>
-        <w:t>-</w:t>
-      </w:r>
-      <w:proofErr w:type="spellStart"/>
-      <w:r>
-        <w:rPr>
-          <w:rFonts w:ascii="Arial" w:hAnsi="Arial" w:cs="Arial"/>
-          <w:sz w:val="20"/>
-          <w:szCs w:val="20"/>
-        </w:rPr>
-        <w:t>x.x</w:t>
-      </w:r>
-      <w:proofErr w:type="spellEnd"/>
-      <w:r>
-        <w:rPr>
-          <w:rFonts w:ascii="Arial" w:hAnsi="Arial" w:cs="Arial"/>
-          <w:sz w:val="20"/>
-          <w:szCs w:val="20"/>
-        </w:rPr>
-        <w:t>”</w:t>
+        <w:t xml:space="preserve"> = temperature in Centigrade:  “-x.x”</w:t>
       </w:r>
     </w:p>
     <w:p>
@@ -5702,18 +5111,8 @@
           <w:sz w:val="20"/>
           <w:szCs w:val="20"/>
         </w:rPr>
-        <w:t xml:space="preserve"> = filter name: “C”, “R”, “B”, “V”, </w:t>
-      </w:r>
-      <w:proofErr w:type="spellStart"/>
-      <w:r>
-        <w:rPr>
-          <w:rFonts w:ascii="Arial" w:hAnsi="Arial" w:cs="Arial"/>
-          <w:sz w:val="20"/>
-          <w:szCs w:val="20"/>
-        </w:rPr>
-        <w:t>etc</w:t>
-      </w:r>
-      <w:proofErr w:type="spellEnd"/>
+        <w:t xml:space="preserve"> = filter name: “C”, “R”, “B”, “V”, etc</w:t>
+      </w:r>
     </w:p>
     <w:p>
       <w:pPr>
@@ -5960,25 +5359,7 @@
           <w:sz w:val="20"/>
           <w:szCs w:val="20"/>
         </w:rPr>
-        <w:t xml:space="preserve">The easiest way to prepare for a full reduction library, is to use the </w:t>
-      </w:r>
-      <w:proofErr w:type="spellStart"/>
-      <w:r>
-        <w:rPr>
-          <w:rFonts w:ascii="Arial" w:hAnsi="Arial" w:cs="Arial"/>
-          <w:sz w:val="20"/>
-          <w:szCs w:val="20"/>
-        </w:rPr>
-        <w:t>TSXToolKit</w:t>
-      </w:r>
-      <w:proofErr w:type="spellEnd"/>
-      <w:r>
-        <w:rPr>
-          <w:rFonts w:ascii="Arial" w:hAnsi="Arial" w:cs="Arial"/>
-          <w:sz w:val="20"/>
-          <w:szCs w:val="20"/>
-        </w:rPr>
-        <w:t xml:space="preserve"> utility </w:t>
+        <w:t xml:space="preserve">The easiest way to prepare for a full reduction library, is to use the TSXToolKit utility </w:t>
       </w:r>
       <w:r>
         <w:rPr>
@@ -5996,25 +5377,7 @@
           <w:sz w:val="20"/>
           <w:szCs w:val="20"/>
         </w:rPr>
-        <w:t xml:space="preserve"> which can be downloaded from GitHub/</w:t>
-      </w:r>
-      <w:proofErr w:type="spellStart"/>
-      <w:r>
-        <w:rPr>
-          <w:rFonts w:ascii="Arial" w:hAnsi="Arial" w:cs="Arial"/>
-          <w:sz w:val="20"/>
-          <w:szCs w:val="20"/>
-        </w:rPr>
-        <w:t>rrskybox</w:t>
-      </w:r>
-      <w:proofErr w:type="spellEnd"/>
-      <w:r>
-        <w:rPr>
-          <w:rFonts w:ascii="Arial" w:hAnsi="Arial" w:cs="Arial"/>
-          <w:sz w:val="20"/>
-          <w:szCs w:val="20"/>
-        </w:rPr>
-        <w:t xml:space="preserve">/Reduction Library Generator in same manner as </w:t>
+        <w:t xml:space="preserve"> which can be downloaded from GitHub/rrskybox/Reduction Library Generator in same manner as </w:t>
       </w:r>
       <w:r>
         <w:rPr>
@@ -6030,43 +5393,7 @@
           <w:sz w:val="20"/>
           <w:szCs w:val="20"/>
         </w:rPr>
-        <w:t xml:space="preserve"> itself.  This utility will parse a directory and subdirectories for reduction files, compile their paths into the folder structure and naming conventions, then directly modify the </w:t>
-      </w:r>
-      <w:proofErr w:type="spellStart"/>
-      <w:r>
-        <w:rPr>
-          <w:rFonts w:ascii="Arial" w:hAnsi="Arial" w:cs="Arial"/>
-          <w:sz w:val="20"/>
-          <w:szCs w:val="20"/>
-        </w:rPr>
-        <w:t>TheSky</w:t>
-      </w:r>
-      <w:proofErr w:type="spellEnd"/>
-      <w:r>
-        <w:rPr>
-          <w:rFonts w:ascii="Arial" w:hAnsi="Arial" w:cs="Arial"/>
-          <w:sz w:val="20"/>
-          <w:szCs w:val="20"/>
-        </w:rPr>
-        <w:t xml:space="preserve"> configuration file to accept the libraries.  </w:t>
-      </w:r>
-      <w:proofErr w:type="spellStart"/>
-      <w:r>
-        <w:rPr>
-          <w:rFonts w:ascii="Arial" w:hAnsi="Arial" w:cs="Arial"/>
-          <w:sz w:val="20"/>
-          <w:szCs w:val="20"/>
-        </w:rPr>
-        <w:t>TheSky</w:t>
-      </w:r>
-      <w:proofErr w:type="spellEnd"/>
-      <w:r>
-        <w:rPr>
-          <w:rFonts w:ascii="Arial" w:hAnsi="Arial" w:cs="Arial"/>
-          <w:sz w:val="20"/>
-          <w:szCs w:val="20"/>
-        </w:rPr>
-        <w:t xml:space="preserve"> must be restarted once to load the library structure.</w:t>
+        <w:t xml:space="preserve"> itself.  This utility will parse a directory and subdirectories for reduction files, compile their paths into the folder structure and naming conventions, then directly modify the TheSky configuration file to accept the libraries.  TheSky must be restarted once to load the library structure.</w:t>
       </w:r>
     </w:p>
     <w:p>
@@ -10093,121 +9420,121 @@
       </w:pPr>
     </w:lvl>
   </w:abstractNum>
-  <w:num w:numId="1">
+  <w:num w:numId="1" w16cid:durableId="254094857">
     <w:abstractNumId w:val="16"/>
   </w:num>
-  <w:num w:numId="2">
+  <w:num w:numId="2" w16cid:durableId="494803481">
     <w:abstractNumId w:val="20"/>
   </w:num>
-  <w:num w:numId="3">
+  <w:num w:numId="3" w16cid:durableId="1087309158">
     <w:abstractNumId w:val="1"/>
   </w:num>
-  <w:num w:numId="4">
+  <w:num w:numId="4" w16cid:durableId="1414398002">
     <w:abstractNumId w:val="9"/>
   </w:num>
-  <w:num w:numId="5">
+  <w:num w:numId="5" w16cid:durableId="1498885761">
     <w:abstractNumId w:val="18"/>
   </w:num>
-  <w:num w:numId="6">
+  <w:num w:numId="6" w16cid:durableId="401291825">
     <w:abstractNumId w:val="12"/>
   </w:num>
-  <w:num w:numId="7">
+  <w:num w:numId="7" w16cid:durableId="1065295944">
     <w:abstractNumId w:val="31"/>
   </w:num>
-  <w:num w:numId="8">
+  <w:num w:numId="8" w16cid:durableId="818426194">
     <w:abstractNumId w:val="10"/>
   </w:num>
-  <w:num w:numId="9">
+  <w:num w:numId="9" w16cid:durableId="1281258974">
     <w:abstractNumId w:val="3"/>
   </w:num>
-  <w:num w:numId="10">
+  <w:num w:numId="10" w16cid:durableId="154877095">
     <w:abstractNumId w:val="14"/>
   </w:num>
-  <w:num w:numId="11">
+  <w:num w:numId="11" w16cid:durableId="1762218442">
     <w:abstractNumId w:val="7"/>
   </w:num>
-  <w:num w:numId="12">
+  <w:num w:numId="12" w16cid:durableId="159857465">
     <w:abstractNumId w:val="29"/>
   </w:num>
-  <w:num w:numId="13">
+  <w:num w:numId="13" w16cid:durableId="1048604767">
     <w:abstractNumId w:val="36"/>
   </w:num>
-  <w:num w:numId="14">
+  <w:num w:numId="14" w16cid:durableId="670760989">
     <w:abstractNumId w:val="6"/>
   </w:num>
-  <w:num w:numId="15">
+  <w:num w:numId="15" w16cid:durableId="704019166">
     <w:abstractNumId w:val="2"/>
   </w:num>
-  <w:num w:numId="16">
+  <w:num w:numId="16" w16cid:durableId="1847746239">
     <w:abstractNumId w:val="11"/>
   </w:num>
-  <w:num w:numId="17">
+  <w:num w:numId="17" w16cid:durableId="1362826764">
     <w:abstractNumId w:val="15"/>
   </w:num>
-  <w:num w:numId="18">
+  <w:num w:numId="18" w16cid:durableId="2041929881">
     <w:abstractNumId w:val="32"/>
   </w:num>
-  <w:num w:numId="19">
+  <w:num w:numId="19" w16cid:durableId="1286815125">
     <w:abstractNumId w:val="22"/>
   </w:num>
-  <w:num w:numId="20">
+  <w:num w:numId="20" w16cid:durableId="819350723">
     <w:abstractNumId w:val="19"/>
   </w:num>
-  <w:num w:numId="21">
+  <w:num w:numId="21" w16cid:durableId="130710597">
     <w:abstractNumId w:val="25"/>
   </w:num>
-  <w:num w:numId="22">
+  <w:num w:numId="22" w16cid:durableId="1200704958">
     <w:abstractNumId w:val="27"/>
   </w:num>
-  <w:num w:numId="23">
+  <w:num w:numId="23" w16cid:durableId="550925149">
     <w:abstractNumId w:val="38"/>
   </w:num>
-  <w:num w:numId="24">
+  <w:num w:numId="24" w16cid:durableId="1019817173">
     <w:abstractNumId w:val="34"/>
   </w:num>
-  <w:num w:numId="25">
+  <w:num w:numId="25" w16cid:durableId="2074573998">
     <w:abstractNumId w:val="30"/>
   </w:num>
-  <w:num w:numId="26">
+  <w:num w:numId="26" w16cid:durableId="821116649">
     <w:abstractNumId w:val="0"/>
   </w:num>
-  <w:num w:numId="27">
+  <w:num w:numId="27" w16cid:durableId="1651901949">
     <w:abstractNumId w:val="33"/>
   </w:num>
-  <w:num w:numId="28">
+  <w:num w:numId="28" w16cid:durableId="705448997">
     <w:abstractNumId w:val="26"/>
   </w:num>
-  <w:num w:numId="29">
+  <w:num w:numId="29" w16cid:durableId="1345210470">
     <w:abstractNumId w:val="21"/>
   </w:num>
-  <w:num w:numId="30">
+  <w:num w:numId="30" w16cid:durableId="604732716">
     <w:abstractNumId w:val="37"/>
   </w:num>
-  <w:num w:numId="31">
+  <w:num w:numId="31" w16cid:durableId="886332547">
     <w:abstractNumId w:val="24"/>
   </w:num>
-  <w:num w:numId="32">
+  <w:num w:numId="32" w16cid:durableId="1592928782">
     <w:abstractNumId w:val="35"/>
   </w:num>
-  <w:num w:numId="33">
+  <w:num w:numId="33" w16cid:durableId="827405087">
     <w:abstractNumId w:val="13"/>
   </w:num>
-  <w:num w:numId="34">
+  <w:num w:numId="34" w16cid:durableId="2125953782">
     <w:abstractNumId w:val="5"/>
   </w:num>
-  <w:num w:numId="35">
+  <w:num w:numId="35" w16cid:durableId="1413889468">
     <w:abstractNumId w:val="23"/>
   </w:num>
-  <w:num w:numId="36">
+  <w:num w:numId="36" w16cid:durableId="494341894">
     <w:abstractNumId w:val="8"/>
   </w:num>
-  <w:num w:numId="37">
+  <w:num w:numId="37" w16cid:durableId="2081977182">
     <w:abstractNumId w:val="17"/>
   </w:num>
-  <w:num w:numId="38">
+  <w:num w:numId="38" w16cid:durableId="2082556520">
     <w:abstractNumId w:val="28"/>
   </w:num>
-  <w:num w:numId="39">
+  <w:num w:numId="39" w16cid:durableId="1661812338">
     <w:abstractNumId w:val="4"/>
   </w:num>
   <w:numIdMacAtCleanup w:val="21"/>

</xml_diff>

<commit_message>
Incorporated some improvements to the stacking code
</commit_message>
<xml_diff>
--- a/Hot Pursuit/Docs/Hot Pursuit Description.docx
+++ b/Hot Pursuit/Docs/Hot Pursuit Description.docx
@@ -100,7 +100,27 @@
           <w:sz w:val="20"/>
           <w:szCs w:val="20"/>
         </w:rPr>
-        <w:t>I’m thinking we should have a category called “101 Fun Things To Do With TheSky.  This little application mostly falls under that moniker.  As most of us know, a couple of hundred good sized rocks are discovered whizzing by the earth every year.  Today, most of these Near Earth Objects (NEO’s) are identified by well-funded, organized projects, but a few are still by amateurs, here and there.  However once spotted, each reported fly-by goes through a phase where it must be confirmed and a precise orbit determined through multiple, independent measurements.  During its time in purgatory, a NEO is listed on a NASA website called “Scout”.  Once confirmed (by somebody, at some point, I guess) the object moves off of Scout and into the IAU Minor Planet Center database.  But, for a time, one has a chance for a look at the equivalent of an astronomical UFO.  That’s where this little app comes in.</w:t>
+        <w:t xml:space="preserve">I’m thinking we should have a category called “101 Fun Things To Do With </w:t>
+      </w:r>
+      <w:proofErr w:type="spellStart"/>
+      <w:r>
+        <w:rPr>
+          <w:rFonts w:ascii="Arial" w:hAnsi="Arial" w:cs="Arial"/>
+          <w:bCs/>
+          <w:sz w:val="20"/>
+          <w:szCs w:val="20"/>
+        </w:rPr>
+        <w:t>TheSky</w:t>
+      </w:r>
+      <w:proofErr w:type="spellEnd"/>
+      <w:r>
+        <w:rPr>
+          <w:rFonts w:ascii="Arial" w:hAnsi="Arial" w:cs="Arial"/>
+          <w:bCs/>
+          <w:sz w:val="20"/>
+          <w:szCs w:val="20"/>
+        </w:rPr>
+        <w:t>.  This little application mostly falls under that moniker.  As most of us know, a couple of hundred good sized rocks are discovered whizzing by the earth every year.  Today, most of these Near Earth Objects (NEO’s) are identified by well-funded, organized projects, but a few are still by amateurs, here and there.  However once spotted, each reported fly-by goes through a phase where it must be confirmed and a precise orbit determined through multiple, independent measurements.  During its time in purgatory, a NEO is listed on a NASA website called “Scout”.  Once confirmed (by somebody, at some point, I guess) the object moves off of Scout and into the IAU Minor Planet Center database.  But, for a time, one has a chance for a look at the equivalent of an astronomical UFO.  That’s where this little app comes in.</w:t>
       </w:r>
     </w:p>
     <w:p>
@@ -139,6 +159,7 @@
         </w:rPr>
         <w:t xml:space="preserve"> with another </w:t>
       </w:r>
+      <w:proofErr w:type="spellStart"/>
       <w:r>
         <w:rPr>
           <w:rFonts w:ascii="Arial" w:hAnsi="Arial" w:cs="Arial"/>
@@ -148,6 +169,7 @@
         </w:rPr>
         <w:t>TSXToolKit</w:t>
       </w:r>
+      <w:proofErr w:type="spellEnd"/>
       <w:r>
         <w:rPr>
           <w:rFonts w:ascii="Arial" w:hAnsi="Arial" w:cs="Arial"/>
@@ -255,7 +277,17 @@
           <w:sz w:val="20"/>
           <w:szCs w:val="20"/>
         </w:rPr>
-        <w:t xml:space="preserve"> for the imager’s site.  That calculation is passed to T</w:t>
+        <w:t xml:space="preserve"> for the imager’s site.  That calculation is passed to </w:t>
+      </w:r>
+      <w:proofErr w:type="spellStart"/>
+      <w:r>
+        <w:rPr>
+          <w:rFonts w:ascii="Arial" w:hAnsi="Arial" w:cs="Arial"/>
+          <w:bCs/>
+          <w:sz w:val="20"/>
+          <w:szCs w:val="20"/>
+        </w:rPr>
+        <w:t>T</w:t>
       </w:r>
       <w:r>
         <w:rPr>
@@ -266,15 +298,27 @@
         </w:rPr>
         <w:t>heSky</w:t>
       </w:r>
-      <w:r>
-        <w:rPr>
-          <w:rFonts w:ascii="Arial" w:hAnsi="Arial" w:cs="Arial"/>
-          <w:bCs/>
-          <w:sz w:val="20"/>
-          <w:szCs w:val="20"/>
-        </w:rPr>
-        <w:t xml:space="preserve"> in the form of real-time Tracking Speed changes over the course of the session.  The user is free to use whatever imaging technique they prefer: long exposure, stacking, live stacking, video, etc</w:t>
-      </w:r>
+      <w:proofErr w:type="spellEnd"/>
+      <w:r>
+        <w:rPr>
+          <w:rFonts w:ascii="Arial" w:hAnsi="Arial" w:cs="Arial"/>
+          <w:bCs/>
+          <w:sz w:val="20"/>
+          <w:szCs w:val="20"/>
+        </w:rPr>
+        <w:t xml:space="preserve"> in the form of real-time Tracking Speed changes over the course of the session.  The user is free to use whatever imaging technique they prefer: long exposure, stacking, live stacking, video, </w:t>
+      </w:r>
+      <w:proofErr w:type="spellStart"/>
+      <w:r>
+        <w:rPr>
+          <w:rFonts w:ascii="Arial" w:hAnsi="Arial" w:cs="Arial"/>
+          <w:bCs/>
+          <w:sz w:val="20"/>
+          <w:szCs w:val="20"/>
+        </w:rPr>
+        <w:t>etc</w:t>
+      </w:r>
+      <w:proofErr w:type="spellEnd"/>
       <w:r>
         <w:rPr>
           <w:rFonts w:ascii="Arial" w:hAnsi="Arial" w:cs="Arial"/>
@@ -671,7 +715,27 @@
           <w:sz w:val="20"/>
           <w:szCs w:val="20"/>
         </w:rPr>
-        <w:t xml:space="preserve"> TheSky to select a target from the </w:t>
+        <w:t xml:space="preserve"> </w:t>
+      </w:r>
+      <w:proofErr w:type="spellStart"/>
+      <w:r>
+        <w:rPr>
+          <w:rFonts w:ascii="Arial" w:hAnsi="Arial" w:cs="Arial"/>
+          <w:bCs/>
+          <w:sz w:val="20"/>
+          <w:szCs w:val="20"/>
+        </w:rPr>
+        <w:t>TheSky</w:t>
+      </w:r>
+      <w:proofErr w:type="spellEnd"/>
+      <w:r>
+        <w:rPr>
+          <w:rFonts w:ascii="Arial" w:hAnsi="Arial" w:cs="Arial"/>
+          <w:bCs/>
+          <w:sz w:val="20"/>
+          <w:szCs w:val="20"/>
+        </w:rPr>
+        <w:t xml:space="preserve"> to select a target from the </w:t>
       </w:r>
       <w:r>
         <w:rPr>
@@ -752,7 +816,27 @@
           <w:sz w:val="20"/>
           <w:szCs w:val="20"/>
         </w:rPr>
-        <w:t>initiate TheSky tracking.</w:t>
+        <w:t xml:space="preserve">initiate </w:t>
+      </w:r>
+      <w:proofErr w:type="spellStart"/>
+      <w:r>
+        <w:rPr>
+          <w:rFonts w:ascii="Arial" w:hAnsi="Arial" w:cs="Arial"/>
+          <w:bCs/>
+          <w:sz w:val="20"/>
+          <w:szCs w:val="20"/>
+        </w:rPr>
+        <w:t>TheSky</w:t>
+      </w:r>
+      <w:proofErr w:type="spellEnd"/>
+      <w:r>
+        <w:rPr>
+          <w:rFonts w:ascii="Arial" w:hAnsi="Arial" w:cs="Arial"/>
+          <w:bCs/>
+          <w:sz w:val="20"/>
+          <w:szCs w:val="20"/>
+        </w:rPr>
+        <w:t xml:space="preserve"> tracking.</w:t>
       </w:r>
       <w:r>
         <w:rPr>
@@ -806,7 +890,27 @@
           <w:sz w:val="20"/>
           <w:szCs w:val="20"/>
         </w:rPr>
-        <w:t>target designations such as found in TheSky.</w:t>
+        <w:t xml:space="preserve">target designations such as found in </w:t>
+      </w:r>
+      <w:proofErr w:type="spellStart"/>
+      <w:r>
+        <w:rPr>
+          <w:rFonts w:ascii="Arial" w:hAnsi="Arial" w:cs="Arial"/>
+          <w:bCs/>
+          <w:sz w:val="20"/>
+          <w:szCs w:val="20"/>
+        </w:rPr>
+        <w:t>TheSky</w:t>
+      </w:r>
+      <w:proofErr w:type="spellEnd"/>
+      <w:r>
+        <w:rPr>
+          <w:rFonts w:ascii="Arial" w:hAnsi="Arial" w:cs="Arial"/>
+          <w:bCs/>
+          <w:sz w:val="20"/>
+          <w:szCs w:val="20"/>
+        </w:rPr>
+        <w:t>.</w:t>
       </w:r>
     </w:p>
     <w:p>
@@ -889,7 +993,27 @@
           <w:sz w:val="20"/>
           <w:szCs w:val="20"/>
         </w:rPr>
-        <w:t xml:space="preserve">un TheSky once (and only once) </w:t>
+        <w:t xml:space="preserve">un </w:t>
+      </w:r>
+      <w:proofErr w:type="spellStart"/>
+      <w:r>
+        <w:rPr>
+          <w:rFonts w:ascii="Arial" w:hAnsi="Arial" w:cs="Arial"/>
+          <w:bCs/>
+          <w:sz w:val="20"/>
+          <w:szCs w:val="20"/>
+        </w:rPr>
+        <w:t>TheSky</w:t>
+      </w:r>
+      <w:proofErr w:type="spellEnd"/>
+      <w:r>
+        <w:rPr>
+          <w:rFonts w:ascii="Arial" w:hAnsi="Arial" w:cs="Arial"/>
+          <w:bCs/>
+          <w:sz w:val="20"/>
+          <w:szCs w:val="20"/>
+        </w:rPr>
+        <w:t xml:space="preserve"> once (and only once) </w:t>
       </w:r>
       <w:r>
         <w:rPr>
@@ -1131,7 +1255,27 @@
           <w:sz w:val="20"/>
           <w:szCs w:val="20"/>
         </w:rPr>
-        <w:t xml:space="preserve">From the TSXToolKit in the Start Menu: </w:t>
+        <w:t xml:space="preserve">From the </w:t>
+      </w:r>
+      <w:proofErr w:type="spellStart"/>
+      <w:r>
+        <w:rPr>
+          <w:rFonts w:ascii="Arial" w:hAnsi="Arial" w:cs="Arial"/>
+          <w:bCs/>
+          <w:sz w:val="20"/>
+          <w:szCs w:val="20"/>
+        </w:rPr>
+        <w:t>TSXToolKit</w:t>
+      </w:r>
+      <w:proofErr w:type="spellEnd"/>
+      <w:r>
+        <w:rPr>
+          <w:rFonts w:ascii="Arial" w:hAnsi="Arial" w:cs="Arial"/>
+          <w:bCs/>
+          <w:sz w:val="20"/>
+          <w:szCs w:val="20"/>
+        </w:rPr>
+        <w:t xml:space="preserve"> in the Start Menu: </w:t>
       </w:r>
       <w:r>
         <w:rPr>
@@ -1378,7 +1522,17 @@
           <w:sz w:val="20"/>
           <w:szCs w:val="20"/>
         </w:rPr>
-        <w:t>In the The</w:t>
+        <w:t xml:space="preserve">In the </w:t>
+      </w:r>
+      <w:proofErr w:type="spellStart"/>
+      <w:r>
+        <w:rPr>
+          <w:rFonts w:ascii="Arial" w:hAnsi="Arial" w:cs="Arial"/>
+          <w:bCs/>
+          <w:sz w:val="20"/>
+          <w:szCs w:val="20"/>
+        </w:rPr>
+        <w:t>The</w:t>
       </w:r>
       <w:r>
         <w:rPr>
@@ -1389,6 +1543,7 @@
         </w:rPr>
         <w:t>Sky</w:t>
       </w:r>
+      <w:proofErr w:type="spellEnd"/>
       <w:r>
         <w:rPr>
           <w:rFonts w:ascii="Arial" w:hAnsi="Arial" w:cs="Arial"/>
@@ -1511,7 +1666,27 @@
           <w:sz w:val="20"/>
           <w:szCs w:val="20"/>
         </w:rPr>
-        <w:t>In TheSky, p</w:t>
+        <w:t xml:space="preserve">In </w:t>
+      </w:r>
+      <w:proofErr w:type="spellStart"/>
+      <w:r>
+        <w:rPr>
+          <w:rFonts w:ascii="Arial" w:hAnsi="Arial" w:cs="Arial"/>
+          <w:bCs/>
+          <w:sz w:val="20"/>
+          <w:szCs w:val="20"/>
+        </w:rPr>
+        <w:t>TheSky</w:t>
+      </w:r>
+      <w:proofErr w:type="spellEnd"/>
+      <w:r>
+        <w:rPr>
+          <w:rFonts w:ascii="Arial" w:hAnsi="Arial" w:cs="Arial"/>
+          <w:bCs/>
+          <w:sz w:val="20"/>
+          <w:szCs w:val="20"/>
+        </w:rPr>
+        <w:t>, p</w:t>
       </w:r>
       <w:r>
         <w:rPr>
@@ -1895,7 +2070,25 @@
           <w:sz w:val="20"/>
           <w:szCs w:val="20"/>
         </w:rPr>
-        <w:t>tracking of a NEO object with TheSky.</w:t>
+        <w:t xml:space="preserve">tracking of a NEO object with </w:t>
+      </w:r>
+      <w:proofErr w:type="spellStart"/>
+      <w:r>
+        <w:rPr>
+          <w:rFonts w:ascii="Arial" w:hAnsi="Arial" w:cs="Arial"/>
+          <w:sz w:val="20"/>
+          <w:szCs w:val="20"/>
+        </w:rPr>
+        <w:t>TheSky</w:t>
+      </w:r>
+      <w:proofErr w:type="spellEnd"/>
+      <w:r>
+        <w:rPr>
+          <w:rFonts w:ascii="Arial" w:hAnsi="Arial" w:cs="Arial"/>
+          <w:sz w:val="20"/>
+          <w:szCs w:val="20"/>
+        </w:rPr>
+        <w:t>.</w:t>
       </w:r>
     </w:p>
     <w:p>
@@ -1928,8 +2121,27 @@
           <w:sz w:val="20"/>
           <w:szCs w:val="20"/>
         </w:rPr>
-        <w:t xml:space="preserve"> input to TheSky using the </w:t>
-      </w:r>
+        <w:t xml:space="preserve"> input to </w:t>
+      </w:r>
+      <w:proofErr w:type="spellStart"/>
+      <w:r>
+        <w:rPr>
+          <w:rFonts w:ascii="Arial" w:hAnsi="Arial" w:cs="Arial"/>
+          <w:sz w:val="20"/>
+          <w:szCs w:val="20"/>
+        </w:rPr>
+        <w:t>TheSky</w:t>
+      </w:r>
+      <w:proofErr w:type="spellEnd"/>
+      <w:r>
+        <w:rPr>
+          <w:rFonts w:ascii="Arial" w:hAnsi="Arial" w:cs="Arial"/>
+          <w:sz w:val="20"/>
+          <w:szCs w:val="20"/>
+        </w:rPr>
+        <w:t xml:space="preserve"> using the </w:t>
+      </w:r>
+      <w:proofErr w:type="spellStart"/>
       <w:r>
         <w:rPr>
           <w:rFonts w:ascii="Arial" w:hAnsi="Arial" w:cs="Arial"/>
@@ -1938,7 +2150,18 @@
           <w:sz w:val="20"/>
           <w:szCs w:val="20"/>
         </w:rPr>
-        <w:t>TSXToolKit Transient Search</w:t>
+        <w:t>TSXToolKit</w:t>
+      </w:r>
+      <w:proofErr w:type="spellEnd"/>
+      <w:r>
+        <w:rPr>
+          <w:rFonts w:ascii="Arial" w:hAnsi="Arial" w:cs="Arial"/>
+          <w:i/>
+          <w:iCs/>
+          <w:sz w:val="20"/>
+          <w:szCs w:val="20"/>
+        </w:rPr>
+        <w:t xml:space="preserve"> Transient Search</w:t>
       </w:r>
       <w:r>
         <w:rPr>
@@ -1994,7 +2217,25 @@
           <w:sz w:val="20"/>
           <w:szCs w:val="20"/>
         </w:rPr>
-        <w:t xml:space="preserve"> in TheSky (or input </w:t>
+        <w:t xml:space="preserve"> in </w:t>
+      </w:r>
+      <w:proofErr w:type="spellStart"/>
+      <w:r>
+        <w:rPr>
+          <w:rFonts w:ascii="Arial" w:hAnsi="Arial" w:cs="Arial"/>
+          <w:sz w:val="20"/>
+          <w:szCs w:val="20"/>
+        </w:rPr>
+        <w:t>TheSky</w:t>
+      </w:r>
+      <w:proofErr w:type="spellEnd"/>
+      <w:r>
+        <w:rPr>
+          <w:rFonts w:ascii="Arial" w:hAnsi="Arial" w:cs="Arial"/>
+          <w:sz w:val="20"/>
+          <w:szCs w:val="20"/>
+        </w:rPr>
+        <w:t xml:space="preserve"> (or input </w:t>
       </w:r>
       <w:r>
         <w:rPr>
@@ -2811,7 +3052,27 @@
           <w:sz w:val="20"/>
           <w:szCs w:val="20"/>
         </w:rPr>
-        <w:t xml:space="preserve">updates TheSky </w:t>
+        <w:t xml:space="preserve">updates </w:t>
+      </w:r>
+      <w:proofErr w:type="spellStart"/>
+      <w:r>
+        <w:rPr>
+          <w:rFonts w:ascii="Arial" w:hAnsi="Arial" w:cs="Arial"/>
+          <w:bCs/>
+          <w:sz w:val="20"/>
+          <w:szCs w:val="20"/>
+        </w:rPr>
+        <w:t>TheSky</w:t>
+      </w:r>
+      <w:proofErr w:type="spellEnd"/>
+      <w:r>
+        <w:rPr>
+          <w:rFonts w:ascii="Arial" w:hAnsi="Arial" w:cs="Arial"/>
+          <w:bCs/>
+          <w:sz w:val="20"/>
+          <w:szCs w:val="20"/>
+        </w:rPr>
+        <w:t xml:space="preserve"> </w:t>
       </w:r>
       <w:r>
         <w:rPr>
@@ -3060,7 +3321,27 @@
           <w:sz w:val="20"/>
           <w:szCs w:val="20"/>
         </w:rPr>
-        <w:t>tracking change to TheSky.</w:t>
+        <w:t xml:space="preserve">tracking change to </w:t>
+      </w:r>
+      <w:proofErr w:type="spellStart"/>
+      <w:r>
+        <w:rPr>
+          <w:rFonts w:ascii="Arial" w:hAnsi="Arial" w:cs="Arial"/>
+          <w:bCs/>
+          <w:sz w:val="20"/>
+          <w:szCs w:val="20"/>
+        </w:rPr>
+        <w:t>TheSky</w:t>
+      </w:r>
+      <w:proofErr w:type="spellEnd"/>
+      <w:r>
+        <w:rPr>
+          <w:rFonts w:ascii="Arial" w:hAnsi="Arial" w:cs="Arial"/>
+          <w:bCs/>
+          <w:sz w:val="20"/>
+          <w:szCs w:val="20"/>
+        </w:rPr>
+        <w:t>.</w:t>
       </w:r>
     </w:p>
     <w:p>
@@ -3413,7 +3694,27 @@
           <w:sz w:val="20"/>
           <w:szCs w:val="20"/>
         </w:rPr>
-        <w:t>using automation of TheSky.</w:t>
+        <w:t xml:space="preserve">using automation of </w:t>
+      </w:r>
+      <w:proofErr w:type="spellStart"/>
+      <w:r>
+        <w:rPr>
+          <w:rFonts w:ascii="Arial" w:hAnsi="Arial" w:cs="Arial"/>
+          <w:bCs/>
+          <w:sz w:val="20"/>
+          <w:szCs w:val="20"/>
+        </w:rPr>
+        <w:t>TheSky</w:t>
+      </w:r>
+      <w:proofErr w:type="spellEnd"/>
+      <w:r>
+        <w:rPr>
+          <w:rFonts w:ascii="Arial" w:hAnsi="Arial" w:cs="Arial"/>
+          <w:bCs/>
+          <w:sz w:val="20"/>
+          <w:szCs w:val="20"/>
+        </w:rPr>
+        <w:t>.</w:t>
       </w:r>
     </w:p>
     <w:p>
@@ -3873,7 +4174,27 @@
           <w:sz w:val="20"/>
           <w:szCs w:val="20"/>
         </w:rPr>
-        <w:t xml:space="preserve"> TheSky.</w:t>
+        <w:t xml:space="preserve"> </w:t>
+      </w:r>
+      <w:proofErr w:type="spellStart"/>
+      <w:r>
+        <w:rPr>
+          <w:rFonts w:ascii="Arial" w:hAnsi="Arial" w:cs="Arial"/>
+          <w:bCs/>
+          <w:sz w:val="20"/>
+          <w:szCs w:val="20"/>
+        </w:rPr>
+        <w:t>TheSky</w:t>
+      </w:r>
+      <w:proofErr w:type="spellEnd"/>
+      <w:r>
+        <w:rPr>
+          <w:rFonts w:ascii="Arial" w:hAnsi="Arial" w:cs="Arial"/>
+          <w:bCs/>
+          <w:sz w:val="20"/>
+          <w:szCs w:val="20"/>
+        </w:rPr>
+        <w:t>.</w:t>
       </w:r>
     </w:p>
     <w:p>
@@ -4307,7 +4628,47 @@
           <w:sz w:val="20"/>
           <w:szCs w:val="20"/>
         </w:rPr>
-        <w:t>This translation is applied to both the position of the target (RA/Dec) and tracking rate (dRA/dDec) as viewed from the user’s site.</w:t>
+        <w:t>This translation is applied to both the position of the target (RA/Dec) and tracking rate (</w:t>
+      </w:r>
+      <w:proofErr w:type="spellStart"/>
+      <w:r>
+        <w:rPr>
+          <w:rFonts w:ascii="Arial" w:hAnsi="Arial" w:cs="Arial"/>
+          <w:bCs/>
+          <w:sz w:val="20"/>
+          <w:szCs w:val="20"/>
+        </w:rPr>
+        <w:t>dRA</w:t>
+      </w:r>
+      <w:proofErr w:type="spellEnd"/>
+      <w:r>
+        <w:rPr>
+          <w:rFonts w:ascii="Arial" w:hAnsi="Arial" w:cs="Arial"/>
+          <w:bCs/>
+          <w:sz w:val="20"/>
+          <w:szCs w:val="20"/>
+        </w:rPr>
+        <w:t>/</w:t>
+      </w:r>
+      <w:proofErr w:type="spellStart"/>
+      <w:r>
+        <w:rPr>
+          <w:rFonts w:ascii="Arial" w:hAnsi="Arial" w:cs="Arial"/>
+          <w:bCs/>
+          <w:sz w:val="20"/>
+          <w:szCs w:val="20"/>
+        </w:rPr>
+        <w:t>dDec</w:t>
+      </w:r>
+      <w:proofErr w:type="spellEnd"/>
+      <w:r>
+        <w:rPr>
+          <w:rFonts w:ascii="Arial" w:hAnsi="Arial" w:cs="Arial"/>
+          <w:bCs/>
+          <w:sz w:val="20"/>
+          <w:szCs w:val="20"/>
+        </w:rPr>
+        <w:t>) as viewed from the user’s site.</w:t>
       </w:r>
     </w:p>
     <w:p>
@@ -4345,7 +4706,47 @@
           <w:sz w:val="20"/>
           <w:szCs w:val="20"/>
         </w:rPr>
-        <w:t>the specific location (lat, long, elev) of the observer.</w:t>
+        <w:t>the specific location (</w:t>
+      </w:r>
+      <w:proofErr w:type="spellStart"/>
+      <w:r>
+        <w:rPr>
+          <w:rFonts w:ascii="Arial" w:hAnsi="Arial" w:cs="Arial"/>
+          <w:bCs/>
+          <w:sz w:val="20"/>
+          <w:szCs w:val="20"/>
+        </w:rPr>
+        <w:t>lat</w:t>
+      </w:r>
+      <w:proofErr w:type="spellEnd"/>
+      <w:r>
+        <w:rPr>
+          <w:rFonts w:ascii="Arial" w:hAnsi="Arial" w:cs="Arial"/>
+          <w:bCs/>
+          <w:sz w:val="20"/>
+          <w:szCs w:val="20"/>
+        </w:rPr>
+        <w:t xml:space="preserve">, long, </w:t>
+      </w:r>
+      <w:proofErr w:type="spellStart"/>
+      <w:r>
+        <w:rPr>
+          <w:rFonts w:ascii="Arial" w:hAnsi="Arial" w:cs="Arial"/>
+          <w:bCs/>
+          <w:sz w:val="20"/>
+          <w:szCs w:val="20"/>
+        </w:rPr>
+        <w:t>elev</w:t>
+      </w:r>
+      <w:proofErr w:type="spellEnd"/>
+      <w:r>
+        <w:rPr>
+          <w:rFonts w:ascii="Arial" w:hAnsi="Arial" w:cs="Arial"/>
+          <w:bCs/>
+          <w:sz w:val="20"/>
+          <w:szCs w:val="20"/>
+        </w:rPr>
+        <w:t>) of the observer.</w:t>
       </w:r>
     </w:p>
     <w:p>
@@ -4392,7 +4793,25 @@
           <w:sz w:val="20"/>
           <w:szCs w:val="20"/>
         </w:rPr>
-        <w:t xml:space="preserve"> is a Windows Forms executable, written in Visual C#.  The app requires TheSkyX </w:t>
+        <w:t xml:space="preserve"> is a Windows Forms executable, written in Visual C#.  The app requires </w:t>
+      </w:r>
+      <w:proofErr w:type="spellStart"/>
+      <w:r>
+        <w:rPr>
+          <w:rFonts w:ascii="Arial" w:hAnsi="Arial" w:cs="Arial"/>
+          <w:sz w:val="20"/>
+          <w:szCs w:val="20"/>
+        </w:rPr>
+        <w:t>TheSkyX</w:t>
+      </w:r>
+      <w:proofErr w:type="spellEnd"/>
+      <w:r>
+        <w:rPr>
+          <w:rFonts w:ascii="Arial" w:hAnsi="Arial" w:cs="Arial"/>
+          <w:sz w:val="20"/>
+          <w:szCs w:val="20"/>
+        </w:rPr>
+        <w:t xml:space="preserve"> </w:t>
       </w:r>
       <w:r>
         <w:rPr>
@@ -4501,7 +4920,25 @@
           <w:sz w:val="20"/>
           <w:szCs w:val="20"/>
         </w:rPr>
-        <w:t xml:space="preserve"> on GitHub in the “publish” directory of rrskybox/</w:t>
+        <w:t xml:space="preserve"> on GitHub in the “publish” directory of </w:t>
+      </w:r>
+      <w:proofErr w:type="spellStart"/>
+      <w:r>
+        <w:rPr>
+          <w:rFonts w:ascii="Arial" w:hAnsi="Arial" w:cs="Arial"/>
+          <w:sz w:val="20"/>
+          <w:szCs w:val="20"/>
+        </w:rPr>
+        <w:t>rrskybox</w:t>
+      </w:r>
+      <w:proofErr w:type="spellEnd"/>
+      <w:r>
+        <w:rPr>
+          <w:rFonts w:ascii="Arial" w:hAnsi="Arial" w:cs="Arial"/>
+          <w:sz w:val="20"/>
+          <w:szCs w:val="20"/>
+        </w:rPr>
+        <w:t>/</w:t>
       </w:r>
       <w:r>
         <w:rPr>
@@ -4630,7 +5067,41 @@
           <w:sz w:val="20"/>
           <w:szCs w:val="20"/>
         </w:rPr>
-        <w:t>".  Upon completion, an application icon will have been added to the start menu under "TSXToolKit" with the name "</w:t>
+        <w:t xml:space="preserve">". </w:t>
+      </w:r>
+      <w:r>
+        <w:rPr>
+          <w:rFonts w:ascii="Arial" w:hAnsi="Arial" w:cs="Arial"/>
+          <w:sz w:val="20"/>
+          <w:szCs w:val="20"/>
+        </w:rPr>
+        <w:t xml:space="preserve"> The application is uncertified so Windows may object.  If so, click on “More Info”, then “Run Anyway”. </w:t>
+      </w:r>
+      <w:r>
+        <w:rPr>
+          <w:rFonts w:ascii="Arial" w:hAnsi="Arial" w:cs="Arial"/>
+          <w:sz w:val="20"/>
+          <w:szCs w:val="20"/>
+        </w:rPr>
+        <w:t xml:space="preserve"> Upon completion, an application icon will have been added to the start menu under "</w:t>
+      </w:r>
+      <w:proofErr w:type="spellStart"/>
+      <w:r>
+        <w:rPr>
+          <w:rFonts w:ascii="Arial" w:hAnsi="Arial" w:cs="Arial"/>
+          <w:sz w:val="20"/>
+          <w:szCs w:val="20"/>
+        </w:rPr>
+        <w:t>TSXToolKit</w:t>
+      </w:r>
+      <w:proofErr w:type="spellEnd"/>
+      <w:r>
+        <w:rPr>
+          <w:rFonts w:ascii="Arial" w:hAnsi="Arial" w:cs="Arial"/>
+          <w:sz w:val="20"/>
+          <w:szCs w:val="20"/>
+        </w:rPr>
+        <w:t>" with the name "</w:t>
       </w:r>
       <w:r>
         <w:rPr>
@@ -4671,15 +5142,69 @@
           <w:sz w:val="20"/>
           <w:szCs w:val="20"/>
         </w:rPr>
-        <w:t>fter the installation of any new TheSky build, the user must launch TheSky once</w:t>
-      </w:r>
-      <w:r>
-        <w:rPr>
-          <w:rFonts w:ascii="Arial" w:hAnsi="Arial" w:cs="Arial"/>
-          <w:sz w:val="20"/>
-          <w:szCs w:val="20"/>
-        </w:rPr>
-        <w:t xml:space="preserve"> in Administrator Mode in order to allow TheSky to register its interface libraries.</w:t>
+        <w:t xml:space="preserve">fter the installation of any new </w:t>
+      </w:r>
+      <w:proofErr w:type="spellStart"/>
+      <w:r>
+        <w:rPr>
+          <w:rFonts w:ascii="Arial" w:hAnsi="Arial" w:cs="Arial"/>
+          <w:sz w:val="20"/>
+          <w:szCs w:val="20"/>
+        </w:rPr>
+        <w:t>TheSky</w:t>
+      </w:r>
+      <w:proofErr w:type="spellEnd"/>
+      <w:r>
+        <w:rPr>
+          <w:rFonts w:ascii="Arial" w:hAnsi="Arial" w:cs="Arial"/>
+          <w:sz w:val="20"/>
+          <w:szCs w:val="20"/>
+        </w:rPr>
+        <w:t xml:space="preserve"> build, the user must launch </w:t>
+      </w:r>
+      <w:proofErr w:type="spellStart"/>
+      <w:r>
+        <w:rPr>
+          <w:rFonts w:ascii="Arial" w:hAnsi="Arial" w:cs="Arial"/>
+          <w:sz w:val="20"/>
+          <w:szCs w:val="20"/>
+        </w:rPr>
+        <w:t>TheSky</w:t>
+      </w:r>
+      <w:proofErr w:type="spellEnd"/>
+      <w:r>
+        <w:rPr>
+          <w:rFonts w:ascii="Arial" w:hAnsi="Arial" w:cs="Arial"/>
+          <w:sz w:val="20"/>
+          <w:szCs w:val="20"/>
+        </w:rPr>
+        <w:t xml:space="preserve"> once</w:t>
+      </w:r>
+      <w:r>
+        <w:rPr>
+          <w:rFonts w:ascii="Arial" w:hAnsi="Arial" w:cs="Arial"/>
+          <w:sz w:val="20"/>
+          <w:szCs w:val="20"/>
+        </w:rPr>
+        <w:t xml:space="preserve"> in Administrator Mode in order to allow </w:t>
+      </w:r>
+      <w:proofErr w:type="spellStart"/>
+      <w:r>
+        <w:rPr>
+          <w:rFonts w:ascii="Arial" w:hAnsi="Arial" w:cs="Arial"/>
+          <w:sz w:val="20"/>
+          <w:szCs w:val="20"/>
+        </w:rPr>
+        <w:t>TheSky</w:t>
+      </w:r>
+      <w:proofErr w:type="spellEnd"/>
+      <w:r>
+        <w:rPr>
+          <w:rFonts w:ascii="Arial" w:hAnsi="Arial" w:cs="Arial"/>
+          <w:sz w:val="20"/>
+          <w:szCs w:val="20"/>
+        </w:rPr>
+        <w:t xml:space="preserve"> to register its interface libraries.</w:t>
       </w:r>
     </w:p>
     <w:p>
@@ -5015,8 +5540,18 @@
           <w:sz w:val="20"/>
           <w:szCs w:val="20"/>
         </w:rPr>
-        <w:t xml:space="preserve"> = binning:  “1x1”, “2x2”, etc</w:t>
-      </w:r>
+        <w:t xml:space="preserve"> = binning:  “1x1”, “2x2”, </w:t>
+      </w:r>
+      <w:proofErr w:type="spellStart"/>
+      <w:r>
+        <w:rPr>
+          <w:rFonts w:ascii="Arial" w:hAnsi="Arial" w:cs="Arial"/>
+          <w:sz w:val="20"/>
+          <w:szCs w:val="20"/>
+        </w:rPr>
+        <w:t>etc</w:t>
+      </w:r>
+      <w:proofErr w:type="spellEnd"/>
     </w:p>
     <w:p>
       <w:pPr>
@@ -5047,7 +5582,25 @@
           <w:sz w:val="20"/>
           <w:szCs w:val="20"/>
         </w:rPr>
-        <w:t xml:space="preserve"> = temperature in Centigrade:  “-x.x”</w:t>
+        <w:t xml:space="preserve"> = temperature in Centigrade:  “-</w:t>
+      </w:r>
+      <w:proofErr w:type="spellStart"/>
+      <w:r>
+        <w:rPr>
+          <w:rFonts w:ascii="Arial" w:hAnsi="Arial" w:cs="Arial"/>
+          <w:sz w:val="20"/>
+          <w:szCs w:val="20"/>
+        </w:rPr>
+        <w:t>x.x</w:t>
+      </w:r>
+      <w:proofErr w:type="spellEnd"/>
+      <w:r>
+        <w:rPr>
+          <w:rFonts w:ascii="Arial" w:hAnsi="Arial" w:cs="Arial"/>
+          <w:sz w:val="20"/>
+          <w:szCs w:val="20"/>
+        </w:rPr>
+        <w:t>”</w:t>
       </w:r>
     </w:p>
     <w:p>
@@ -5111,8 +5664,18 @@
           <w:sz w:val="20"/>
           <w:szCs w:val="20"/>
         </w:rPr>
-        <w:t xml:space="preserve"> = filter name: “C”, “R”, “B”, “V”, etc</w:t>
-      </w:r>
+        <w:t xml:space="preserve"> = filter name: “C”, “R”, “B”, “V”, </w:t>
+      </w:r>
+      <w:proofErr w:type="spellStart"/>
+      <w:r>
+        <w:rPr>
+          <w:rFonts w:ascii="Arial" w:hAnsi="Arial" w:cs="Arial"/>
+          <w:sz w:val="20"/>
+          <w:szCs w:val="20"/>
+        </w:rPr>
+        <w:t>etc</w:t>
+      </w:r>
+      <w:proofErr w:type="spellEnd"/>
     </w:p>
     <w:p>
       <w:pPr>
@@ -5359,7 +5922,25 @@
           <w:sz w:val="20"/>
           <w:szCs w:val="20"/>
         </w:rPr>
-        <w:t xml:space="preserve">The easiest way to prepare for a full reduction library, is to use the TSXToolKit utility </w:t>
+        <w:t xml:space="preserve">The easiest way to prepare for a full reduction library, is to use the </w:t>
+      </w:r>
+      <w:proofErr w:type="spellStart"/>
+      <w:r>
+        <w:rPr>
+          <w:rFonts w:ascii="Arial" w:hAnsi="Arial" w:cs="Arial"/>
+          <w:sz w:val="20"/>
+          <w:szCs w:val="20"/>
+        </w:rPr>
+        <w:t>TSXToolKit</w:t>
+      </w:r>
+      <w:proofErr w:type="spellEnd"/>
+      <w:r>
+        <w:rPr>
+          <w:rFonts w:ascii="Arial" w:hAnsi="Arial" w:cs="Arial"/>
+          <w:sz w:val="20"/>
+          <w:szCs w:val="20"/>
+        </w:rPr>
+        <w:t xml:space="preserve"> utility </w:t>
       </w:r>
       <w:r>
         <w:rPr>
@@ -5377,7 +5958,25 @@
           <w:sz w:val="20"/>
           <w:szCs w:val="20"/>
         </w:rPr>
-        <w:t xml:space="preserve"> which can be downloaded from GitHub/rrskybox/Reduction Library Generator in same manner as </w:t>
+        <w:t xml:space="preserve"> which can be downloaded from GitHub/</w:t>
+      </w:r>
+      <w:proofErr w:type="spellStart"/>
+      <w:r>
+        <w:rPr>
+          <w:rFonts w:ascii="Arial" w:hAnsi="Arial" w:cs="Arial"/>
+          <w:sz w:val="20"/>
+          <w:szCs w:val="20"/>
+        </w:rPr>
+        <w:t>rrskybox</w:t>
+      </w:r>
+      <w:proofErr w:type="spellEnd"/>
+      <w:r>
+        <w:rPr>
+          <w:rFonts w:ascii="Arial" w:hAnsi="Arial" w:cs="Arial"/>
+          <w:sz w:val="20"/>
+          <w:szCs w:val="20"/>
+        </w:rPr>
+        <w:t xml:space="preserve">/Reduction Library Generator in same manner as </w:t>
       </w:r>
       <w:r>
         <w:rPr>
@@ -5393,7 +5992,43 @@
           <w:sz w:val="20"/>
           <w:szCs w:val="20"/>
         </w:rPr>
-        <w:t xml:space="preserve"> itself.  This utility will parse a directory and subdirectories for reduction files, compile their paths into the folder structure and naming conventions, then directly modify the TheSky configuration file to accept the libraries.  TheSky must be restarted once to load the library structure.</w:t>
+        <w:t xml:space="preserve"> itself.  This utility will parse a directory and subdirectories for reduction files, compile their paths into the folder structure and naming conventions, then directly modify the </w:t>
+      </w:r>
+      <w:proofErr w:type="spellStart"/>
+      <w:r>
+        <w:rPr>
+          <w:rFonts w:ascii="Arial" w:hAnsi="Arial" w:cs="Arial"/>
+          <w:sz w:val="20"/>
+          <w:szCs w:val="20"/>
+        </w:rPr>
+        <w:t>TheSky</w:t>
+      </w:r>
+      <w:proofErr w:type="spellEnd"/>
+      <w:r>
+        <w:rPr>
+          <w:rFonts w:ascii="Arial" w:hAnsi="Arial" w:cs="Arial"/>
+          <w:sz w:val="20"/>
+          <w:szCs w:val="20"/>
+        </w:rPr>
+        <w:t xml:space="preserve"> configuration file to accept the libraries.  </w:t>
+      </w:r>
+      <w:proofErr w:type="spellStart"/>
+      <w:r>
+        <w:rPr>
+          <w:rFonts w:ascii="Arial" w:hAnsi="Arial" w:cs="Arial"/>
+          <w:sz w:val="20"/>
+          <w:szCs w:val="20"/>
+        </w:rPr>
+        <w:t>TheSky</w:t>
+      </w:r>
+      <w:proofErr w:type="spellEnd"/>
+      <w:r>
+        <w:rPr>
+          <w:rFonts w:ascii="Arial" w:hAnsi="Arial" w:cs="Arial"/>
+          <w:sz w:val="20"/>
+          <w:szCs w:val="20"/>
+        </w:rPr>
+        <w:t xml:space="preserve"> must be restarted once to load the library structure.</w:t>
       </w:r>
     </w:p>
     <w:p>

</xml_diff>

<commit_message>
Added first cut at satellite tracking
</commit_message>
<xml_diff>
--- a/Hot Pursuit/Docs/Hot Pursuit Description.docx
+++ b/Hot Pursuit/Docs/Hot Pursuit Description.docx
@@ -100,27 +100,7 @@
           <w:sz w:val="20"/>
           <w:szCs w:val="20"/>
         </w:rPr>
-        <w:t xml:space="preserve">I’m thinking we should have a category called “101 Fun Things To Do With </w:t>
-      </w:r>
-      <w:proofErr w:type="spellStart"/>
-      <w:r>
-        <w:rPr>
-          <w:rFonts w:ascii="Arial" w:hAnsi="Arial" w:cs="Arial"/>
-          <w:bCs/>
-          <w:sz w:val="20"/>
-          <w:szCs w:val="20"/>
-        </w:rPr>
-        <w:t>TheSky</w:t>
-      </w:r>
-      <w:proofErr w:type="spellEnd"/>
-      <w:r>
-        <w:rPr>
-          <w:rFonts w:ascii="Arial" w:hAnsi="Arial" w:cs="Arial"/>
-          <w:bCs/>
-          <w:sz w:val="20"/>
-          <w:szCs w:val="20"/>
-        </w:rPr>
-        <w:t>.  This little application mostly falls under that moniker.  As most of us know, a couple of hundred good sized rocks are discovered whizzing by the earth every year.  Today, most of these Near Earth Objects (NEO’s) are identified by well-funded, organized projects, but a few are still by amateurs, here and there.  However once spotted, each reported fly-by goes through a phase where it must be confirmed and a precise orbit determined through multiple, independent measurements.  During its time in purgatory, a NEO is listed on a NASA website called “Scout”.  Once confirmed (by somebody, at some point, I guess) the object moves off of Scout and into the IAU Minor Planet Center database.  But, for a time, one has a chance for a look at the equivalent of an astronomical UFO.  That’s where this little app comes in.</w:t>
+        <w:t>I’m thinking we should have a category called “101 Fun Things To Do With TheSky.  This little application mostly falls under that moniker.  As most of us know, a couple of hundred good sized rocks are discovered whizzing by the earth every year.  Today, most of these Near Earth Objects (NEO’s) are identified by well-funded, organized projects, but a few are still by amateurs, here and there.  However once spotted, each reported fly-by goes through a phase where it must be confirmed and a precise orbit determined through multiple, independent measurements.  During its time in purgatory, a NEO is listed on a NASA website called “Scout”.  Once confirmed (by somebody, at some point, I guess) the object moves off of Scout and into the IAU Minor Planet Center database.  But, for a time, one has a chance for a look at the equivalent of an astronomical UFO.  That’s where this little app comes in.</w:t>
       </w:r>
     </w:p>
     <w:p>
@@ -159,7 +139,6 @@
         </w:rPr>
         <w:t xml:space="preserve"> with another </w:t>
       </w:r>
-      <w:proofErr w:type="spellStart"/>
       <w:r>
         <w:rPr>
           <w:rFonts w:ascii="Arial" w:hAnsi="Arial" w:cs="Arial"/>
@@ -169,7 +148,6 @@
         </w:rPr>
         <w:t>TSXToolKit</w:t>
       </w:r>
-      <w:proofErr w:type="spellEnd"/>
       <w:r>
         <w:rPr>
           <w:rFonts w:ascii="Arial" w:hAnsi="Arial" w:cs="Arial"/>
@@ -277,17 +255,7 @@
           <w:sz w:val="20"/>
           <w:szCs w:val="20"/>
         </w:rPr>
-        <w:t xml:space="preserve"> for the imager’s site.  That calculation is passed to </w:t>
-      </w:r>
-      <w:proofErr w:type="spellStart"/>
-      <w:r>
-        <w:rPr>
-          <w:rFonts w:ascii="Arial" w:hAnsi="Arial" w:cs="Arial"/>
-          <w:bCs/>
-          <w:sz w:val="20"/>
-          <w:szCs w:val="20"/>
-        </w:rPr>
-        <w:t>T</w:t>
+        <w:t xml:space="preserve"> for the imager’s site.  That calculation is passed to T</w:t>
       </w:r>
       <w:r>
         <w:rPr>
@@ -298,27 +266,15 @@
         </w:rPr>
         <w:t>heSky</w:t>
       </w:r>
-      <w:proofErr w:type="spellEnd"/>
-      <w:r>
-        <w:rPr>
-          <w:rFonts w:ascii="Arial" w:hAnsi="Arial" w:cs="Arial"/>
-          <w:bCs/>
-          <w:sz w:val="20"/>
-          <w:szCs w:val="20"/>
-        </w:rPr>
-        <w:t xml:space="preserve"> in the form of real-time Tracking Speed changes over the course of the session.  The user is free to use whatever imaging technique they prefer: long exposure, stacking, live stacking, video, </w:t>
-      </w:r>
-      <w:proofErr w:type="spellStart"/>
-      <w:r>
-        <w:rPr>
-          <w:rFonts w:ascii="Arial" w:hAnsi="Arial" w:cs="Arial"/>
-          <w:bCs/>
-          <w:sz w:val="20"/>
-          <w:szCs w:val="20"/>
-        </w:rPr>
-        <w:t>etc</w:t>
-      </w:r>
-      <w:proofErr w:type="spellEnd"/>
+      <w:r>
+        <w:rPr>
+          <w:rFonts w:ascii="Arial" w:hAnsi="Arial" w:cs="Arial"/>
+          <w:bCs/>
+          <w:sz w:val="20"/>
+          <w:szCs w:val="20"/>
+        </w:rPr>
+        <w:t xml:space="preserve"> in the form of real-time Tracking Speed changes over the course of the session.  The user is free to use whatever imaging technique they prefer: long exposure, stacking, live stacking, video, etc</w:t>
+      </w:r>
       <w:r>
         <w:rPr>
           <w:rFonts w:ascii="Arial" w:hAnsi="Arial" w:cs="Arial"/>
@@ -715,202 +671,142 @@
           <w:sz w:val="20"/>
           <w:szCs w:val="20"/>
         </w:rPr>
+        <w:t xml:space="preserve"> TheSky to select a target from the </w:t>
+      </w:r>
+      <w:r>
+        <w:rPr>
+          <w:rFonts w:ascii="Arial" w:hAnsi="Arial" w:cs="Arial"/>
+          <w:bCs/>
+          <w:sz w:val="20"/>
+          <w:szCs w:val="20"/>
+        </w:rPr>
+        <w:t xml:space="preserve">Small Solar System Body database, or </w:t>
+      </w:r>
+      <w:r>
+        <w:rPr>
+          <w:rFonts w:ascii="Arial" w:hAnsi="Arial" w:cs="Arial"/>
+          <w:bCs/>
+          <w:sz w:val="20"/>
+          <w:szCs w:val="20"/>
+        </w:rPr>
+        <w:t xml:space="preserve">just </w:t>
+      </w:r>
+      <w:r>
+        <w:rPr>
+          <w:rFonts w:ascii="Arial" w:hAnsi="Arial" w:cs="Arial"/>
+          <w:bCs/>
+          <w:sz w:val="20"/>
+          <w:szCs w:val="20"/>
+        </w:rPr>
+        <w:t xml:space="preserve">enter a </w:t>
+      </w:r>
+      <w:r>
+        <w:rPr>
+          <w:rFonts w:ascii="Arial" w:hAnsi="Arial" w:cs="Arial"/>
+          <w:bCs/>
+          <w:sz w:val="20"/>
+          <w:szCs w:val="20"/>
+        </w:rPr>
+        <w:t xml:space="preserve">name designation in the Target field to select.  </w:t>
+      </w:r>
+      <w:r>
+        <w:rPr>
+          <w:rFonts w:ascii="Arial" w:hAnsi="Arial" w:cs="Arial"/>
+          <w:bCs/>
+          <w:sz w:val="20"/>
+          <w:szCs w:val="20"/>
+        </w:rPr>
+        <w:t>For instance, if you wanted to image the James Webb, simply enter “JWST” in the target field</w:t>
+      </w:r>
+      <w:r>
+        <w:rPr>
+          <w:rFonts w:ascii="Arial" w:hAnsi="Arial" w:cs="Arial"/>
+          <w:bCs/>
+          <w:sz w:val="20"/>
+          <w:szCs w:val="20"/>
+        </w:rPr>
+        <w:t xml:space="preserve"> and</w:t>
+      </w:r>
+      <w:r>
+        <w:rPr>
+          <w:rFonts w:ascii="Arial" w:hAnsi="Arial" w:cs="Arial"/>
+          <w:bCs/>
+          <w:sz w:val="20"/>
+          <w:szCs w:val="20"/>
+        </w:rPr>
+        <w:t xml:space="preserve"> hit “Horizons” </w:t>
+      </w:r>
+      <w:r>
+        <w:rPr>
+          <w:rFonts w:ascii="Arial" w:hAnsi="Arial" w:cs="Arial"/>
+          <w:bCs/>
+          <w:sz w:val="20"/>
+          <w:szCs w:val="20"/>
+        </w:rPr>
+        <w:t xml:space="preserve">to load and </w:t>
+      </w:r>
+      <w:r>
+        <w:rPr>
+          <w:rFonts w:ascii="Arial" w:hAnsi="Arial" w:cs="Arial"/>
+          <w:bCs/>
+          <w:sz w:val="20"/>
+          <w:szCs w:val="20"/>
+        </w:rPr>
+        <w:t>initiate TheSky tracking.</w:t>
+      </w:r>
+      <w:r>
+        <w:rPr>
+          <w:rFonts w:ascii="Arial" w:hAnsi="Arial" w:cs="Arial"/>
+          <w:bCs/>
+          <w:sz w:val="20"/>
+          <w:szCs w:val="20"/>
+        </w:rPr>
+        <w:t xml:space="preserve">  Naming conventions seem to differ between the two </w:t>
+      </w:r>
+      <w:r>
+        <w:rPr>
+          <w:rFonts w:ascii="Arial" w:hAnsi="Arial" w:cs="Arial"/>
+          <w:bCs/>
+          <w:sz w:val="20"/>
+          <w:szCs w:val="20"/>
+        </w:rPr>
+        <w:t>databases, so if one doesn’t work, try the other.</w:t>
+      </w:r>
+      <w:r>
+        <w:rPr>
+          <w:rFonts w:ascii="Arial" w:hAnsi="Arial" w:cs="Arial"/>
+          <w:bCs/>
+          <w:sz w:val="20"/>
+          <w:szCs w:val="20"/>
+        </w:rPr>
+        <w:t xml:space="preserve">  For instance, the MPC database seems more amenable to</w:t>
+      </w:r>
+      <w:r>
+        <w:rPr>
+          <w:rFonts w:ascii="Arial" w:hAnsi="Arial" w:cs="Arial"/>
+          <w:bCs/>
+          <w:sz w:val="20"/>
+          <w:szCs w:val="20"/>
+        </w:rPr>
+        <w:t xml:space="preserve"> successful searches on</w:t>
+      </w:r>
+      <w:r>
+        <w:rPr>
+          <w:rFonts w:ascii="Arial" w:hAnsi="Arial" w:cs="Arial"/>
+          <w:bCs/>
+          <w:sz w:val="20"/>
+          <w:szCs w:val="20"/>
+        </w:rPr>
         <w:t xml:space="preserve"> </w:t>
       </w:r>
-      <w:proofErr w:type="spellStart"/>
-      <w:r>
-        <w:rPr>
-          <w:rFonts w:ascii="Arial" w:hAnsi="Arial" w:cs="Arial"/>
-          <w:bCs/>
-          <w:sz w:val="20"/>
-          <w:szCs w:val="20"/>
-        </w:rPr>
-        <w:t>TheSky</w:t>
-      </w:r>
-      <w:proofErr w:type="spellEnd"/>
-      <w:r>
-        <w:rPr>
-          <w:rFonts w:ascii="Arial" w:hAnsi="Arial" w:cs="Arial"/>
-          <w:bCs/>
-          <w:sz w:val="20"/>
-          <w:szCs w:val="20"/>
-        </w:rPr>
-        <w:t xml:space="preserve"> to select a target from the </w:t>
-      </w:r>
-      <w:r>
-        <w:rPr>
-          <w:rFonts w:ascii="Arial" w:hAnsi="Arial" w:cs="Arial"/>
-          <w:bCs/>
-          <w:sz w:val="20"/>
-          <w:szCs w:val="20"/>
-        </w:rPr>
-        <w:t xml:space="preserve">Small Solar System Body database, or </w:t>
-      </w:r>
-      <w:r>
-        <w:rPr>
-          <w:rFonts w:ascii="Arial" w:hAnsi="Arial" w:cs="Arial"/>
-          <w:bCs/>
-          <w:sz w:val="20"/>
-          <w:szCs w:val="20"/>
-        </w:rPr>
-        <w:t xml:space="preserve">just </w:t>
-      </w:r>
-      <w:r>
-        <w:rPr>
-          <w:rFonts w:ascii="Arial" w:hAnsi="Arial" w:cs="Arial"/>
-          <w:bCs/>
-          <w:sz w:val="20"/>
-          <w:szCs w:val="20"/>
-        </w:rPr>
-        <w:t xml:space="preserve">enter a </w:t>
-      </w:r>
-      <w:r>
-        <w:rPr>
-          <w:rFonts w:ascii="Arial" w:hAnsi="Arial" w:cs="Arial"/>
-          <w:bCs/>
-          <w:sz w:val="20"/>
-          <w:szCs w:val="20"/>
-        </w:rPr>
-        <w:t xml:space="preserve">name designation in the Target field to select.  </w:t>
-      </w:r>
-      <w:r>
-        <w:rPr>
-          <w:rFonts w:ascii="Arial" w:hAnsi="Arial" w:cs="Arial"/>
-          <w:bCs/>
-          <w:sz w:val="20"/>
-          <w:szCs w:val="20"/>
-        </w:rPr>
-        <w:t>For instance, if you wanted to image the James Webb, simply enter “JWST” in the target field</w:t>
-      </w:r>
-      <w:r>
-        <w:rPr>
-          <w:rFonts w:ascii="Arial" w:hAnsi="Arial" w:cs="Arial"/>
-          <w:bCs/>
-          <w:sz w:val="20"/>
-          <w:szCs w:val="20"/>
-        </w:rPr>
-        <w:t xml:space="preserve"> and</w:t>
-      </w:r>
-      <w:r>
-        <w:rPr>
-          <w:rFonts w:ascii="Arial" w:hAnsi="Arial" w:cs="Arial"/>
-          <w:bCs/>
-          <w:sz w:val="20"/>
-          <w:szCs w:val="20"/>
-        </w:rPr>
-        <w:t xml:space="preserve"> hit “Horizons” </w:t>
-      </w:r>
-      <w:r>
-        <w:rPr>
-          <w:rFonts w:ascii="Arial" w:hAnsi="Arial" w:cs="Arial"/>
-          <w:bCs/>
-          <w:sz w:val="20"/>
-          <w:szCs w:val="20"/>
-        </w:rPr>
-        <w:t xml:space="preserve">to load and </w:t>
-      </w:r>
-      <w:r>
-        <w:rPr>
-          <w:rFonts w:ascii="Arial" w:hAnsi="Arial" w:cs="Arial"/>
-          <w:bCs/>
-          <w:sz w:val="20"/>
-          <w:szCs w:val="20"/>
-        </w:rPr>
-        <w:t xml:space="preserve">initiate </w:t>
-      </w:r>
-      <w:proofErr w:type="spellStart"/>
-      <w:r>
-        <w:rPr>
-          <w:rFonts w:ascii="Arial" w:hAnsi="Arial" w:cs="Arial"/>
-          <w:bCs/>
-          <w:sz w:val="20"/>
-          <w:szCs w:val="20"/>
-        </w:rPr>
-        <w:t>TheSky</w:t>
-      </w:r>
-      <w:proofErr w:type="spellEnd"/>
-      <w:r>
-        <w:rPr>
-          <w:rFonts w:ascii="Arial" w:hAnsi="Arial" w:cs="Arial"/>
-          <w:bCs/>
-          <w:sz w:val="20"/>
-          <w:szCs w:val="20"/>
-        </w:rPr>
-        <w:t xml:space="preserve"> tracking.</w:t>
-      </w:r>
-      <w:r>
-        <w:rPr>
-          <w:rFonts w:ascii="Arial" w:hAnsi="Arial" w:cs="Arial"/>
-          <w:bCs/>
-          <w:sz w:val="20"/>
-          <w:szCs w:val="20"/>
-        </w:rPr>
-        <w:t xml:space="preserve">  Naming conventions seem to differ between the two </w:t>
-      </w:r>
-      <w:r>
-        <w:rPr>
-          <w:rFonts w:ascii="Arial" w:hAnsi="Arial" w:cs="Arial"/>
-          <w:bCs/>
-          <w:sz w:val="20"/>
-          <w:szCs w:val="20"/>
-        </w:rPr>
-        <w:t>databases, so if one doesn’t work, try the other.</w:t>
-      </w:r>
-      <w:r>
-        <w:rPr>
-          <w:rFonts w:ascii="Arial" w:hAnsi="Arial" w:cs="Arial"/>
-          <w:bCs/>
-          <w:sz w:val="20"/>
-          <w:szCs w:val="20"/>
-        </w:rPr>
-        <w:t xml:space="preserve">  For instance, the MPC database seems more amenable to</w:t>
-      </w:r>
-      <w:r>
-        <w:rPr>
-          <w:rFonts w:ascii="Arial" w:hAnsi="Arial" w:cs="Arial"/>
-          <w:bCs/>
-          <w:sz w:val="20"/>
-          <w:szCs w:val="20"/>
-        </w:rPr>
-        <w:t xml:space="preserve"> successful searches on</w:t>
-      </w:r>
-      <w:r>
-        <w:rPr>
-          <w:rFonts w:ascii="Arial" w:hAnsi="Arial" w:cs="Arial"/>
-          <w:bCs/>
-          <w:sz w:val="20"/>
-          <w:szCs w:val="20"/>
-        </w:rPr>
-        <w:t xml:space="preserve"> </w:t>
-      </w:r>
-      <w:r>
-        <w:rPr>
-          <w:rFonts w:ascii="Arial" w:hAnsi="Arial" w:cs="Arial"/>
-          <w:bCs/>
-          <w:sz w:val="20"/>
-          <w:szCs w:val="20"/>
-        </w:rPr>
-        <w:t xml:space="preserve">target designations such as found in </w:t>
-      </w:r>
-      <w:proofErr w:type="spellStart"/>
-      <w:r>
-        <w:rPr>
-          <w:rFonts w:ascii="Arial" w:hAnsi="Arial" w:cs="Arial"/>
-          <w:bCs/>
-          <w:sz w:val="20"/>
-          <w:szCs w:val="20"/>
-        </w:rPr>
-        <w:t>TheSky</w:t>
-      </w:r>
-      <w:proofErr w:type="spellEnd"/>
-      <w:r>
-        <w:rPr>
-          <w:rFonts w:ascii="Arial" w:hAnsi="Arial" w:cs="Arial"/>
-          <w:bCs/>
-          <w:sz w:val="20"/>
-          <w:szCs w:val="20"/>
-        </w:rPr>
-        <w:t>.</w:t>
+      <w:r>
+        <w:rPr>
+          <w:rFonts w:ascii="Arial" w:hAnsi="Arial" w:cs="Arial"/>
+          <w:bCs/>
+          <w:sz w:val="20"/>
+          <w:szCs w:val="20"/>
+        </w:rPr>
+        <w:t>target designations such as found in TheSky.</w:t>
       </w:r>
     </w:p>
     <w:p>
@@ -993,27 +889,7 @@
           <w:sz w:val="20"/>
           <w:szCs w:val="20"/>
         </w:rPr>
-        <w:t xml:space="preserve">un </w:t>
-      </w:r>
-      <w:proofErr w:type="spellStart"/>
-      <w:r>
-        <w:rPr>
-          <w:rFonts w:ascii="Arial" w:hAnsi="Arial" w:cs="Arial"/>
-          <w:bCs/>
-          <w:sz w:val="20"/>
-          <w:szCs w:val="20"/>
-        </w:rPr>
-        <w:t>TheSky</w:t>
-      </w:r>
-      <w:proofErr w:type="spellEnd"/>
-      <w:r>
-        <w:rPr>
-          <w:rFonts w:ascii="Arial" w:hAnsi="Arial" w:cs="Arial"/>
-          <w:bCs/>
-          <w:sz w:val="20"/>
-          <w:szCs w:val="20"/>
-        </w:rPr>
-        <w:t xml:space="preserve"> once (and only once) </w:t>
+        <w:t xml:space="preserve">un TheSky once (and only once) </w:t>
       </w:r>
       <w:r>
         <w:rPr>
@@ -1255,27 +1131,7 @@
           <w:sz w:val="20"/>
           <w:szCs w:val="20"/>
         </w:rPr>
-        <w:t xml:space="preserve">From the </w:t>
-      </w:r>
-      <w:proofErr w:type="spellStart"/>
-      <w:r>
-        <w:rPr>
-          <w:rFonts w:ascii="Arial" w:hAnsi="Arial" w:cs="Arial"/>
-          <w:bCs/>
-          <w:sz w:val="20"/>
-          <w:szCs w:val="20"/>
-        </w:rPr>
-        <w:t>TSXToolKit</w:t>
-      </w:r>
-      <w:proofErr w:type="spellEnd"/>
-      <w:r>
-        <w:rPr>
-          <w:rFonts w:ascii="Arial" w:hAnsi="Arial" w:cs="Arial"/>
-          <w:bCs/>
-          <w:sz w:val="20"/>
-          <w:szCs w:val="20"/>
-        </w:rPr>
-        <w:t xml:space="preserve"> in the Start Menu: </w:t>
+        <w:t xml:space="preserve">From the TSXToolKit in the Start Menu: </w:t>
       </w:r>
       <w:r>
         <w:rPr>
@@ -1522,17 +1378,7 @@
           <w:sz w:val="20"/>
           <w:szCs w:val="20"/>
         </w:rPr>
-        <w:t xml:space="preserve">In the </w:t>
-      </w:r>
-      <w:proofErr w:type="spellStart"/>
-      <w:r>
-        <w:rPr>
-          <w:rFonts w:ascii="Arial" w:hAnsi="Arial" w:cs="Arial"/>
-          <w:bCs/>
-          <w:sz w:val="20"/>
-          <w:szCs w:val="20"/>
-        </w:rPr>
-        <w:t>The</w:t>
+        <w:t>In the The</w:t>
       </w:r>
       <w:r>
         <w:rPr>
@@ -1543,7 +1389,6 @@
         </w:rPr>
         <w:t>Sky</w:t>
       </w:r>
-      <w:proofErr w:type="spellEnd"/>
       <w:r>
         <w:rPr>
           <w:rFonts w:ascii="Arial" w:hAnsi="Arial" w:cs="Arial"/>
@@ -1666,27 +1511,7 @@
           <w:sz w:val="20"/>
           <w:szCs w:val="20"/>
         </w:rPr>
-        <w:t xml:space="preserve">In </w:t>
-      </w:r>
-      <w:proofErr w:type="spellStart"/>
-      <w:r>
-        <w:rPr>
-          <w:rFonts w:ascii="Arial" w:hAnsi="Arial" w:cs="Arial"/>
-          <w:bCs/>
-          <w:sz w:val="20"/>
-          <w:szCs w:val="20"/>
-        </w:rPr>
-        <w:t>TheSky</w:t>
-      </w:r>
-      <w:proofErr w:type="spellEnd"/>
-      <w:r>
-        <w:rPr>
-          <w:rFonts w:ascii="Arial" w:hAnsi="Arial" w:cs="Arial"/>
-          <w:bCs/>
-          <w:sz w:val="20"/>
-          <w:szCs w:val="20"/>
-        </w:rPr>
-        <w:t>, p</w:t>
+        <w:t>In TheSky, p</w:t>
       </w:r>
       <w:r>
         <w:rPr>
@@ -1986,7 +1811,6 @@
       <w:pPr>
         <w:rPr>
           <w:rFonts w:ascii="Arial" w:hAnsi="Arial" w:cs="Arial"/>
-          <w:bCs/>
           <w:sz w:val="20"/>
           <w:szCs w:val="20"/>
         </w:rPr>
@@ -2070,25 +1894,7 @@
           <w:sz w:val="20"/>
           <w:szCs w:val="20"/>
         </w:rPr>
-        <w:t xml:space="preserve">tracking of a NEO object with </w:t>
-      </w:r>
-      <w:proofErr w:type="spellStart"/>
-      <w:r>
-        <w:rPr>
-          <w:rFonts w:ascii="Arial" w:hAnsi="Arial" w:cs="Arial"/>
-          <w:sz w:val="20"/>
-          <w:szCs w:val="20"/>
-        </w:rPr>
-        <w:t>TheSky</w:t>
-      </w:r>
-      <w:proofErr w:type="spellEnd"/>
-      <w:r>
-        <w:rPr>
-          <w:rFonts w:ascii="Arial" w:hAnsi="Arial" w:cs="Arial"/>
-          <w:sz w:val="20"/>
-          <w:szCs w:val="20"/>
-        </w:rPr>
-        <w:t>.</w:t>
+        <w:t>tracking of a NEO object with TheSky.</w:t>
       </w:r>
     </w:p>
     <w:p>
@@ -2121,27 +1927,8 @@
           <w:sz w:val="20"/>
           <w:szCs w:val="20"/>
         </w:rPr>
-        <w:t xml:space="preserve"> input to </w:t>
-      </w:r>
-      <w:proofErr w:type="spellStart"/>
-      <w:r>
-        <w:rPr>
-          <w:rFonts w:ascii="Arial" w:hAnsi="Arial" w:cs="Arial"/>
-          <w:sz w:val="20"/>
-          <w:szCs w:val="20"/>
-        </w:rPr>
-        <w:t>TheSky</w:t>
-      </w:r>
-      <w:proofErr w:type="spellEnd"/>
-      <w:r>
-        <w:rPr>
-          <w:rFonts w:ascii="Arial" w:hAnsi="Arial" w:cs="Arial"/>
-          <w:sz w:val="20"/>
-          <w:szCs w:val="20"/>
-        </w:rPr>
-        <w:t xml:space="preserve"> using the </w:t>
-      </w:r>
-      <w:proofErr w:type="spellStart"/>
+        <w:t xml:space="preserve"> input to TheSky using the </w:t>
+      </w:r>
       <w:r>
         <w:rPr>
           <w:rFonts w:ascii="Arial" w:hAnsi="Arial" w:cs="Arial"/>
@@ -2150,18 +1937,7 @@
           <w:sz w:val="20"/>
           <w:szCs w:val="20"/>
         </w:rPr>
-        <w:t>TSXToolKit</w:t>
-      </w:r>
-      <w:proofErr w:type="spellEnd"/>
-      <w:r>
-        <w:rPr>
-          <w:rFonts w:ascii="Arial" w:hAnsi="Arial" w:cs="Arial"/>
-          <w:i/>
-          <w:iCs/>
-          <w:sz w:val="20"/>
-          <w:szCs w:val="20"/>
-        </w:rPr>
-        <w:t xml:space="preserve"> Transient Search</w:t>
+        <w:t>TSXToolKit Transient Search</w:t>
       </w:r>
       <w:r>
         <w:rPr>
@@ -2217,25 +1993,7 @@
           <w:sz w:val="20"/>
           <w:szCs w:val="20"/>
         </w:rPr>
-        <w:t xml:space="preserve"> in </w:t>
-      </w:r>
-      <w:proofErr w:type="spellStart"/>
-      <w:r>
-        <w:rPr>
-          <w:rFonts w:ascii="Arial" w:hAnsi="Arial" w:cs="Arial"/>
-          <w:sz w:val="20"/>
-          <w:szCs w:val="20"/>
-        </w:rPr>
-        <w:t>TheSky</w:t>
-      </w:r>
-      <w:proofErr w:type="spellEnd"/>
-      <w:r>
-        <w:rPr>
-          <w:rFonts w:ascii="Arial" w:hAnsi="Arial" w:cs="Arial"/>
-          <w:sz w:val="20"/>
-          <w:szCs w:val="20"/>
-        </w:rPr>
-        <w:t xml:space="preserve"> (or input </w:t>
+        <w:t xml:space="preserve"> in TheSky (or input </w:t>
       </w:r>
       <w:r>
         <w:rPr>
@@ -2449,10 +2207,10 @@
           <w:szCs w:val="20"/>
         </w:rPr>
         <w:drawing>
-          <wp:inline distT="0" distB="0" distL="0" distR="0" wp14:anchorId="50A8131F" wp14:editId="5AF27B9B">
-            <wp:extent cx="5611008" cy="2353003"/>
-            <wp:effectExtent l="0" t="0" r="8890" b="9525"/>
-            <wp:docPr id="2" name="Picture 2" descr="Graphical user interface, application&#10;&#10;Description automatically generated"/>
+          <wp:inline distT="0" distB="0" distL="0" distR="0" wp14:anchorId="0D278F29" wp14:editId="41ABE1B3">
+            <wp:extent cx="5591955" cy="2324424"/>
+            <wp:effectExtent l="0" t="0" r="8890" b="0"/>
+            <wp:docPr id="4" name="Picture 4" descr="Graphical user interface, application&#10;&#10;Description automatically generated"/>
             <wp:cNvGraphicFramePr>
               <a:graphicFrameLocks xmlns:a="http://schemas.openxmlformats.org/drawingml/2006/main" noChangeAspect="1"/>
             </wp:cNvGraphicFramePr>
@@ -2460,7 +2218,7 @@
               <a:graphicData uri="http://schemas.openxmlformats.org/drawingml/2006/picture">
                 <pic:pic xmlns:pic="http://schemas.openxmlformats.org/drawingml/2006/picture">
                   <pic:nvPicPr>
-                    <pic:cNvPr id="2" name="Picture 2" descr="Graphical user interface, application&#10;&#10;Description automatically generated"/>
+                    <pic:cNvPr id="4" name="Picture 4" descr="Graphical user interface, application&#10;&#10;Description automatically generated"/>
                     <pic:cNvPicPr/>
                   </pic:nvPicPr>
                   <pic:blipFill>
@@ -2472,7 +2230,7 @@
                   <pic:spPr>
                     <a:xfrm>
                       <a:off x="0" y="0"/>
-                      <a:ext cx="5611008" cy="2353003"/>
+                      <a:ext cx="5591955" cy="2324424"/>
                     </a:xfrm>
                     <a:prstGeom prst="rect">
                       <a:avLst/>
@@ -3034,6 +2792,107 @@
           <w:szCs w:val="20"/>
           <w:u w:val="single"/>
         </w:rPr>
+        <w:t>TLE</w:t>
+      </w:r>
+      <w:r>
+        <w:rPr>
+          <w:rFonts w:ascii="Arial" w:hAnsi="Arial" w:cs="Arial"/>
+          <w:bCs/>
+          <w:sz w:val="20"/>
+          <w:szCs w:val="20"/>
+        </w:rPr>
+        <w:t xml:space="preserve">: Enables </w:t>
+      </w:r>
+      <w:r>
+        <w:rPr>
+          <w:rFonts w:ascii="Arial" w:hAnsi="Arial" w:cs="Arial"/>
+          <w:bCs/>
+          <w:sz w:val="20"/>
+          <w:szCs w:val="20"/>
+        </w:rPr>
+        <w:t>TLE catalog query (see below) and Horizons ephemeris generation.</w:t>
+      </w:r>
+      <w:r>
+        <w:rPr>
+          <w:rFonts w:ascii="Arial" w:hAnsi="Arial" w:cs="Arial"/>
+          <w:bCs/>
+          <w:sz w:val="20"/>
+          <w:szCs w:val="20"/>
+        </w:rPr>
+        <w:t xml:space="preserve">  When TLE is selected, a list of satellite TLE names will be </w:t>
+      </w:r>
+      <w:r>
+        <w:rPr>
+          <w:rFonts w:ascii="Arial" w:hAnsi="Arial" w:cs="Arial"/>
+          <w:bCs/>
+          <w:sz w:val="20"/>
+          <w:szCs w:val="20"/>
+        </w:rPr>
+        <w:t>any .txt file in the HotPursuit/</w:t>
+      </w:r>
+      <w:r>
+        <w:rPr>
+          <w:rFonts w:ascii="Arial" w:hAnsi="Arial" w:cs="Arial"/>
+          <w:bCs/>
+          <w:sz w:val="20"/>
+          <w:szCs w:val="20"/>
+        </w:rPr>
+        <w:t xml:space="preserve">TLE directory that contains standard three line TLE entries.  These tables can be generated by </w:t>
+      </w:r>
+      <w:r>
+        <w:rPr>
+          <w:rFonts w:ascii="Arial" w:hAnsi="Arial" w:cs="Arial"/>
+          <w:bCs/>
+          <w:sz w:val="20"/>
+          <w:szCs w:val="20"/>
+        </w:rPr>
+        <w:t xml:space="preserve">a trip to </w:t>
+      </w:r>
+      <w:r>
+        <w:rPr>
+          <w:rFonts w:ascii="Arial" w:hAnsi="Arial" w:cs="Arial"/>
+          <w:bCs/>
+          <w:sz w:val="20"/>
+          <w:szCs w:val="20"/>
+        </w:rPr>
+        <w:t>Celestrak.com</w:t>
+      </w:r>
+      <w:r>
+        <w:rPr>
+          <w:rFonts w:ascii="Arial" w:hAnsi="Arial" w:cs="Arial"/>
+          <w:bCs/>
+          <w:sz w:val="20"/>
+          <w:szCs w:val="20"/>
+        </w:rPr>
+        <w:t>.</w:t>
+      </w:r>
+      <w:r>
+        <w:rPr>
+          <w:rFonts w:ascii="Arial" w:hAnsi="Arial" w:cs="Arial"/>
+          <w:bCs/>
+          <w:sz w:val="20"/>
+          <w:szCs w:val="20"/>
+        </w:rPr>
+        <w:t xml:space="preserve">  The output on a Celestrak web query can be copied to a text file and deposited in this directory.</w:t>
+      </w:r>
+    </w:p>
+    <w:p>
+      <w:pPr>
+        <w:rPr>
+          <w:rFonts w:ascii="Arial" w:hAnsi="Arial" w:cs="Arial"/>
+          <w:bCs/>
+          <w:sz w:val="20"/>
+          <w:szCs w:val="20"/>
+        </w:rPr>
+      </w:pPr>
+      <w:r>
+        <w:rPr>
+          <w:rFonts w:ascii="Arial" w:hAnsi="Arial" w:cs="Arial"/>
+          <w:bCs/>
+          <w:sz w:val="20"/>
+          <w:szCs w:val="20"/>
+          <w:u w:val="single"/>
+        </w:rPr>
         <w:t>Refresh</w:t>
       </w:r>
       <w:r>
@@ -3052,28 +2911,455 @@
           <w:sz w:val="20"/>
           <w:szCs w:val="20"/>
         </w:rPr>
-        <w:t xml:space="preserve">updates </w:t>
-      </w:r>
-      <w:proofErr w:type="spellStart"/>
-      <w:r>
-        <w:rPr>
-          <w:rFonts w:ascii="Arial" w:hAnsi="Arial" w:cs="Arial"/>
-          <w:bCs/>
-          <w:sz w:val="20"/>
-          <w:szCs w:val="20"/>
-        </w:rPr>
-        <w:t>TheSky</w:t>
-      </w:r>
-      <w:proofErr w:type="spellEnd"/>
-      <w:r>
-        <w:rPr>
-          <w:rFonts w:ascii="Arial" w:hAnsi="Arial" w:cs="Arial"/>
-          <w:bCs/>
-          <w:sz w:val="20"/>
-          <w:szCs w:val="20"/>
+        <w:t xml:space="preserve">updates TheSky </w:t>
+      </w:r>
+      <w:r>
+        <w:rPr>
+          <w:rFonts w:ascii="Arial" w:hAnsi="Arial" w:cs="Arial"/>
+          <w:bCs/>
+          <w:sz w:val="20"/>
+          <w:szCs w:val="20"/>
+        </w:rPr>
+        <w:t xml:space="preserve">tracking </w:t>
+      </w:r>
+      <w:r>
+        <w:rPr>
+          <w:rFonts w:ascii="Arial" w:hAnsi="Arial" w:cs="Arial"/>
+          <w:bCs/>
+          <w:sz w:val="20"/>
+          <w:szCs w:val="20"/>
+        </w:rPr>
+        <w:t>with</w:t>
+      </w:r>
+      <w:r>
+        <w:rPr>
+          <w:rFonts w:ascii="Arial" w:hAnsi="Arial" w:cs="Arial"/>
+          <w:bCs/>
+          <w:sz w:val="20"/>
+          <w:szCs w:val="20"/>
+        </w:rPr>
+        <w:t xml:space="preserve"> new ephemeris </w:t>
+      </w:r>
+      <w:r>
+        <w:rPr>
+          <w:rFonts w:ascii="Arial" w:hAnsi="Arial" w:cs="Arial"/>
+          <w:bCs/>
+          <w:sz w:val="20"/>
+          <w:szCs w:val="20"/>
+        </w:rPr>
+        <w:t xml:space="preserve">rate </w:t>
+      </w:r>
+      <w:r>
+        <w:rPr>
+          <w:rFonts w:ascii="Arial" w:hAnsi="Arial" w:cs="Arial"/>
+          <w:bCs/>
+          <w:sz w:val="20"/>
+          <w:szCs w:val="20"/>
+        </w:rPr>
+        <w:t xml:space="preserve">data.  </w:t>
+      </w:r>
+      <w:r>
+        <w:rPr>
+          <w:rFonts w:ascii="Arial" w:hAnsi="Arial" w:cs="Arial"/>
+          <w:bCs/>
+          <w:sz w:val="20"/>
+          <w:szCs w:val="20"/>
+        </w:rPr>
+        <w:t xml:space="preserve">The minimum period for ephemeris from Scout is 1 minute. </w:t>
+      </w:r>
+      <w:r>
+        <w:rPr>
+          <w:rFonts w:ascii="Arial" w:hAnsi="Arial" w:cs="Arial"/>
+          <w:bCs/>
+          <w:sz w:val="20"/>
+          <w:szCs w:val="20"/>
+        </w:rPr>
+        <w:t xml:space="preserve">  If </w:t>
+      </w:r>
+      <w:r>
+        <w:rPr>
+          <w:rFonts w:ascii="Arial" w:hAnsi="Arial" w:cs="Arial"/>
+          <w:bCs/>
+          <w:sz w:val="20"/>
+          <w:szCs w:val="20"/>
+          <w:u w:val="single"/>
+        </w:rPr>
+        <w:t>min</w:t>
+      </w:r>
+      <w:r>
+        <w:rPr>
+          <w:rFonts w:ascii="Arial" w:hAnsi="Arial" w:cs="Arial"/>
+          <w:bCs/>
+          <w:sz w:val="20"/>
+          <w:szCs w:val="20"/>
+        </w:rPr>
+        <w:t xml:space="preserve"> is selected, then the period is in minutes</w:t>
+      </w:r>
+      <w:r>
+        <w:rPr>
+          <w:rFonts w:ascii="Arial" w:hAnsi="Arial" w:cs="Arial"/>
+          <w:bCs/>
+          <w:sz w:val="20"/>
+          <w:szCs w:val="20"/>
+        </w:rPr>
+        <w:t xml:space="preserve">.  </w:t>
+      </w:r>
+      <w:r>
+        <w:rPr>
+          <w:rFonts w:ascii="Arial" w:hAnsi="Arial" w:cs="Arial"/>
+          <w:bCs/>
+          <w:sz w:val="20"/>
+          <w:szCs w:val="20"/>
+        </w:rPr>
+        <w:t xml:space="preserve">If </w:t>
+      </w:r>
+      <w:r>
+        <w:rPr>
+          <w:rFonts w:ascii="Arial" w:hAnsi="Arial" w:cs="Arial"/>
+          <w:bCs/>
+          <w:sz w:val="20"/>
+          <w:szCs w:val="20"/>
+          <w:u w:val="single"/>
+        </w:rPr>
+        <w:t>sec</w:t>
+      </w:r>
+      <w:r>
+        <w:rPr>
+          <w:rFonts w:ascii="Arial" w:hAnsi="Arial" w:cs="Arial"/>
+          <w:bCs/>
+          <w:sz w:val="20"/>
+          <w:szCs w:val="20"/>
+        </w:rPr>
+        <w:t xml:space="preserve"> is selected, then </w:t>
+      </w:r>
+      <w:r>
+        <w:rPr>
+          <w:rFonts w:ascii="Arial" w:hAnsi="Arial" w:cs="Arial"/>
+          <w:bCs/>
+          <w:sz w:val="20"/>
+          <w:szCs w:val="20"/>
+        </w:rPr>
+        <w:t xml:space="preserve">the Refresh period will be in seconds.  If in seconds, </w:t>
+      </w:r>
+      <w:r>
+        <w:rPr>
+          <w:rFonts w:ascii="Arial" w:hAnsi="Arial" w:cs="Arial"/>
+          <w:bCs/>
+          <w:sz w:val="20"/>
+          <w:szCs w:val="20"/>
+        </w:rPr>
+        <w:t xml:space="preserve">Hot Pursuit will </w:t>
+      </w:r>
+      <w:r>
+        <w:rPr>
+          <w:rFonts w:ascii="Arial" w:hAnsi="Arial" w:cs="Arial"/>
+          <w:bCs/>
+          <w:sz w:val="20"/>
+          <w:szCs w:val="20"/>
+        </w:rPr>
+        <w:t xml:space="preserve">interpolate </w:t>
+      </w:r>
+      <w:r>
+        <w:rPr>
+          <w:rFonts w:ascii="Arial" w:hAnsi="Arial" w:cs="Arial"/>
+          <w:bCs/>
+          <w:sz w:val="20"/>
+          <w:szCs w:val="20"/>
+        </w:rPr>
+        <w:t xml:space="preserve">the downloaded target rate data </w:t>
+      </w:r>
+      <w:r>
+        <w:rPr>
+          <w:rFonts w:ascii="Arial" w:hAnsi="Arial" w:cs="Arial"/>
+          <w:bCs/>
+          <w:sz w:val="20"/>
+          <w:szCs w:val="20"/>
+        </w:rPr>
+        <w:t xml:space="preserve">at the period set by the </w:t>
+      </w:r>
+      <w:r>
+        <w:rPr>
+          <w:rFonts w:ascii="Arial" w:hAnsi="Arial" w:cs="Arial"/>
+          <w:bCs/>
+          <w:sz w:val="20"/>
+          <w:szCs w:val="20"/>
+        </w:rPr>
+        <w:t>Refresh period.</w:t>
+      </w:r>
+    </w:p>
+    <w:p>
+      <w:pPr>
+        <w:rPr>
+          <w:rFonts w:ascii="Arial" w:hAnsi="Arial" w:cs="Arial"/>
+          <w:bCs/>
+          <w:sz w:val="20"/>
+          <w:szCs w:val="20"/>
+        </w:rPr>
+      </w:pPr>
+      <w:r>
+        <w:rPr>
+          <w:rFonts w:ascii="Arial" w:hAnsi="Arial" w:cs="Arial"/>
+          <w:bCs/>
+          <w:sz w:val="20"/>
+          <w:szCs w:val="20"/>
+          <w:u w:val="single"/>
+        </w:rPr>
+        <w:t xml:space="preserve">Next </w:t>
+      </w:r>
+      <w:r>
+        <w:rPr>
+          <w:rFonts w:ascii="Arial" w:hAnsi="Arial" w:cs="Arial"/>
+          <w:bCs/>
+          <w:sz w:val="20"/>
+          <w:szCs w:val="20"/>
+          <w:u w:val="single"/>
+        </w:rPr>
+        <w:t>Refresh</w:t>
+      </w:r>
+      <w:r>
+        <w:rPr>
+          <w:rFonts w:ascii="Arial" w:hAnsi="Arial" w:cs="Arial"/>
+          <w:bCs/>
+          <w:sz w:val="20"/>
+          <w:szCs w:val="20"/>
+          <w:u w:val="single"/>
+        </w:rPr>
+        <w:t>:</w:t>
+      </w:r>
+      <w:r>
+        <w:rPr>
+          <w:rFonts w:ascii="Arial" w:hAnsi="Arial" w:cs="Arial"/>
+          <w:bCs/>
+          <w:sz w:val="20"/>
+          <w:szCs w:val="20"/>
+        </w:rPr>
+        <w:t xml:space="preserve">  </w:t>
+      </w:r>
+      <w:r>
+        <w:rPr>
+          <w:rFonts w:ascii="Arial" w:hAnsi="Arial" w:cs="Arial"/>
+          <w:bCs/>
+          <w:sz w:val="20"/>
+          <w:szCs w:val="20"/>
+        </w:rPr>
+        <w:t xml:space="preserve">Number of seconds until the next </w:t>
+      </w:r>
+      <w:r>
+        <w:rPr>
+          <w:rFonts w:ascii="Arial" w:hAnsi="Arial" w:cs="Arial"/>
+          <w:bCs/>
+          <w:sz w:val="20"/>
+          <w:szCs w:val="20"/>
+        </w:rPr>
+        <w:t xml:space="preserve">time Hot Pursuit will update the </w:t>
+      </w:r>
+      <w:r>
+        <w:rPr>
+          <w:rFonts w:ascii="Arial" w:hAnsi="Arial" w:cs="Arial"/>
+          <w:bCs/>
+          <w:sz w:val="20"/>
+          <w:szCs w:val="20"/>
+        </w:rPr>
+        <w:t>tracking change to TheSky.</w:t>
+      </w:r>
+    </w:p>
+    <w:p>
+      <w:pPr>
+        <w:rPr>
+          <w:rFonts w:ascii="Arial" w:hAnsi="Arial" w:cs="Arial"/>
+          <w:bCs/>
+          <w:noProof/>
+          <w:sz w:val="20"/>
+          <w:szCs w:val="20"/>
+        </w:rPr>
+      </w:pPr>
+      <w:r>
+        <w:rPr>
+          <w:rFonts w:ascii="Arial" w:hAnsi="Arial" w:cs="Arial"/>
+          <w:bCs/>
+          <w:noProof/>
+          <w:sz w:val="20"/>
+          <w:szCs w:val="20"/>
+          <w:u w:val="single"/>
+        </w:rPr>
+        <w:t>CLS</w:t>
+      </w:r>
+      <w:r>
+        <w:rPr>
+          <w:rFonts w:ascii="Arial" w:hAnsi="Arial" w:cs="Arial"/>
+          <w:bCs/>
+          <w:noProof/>
+          <w:sz w:val="20"/>
+          <w:szCs w:val="20"/>
+        </w:rPr>
+        <w:t>: If checked, a Closed Loop Slew will be used to iniitially point to the target.  Otherwise a simple slew will be used.</w:t>
+      </w:r>
+    </w:p>
+    <w:p>
+      <w:pPr>
+        <w:rPr>
+          <w:rFonts w:ascii="Arial" w:hAnsi="Arial" w:cs="Arial"/>
+          <w:bCs/>
+          <w:sz w:val="20"/>
+          <w:szCs w:val="20"/>
+        </w:rPr>
+      </w:pPr>
+      <w:r>
+        <w:rPr>
+          <w:rFonts w:ascii="Arial" w:hAnsi="Arial" w:cs="Arial"/>
+          <w:bCs/>
+          <w:sz w:val="20"/>
+          <w:szCs w:val="20"/>
+          <w:u w:val="single"/>
+        </w:rPr>
+        <w:t>On Top</w:t>
+      </w:r>
+      <w:r>
+        <w:rPr>
+          <w:rFonts w:ascii="Arial" w:hAnsi="Arial" w:cs="Arial"/>
+          <w:bCs/>
+          <w:sz w:val="20"/>
+          <w:szCs w:val="20"/>
+          <w:u w:val="single"/>
+        </w:rPr>
+        <w:t>:</w:t>
+      </w:r>
+      <w:r>
+        <w:rPr>
+          <w:rFonts w:ascii="Arial" w:hAnsi="Arial" w:cs="Arial"/>
+          <w:bCs/>
+          <w:sz w:val="20"/>
+          <w:szCs w:val="20"/>
+        </w:rPr>
+        <w:t xml:space="preserve">  </w:t>
+      </w:r>
+      <w:r>
+        <w:rPr>
+          <w:rFonts w:ascii="Arial" w:hAnsi="Arial" w:cs="Arial"/>
+          <w:bCs/>
+          <w:sz w:val="20"/>
+          <w:szCs w:val="20"/>
+        </w:rPr>
+        <w:t>Causes the Hot Pursuit window to stay on top of all other windows.</w:t>
+      </w:r>
+    </w:p>
+    <w:p>
+      <w:pPr>
+        <w:rPr>
+          <w:rFonts w:ascii="Arial" w:hAnsi="Arial" w:cs="Arial"/>
+          <w:bCs/>
+          <w:sz w:val="20"/>
+          <w:szCs w:val="20"/>
+        </w:rPr>
+      </w:pPr>
+      <w:r>
+        <w:rPr>
+          <w:rFonts w:ascii="Arial" w:hAnsi="Arial" w:cs="Arial"/>
+          <w:bCs/>
+          <w:sz w:val="20"/>
+          <w:szCs w:val="20"/>
+          <w:u w:val="single"/>
+        </w:rPr>
+        <w:t>Start</w:t>
+      </w:r>
+      <w:r>
+        <w:rPr>
+          <w:rFonts w:ascii="Arial" w:hAnsi="Arial" w:cs="Arial"/>
+          <w:bCs/>
+          <w:sz w:val="20"/>
+          <w:szCs w:val="20"/>
+        </w:rPr>
+        <w:t>: Initiates ephemeris query</w:t>
+      </w:r>
+      <w:r>
+        <w:rPr>
+          <w:rFonts w:ascii="Arial" w:hAnsi="Arial" w:cs="Arial"/>
+          <w:bCs/>
+          <w:sz w:val="20"/>
+          <w:szCs w:val="20"/>
+        </w:rPr>
+        <w:t xml:space="preserve"> followed by</w:t>
+      </w:r>
+      <w:r>
+        <w:rPr>
+          <w:rFonts w:ascii="Arial" w:hAnsi="Arial" w:cs="Arial"/>
+          <w:bCs/>
+          <w:sz w:val="20"/>
+          <w:szCs w:val="20"/>
+        </w:rPr>
+        <w:t xml:space="preserve"> the non-sidereal tracking</w:t>
+      </w:r>
+      <w:r>
+        <w:rPr>
+          <w:rFonts w:ascii="Arial" w:hAnsi="Arial" w:cs="Arial"/>
+          <w:bCs/>
+          <w:sz w:val="20"/>
+          <w:szCs w:val="20"/>
+        </w:rPr>
+        <w:t xml:space="preserve"> for the entered target.  </w:t>
+      </w:r>
+      <w:r>
+        <w:rPr>
+          <w:rFonts w:ascii="Arial" w:hAnsi="Arial" w:cs="Arial"/>
+          <w:bCs/>
+          <w:sz w:val="20"/>
+          <w:szCs w:val="20"/>
+        </w:rPr>
+        <w:t>Tracking is updated at per the Refresh period.</w:t>
+      </w:r>
+      <w:r>
+        <w:rPr>
+          <w:noProof/>
         </w:rPr>
         <w:t xml:space="preserve"> </w:t>
       </w:r>
+    </w:p>
+    <w:p>
+      <w:pPr>
+        <w:rPr>
+          <w:rFonts w:ascii="Arial" w:hAnsi="Arial" w:cs="Arial"/>
+          <w:bCs/>
+          <w:sz w:val="20"/>
+          <w:szCs w:val="20"/>
+        </w:rPr>
+      </w:pPr>
+      <w:r>
+        <w:rPr>
+          <w:rFonts w:ascii="Arial" w:hAnsi="Arial" w:cs="Arial"/>
+          <w:bCs/>
+          <w:sz w:val="20"/>
+          <w:szCs w:val="20"/>
+          <w:u w:val="single"/>
+        </w:rPr>
+        <w:t>Stop</w:t>
+      </w:r>
+      <w:r>
+        <w:rPr>
+          <w:rFonts w:ascii="Arial" w:hAnsi="Arial" w:cs="Arial"/>
+          <w:bCs/>
+          <w:sz w:val="20"/>
+          <w:szCs w:val="20"/>
+        </w:rPr>
+        <w:t xml:space="preserve">: Cancels the </w:t>
+      </w:r>
+      <w:r>
+        <w:rPr>
+          <w:rFonts w:ascii="Arial" w:hAnsi="Arial" w:cs="Arial"/>
+          <w:bCs/>
+          <w:sz w:val="20"/>
+          <w:szCs w:val="20"/>
+        </w:rPr>
+        <w:t>non-sidereal</w:t>
+      </w:r>
+      <w:r>
+        <w:rPr>
+          <w:rFonts w:ascii="Arial" w:hAnsi="Arial" w:cs="Arial"/>
+          <w:bCs/>
+          <w:sz w:val="20"/>
+          <w:szCs w:val="20"/>
+        </w:rPr>
+        <w:t xml:space="preserve"> </w:t>
+      </w:r>
       <w:r>
         <w:rPr>
           <w:rFonts w:ascii="Arial" w:hAnsi="Arial" w:cs="Arial"/>
@@ -3090,53 +3376,69 @@
           <w:sz w:val="20"/>
           <w:szCs w:val="20"/>
         </w:rPr>
-        <w:t>with</w:t>
-      </w:r>
-      <w:r>
-        <w:rPr>
-          <w:rFonts w:ascii="Arial" w:hAnsi="Arial" w:cs="Arial"/>
-          <w:bCs/>
-          <w:sz w:val="20"/>
-          <w:szCs w:val="20"/>
-        </w:rPr>
-        <w:t xml:space="preserve"> new ephemeris </w:t>
-      </w:r>
-      <w:r>
-        <w:rPr>
-          <w:rFonts w:ascii="Arial" w:hAnsi="Arial" w:cs="Arial"/>
-          <w:bCs/>
-          <w:sz w:val="20"/>
-          <w:szCs w:val="20"/>
-        </w:rPr>
-        <w:t xml:space="preserve">rate </w:t>
-      </w:r>
-      <w:r>
-        <w:rPr>
-          <w:rFonts w:ascii="Arial" w:hAnsi="Arial" w:cs="Arial"/>
-          <w:bCs/>
-          <w:sz w:val="20"/>
-          <w:szCs w:val="20"/>
-        </w:rPr>
-        <w:t xml:space="preserve">data.  </w:t>
-      </w:r>
-      <w:r>
-        <w:rPr>
-          <w:rFonts w:ascii="Arial" w:hAnsi="Arial" w:cs="Arial"/>
-          <w:bCs/>
-          <w:sz w:val="20"/>
-          <w:szCs w:val="20"/>
-        </w:rPr>
-        <w:t xml:space="preserve">The minimum period for ephemeris from Scout is 1 minute. </w:t>
-      </w:r>
-      <w:r>
-        <w:rPr>
-          <w:rFonts w:ascii="Arial" w:hAnsi="Arial" w:cs="Arial"/>
-          <w:bCs/>
-          <w:sz w:val="20"/>
-          <w:szCs w:val="20"/>
-        </w:rPr>
-        <w:t xml:space="preserve">  If </w:t>
-      </w:r>
+        <w:t>update</w:t>
+      </w:r>
+      <w:r>
+        <w:rPr>
+          <w:rFonts w:ascii="Arial" w:hAnsi="Arial" w:cs="Arial"/>
+          <w:bCs/>
+          <w:sz w:val="20"/>
+          <w:szCs w:val="20"/>
+        </w:rPr>
+        <w:t>s</w:t>
+      </w:r>
+      <w:r>
+        <w:rPr>
+          <w:rFonts w:ascii="Arial" w:hAnsi="Arial" w:cs="Arial"/>
+          <w:bCs/>
+          <w:sz w:val="20"/>
+          <w:szCs w:val="20"/>
+        </w:rPr>
+        <w:t xml:space="preserve">, </w:t>
+      </w:r>
+      <w:r>
+        <w:rPr>
+          <w:rFonts w:ascii="Arial" w:hAnsi="Arial" w:cs="Arial"/>
+          <w:bCs/>
+          <w:sz w:val="20"/>
+          <w:szCs w:val="20"/>
+        </w:rPr>
+        <w:t>and aborts imaging</w:t>
+      </w:r>
+      <w:r>
+        <w:rPr>
+          <w:rFonts w:ascii="Arial" w:hAnsi="Arial" w:cs="Arial"/>
+          <w:bCs/>
+          <w:sz w:val="20"/>
+          <w:szCs w:val="20"/>
+        </w:rPr>
+        <w:t xml:space="preserve"> (if active)</w:t>
+      </w:r>
+      <w:r>
+        <w:rPr>
+          <w:rFonts w:ascii="Arial" w:hAnsi="Arial" w:cs="Arial"/>
+          <w:bCs/>
+          <w:sz w:val="20"/>
+          <w:szCs w:val="20"/>
+        </w:rPr>
+        <w:t>, but does not close the program.</w:t>
+      </w:r>
+      <w:r>
+        <w:rPr>
+          <w:noProof/>
+        </w:rPr>
+        <w:t xml:space="preserve"> </w:t>
+      </w:r>
+    </w:p>
+    <w:p>
+      <w:pPr>
+        <w:rPr>
+          <w:rFonts w:ascii="Arial" w:hAnsi="Arial" w:cs="Arial"/>
+          <w:bCs/>
+          <w:sz w:val="20"/>
+          <w:szCs w:val="20"/>
+        </w:rPr>
+      </w:pPr>
       <w:r>
         <w:rPr>
           <w:rFonts w:ascii="Arial" w:hAnsi="Arial" w:cs="Arial"/>
@@ -3145,35 +3447,27 @@
           <w:szCs w:val="20"/>
           <w:u w:val="single"/>
         </w:rPr>
-        <w:t>min</w:t>
-      </w:r>
-      <w:r>
-        <w:rPr>
-          <w:rFonts w:ascii="Arial" w:hAnsi="Arial" w:cs="Arial"/>
-          <w:bCs/>
-          <w:sz w:val="20"/>
-          <w:szCs w:val="20"/>
-        </w:rPr>
-        <w:t xml:space="preserve"> is selected, then the period is in minutes</w:t>
-      </w:r>
-      <w:r>
-        <w:rPr>
-          <w:rFonts w:ascii="Arial" w:hAnsi="Arial" w:cs="Arial"/>
-          <w:bCs/>
-          <w:sz w:val="20"/>
-          <w:szCs w:val="20"/>
-        </w:rPr>
-        <w:t xml:space="preserve">.  </w:t>
-      </w:r>
-      <w:r>
-        <w:rPr>
-          <w:rFonts w:ascii="Arial" w:hAnsi="Arial" w:cs="Arial"/>
-          <w:bCs/>
-          <w:sz w:val="20"/>
-          <w:szCs w:val="20"/>
-        </w:rPr>
-        <w:t xml:space="preserve">If </w:t>
-      </w:r>
+        <w:t>Close</w:t>
+      </w:r>
+      <w:r>
+        <w:rPr>
+          <w:rFonts w:ascii="Arial" w:hAnsi="Arial" w:cs="Arial"/>
+          <w:bCs/>
+          <w:sz w:val="20"/>
+          <w:szCs w:val="20"/>
+        </w:rPr>
+        <w:t>: Closes the program.</w:t>
+      </w:r>
+    </w:p>
+    <w:p>
+      <w:pPr>
+        <w:rPr>
+          <w:rFonts w:ascii="Arial" w:hAnsi="Arial" w:cs="Arial"/>
+          <w:bCs/>
+          <w:sz w:val="20"/>
+          <w:szCs w:val="20"/>
+        </w:rPr>
+      </w:pPr>
       <w:r>
         <w:rPr>
           <w:rFonts w:ascii="Arial" w:hAnsi="Arial" w:cs="Arial"/>
@@ -3182,81 +3476,8 @@
           <w:szCs w:val="20"/>
           <w:u w:val="single"/>
         </w:rPr>
-        <w:t>sec</w:t>
-      </w:r>
-      <w:r>
-        <w:rPr>
-          <w:rFonts w:ascii="Arial" w:hAnsi="Arial" w:cs="Arial"/>
-          <w:bCs/>
-          <w:sz w:val="20"/>
-          <w:szCs w:val="20"/>
-        </w:rPr>
-        <w:t xml:space="preserve"> is selected, then </w:t>
-      </w:r>
-      <w:r>
-        <w:rPr>
-          <w:rFonts w:ascii="Arial" w:hAnsi="Arial" w:cs="Arial"/>
-          <w:bCs/>
-          <w:sz w:val="20"/>
-          <w:szCs w:val="20"/>
-        </w:rPr>
-        <w:t xml:space="preserve">the Refresh period will be in seconds.  If in seconds, </w:t>
-      </w:r>
-      <w:r>
-        <w:rPr>
-          <w:rFonts w:ascii="Arial" w:hAnsi="Arial" w:cs="Arial"/>
-          <w:bCs/>
-          <w:sz w:val="20"/>
-          <w:szCs w:val="20"/>
-        </w:rPr>
-        <w:t xml:space="preserve">Hot Pursuit will </w:t>
-      </w:r>
-      <w:r>
-        <w:rPr>
-          <w:rFonts w:ascii="Arial" w:hAnsi="Arial" w:cs="Arial"/>
-          <w:bCs/>
-          <w:sz w:val="20"/>
-          <w:szCs w:val="20"/>
-        </w:rPr>
-        <w:t xml:space="preserve">interpolate </w:t>
-      </w:r>
-      <w:r>
-        <w:rPr>
-          <w:rFonts w:ascii="Arial" w:hAnsi="Arial" w:cs="Arial"/>
-          <w:bCs/>
-          <w:sz w:val="20"/>
-          <w:szCs w:val="20"/>
-        </w:rPr>
-        <w:t xml:space="preserve">the downloaded target rate data </w:t>
-      </w:r>
-      <w:r>
-        <w:rPr>
-          <w:rFonts w:ascii="Arial" w:hAnsi="Arial" w:cs="Arial"/>
-          <w:bCs/>
-          <w:sz w:val="20"/>
-          <w:szCs w:val="20"/>
-        </w:rPr>
-        <w:t xml:space="preserve">at the period set by the </w:t>
-      </w:r>
-      <w:r>
-        <w:rPr>
-          <w:rFonts w:ascii="Arial" w:hAnsi="Arial" w:cs="Arial"/>
-          <w:bCs/>
-          <w:sz w:val="20"/>
-          <w:szCs w:val="20"/>
-        </w:rPr>
-        <w:t>Refresh period.</w:t>
-      </w:r>
-    </w:p>
-    <w:p>
-      <w:pPr>
-        <w:rPr>
-          <w:rFonts w:ascii="Arial" w:hAnsi="Arial" w:cs="Arial"/>
-          <w:bCs/>
-          <w:sz w:val="20"/>
-          <w:szCs w:val="20"/>
-        </w:rPr>
-      </w:pPr>
+        <w:t>QAD Imaging</w:t>
+      </w:r>
       <w:r>
         <w:rPr>
           <w:rFonts w:ascii="Arial" w:hAnsi="Arial" w:cs="Arial"/>
@@ -3265,8 +3486,45 @@
           <w:szCs w:val="20"/>
           <w:u w:val="single"/>
         </w:rPr>
-        <w:t xml:space="preserve">Next </w:t>
-      </w:r>
+        <w:t>:</w:t>
+      </w:r>
+      <w:r>
+        <w:rPr>
+          <w:rFonts w:ascii="Arial" w:hAnsi="Arial" w:cs="Arial"/>
+          <w:bCs/>
+          <w:sz w:val="20"/>
+          <w:szCs w:val="20"/>
+        </w:rPr>
+        <w:t xml:space="preserve">  </w:t>
+      </w:r>
+      <w:r>
+        <w:rPr>
+          <w:rFonts w:ascii="Arial" w:hAnsi="Arial" w:cs="Arial"/>
+          <w:bCs/>
+          <w:sz w:val="20"/>
+          <w:szCs w:val="20"/>
+        </w:rPr>
+        <w:t xml:space="preserve">These fields and commands are provided for simple one-shot imaging </w:t>
+      </w:r>
+      <w:r>
+        <w:rPr>
+          <w:rFonts w:ascii="Arial" w:hAnsi="Arial" w:cs="Arial"/>
+          <w:bCs/>
+          <w:sz w:val="20"/>
+          <w:szCs w:val="20"/>
+        </w:rPr>
+        <w:t>using automation of TheSky.</w:t>
+      </w:r>
+    </w:p>
+    <w:p>
+      <w:pPr>
+        <w:rPr>
+          <w:rFonts w:ascii="Arial" w:hAnsi="Arial" w:cs="Arial"/>
+          <w:bCs/>
+          <w:sz w:val="20"/>
+          <w:szCs w:val="20"/>
+        </w:rPr>
+      </w:pPr>
       <w:r>
         <w:rPr>
           <w:rFonts w:ascii="Arial" w:hAnsi="Arial" w:cs="Arial"/>
@@ -3275,7 +3533,7 @@
           <w:szCs w:val="20"/>
           <w:u w:val="single"/>
         </w:rPr>
-        <w:t>Refresh</w:t>
+        <w:t>Exposure</w:t>
       </w:r>
       <w:r>
         <w:rPr>
@@ -3294,6 +3552,54 @@
           <w:sz w:val="20"/>
           <w:szCs w:val="20"/>
         </w:rPr>
+        <w:t xml:space="preserve"> </w:t>
+      </w:r>
+      <w:r>
+        <w:rPr>
+          <w:rFonts w:ascii="Arial" w:hAnsi="Arial" w:cs="Arial"/>
+          <w:bCs/>
+          <w:sz w:val="20"/>
+          <w:szCs w:val="20"/>
+        </w:rPr>
+        <w:t xml:space="preserve"> Length in seconds of image to be taken.</w:t>
+      </w:r>
+    </w:p>
+    <w:p>
+      <w:pPr>
+        <w:rPr>
+          <w:rFonts w:ascii="Arial" w:hAnsi="Arial" w:cs="Arial"/>
+          <w:bCs/>
+          <w:sz w:val="20"/>
+          <w:szCs w:val="20"/>
+        </w:rPr>
+      </w:pPr>
+      <w:r>
+        <w:rPr>
+          <w:rFonts w:ascii="Arial" w:hAnsi="Arial" w:cs="Arial"/>
+          <w:bCs/>
+          <w:sz w:val="20"/>
+          <w:szCs w:val="20"/>
+          <w:u w:val="single"/>
+        </w:rPr>
+        <w:t>Filter</w:t>
+      </w:r>
+      <w:r>
+        <w:rPr>
+          <w:rFonts w:ascii="Arial" w:hAnsi="Arial" w:cs="Arial"/>
+          <w:bCs/>
+          <w:sz w:val="20"/>
+          <w:szCs w:val="20"/>
+          <w:u w:val="single"/>
+        </w:rPr>
+        <w:t>:</w:t>
+      </w:r>
+      <w:r>
+        <w:rPr>
+          <w:rFonts w:ascii="Arial" w:hAnsi="Arial" w:cs="Arial"/>
+          <w:bCs/>
+          <w:sz w:val="20"/>
+          <w:szCs w:val="20"/>
+        </w:rPr>
         <w:t xml:space="preserve">  </w:t>
       </w:r>
       <w:r>
@@ -3303,77 +3609,63 @@
           <w:sz w:val="20"/>
           <w:szCs w:val="20"/>
         </w:rPr>
-        <w:t xml:space="preserve">Number of seconds until the next </w:t>
-      </w:r>
-      <w:r>
-        <w:rPr>
-          <w:rFonts w:ascii="Arial" w:hAnsi="Arial" w:cs="Arial"/>
-          <w:bCs/>
-          <w:sz w:val="20"/>
-          <w:szCs w:val="20"/>
-        </w:rPr>
-        <w:t xml:space="preserve">time Hot Pursuit will update the </w:t>
-      </w:r>
-      <w:r>
-        <w:rPr>
-          <w:rFonts w:ascii="Arial" w:hAnsi="Arial" w:cs="Arial"/>
-          <w:bCs/>
-          <w:sz w:val="20"/>
-          <w:szCs w:val="20"/>
-        </w:rPr>
-        <w:t xml:space="preserve">tracking change to </w:t>
-      </w:r>
-      <w:proofErr w:type="spellStart"/>
-      <w:r>
-        <w:rPr>
-          <w:rFonts w:ascii="Arial" w:hAnsi="Arial" w:cs="Arial"/>
-          <w:bCs/>
-          <w:sz w:val="20"/>
-          <w:szCs w:val="20"/>
-        </w:rPr>
-        <w:t>TheSky</w:t>
-      </w:r>
-      <w:proofErr w:type="spellEnd"/>
-      <w:r>
-        <w:rPr>
-          <w:rFonts w:ascii="Arial" w:hAnsi="Arial" w:cs="Arial"/>
-          <w:bCs/>
-          <w:sz w:val="20"/>
-          <w:szCs w:val="20"/>
-        </w:rPr>
-        <w:t>.</w:t>
-      </w:r>
-    </w:p>
-    <w:p>
-      <w:pPr>
-        <w:rPr>
-          <w:rFonts w:ascii="Arial" w:hAnsi="Arial" w:cs="Arial"/>
-          <w:bCs/>
-          <w:noProof/>
-          <w:sz w:val="20"/>
-          <w:szCs w:val="20"/>
-        </w:rPr>
-      </w:pPr>
-      <w:r>
-        <w:rPr>
-          <w:rFonts w:ascii="Arial" w:hAnsi="Arial" w:cs="Arial"/>
-          <w:bCs/>
-          <w:noProof/>
+        <w:t>Drop down box for choosing the f</w:t>
+      </w:r>
+      <w:r>
+        <w:rPr>
+          <w:rFonts w:ascii="Arial" w:hAnsi="Arial" w:cs="Arial"/>
+          <w:bCs/>
+          <w:sz w:val="20"/>
+          <w:szCs w:val="20"/>
+        </w:rPr>
+        <w:t>ilter to be used for imag</w:t>
+      </w:r>
+      <w:r>
+        <w:rPr>
+          <w:rFonts w:ascii="Arial" w:hAnsi="Arial" w:cs="Arial"/>
+          <w:bCs/>
+          <w:sz w:val="20"/>
+          <w:szCs w:val="20"/>
+        </w:rPr>
+        <w:t>ing from the list of filter wheel filter names.</w:t>
+      </w:r>
+    </w:p>
+    <w:p>
+      <w:pPr>
+        <w:rPr>
+          <w:rFonts w:ascii="Arial" w:hAnsi="Arial" w:cs="Arial"/>
+          <w:bCs/>
+          <w:sz w:val="20"/>
+          <w:szCs w:val="20"/>
+        </w:rPr>
+      </w:pPr>
+      <w:r>
+        <w:rPr>
+          <w:rFonts w:ascii="Arial" w:hAnsi="Arial" w:cs="Arial"/>
+          <w:bCs/>
           <w:sz w:val="20"/>
           <w:szCs w:val="20"/>
           <w:u w:val="single"/>
         </w:rPr>
-        <w:t>CLS</w:t>
-      </w:r>
-      <w:r>
-        <w:rPr>
-          <w:rFonts w:ascii="Arial" w:hAnsi="Arial" w:cs="Arial"/>
-          <w:bCs/>
-          <w:noProof/>
-          <w:sz w:val="20"/>
-          <w:szCs w:val="20"/>
-        </w:rPr>
-        <w:t>: If checked, a Closed Loop Slew will be used to iniitially point to the target.  Otherwise a simple slew will be used.</w:t>
+        <w:t>Reps:</w:t>
+      </w:r>
+      <w:r>
+        <w:rPr>
+          <w:rFonts w:ascii="Arial" w:hAnsi="Arial" w:cs="Arial"/>
+          <w:bCs/>
+          <w:sz w:val="20"/>
+          <w:szCs w:val="20"/>
+        </w:rPr>
+        <w:t xml:space="preserve">  </w:t>
+      </w:r>
+      <w:r>
+        <w:rPr>
+          <w:rFonts w:ascii="Arial" w:hAnsi="Arial" w:cs="Arial"/>
+          <w:bCs/>
+          <w:sz w:val="20"/>
+          <w:szCs w:val="20"/>
+        </w:rPr>
+        <w:t>Number of images to take sequentially.</w:t>
       </w:r>
     </w:p>
     <w:p>
@@ -3393,7 +3685,7 @@
           <w:szCs w:val="20"/>
           <w:u w:val="single"/>
         </w:rPr>
-        <w:t>On Top</w:t>
+        <w:t>Settle</w:t>
       </w:r>
       <w:r>
         <w:rPr>
@@ -3421,7 +3713,97 @@
           <w:sz w:val="20"/>
           <w:szCs w:val="20"/>
         </w:rPr>
-        <w:t>Causes the Hot Pursuit window to stay on top of all other windows.</w:t>
+        <w:t xml:space="preserve">The number of seconds to delay the start of image capture after </w:t>
+      </w:r>
+      <w:r>
+        <w:rPr>
+          <w:rFonts w:ascii="Arial" w:hAnsi="Arial" w:cs="Arial"/>
+          <w:bCs/>
+          <w:sz w:val="20"/>
+          <w:szCs w:val="20"/>
+        </w:rPr>
+        <w:t>a</w:t>
+      </w:r>
+      <w:r>
+        <w:rPr>
+          <w:rFonts w:ascii="Arial" w:hAnsi="Arial" w:cs="Arial"/>
+          <w:bCs/>
+          <w:sz w:val="20"/>
+          <w:szCs w:val="20"/>
+        </w:rPr>
+        <w:t xml:space="preserve"> Slew or</w:t>
+      </w:r>
+      <w:r>
+        <w:rPr>
+          <w:rFonts w:ascii="Arial" w:hAnsi="Arial" w:cs="Arial"/>
+          <w:bCs/>
+          <w:sz w:val="20"/>
+          <w:szCs w:val="20"/>
+        </w:rPr>
+        <w:t xml:space="preserve"> </w:t>
+      </w:r>
+      <w:r>
+        <w:rPr>
+          <w:rFonts w:ascii="Arial" w:hAnsi="Arial" w:cs="Arial"/>
+          <w:bCs/>
+          <w:sz w:val="20"/>
+          <w:szCs w:val="20"/>
+        </w:rPr>
+        <w:t>C</w:t>
+      </w:r>
+      <w:r>
+        <w:rPr>
+          <w:rFonts w:ascii="Arial" w:hAnsi="Arial" w:cs="Arial"/>
+          <w:bCs/>
+          <w:sz w:val="20"/>
+          <w:szCs w:val="20"/>
+        </w:rPr>
+        <w:t xml:space="preserve">losed </w:t>
+      </w:r>
+      <w:r>
+        <w:rPr>
+          <w:rFonts w:ascii="Arial" w:hAnsi="Arial" w:cs="Arial"/>
+          <w:bCs/>
+          <w:sz w:val="20"/>
+          <w:szCs w:val="20"/>
+        </w:rPr>
+        <w:t>L</w:t>
+      </w:r>
+      <w:r>
+        <w:rPr>
+          <w:rFonts w:ascii="Arial" w:hAnsi="Arial" w:cs="Arial"/>
+          <w:bCs/>
+          <w:sz w:val="20"/>
+          <w:szCs w:val="20"/>
+        </w:rPr>
+        <w:t xml:space="preserve">oop </w:t>
+      </w:r>
+      <w:r>
+        <w:rPr>
+          <w:rFonts w:ascii="Arial" w:hAnsi="Arial" w:cs="Arial"/>
+          <w:bCs/>
+          <w:sz w:val="20"/>
+          <w:szCs w:val="20"/>
+        </w:rPr>
+        <w:t>S</w:t>
+      </w:r>
+      <w:r>
+        <w:rPr>
+          <w:rFonts w:ascii="Arial" w:hAnsi="Arial" w:cs="Arial"/>
+          <w:bCs/>
+          <w:sz w:val="20"/>
+          <w:szCs w:val="20"/>
+        </w:rPr>
+        <w:t>lew</w:t>
+      </w:r>
+      <w:r>
+        <w:rPr>
+          <w:rFonts w:ascii="Arial" w:hAnsi="Arial" w:cs="Arial"/>
+          <w:bCs/>
+          <w:sz w:val="20"/>
+          <w:szCs w:val="20"/>
+        </w:rPr>
+        <w:t xml:space="preserve"> in order for the mount to settle.</w:t>
       </w:r>
     </w:p>
     <w:p>
@@ -3441,69 +3823,8 @@
           <w:szCs w:val="20"/>
           <w:u w:val="single"/>
         </w:rPr>
-        <w:t>Start</w:t>
-      </w:r>
-      <w:r>
-        <w:rPr>
-          <w:rFonts w:ascii="Arial" w:hAnsi="Arial" w:cs="Arial"/>
-          <w:bCs/>
-          <w:sz w:val="20"/>
-          <w:szCs w:val="20"/>
-        </w:rPr>
-        <w:t>: Initiates ephemeris query</w:t>
-      </w:r>
-      <w:r>
-        <w:rPr>
-          <w:rFonts w:ascii="Arial" w:hAnsi="Arial" w:cs="Arial"/>
-          <w:bCs/>
-          <w:sz w:val="20"/>
-          <w:szCs w:val="20"/>
-        </w:rPr>
-        <w:t xml:space="preserve"> followed by</w:t>
-      </w:r>
-      <w:r>
-        <w:rPr>
-          <w:rFonts w:ascii="Arial" w:hAnsi="Arial" w:cs="Arial"/>
-          <w:bCs/>
-          <w:sz w:val="20"/>
-          <w:szCs w:val="20"/>
-        </w:rPr>
-        <w:t xml:space="preserve"> the non-sidereal tracking</w:t>
-      </w:r>
-      <w:r>
-        <w:rPr>
-          <w:rFonts w:ascii="Arial" w:hAnsi="Arial" w:cs="Arial"/>
-          <w:bCs/>
-          <w:sz w:val="20"/>
-          <w:szCs w:val="20"/>
-        </w:rPr>
-        <w:t xml:space="preserve"> for the entered target.  </w:t>
-      </w:r>
-      <w:r>
-        <w:rPr>
-          <w:rFonts w:ascii="Arial" w:hAnsi="Arial" w:cs="Arial"/>
-          <w:bCs/>
-          <w:sz w:val="20"/>
-          <w:szCs w:val="20"/>
-        </w:rPr>
-        <w:t>Tracking is updated at per the Refresh period.</w:t>
-      </w:r>
-      <w:r>
-        <w:rPr>
-          <w:noProof/>
-        </w:rPr>
-        <w:t xml:space="preserve"> </w:t>
-      </w:r>
-    </w:p>
-    <w:p>
-      <w:pPr>
-        <w:rPr>
-          <w:rFonts w:ascii="Arial" w:hAnsi="Arial" w:cs="Arial"/>
-          <w:bCs/>
-          <w:sz w:val="20"/>
-          <w:szCs w:val="20"/>
-        </w:rPr>
-      </w:pPr>
+        <w:t>Recenter</w:t>
+      </w:r>
       <w:r>
         <w:rPr>
           <w:rFonts w:ascii="Arial" w:hAnsi="Arial" w:cs="Arial"/>
@@ -3512,103 +3833,61 @@
           <w:szCs w:val="20"/>
           <w:u w:val="single"/>
         </w:rPr>
-        <w:t>Stop</w:t>
-      </w:r>
-      <w:r>
-        <w:rPr>
-          <w:rFonts w:ascii="Arial" w:hAnsi="Arial" w:cs="Arial"/>
-          <w:bCs/>
-          <w:sz w:val="20"/>
-          <w:szCs w:val="20"/>
-        </w:rPr>
-        <w:t xml:space="preserve">: Cancels the </w:t>
-      </w:r>
-      <w:r>
-        <w:rPr>
-          <w:rFonts w:ascii="Arial" w:hAnsi="Arial" w:cs="Arial"/>
-          <w:bCs/>
-          <w:sz w:val="20"/>
-          <w:szCs w:val="20"/>
-        </w:rPr>
-        <w:t>non-sidereal</w:t>
-      </w:r>
-      <w:r>
-        <w:rPr>
-          <w:rFonts w:ascii="Arial" w:hAnsi="Arial" w:cs="Arial"/>
-          <w:bCs/>
-          <w:sz w:val="20"/>
-          <w:szCs w:val="20"/>
-        </w:rPr>
-        <w:t xml:space="preserve"> </w:t>
-      </w:r>
-      <w:r>
-        <w:rPr>
-          <w:rFonts w:ascii="Arial" w:hAnsi="Arial" w:cs="Arial"/>
-          <w:bCs/>
-          <w:sz w:val="20"/>
-          <w:szCs w:val="20"/>
-        </w:rPr>
-        <w:t xml:space="preserve">tracking </w:t>
-      </w:r>
-      <w:r>
-        <w:rPr>
-          <w:rFonts w:ascii="Arial" w:hAnsi="Arial" w:cs="Arial"/>
-          <w:bCs/>
-          <w:sz w:val="20"/>
-          <w:szCs w:val="20"/>
-        </w:rPr>
-        <w:t>update</w:t>
-      </w:r>
-      <w:r>
-        <w:rPr>
-          <w:rFonts w:ascii="Arial" w:hAnsi="Arial" w:cs="Arial"/>
-          <w:bCs/>
-          <w:sz w:val="20"/>
-          <w:szCs w:val="20"/>
-        </w:rPr>
-        <w:t>s</w:t>
-      </w:r>
-      <w:r>
-        <w:rPr>
-          <w:rFonts w:ascii="Arial" w:hAnsi="Arial" w:cs="Arial"/>
-          <w:bCs/>
-          <w:sz w:val="20"/>
-          <w:szCs w:val="20"/>
-        </w:rPr>
-        <w:t xml:space="preserve">, </w:t>
-      </w:r>
-      <w:r>
-        <w:rPr>
-          <w:rFonts w:ascii="Arial" w:hAnsi="Arial" w:cs="Arial"/>
-          <w:bCs/>
-          <w:sz w:val="20"/>
-          <w:szCs w:val="20"/>
-        </w:rPr>
-        <w:t>and aborts imaging</w:t>
-      </w:r>
-      <w:r>
-        <w:rPr>
-          <w:rFonts w:ascii="Arial" w:hAnsi="Arial" w:cs="Arial"/>
-          <w:bCs/>
-          <w:sz w:val="20"/>
-          <w:szCs w:val="20"/>
-        </w:rPr>
-        <w:t xml:space="preserve"> (if active)</w:t>
-      </w:r>
-      <w:r>
-        <w:rPr>
-          <w:rFonts w:ascii="Arial" w:hAnsi="Arial" w:cs="Arial"/>
-          <w:bCs/>
-          <w:sz w:val="20"/>
-          <w:szCs w:val="20"/>
-        </w:rPr>
-        <w:t>, but does not close the program.</w:t>
-      </w:r>
-      <w:r>
-        <w:rPr>
-          <w:noProof/>
-        </w:rPr>
-        <w:t xml:space="preserve"> </w:t>
+        <w:t>:</w:t>
+      </w:r>
+      <w:r>
+        <w:rPr>
+          <w:rFonts w:ascii="Arial" w:hAnsi="Arial" w:cs="Arial"/>
+          <w:bCs/>
+          <w:sz w:val="20"/>
+          <w:szCs w:val="20"/>
+        </w:rPr>
+        <w:t xml:space="preserve">  If checked, Hot Pursuits will perfo</w:t>
+      </w:r>
+      <w:r>
+        <w:rPr>
+          <w:rFonts w:ascii="Arial" w:hAnsi="Arial" w:cs="Arial"/>
+          <w:bCs/>
+          <w:sz w:val="20"/>
+          <w:szCs w:val="20"/>
+        </w:rPr>
+        <w:t>rm a Closed Loop Slew to the current target coordinates</w:t>
+      </w:r>
+      <w:r>
+        <w:rPr>
+          <w:rFonts w:ascii="Arial" w:hAnsi="Arial" w:cs="Arial"/>
+          <w:bCs/>
+          <w:sz w:val="20"/>
+          <w:szCs w:val="20"/>
+        </w:rPr>
+        <w:t xml:space="preserve"> before each image exposure.  This feature ensures the </w:t>
+      </w:r>
+      <w:r>
+        <w:rPr>
+          <w:rFonts w:ascii="Arial" w:hAnsi="Arial" w:cs="Arial"/>
+          <w:bCs/>
+          <w:sz w:val="20"/>
+          <w:szCs w:val="20"/>
+        </w:rPr>
+        <w:t xml:space="preserve">target remains locked to the center of every image </w:t>
+      </w:r>
+      <w:r>
+        <w:rPr>
+          <w:rFonts w:ascii="Arial" w:hAnsi="Arial" w:cs="Arial"/>
+          <w:bCs/>
+          <w:sz w:val="20"/>
+          <w:szCs w:val="20"/>
+        </w:rPr>
+        <w:t xml:space="preserve">identically for every shot.  </w:t>
+      </w:r>
+      <w:r>
+        <w:rPr>
+          <w:rFonts w:ascii="Arial" w:hAnsi="Arial" w:cs="Arial"/>
+          <w:bCs/>
+          <w:sz w:val="20"/>
+          <w:szCs w:val="20"/>
+        </w:rPr>
+        <w:t>This feature is especially useful for unregistered image stacking.</w:t>
       </w:r>
     </w:p>
     <w:p>
@@ -3628,27 +3907,8 @@
           <w:szCs w:val="20"/>
           <w:u w:val="single"/>
         </w:rPr>
-        <w:t>Close</w:t>
-      </w:r>
-      <w:r>
-        <w:rPr>
-          <w:rFonts w:ascii="Arial" w:hAnsi="Arial" w:cs="Arial"/>
-          <w:bCs/>
-          <w:sz w:val="20"/>
-          <w:szCs w:val="20"/>
-        </w:rPr>
-        <w:t>: Closes the program.</w:t>
-      </w:r>
-    </w:p>
-    <w:p>
-      <w:pPr>
-        <w:rPr>
-          <w:rFonts w:ascii="Arial" w:hAnsi="Arial" w:cs="Arial"/>
-          <w:bCs/>
-          <w:sz w:val="20"/>
-          <w:szCs w:val="20"/>
-        </w:rPr>
-      </w:pPr>
+        <w:t>Reduce</w:t>
+      </w:r>
       <w:r>
         <w:rPr>
           <w:rFonts w:ascii="Arial" w:hAnsi="Arial" w:cs="Arial"/>
@@ -3657,8 +3917,27 @@
           <w:szCs w:val="20"/>
           <w:u w:val="single"/>
         </w:rPr>
-        <w:t>QAD Imaging</w:t>
-      </w:r>
+        <w:t>:</w:t>
+      </w:r>
+      <w:r>
+        <w:rPr>
+          <w:rFonts w:ascii="Arial" w:hAnsi="Arial" w:cs="Arial"/>
+          <w:bCs/>
+          <w:sz w:val="20"/>
+          <w:szCs w:val="20"/>
+        </w:rPr>
+        <w:t xml:space="preserve">  Turns on full image reduction.  See below for details of preparation.</w:t>
+      </w:r>
+    </w:p>
+    <w:p>
+      <w:pPr>
+        <w:rPr>
+          <w:rFonts w:ascii="Arial" w:hAnsi="Arial" w:cs="Arial"/>
+          <w:bCs/>
+          <w:sz w:val="20"/>
+          <w:szCs w:val="20"/>
+        </w:rPr>
+      </w:pPr>
       <w:r>
         <w:rPr>
           <w:rFonts w:ascii="Arial" w:hAnsi="Arial" w:cs="Arial"/>
@@ -3667,486 +3946,6 @@
           <w:szCs w:val="20"/>
           <w:u w:val="single"/>
         </w:rPr>
-        <w:t>:</w:t>
-      </w:r>
-      <w:r>
-        <w:rPr>
-          <w:rFonts w:ascii="Arial" w:hAnsi="Arial" w:cs="Arial"/>
-          <w:bCs/>
-          <w:sz w:val="20"/>
-          <w:szCs w:val="20"/>
-        </w:rPr>
-        <w:t xml:space="preserve">  </w:t>
-      </w:r>
-      <w:r>
-        <w:rPr>
-          <w:rFonts w:ascii="Arial" w:hAnsi="Arial" w:cs="Arial"/>
-          <w:bCs/>
-          <w:sz w:val="20"/>
-          <w:szCs w:val="20"/>
-        </w:rPr>
-        <w:t xml:space="preserve">These fields and commands are provided for simple one-shot imaging </w:t>
-      </w:r>
-      <w:r>
-        <w:rPr>
-          <w:rFonts w:ascii="Arial" w:hAnsi="Arial" w:cs="Arial"/>
-          <w:bCs/>
-          <w:sz w:val="20"/>
-          <w:szCs w:val="20"/>
-        </w:rPr>
-        <w:t xml:space="preserve">using automation of </w:t>
-      </w:r>
-      <w:proofErr w:type="spellStart"/>
-      <w:r>
-        <w:rPr>
-          <w:rFonts w:ascii="Arial" w:hAnsi="Arial" w:cs="Arial"/>
-          <w:bCs/>
-          <w:sz w:val="20"/>
-          <w:szCs w:val="20"/>
-        </w:rPr>
-        <w:t>TheSky</w:t>
-      </w:r>
-      <w:proofErr w:type="spellEnd"/>
-      <w:r>
-        <w:rPr>
-          <w:rFonts w:ascii="Arial" w:hAnsi="Arial" w:cs="Arial"/>
-          <w:bCs/>
-          <w:sz w:val="20"/>
-          <w:szCs w:val="20"/>
-        </w:rPr>
-        <w:t>.</w:t>
-      </w:r>
-    </w:p>
-    <w:p>
-      <w:pPr>
-        <w:rPr>
-          <w:rFonts w:ascii="Arial" w:hAnsi="Arial" w:cs="Arial"/>
-          <w:bCs/>
-          <w:sz w:val="20"/>
-          <w:szCs w:val="20"/>
-        </w:rPr>
-      </w:pPr>
-      <w:r>
-        <w:rPr>
-          <w:rFonts w:ascii="Arial" w:hAnsi="Arial" w:cs="Arial"/>
-          <w:bCs/>
-          <w:sz w:val="20"/>
-          <w:szCs w:val="20"/>
-          <w:u w:val="single"/>
-        </w:rPr>
-        <w:t>Exposure</w:t>
-      </w:r>
-      <w:r>
-        <w:rPr>
-          <w:rFonts w:ascii="Arial" w:hAnsi="Arial" w:cs="Arial"/>
-          <w:bCs/>
-          <w:sz w:val="20"/>
-          <w:szCs w:val="20"/>
-          <w:u w:val="single"/>
-        </w:rPr>
-        <w:t>:</w:t>
-      </w:r>
-      <w:r>
-        <w:rPr>
-          <w:rFonts w:ascii="Arial" w:hAnsi="Arial" w:cs="Arial"/>
-          <w:bCs/>
-          <w:sz w:val="20"/>
-          <w:szCs w:val="20"/>
-        </w:rPr>
-        <w:t xml:space="preserve"> </w:t>
-      </w:r>
-      <w:r>
-        <w:rPr>
-          <w:rFonts w:ascii="Arial" w:hAnsi="Arial" w:cs="Arial"/>
-          <w:bCs/>
-          <w:sz w:val="20"/>
-          <w:szCs w:val="20"/>
-        </w:rPr>
-        <w:t xml:space="preserve"> Length in seconds of image to be taken.</w:t>
-      </w:r>
-    </w:p>
-    <w:p>
-      <w:pPr>
-        <w:rPr>
-          <w:rFonts w:ascii="Arial" w:hAnsi="Arial" w:cs="Arial"/>
-          <w:bCs/>
-          <w:sz w:val="20"/>
-          <w:szCs w:val="20"/>
-        </w:rPr>
-      </w:pPr>
-      <w:r>
-        <w:rPr>
-          <w:rFonts w:ascii="Arial" w:hAnsi="Arial" w:cs="Arial"/>
-          <w:bCs/>
-          <w:sz w:val="20"/>
-          <w:szCs w:val="20"/>
-          <w:u w:val="single"/>
-        </w:rPr>
-        <w:t>Filter</w:t>
-      </w:r>
-      <w:r>
-        <w:rPr>
-          <w:rFonts w:ascii="Arial" w:hAnsi="Arial" w:cs="Arial"/>
-          <w:bCs/>
-          <w:sz w:val="20"/>
-          <w:szCs w:val="20"/>
-          <w:u w:val="single"/>
-        </w:rPr>
-        <w:t>:</w:t>
-      </w:r>
-      <w:r>
-        <w:rPr>
-          <w:rFonts w:ascii="Arial" w:hAnsi="Arial" w:cs="Arial"/>
-          <w:bCs/>
-          <w:sz w:val="20"/>
-          <w:szCs w:val="20"/>
-        </w:rPr>
-        <w:t xml:space="preserve">  </w:t>
-      </w:r>
-      <w:r>
-        <w:rPr>
-          <w:rFonts w:ascii="Arial" w:hAnsi="Arial" w:cs="Arial"/>
-          <w:bCs/>
-          <w:sz w:val="20"/>
-          <w:szCs w:val="20"/>
-        </w:rPr>
-        <w:t>Drop down box for choosing the f</w:t>
-      </w:r>
-      <w:r>
-        <w:rPr>
-          <w:rFonts w:ascii="Arial" w:hAnsi="Arial" w:cs="Arial"/>
-          <w:bCs/>
-          <w:sz w:val="20"/>
-          <w:szCs w:val="20"/>
-        </w:rPr>
-        <w:t>ilter to be used for imag</w:t>
-      </w:r>
-      <w:r>
-        <w:rPr>
-          <w:rFonts w:ascii="Arial" w:hAnsi="Arial" w:cs="Arial"/>
-          <w:bCs/>
-          <w:sz w:val="20"/>
-          <w:szCs w:val="20"/>
-        </w:rPr>
-        <w:t>ing from the list of filter wheel filter names.</w:t>
-      </w:r>
-    </w:p>
-    <w:p>
-      <w:pPr>
-        <w:rPr>
-          <w:rFonts w:ascii="Arial" w:hAnsi="Arial" w:cs="Arial"/>
-          <w:bCs/>
-          <w:sz w:val="20"/>
-          <w:szCs w:val="20"/>
-        </w:rPr>
-      </w:pPr>
-      <w:r>
-        <w:rPr>
-          <w:rFonts w:ascii="Arial" w:hAnsi="Arial" w:cs="Arial"/>
-          <w:bCs/>
-          <w:sz w:val="20"/>
-          <w:szCs w:val="20"/>
-          <w:u w:val="single"/>
-        </w:rPr>
-        <w:t>Reps:</w:t>
-      </w:r>
-      <w:r>
-        <w:rPr>
-          <w:rFonts w:ascii="Arial" w:hAnsi="Arial" w:cs="Arial"/>
-          <w:bCs/>
-          <w:sz w:val="20"/>
-          <w:szCs w:val="20"/>
-        </w:rPr>
-        <w:t xml:space="preserve">  </w:t>
-      </w:r>
-      <w:r>
-        <w:rPr>
-          <w:rFonts w:ascii="Arial" w:hAnsi="Arial" w:cs="Arial"/>
-          <w:bCs/>
-          <w:sz w:val="20"/>
-          <w:szCs w:val="20"/>
-        </w:rPr>
-        <w:t>Number of images to take sequentially.</w:t>
-      </w:r>
-    </w:p>
-    <w:p>
-      <w:pPr>
-        <w:rPr>
-          <w:rFonts w:ascii="Arial" w:hAnsi="Arial" w:cs="Arial"/>
-          <w:bCs/>
-          <w:sz w:val="20"/>
-          <w:szCs w:val="20"/>
-        </w:rPr>
-      </w:pPr>
-      <w:r>
-        <w:rPr>
-          <w:rFonts w:ascii="Arial" w:hAnsi="Arial" w:cs="Arial"/>
-          <w:bCs/>
-          <w:sz w:val="20"/>
-          <w:szCs w:val="20"/>
-          <w:u w:val="single"/>
-        </w:rPr>
-        <w:t>Settle</w:t>
-      </w:r>
-      <w:r>
-        <w:rPr>
-          <w:rFonts w:ascii="Arial" w:hAnsi="Arial" w:cs="Arial"/>
-          <w:bCs/>
-          <w:sz w:val="20"/>
-          <w:szCs w:val="20"/>
-          <w:u w:val="single"/>
-        </w:rPr>
-        <w:t>:</w:t>
-      </w:r>
-      <w:r>
-        <w:rPr>
-          <w:rFonts w:ascii="Arial" w:hAnsi="Arial" w:cs="Arial"/>
-          <w:bCs/>
-          <w:sz w:val="20"/>
-          <w:szCs w:val="20"/>
-        </w:rPr>
-        <w:t xml:space="preserve">  </w:t>
-      </w:r>
-      <w:r>
-        <w:rPr>
-          <w:rFonts w:ascii="Arial" w:hAnsi="Arial" w:cs="Arial"/>
-          <w:bCs/>
-          <w:sz w:val="20"/>
-          <w:szCs w:val="20"/>
-        </w:rPr>
-        <w:t xml:space="preserve">The number of seconds to delay the start of image capture after </w:t>
-      </w:r>
-      <w:r>
-        <w:rPr>
-          <w:rFonts w:ascii="Arial" w:hAnsi="Arial" w:cs="Arial"/>
-          <w:bCs/>
-          <w:sz w:val="20"/>
-          <w:szCs w:val="20"/>
-        </w:rPr>
-        <w:t>a</w:t>
-      </w:r>
-      <w:r>
-        <w:rPr>
-          <w:rFonts w:ascii="Arial" w:hAnsi="Arial" w:cs="Arial"/>
-          <w:bCs/>
-          <w:sz w:val="20"/>
-          <w:szCs w:val="20"/>
-        </w:rPr>
-        <w:t xml:space="preserve"> Slew or</w:t>
-      </w:r>
-      <w:r>
-        <w:rPr>
-          <w:rFonts w:ascii="Arial" w:hAnsi="Arial" w:cs="Arial"/>
-          <w:bCs/>
-          <w:sz w:val="20"/>
-          <w:szCs w:val="20"/>
-        </w:rPr>
-        <w:t xml:space="preserve"> </w:t>
-      </w:r>
-      <w:r>
-        <w:rPr>
-          <w:rFonts w:ascii="Arial" w:hAnsi="Arial" w:cs="Arial"/>
-          <w:bCs/>
-          <w:sz w:val="20"/>
-          <w:szCs w:val="20"/>
-        </w:rPr>
-        <w:t>C</w:t>
-      </w:r>
-      <w:r>
-        <w:rPr>
-          <w:rFonts w:ascii="Arial" w:hAnsi="Arial" w:cs="Arial"/>
-          <w:bCs/>
-          <w:sz w:val="20"/>
-          <w:szCs w:val="20"/>
-        </w:rPr>
-        <w:t xml:space="preserve">losed </w:t>
-      </w:r>
-      <w:r>
-        <w:rPr>
-          <w:rFonts w:ascii="Arial" w:hAnsi="Arial" w:cs="Arial"/>
-          <w:bCs/>
-          <w:sz w:val="20"/>
-          <w:szCs w:val="20"/>
-        </w:rPr>
-        <w:t>L</w:t>
-      </w:r>
-      <w:r>
-        <w:rPr>
-          <w:rFonts w:ascii="Arial" w:hAnsi="Arial" w:cs="Arial"/>
-          <w:bCs/>
-          <w:sz w:val="20"/>
-          <w:szCs w:val="20"/>
-        </w:rPr>
-        <w:t xml:space="preserve">oop </w:t>
-      </w:r>
-      <w:r>
-        <w:rPr>
-          <w:rFonts w:ascii="Arial" w:hAnsi="Arial" w:cs="Arial"/>
-          <w:bCs/>
-          <w:sz w:val="20"/>
-          <w:szCs w:val="20"/>
-        </w:rPr>
-        <w:t>S</w:t>
-      </w:r>
-      <w:r>
-        <w:rPr>
-          <w:rFonts w:ascii="Arial" w:hAnsi="Arial" w:cs="Arial"/>
-          <w:bCs/>
-          <w:sz w:val="20"/>
-          <w:szCs w:val="20"/>
-        </w:rPr>
-        <w:t>lew</w:t>
-      </w:r>
-      <w:r>
-        <w:rPr>
-          <w:rFonts w:ascii="Arial" w:hAnsi="Arial" w:cs="Arial"/>
-          <w:bCs/>
-          <w:sz w:val="20"/>
-          <w:szCs w:val="20"/>
-        </w:rPr>
-        <w:t xml:space="preserve"> in order for the mount to settle.</w:t>
-      </w:r>
-    </w:p>
-    <w:p>
-      <w:pPr>
-        <w:rPr>
-          <w:rFonts w:ascii="Arial" w:hAnsi="Arial" w:cs="Arial"/>
-          <w:bCs/>
-          <w:sz w:val="20"/>
-          <w:szCs w:val="20"/>
-        </w:rPr>
-      </w:pPr>
-      <w:r>
-        <w:rPr>
-          <w:rFonts w:ascii="Arial" w:hAnsi="Arial" w:cs="Arial"/>
-          <w:bCs/>
-          <w:sz w:val="20"/>
-          <w:szCs w:val="20"/>
-          <w:u w:val="single"/>
-        </w:rPr>
-        <w:t>Recenter</w:t>
-      </w:r>
-      <w:r>
-        <w:rPr>
-          <w:rFonts w:ascii="Arial" w:hAnsi="Arial" w:cs="Arial"/>
-          <w:bCs/>
-          <w:sz w:val="20"/>
-          <w:szCs w:val="20"/>
-          <w:u w:val="single"/>
-        </w:rPr>
-        <w:t>:</w:t>
-      </w:r>
-      <w:r>
-        <w:rPr>
-          <w:rFonts w:ascii="Arial" w:hAnsi="Arial" w:cs="Arial"/>
-          <w:bCs/>
-          <w:sz w:val="20"/>
-          <w:szCs w:val="20"/>
-        </w:rPr>
-        <w:t xml:space="preserve">  If checked, Hot Pursuits will perfo</w:t>
-      </w:r>
-      <w:r>
-        <w:rPr>
-          <w:rFonts w:ascii="Arial" w:hAnsi="Arial" w:cs="Arial"/>
-          <w:bCs/>
-          <w:sz w:val="20"/>
-          <w:szCs w:val="20"/>
-        </w:rPr>
-        <w:t>rm a Closed Loop Slew to the current target coordinates</w:t>
-      </w:r>
-      <w:r>
-        <w:rPr>
-          <w:rFonts w:ascii="Arial" w:hAnsi="Arial" w:cs="Arial"/>
-          <w:bCs/>
-          <w:sz w:val="20"/>
-          <w:szCs w:val="20"/>
-        </w:rPr>
-        <w:t xml:space="preserve"> before each image exposure.  This feature ensures the </w:t>
-      </w:r>
-      <w:r>
-        <w:rPr>
-          <w:rFonts w:ascii="Arial" w:hAnsi="Arial" w:cs="Arial"/>
-          <w:bCs/>
-          <w:sz w:val="20"/>
-          <w:szCs w:val="20"/>
-        </w:rPr>
-        <w:t xml:space="preserve">target remains locked to the center of every image </w:t>
-      </w:r>
-      <w:r>
-        <w:rPr>
-          <w:rFonts w:ascii="Arial" w:hAnsi="Arial" w:cs="Arial"/>
-          <w:bCs/>
-          <w:sz w:val="20"/>
-          <w:szCs w:val="20"/>
-        </w:rPr>
-        <w:t xml:space="preserve">identically for every shot.  </w:t>
-      </w:r>
-      <w:r>
-        <w:rPr>
-          <w:rFonts w:ascii="Arial" w:hAnsi="Arial" w:cs="Arial"/>
-          <w:bCs/>
-          <w:sz w:val="20"/>
-          <w:szCs w:val="20"/>
-        </w:rPr>
-        <w:t>This feature is especially useful for unregistered image stacking.</w:t>
-      </w:r>
-    </w:p>
-    <w:p>
-      <w:pPr>
-        <w:rPr>
-          <w:rFonts w:ascii="Arial" w:hAnsi="Arial" w:cs="Arial"/>
-          <w:bCs/>
-          <w:sz w:val="20"/>
-          <w:szCs w:val="20"/>
-        </w:rPr>
-      </w:pPr>
-      <w:r>
-        <w:rPr>
-          <w:rFonts w:ascii="Arial" w:hAnsi="Arial" w:cs="Arial"/>
-          <w:bCs/>
-          <w:sz w:val="20"/>
-          <w:szCs w:val="20"/>
-          <w:u w:val="single"/>
-        </w:rPr>
-        <w:t>Reduce</w:t>
-      </w:r>
-      <w:r>
-        <w:rPr>
-          <w:rFonts w:ascii="Arial" w:hAnsi="Arial" w:cs="Arial"/>
-          <w:bCs/>
-          <w:sz w:val="20"/>
-          <w:szCs w:val="20"/>
-          <w:u w:val="single"/>
-        </w:rPr>
-        <w:t>:</w:t>
-      </w:r>
-      <w:r>
-        <w:rPr>
-          <w:rFonts w:ascii="Arial" w:hAnsi="Arial" w:cs="Arial"/>
-          <w:bCs/>
-          <w:sz w:val="20"/>
-          <w:szCs w:val="20"/>
-        </w:rPr>
-        <w:t xml:space="preserve">  Turns on full image reduction.  See below for details of preparation.</w:t>
-      </w:r>
-    </w:p>
-    <w:p>
-      <w:pPr>
-        <w:rPr>
-          <w:rFonts w:ascii="Arial" w:hAnsi="Arial" w:cs="Arial"/>
-          <w:bCs/>
-          <w:sz w:val="20"/>
-          <w:szCs w:val="20"/>
-        </w:rPr>
-      </w:pPr>
-      <w:r>
-        <w:rPr>
-          <w:rFonts w:ascii="Arial" w:hAnsi="Arial" w:cs="Arial"/>
-          <w:bCs/>
-          <w:sz w:val="20"/>
-          <w:szCs w:val="20"/>
-          <w:u w:val="single"/>
-        </w:rPr>
         <w:t>Image:</w:t>
       </w:r>
       <w:r>
@@ -4174,27 +3973,7 @@
           <w:sz w:val="20"/>
           <w:szCs w:val="20"/>
         </w:rPr>
-        <w:t xml:space="preserve"> </w:t>
-      </w:r>
-      <w:proofErr w:type="spellStart"/>
-      <w:r>
-        <w:rPr>
-          <w:rFonts w:ascii="Arial" w:hAnsi="Arial" w:cs="Arial"/>
-          <w:bCs/>
-          <w:sz w:val="20"/>
-          <w:szCs w:val="20"/>
-        </w:rPr>
-        <w:t>TheSky</w:t>
-      </w:r>
-      <w:proofErr w:type="spellEnd"/>
-      <w:r>
-        <w:rPr>
-          <w:rFonts w:ascii="Arial" w:hAnsi="Arial" w:cs="Arial"/>
-          <w:bCs/>
-          <w:sz w:val="20"/>
-          <w:szCs w:val="20"/>
-        </w:rPr>
-        <w:t>.</w:t>
+        <w:t xml:space="preserve"> TheSky.</w:t>
       </w:r>
     </w:p>
     <w:p>
@@ -4628,47 +4407,7 @@
           <w:sz w:val="20"/>
           <w:szCs w:val="20"/>
         </w:rPr>
-        <w:t>This translation is applied to both the position of the target (RA/Dec) and tracking rate (</w:t>
-      </w:r>
-      <w:proofErr w:type="spellStart"/>
-      <w:r>
-        <w:rPr>
-          <w:rFonts w:ascii="Arial" w:hAnsi="Arial" w:cs="Arial"/>
-          <w:bCs/>
-          <w:sz w:val="20"/>
-          <w:szCs w:val="20"/>
-        </w:rPr>
-        <w:t>dRA</w:t>
-      </w:r>
-      <w:proofErr w:type="spellEnd"/>
-      <w:r>
-        <w:rPr>
-          <w:rFonts w:ascii="Arial" w:hAnsi="Arial" w:cs="Arial"/>
-          <w:bCs/>
-          <w:sz w:val="20"/>
-          <w:szCs w:val="20"/>
-        </w:rPr>
-        <w:t>/</w:t>
-      </w:r>
-      <w:proofErr w:type="spellStart"/>
-      <w:r>
-        <w:rPr>
-          <w:rFonts w:ascii="Arial" w:hAnsi="Arial" w:cs="Arial"/>
-          <w:bCs/>
-          <w:sz w:val="20"/>
-          <w:szCs w:val="20"/>
-        </w:rPr>
-        <w:t>dDec</w:t>
-      </w:r>
-      <w:proofErr w:type="spellEnd"/>
-      <w:r>
-        <w:rPr>
-          <w:rFonts w:ascii="Arial" w:hAnsi="Arial" w:cs="Arial"/>
-          <w:bCs/>
-          <w:sz w:val="20"/>
-          <w:szCs w:val="20"/>
-        </w:rPr>
-        <w:t>) as viewed from the user’s site.</w:t>
+        <w:t>This translation is applied to both the position of the target (RA/Dec) and tracking rate (dRA/dDec) as viewed from the user’s site.</w:t>
       </w:r>
     </w:p>
     <w:p>
@@ -4706,47 +4445,7 @@
           <w:sz w:val="20"/>
           <w:szCs w:val="20"/>
         </w:rPr>
-        <w:t>the specific location (</w:t>
-      </w:r>
-      <w:proofErr w:type="spellStart"/>
-      <w:r>
-        <w:rPr>
-          <w:rFonts w:ascii="Arial" w:hAnsi="Arial" w:cs="Arial"/>
-          <w:bCs/>
-          <w:sz w:val="20"/>
-          <w:szCs w:val="20"/>
-        </w:rPr>
-        <w:t>lat</w:t>
-      </w:r>
-      <w:proofErr w:type="spellEnd"/>
-      <w:r>
-        <w:rPr>
-          <w:rFonts w:ascii="Arial" w:hAnsi="Arial" w:cs="Arial"/>
-          <w:bCs/>
-          <w:sz w:val="20"/>
-          <w:szCs w:val="20"/>
-        </w:rPr>
-        <w:t xml:space="preserve">, long, </w:t>
-      </w:r>
-      <w:proofErr w:type="spellStart"/>
-      <w:r>
-        <w:rPr>
-          <w:rFonts w:ascii="Arial" w:hAnsi="Arial" w:cs="Arial"/>
-          <w:bCs/>
-          <w:sz w:val="20"/>
-          <w:szCs w:val="20"/>
-        </w:rPr>
-        <w:t>elev</w:t>
-      </w:r>
-      <w:proofErr w:type="spellEnd"/>
-      <w:r>
-        <w:rPr>
-          <w:rFonts w:ascii="Arial" w:hAnsi="Arial" w:cs="Arial"/>
-          <w:bCs/>
-          <w:sz w:val="20"/>
-          <w:szCs w:val="20"/>
-        </w:rPr>
-        <w:t>) of the observer.</w:t>
+        <w:t>the specific location (lat, long, elev) of the observer.</w:t>
       </w:r>
     </w:p>
     <w:p>
@@ -4793,25 +4492,7 @@
           <w:sz w:val="20"/>
           <w:szCs w:val="20"/>
         </w:rPr>
-        <w:t xml:space="preserve"> is a Windows Forms executable, written in Visual C#.  The app requires </w:t>
-      </w:r>
-      <w:proofErr w:type="spellStart"/>
-      <w:r>
-        <w:rPr>
-          <w:rFonts w:ascii="Arial" w:hAnsi="Arial" w:cs="Arial"/>
-          <w:sz w:val="20"/>
-          <w:szCs w:val="20"/>
-        </w:rPr>
-        <w:t>TheSkyX</w:t>
-      </w:r>
-      <w:proofErr w:type="spellEnd"/>
-      <w:r>
-        <w:rPr>
-          <w:rFonts w:ascii="Arial" w:hAnsi="Arial" w:cs="Arial"/>
-          <w:sz w:val="20"/>
-          <w:szCs w:val="20"/>
-        </w:rPr>
-        <w:t xml:space="preserve"> </w:t>
+        <w:t xml:space="preserve"> is a Windows Forms executable, written in Visual C#.  The app requires TheSkyX </w:t>
       </w:r>
       <w:r>
         <w:rPr>
@@ -4920,25 +4601,7 @@
           <w:sz w:val="20"/>
           <w:szCs w:val="20"/>
         </w:rPr>
-        <w:t xml:space="preserve"> on GitHub in the “publish” directory of </w:t>
-      </w:r>
-      <w:proofErr w:type="spellStart"/>
-      <w:r>
-        <w:rPr>
-          <w:rFonts w:ascii="Arial" w:hAnsi="Arial" w:cs="Arial"/>
-          <w:sz w:val="20"/>
-          <w:szCs w:val="20"/>
-        </w:rPr>
-        <w:t>rrskybox</w:t>
-      </w:r>
-      <w:proofErr w:type="spellEnd"/>
-      <w:r>
-        <w:rPr>
-          <w:rFonts w:ascii="Arial" w:hAnsi="Arial" w:cs="Arial"/>
-          <w:sz w:val="20"/>
-          <w:szCs w:val="20"/>
-        </w:rPr>
-        <w:t>/</w:t>
+        <w:t xml:space="preserve"> on GitHub in the “publish” directory of rrskybox/</w:t>
       </w:r>
       <w:r>
         <w:rPr>
@@ -5083,25 +4746,7 @@
           <w:sz w:val="20"/>
           <w:szCs w:val="20"/>
         </w:rPr>
-        <w:t xml:space="preserve"> Upon completion, an application icon will have been added to the start menu under "</w:t>
-      </w:r>
-      <w:proofErr w:type="spellStart"/>
-      <w:r>
-        <w:rPr>
-          <w:rFonts w:ascii="Arial" w:hAnsi="Arial" w:cs="Arial"/>
-          <w:sz w:val="20"/>
-          <w:szCs w:val="20"/>
-        </w:rPr>
-        <w:t>TSXToolKit</w:t>
-      </w:r>
-      <w:proofErr w:type="spellEnd"/>
-      <w:r>
-        <w:rPr>
-          <w:rFonts w:ascii="Arial" w:hAnsi="Arial" w:cs="Arial"/>
-          <w:sz w:val="20"/>
-          <w:szCs w:val="20"/>
-        </w:rPr>
-        <w:t>" with the name "</w:t>
+        <w:t xml:space="preserve"> Upon completion, an application icon will have been added to the start menu under "TSXToolKit" with the name "</w:t>
       </w:r>
       <w:r>
         <w:rPr>
@@ -5142,69 +4787,15 @@
           <w:sz w:val="20"/>
           <w:szCs w:val="20"/>
         </w:rPr>
-        <w:t xml:space="preserve">fter the installation of any new </w:t>
-      </w:r>
-      <w:proofErr w:type="spellStart"/>
-      <w:r>
-        <w:rPr>
-          <w:rFonts w:ascii="Arial" w:hAnsi="Arial" w:cs="Arial"/>
-          <w:sz w:val="20"/>
-          <w:szCs w:val="20"/>
-        </w:rPr>
-        <w:t>TheSky</w:t>
-      </w:r>
-      <w:proofErr w:type="spellEnd"/>
-      <w:r>
-        <w:rPr>
-          <w:rFonts w:ascii="Arial" w:hAnsi="Arial" w:cs="Arial"/>
-          <w:sz w:val="20"/>
-          <w:szCs w:val="20"/>
-        </w:rPr>
-        <w:t xml:space="preserve"> build, the user must launch </w:t>
-      </w:r>
-      <w:proofErr w:type="spellStart"/>
-      <w:r>
-        <w:rPr>
-          <w:rFonts w:ascii="Arial" w:hAnsi="Arial" w:cs="Arial"/>
-          <w:sz w:val="20"/>
-          <w:szCs w:val="20"/>
-        </w:rPr>
-        <w:t>TheSky</w:t>
-      </w:r>
-      <w:proofErr w:type="spellEnd"/>
-      <w:r>
-        <w:rPr>
-          <w:rFonts w:ascii="Arial" w:hAnsi="Arial" w:cs="Arial"/>
-          <w:sz w:val="20"/>
-          <w:szCs w:val="20"/>
-        </w:rPr>
-        <w:t xml:space="preserve"> once</w:t>
-      </w:r>
-      <w:r>
-        <w:rPr>
-          <w:rFonts w:ascii="Arial" w:hAnsi="Arial" w:cs="Arial"/>
-          <w:sz w:val="20"/>
-          <w:szCs w:val="20"/>
-        </w:rPr>
-        <w:t xml:space="preserve"> in Administrator Mode in order to allow </w:t>
-      </w:r>
-      <w:proofErr w:type="spellStart"/>
-      <w:r>
-        <w:rPr>
-          <w:rFonts w:ascii="Arial" w:hAnsi="Arial" w:cs="Arial"/>
-          <w:sz w:val="20"/>
-          <w:szCs w:val="20"/>
-        </w:rPr>
-        <w:t>TheSky</w:t>
-      </w:r>
-      <w:proofErr w:type="spellEnd"/>
-      <w:r>
-        <w:rPr>
-          <w:rFonts w:ascii="Arial" w:hAnsi="Arial" w:cs="Arial"/>
-          <w:sz w:val="20"/>
-          <w:szCs w:val="20"/>
-        </w:rPr>
-        <w:t xml:space="preserve"> to register its interface libraries.</w:t>
+        <w:t>fter the installation of any new TheSky build, the user must launch TheSky once</w:t>
+      </w:r>
+      <w:r>
+        <w:rPr>
+          <w:rFonts w:ascii="Arial" w:hAnsi="Arial" w:cs="Arial"/>
+          <w:sz w:val="20"/>
+          <w:szCs w:val="20"/>
+        </w:rPr>
+        <w:t xml:space="preserve"> in Administrator Mode in order to allow TheSky to register its interface libraries.</w:t>
       </w:r>
     </w:p>
     <w:p>
@@ -5540,18 +5131,8 @@
           <w:sz w:val="20"/>
           <w:szCs w:val="20"/>
         </w:rPr>
-        <w:t xml:space="preserve"> = binning:  “1x1”, “2x2”, </w:t>
-      </w:r>
-      <w:proofErr w:type="spellStart"/>
-      <w:r>
-        <w:rPr>
-          <w:rFonts w:ascii="Arial" w:hAnsi="Arial" w:cs="Arial"/>
-          <w:sz w:val="20"/>
-          <w:szCs w:val="20"/>
-        </w:rPr>
-        <w:t>etc</w:t>
-      </w:r>
-      <w:proofErr w:type="spellEnd"/>
+        <w:t xml:space="preserve"> = binning:  “1x1”, “2x2”, etc</w:t>
+      </w:r>
     </w:p>
     <w:p>
       <w:pPr>
@@ -5582,25 +5163,7 @@
           <w:sz w:val="20"/>
           <w:szCs w:val="20"/>
         </w:rPr>
-        <w:t xml:space="preserve"> = temperature in Centigrade:  “-</w:t>
-      </w:r>
-      <w:proofErr w:type="spellStart"/>
-      <w:r>
-        <w:rPr>
-          <w:rFonts w:ascii="Arial" w:hAnsi="Arial" w:cs="Arial"/>
-          <w:sz w:val="20"/>
-          <w:szCs w:val="20"/>
-        </w:rPr>
-        <w:t>x.x</w:t>
-      </w:r>
-      <w:proofErr w:type="spellEnd"/>
-      <w:r>
-        <w:rPr>
-          <w:rFonts w:ascii="Arial" w:hAnsi="Arial" w:cs="Arial"/>
-          <w:sz w:val="20"/>
-          <w:szCs w:val="20"/>
-        </w:rPr>
-        <w:t>”</w:t>
+        <w:t xml:space="preserve"> = temperature in Centigrade:  “-x.x”</w:t>
       </w:r>
     </w:p>
     <w:p>
@@ -5664,18 +5227,8 @@
           <w:sz w:val="20"/>
           <w:szCs w:val="20"/>
         </w:rPr>
-        <w:t xml:space="preserve"> = filter name: “C”, “R”, “B”, “V”, </w:t>
-      </w:r>
-      <w:proofErr w:type="spellStart"/>
-      <w:r>
-        <w:rPr>
-          <w:rFonts w:ascii="Arial" w:hAnsi="Arial" w:cs="Arial"/>
-          <w:sz w:val="20"/>
-          <w:szCs w:val="20"/>
-        </w:rPr>
-        <w:t>etc</w:t>
-      </w:r>
-      <w:proofErr w:type="spellEnd"/>
+        <w:t xml:space="preserve"> = filter name: “C”, “R”, “B”, “V”, etc</w:t>
+      </w:r>
     </w:p>
     <w:p>
       <w:pPr>
@@ -5922,25 +5475,7 @@
           <w:sz w:val="20"/>
           <w:szCs w:val="20"/>
         </w:rPr>
-        <w:t xml:space="preserve">The easiest way to prepare for a full reduction library, is to use the </w:t>
-      </w:r>
-      <w:proofErr w:type="spellStart"/>
-      <w:r>
-        <w:rPr>
-          <w:rFonts w:ascii="Arial" w:hAnsi="Arial" w:cs="Arial"/>
-          <w:sz w:val="20"/>
-          <w:szCs w:val="20"/>
-        </w:rPr>
-        <w:t>TSXToolKit</w:t>
-      </w:r>
-      <w:proofErr w:type="spellEnd"/>
-      <w:r>
-        <w:rPr>
-          <w:rFonts w:ascii="Arial" w:hAnsi="Arial" w:cs="Arial"/>
-          <w:sz w:val="20"/>
-          <w:szCs w:val="20"/>
-        </w:rPr>
-        <w:t xml:space="preserve"> utility </w:t>
+        <w:t xml:space="preserve">The easiest way to prepare for a full reduction library, is to use the TSXToolKit utility </w:t>
       </w:r>
       <w:r>
         <w:rPr>
@@ -5958,25 +5493,7 @@
           <w:sz w:val="20"/>
           <w:szCs w:val="20"/>
         </w:rPr>
-        <w:t xml:space="preserve"> which can be downloaded from GitHub/</w:t>
-      </w:r>
-      <w:proofErr w:type="spellStart"/>
-      <w:r>
-        <w:rPr>
-          <w:rFonts w:ascii="Arial" w:hAnsi="Arial" w:cs="Arial"/>
-          <w:sz w:val="20"/>
-          <w:szCs w:val="20"/>
-        </w:rPr>
-        <w:t>rrskybox</w:t>
-      </w:r>
-      <w:proofErr w:type="spellEnd"/>
-      <w:r>
-        <w:rPr>
-          <w:rFonts w:ascii="Arial" w:hAnsi="Arial" w:cs="Arial"/>
-          <w:sz w:val="20"/>
-          <w:szCs w:val="20"/>
-        </w:rPr>
-        <w:t xml:space="preserve">/Reduction Library Generator in same manner as </w:t>
+        <w:t xml:space="preserve"> which can be downloaded from GitHub/rrskybox/Reduction Library Generator in same manner as </w:t>
       </w:r>
       <w:r>
         <w:rPr>
@@ -5992,43 +5509,7 @@
           <w:sz w:val="20"/>
           <w:szCs w:val="20"/>
         </w:rPr>
-        <w:t xml:space="preserve"> itself.  This utility will parse a directory and subdirectories for reduction files, compile their paths into the folder structure and naming conventions, then directly modify the </w:t>
-      </w:r>
-      <w:proofErr w:type="spellStart"/>
-      <w:r>
-        <w:rPr>
-          <w:rFonts w:ascii="Arial" w:hAnsi="Arial" w:cs="Arial"/>
-          <w:sz w:val="20"/>
-          <w:szCs w:val="20"/>
-        </w:rPr>
-        <w:t>TheSky</w:t>
-      </w:r>
-      <w:proofErr w:type="spellEnd"/>
-      <w:r>
-        <w:rPr>
-          <w:rFonts w:ascii="Arial" w:hAnsi="Arial" w:cs="Arial"/>
-          <w:sz w:val="20"/>
-          <w:szCs w:val="20"/>
-        </w:rPr>
-        <w:t xml:space="preserve"> configuration file to accept the libraries.  </w:t>
-      </w:r>
-      <w:proofErr w:type="spellStart"/>
-      <w:r>
-        <w:rPr>
-          <w:rFonts w:ascii="Arial" w:hAnsi="Arial" w:cs="Arial"/>
-          <w:sz w:val="20"/>
-          <w:szCs w:val="20"/>
-        </w:rPr>
-        <w:t>TheSky</w:t>
-      </w:r>
-      <w:proofErr w:type="spellEnd"/>
-      <w:r>
-        <w:rPr>
-          <w:rFonts w:ascii="Arial" w:hAnsi="Arial" w:cs="Arial"/>
-          <w:sz w:val="20"/>
-          <w:szCs w:val="20"/>
-        </w:rPr>
-        <w:t xml:space="preserve"> must be restarted once to load the library structure.</w:t>
+        <w:t xml:space="preserve"> itself.  This utility will parse a directory and subdirectories for reduction files, compile their paths into the folder structure and naming conventions, then directly modify the TheSky configuration file to accept the libraries.  TheSky must be restarted once to load the library structure.</w:t>
       </w:r>
     </w:p>
     <w:p>

</xml_diff>

<commit_message>
Updated documentation Sorted satellite catalog alphabetically by object name
</commit_message>
<xml_diff>
--- a/Hot Pursuit/Docs/Hot Pursuit Description.docx
+++ b/Hot Pursuit/Docs/Hot Pursuit Description.docx
@@ -2096,16 +2096,25 @@
           <w:sz w:val="20"/>
           <w:szCs w:val="20"/>
         </w:rPr>
-        <w:t xml:space="preserve"> Scout </w:t>
-      </w:r>
-      <w:r>
-        <w:rPr>
-          <w:rFonts w:ascii="Arial" w:hAnsi="Arial" w:cs="Arial"/>
-          <w:bCs/>
-          <w:sz w:val="20"/>
-          <w:szCs w:val="20"/>
-        </w:rPr>
-        <w:t>(or Horizons) web</w:t>
+        <w:t xml:space="preserve"> Scout</w:t>
+      </w:r>
+      <w:r>
+        <w:rPr>
+          <w:rFonts w:ascii="Arial" w:hAnsi="Arial" w:cs="Arial"/>
+          <w:bCs/>
+          <w:sz w:val="20"/>
+          <w:szCs w:val="20"/>
+        </w:rPr>
+        <w:t xml:space="preserve">, MPC or Horizons </w:t>
+      </w:r>
+      <w:r>
+        <w:rPr>
+          <w:rFonts w:ascii="Arial" w:hAnsi="Arial" w:cs="Arial"/>
+          <w:bCs/>
+          <w:sz w:val="20"/>
+          <w:szCs w:val="20"/>
+        </w:rPr>
+        <w:t>web</w:t>
       </w:r>
       <w:r>
         <w:rPr>
@@ -2133,10 +2142,56 @@
           <w:szCs w:val="20"/>
         </w:rPr>
         <w:t>every few minutes as set by the user.</w:t>
+      </w:r>
+      <w:r>
+        <w:rPr>
+          <w:rFonts w:ascii="Arial" w:hAnsi="Arial" w:cs="Arial"/>
+          <w:bCs/>
+          <w:sz w:val="20"/>
+          <w:szCs w:val="20"/>
+        </w:rPr>
+        <w:t xml:space="preserve">  In the case of a satellite target, the CelesTrak </w:t>
+      </w:r>
+      <w:r>
+        <w:rPr>
+          <w:rFonts w:ascii="Arial" w:hAnsi="Arial" w:cs="Arial"/>
+          <w:bCs/>
+          <w:sz w:val="20"/>
+          <w:szCs w:val="20"/>
+        </w:rPr>
+        <w:t>web database will be queried for a current TLE, which is then submitted to Horizons for conversion into</w:t>
+      </w:r>
+      <w:r>
+        <w:rPr>
+          <w:rFonts w:ascii="Arial" w:hAnsi="Arial" w:cs="Arial"/>
+          <w:bCs/>
+          <w:sz w:val="20"/>
+          <w:szCs w:val="20"/>
+        </w:rPr>
+        <w:t xml:space="preserve"> the</w:t>
+      </w:r>
+      <w:r>
+        <w:rPr>
+          <w:rFonts w:ascii="Arial" w:hAnsi="Arial" w:cs="Arial"/>
+          <w:bCs/>
+          <w:sz w:val="20"/>
+          <w:szCs w:val="20"/>
+        </w:rPr>
+        <w:t xml:space="preserve"> ephemeris </w:t>
+      </w:r>
+      <w:r>
+        <w:rPr>
+          <w:rFonts w:ascii="Arial" w:hAnsi="Arial" w:cs="Arial"/>
+          <w:bCs/>
+          <w:sz w:val="20"/>
+          <w:szCs w:val="20"/>
+        </w:rPr>
+        <w:t>table.</w:t>
       </w:r>
     </w:p>
     <w:p>
       <w:pPr>
+        <w:keepNext/>
         <w:rPr>
           <w:rFonts w:ascii="Arial" w:hAnsi="Arial" w:cs="Arial"/>
           <w:b/>
@@ -2153,6 +2208,7 @@
           <w:szCs w:val="24"/>
           <w:u w:val="single"/>
         </w:rPr>
+        <w:lastRenderedPageBreak/>
         <w:t>Controls</w:t>
       </w:r>
       <w:r>
@@ -2178,6 +2234,7 @@
     </w:p>
     <w:p>
       <w:pPr>
+        <w:keepNext/>
         <w:rPr>
           <w:rFonts w:ascii="Arial" w:hAnsi="Arial" w:cs="Arial"/>
           <w:b/>
@@ -2189,6 +2246,7 @@
     </w:p>
     <w:p>
       <w:pPr>
+        <w:keepNext/>
         <w:jc w:val="center"/>
         <w:rPr>
           <w:rFonts w:ascii="Arial" w:hAnsi="Arial" w:cs="Arial"/>
@@ -2207,10 +2265,10 @@
           <w:szCs w:val="20"/>
         </w:rPr>
         <w:drawing>
-          <wp:inline distT="0" distB="0" distL="0" distR="0" wp14:anchorId="0D278F29" wp14:editId="41ABE1B3">
-            <wp:extent cx="5591955" cy="2324424"/>
-            <wp:effectExtent l="0" t="0" r="8890" b="0"/>
-            <wp:docPr id="4" name="Picture 4" descr="Graphical user interface, application&#10;&#10;Description automatically generated"/>
+          <wp:inline distT="0" distB="0" distL="0" distR="0" wp14:anchorId="2C6F4164" wp14:editId="432C5CFD">
+            <wp:extent cx="5820587" cy="4163006"/>
+            <wp:effectExtent l="0" t="0" r="8890" b="9525"/>
+            <wp:docPr id="2" name="Picture 2" descr="Graphical user interface, application&#10;&#10;Description automatically generated"/>
             <wp:cNvGraphicFramePr>
               <a:graphicFrameLocks xmlns:a="http://schemas.openxmlformats.org/drawingml/2006/main" noChangeAspect="1"/>
             </wp:cNvGraphicFramePr>
@@ -2218,7 +2276,7 @@
               <a:graphicData uri="http://schemas.openxmlformats.org/drawingml/2006/picture">
                 <pic:pic xmlns:pic="http://schemas.openxmlformats.org/drawingml/2006/picture">
                   <pic:nvPicPr>
-                    <pic:cNvPr id="4" name="Picture 4" descr="Graphical user interface, application&#10;&#10;Description automatically generated"/>
+                    <pic:cNvPr id="2" name="Picture 2" descr="Graphical user interface, application&#10;&#10;Description automatically generated"/>
                     <pic:cNvPicPr/>
                   </pic:nvPicPr>
                   <pic:blipFill>
@@ -2230,7 +2288,7 @@
                   <pic:spPr>
                     <a:xfrm>
                       <a:off x="0" y="0"/>
-                      <a:ext cx="5591955" cy="2324424"/>
+                      <a:ext cx="5820587" cy="4163006"/>
                     </a:xfrm>
                     <a:prstGeom prst="rect">
                       <a:avLst/>
@@ -2592,7 +2650,6 @@
           <w:szCs w:val="20"/>
           <w:u w:val="single"/>
         </w:rPr>
-        <w:lastRenderedPageBreak/>
         <w:t>Range</w:t>
       </w:r>
       <w:r>
@@ -2792,7 +2849,7 @@
           <w:szCs w:val="20"/>
           <w:u w:val="single"/>
         </w:rPr>
-        <w:t>TLE</w:t>
+        <w:t>Sat</w:t>
       </w:r>
       <w:r>
         <w:rPr>
@@ -2819,43 +2876,115 @@
           <w:sz w:val="20"/>
           <w:szCs w:val="20"/>
         </w:rPr>
-        <w:t xml:space="preserve">  When TLE is selected, a list of satellite TLE names will be </w:t>
-      </w:r>
-      <w:r>
-        <w:rPr>
-          <w:rFonts w:ascii="Arial" w:hAnsi="Arial" w:cs="Arial"/>
-          <w:bCs/>
-          <w:sz w:val="20"/>
-          <w:szCs w:val="20"/>
-        </w:rPr>
-        <w:t>any .txt file in the HotPursuit/</w:t>
-      </w:r>
-      <w:r>
-        <w:rPr>
-          <w:rFonts w:ascii="Arial" w:hAnsi="Arial" w:cs="Arial"/>
-          <w:bCs/>
-          <w:sz w:val="20"/>
-          <w:szCs w:val="20"/>
-        </w:rPr>
-        <w:t xml:space="preserve">TLE directory that contains standard three line TLE entries.  These tables can be generated by </w:t>
-      </w:r>
-      <w:r>
-        <w:rPr>
-          <w:rFonts w:ascii="Arial" w:hAnsi="Arial" w:cs="Arial"/>
-          <w:bCs/>
-          <w:sz w:val="20"/>
-          <w:szCs w:val="20"/>
-        </w:rPr>
-        <w:t xml:space="preserve">a trip to </w:t>
-      </w:r>
-      <w:r>
-        <w:rPr>
-          <w:rFonts w:ascii="Arial" w:hAnsi="Arial" w:cs="Arial"/>
-          <w:bCs/>
-          <w:sz w:val="20"/>
-          <w:szCs w:val="20"/>
-        </w:rPr>
-        <w:t>Celestrak.com</w:t>
+        <w:t xml:space="preserve">  When </w:t>
+      </w:r>
+      <w:r>
+        <w:rPr>
+          <w:rFonts w:ascii="Arial" w:hAnsi="Arial" w:cs="Arial"/>
+          <w:bCs/>
+          <w:sz w:val="20"/>
+          <w:szCs w:val="20"/>
+        </w:rPr>
+        <w:t>Sat</w:t>
+      </w:r>
+      <w:r>
+        <w:rPr>
+          <w:rFonts w:ascii="Arial" w:hAnsi="Arial" w:cs="Arial"/>
+          <w:bCs/>
+          <w:sz w:val="20"/>
+          <w:szCs w:val="20"/>
+        </w:rPr>
+        <w:t xml:space="preserve"> is selected, </w:t>
+      </w:r>
+      <w:r>
+        <w:rPr>
+          <w:rFonts w:ascii="Arial" w:hAnsi="Arial" w:cs="Arial"/>
+          <w:bCs/>
+          <w:sz w:val="20"/>
+          <w:szCs w:val="20"/>
+        </w:rPr>
+        <w:t xml:space="preserve">the user will be prompted to download a current </w:t>
+      </w:r>
+      <w:r>
+        <w:rPr>
+          <w:rFonts w:ascii="Arial" w:hAnsi="Arial" w:cs="Arial"/>
+          <w:bCs/>
+          <w:sz w:val="20"/>
+          <w:szCs w:val="20"/>
+        </w:rPr>
+        <w:t xml:space="preserve">list of satellite names </w:t>
+      </w:r>
+      <w:r>
+        <w:rPr>
+          <w:rFonts w:ascii="Arial" w:hAnsi="Arial" w:cs="Arial"/>
+          <w:bCs/>
+          <w:sz w:val="20"/>
+          <w:szCs w:val="20"/>
+        </w:rPr>
+        <w:t>from CelesTrak.com</w:t>
+      </w:r>
+      <w:r>
+        <w:rPr>
+          <w:rFonts w:ascii="Arial" w:hAnsi="Arial" w:cs="Arial"/>
+          <w:bCs/>
+          <w:sz w:val="20"/>
+          <w:szCs w:val="20"/>
+        </w:rPr>
+        <w:t xml:space="preserve"> into a </w:t>
+      </w:r>
+      <w:r>
+        <w:rPr>
+          <w:rFonts w:ascii="Arial" w:hAnsi="Arial" w:cs="Arial"/>
+          <w:bCs/>
+          <w:sz w:val="20"/>
+          <w:szCs w:val="20"/>
+        </w:rPr>
+        <w:t xml:space="preserve"> </w:t>
+      </w:r>
+      <w:r>
+        <w:rPr>
+          <w:rFonts w:ascii="Arial" w:hAnsi="Arial" w:cs="Arial"/>
+          <w:bCs/>
+          <w:sz w:val="20"/>
+          <w:szCs w:val="20"/>
+        </w:rPr>
+        <w:t>“SatCat</w:t>
+      </w:r>
+      <w:r>
+        <w:rPr>
+          <w:rFonts w:ascii="Arial" w:hAnsi="Arial" w:cs="Arial"/>
+          <w:bCs/>
+          <w:sz w:val="20"/>
+          <w:szCs w:val="20"/>
+        </w:rPr>
+        <w:t>.txt</w:t>
+      </w:r>
+      <w:r>
+        <w:rPr>
+          <w:rFonts w:ascii="Arial" w:hAnsi="Arial" w:cs="Arial"/>
+          <w:bCs/>
+          <w:sz w:val="20"/>
+          <w:szCs w:val="20"/>
+        </w:rPr>
+        <w:t>”</w:t>
+      </w:r>
+      <w:r>
+        <w:rPr>
+          <w:rFonts w:ascii="Arial" w:hAnsi="Arial" w:cs="Arial"/>
+          <w:bCs/>
+          <w:sz w:val="20"/>
+          <w:szCs w:val="20"/>
+        </w:rPr>
+        <w:t xml:space="preserve"> file in the HotPursuit/</w:t>
+      </w:r>
+      <w:r>
+        <w:rPr>
+          <w:rFonts w:ascii="Arial" w:hAnsi="Arial" w:cs="Arial"/>
+          <w:bCs/>
+          <w:sz w:val="20"/>
+          <w:szCs w:val="20"/>
+        </w:rPr>
+        <w:t>TLE directory</w:t>
       </w:r>
       <w:r>
         <w:rPr>
@@ -2873,7 +3002,118 @@
           <w:sz w:val="20"/>
           <w:szCs w:val="20"/>
         </w:rPr>
-        <w:t xml:space="preserve">  The output on a Celestrak web query can be copied to a text file and deposited in this directory.</w:t>
+        <w:t xml:space="preserve"> </w:t>
+      </w:r>
+      <w:r>
+        <w:rPr>
+          <w:rFonts w:ascii="Arial" w:hAnsi="Arial" w:cs="Arial"/>
+          <w:bCs/>
+          <w:sz w:val="20"/>
+          <w:szCs w:val="20"/>
+        </w:rPr>
+        <w:t xml:space="preserve"> </w:t>
+      </w:r>
+      <w:r>
+        <w:rPr>
+          <w:rFonts w:ascii="Arial" w:hAnsi="Arial" w:cs="Arial"/>
+          <w:bCs/>
+          <w:sz w:val="20"/>
+          <w:szCs w:val="20"/>
+        </w:rPr>
+        <w:t xml:space="preserve">In addition, choosing this option causes Hot Pursuit to change the Refresh </w:t>
+      </w:r>
+      <w:r>
+        <w:rPr>
+          <w:rFonts w:ascii="Arial" w:hAnsi="Arial" w:cs="Arial"/>
+          <w:bCs/>
+          <w:sz w:val="20"/>
+          <w:szCs w:val="20"/>
+        </w:rPr>
+        <w:t>rate to seconds and uncheck CLS, both of which would be more likely to be configured for chasing satellites.</w:t>
+      </w:r>
+    </w:p>
+    <w:p>
+      <w:pPr>
+        <w:rPr>
+          <w:rFonts w:ascii="Arial" w:hAnsi="Arial" w:cs="Arial"/>
+          <w:bCs/>
+          <w:sz w:val="20"/>
+          <w:szCs w:val="20"/>
+        </w:rPr>
+      </w:pPr>
+      <w:r>
+        <w:rPr>
+          <w:rFonts w:ascii="Arial" w:hAnsi="Arial" w:cs="Arial"/>
+          <w:bCs/>
+          <w:sz w:val="20"/>
+          <w:szCs w:val="20"/>
+          <w:u w:val="single"/>
+        </w:rPr>
+        <w:t>SatCa</w:t>
+      </w:r>
+      <w:r>
+        <w:rPr>
+          <w:rFonts w:ascii="Arial" w:hAnsi="Arial" w:cs="Arial"/>
+          <w:bCs/>
+          <w:sz w:val="20"/>
+          <w:szCs w:val="20"/>
+        </w:rPr>
+        <w:t xml:space="preserve">t (command): </w:t>
+      </w:r>
+      <w:r>
+        <w:rPr>
+          <w:rFonts w:ascii="Arial" w:hAnsi="Arial" w:cs="Arial"/>
+          <w:bCs/>
+          <w:sz w:val="20"/>
+          <w:szCs w:val="20"/>
+        </w:rPr>
+        <w:t>Opens a new window with a tree view listing of the satellite</w:t>
+      </w:r>
+      <w:r>
+        <w:rPr>
+          <w:rFonts w:ascii="Arial" w:hAnsi="Arial" w:cs="Arial"/>
+          <w:bCs/>
+          <w:sz w:val="20"/>
+          <w:szCs w:val="20"/>
+        </w:rPr>
+        <w:t xml:space="preserve"> catalog.  For convenience purposes, the catalog is segmented into satellite types:  Payload, Rocket/Booster, and D</w:t>
+      </w:r>
+      <w:r>
+        <w:rPr>
+          <w:rFonts w:ascii="Arial" w:hAnsi="Arial" w:cs="Arial"/>
+          <w:bCs/>
+          <w:sz w:val="20"/>
+          <w:szCs w:val="20"/>
+        </w:rPr>
+        <w:t xml:space="preserve">ebris.  Each entry is then displayed by common </w:t>
+      </w:r>
+      <w:r>
+        <w:rPr>
+          <w:rFonts w:ascii="Arial" w:hAnsi="Arial" w:cs="Arial"/>
+          <w:bCs/>
+          <w:sz w:val="20"/>
+          <w:szCs w:val="20"/>
+        </w:rPr>
+        <w:lastRenderedPageBreak/>
+        <w:t xml:space="preserve">name and </w:t>
+      </w:r>
+      <w:r>
+        <w:rPr>
+          <w:rFonts w:ascii="Arial" w:hAnsi="Arial" w:cs="Arial"/>
+          <w:bCs/>
+          <w:sz w:val="20"/>
+          <w:szCs w:val="20"/>
+        </w:rPr>
+        <w:t>international identifier.  Selecting the catalog identifier and “Choose” will load the catalog identifier into the target field</w:t>
+      </w:r>
+      <w:r>
+        <w:rPr>
+          <w:rFonts w:ascii="Arial" w:hAnsi="Arial" w:cs="Arial"/>
+          <w:bCs/>
+          <w:sz w:val="20"/>
+          <w:szCs w:val="20"/>
+        </w:rPr>
+        <w:t>.</w:t>
       </w:r>
     </w:p>
     <w:p>

</xml_diff>

<commit_message>
Fixed a problem with interpolating subminute ephemeras
</commit_message>
<xml_diff>
--- a/Hot Pursuit/Docs/Hot Pursuit Description.docx
+++ b/Hot Pursuit/Docs/Hot Pursuit Description.docx
@@ -100,7 +100,107 @@
           <w:sz w:val="20"/>
           <w:szCs w:val="20"/>
         </w:rPr>
-        <w:t>I’m thinking we should have a category called “101 Fun Things To Do With TheSky.  This little application mostly falls under that moniker.  As most of us know, a couple of hundred good sized rocks are discovered whizzing by the earth every year.  Today, most of these Near Earth Objects (NEO’s) are identified by well-funded, organized projects, but a few are still by amateurs, here and there.  However once spotted, each reported fly-by goes through a phase where it must be confirmed and a precise orbit determined through multiple, independent measurements.  During its time in purgatory, a NEO is listed on a NASA website called “Scout”.  Once confirmed (by somebody, at some point, I guess) the object moves off of Scout and into the IAU Minor Planet Center database.  But, for a time, one has a chance for a look at the equivalent of an astronomical UFO.  That’s where this little app comes in.</w:t>
+        <w:t xml:space="preserve">I’m thinking we should have a category called “101 Fun Things </w:t>
+      </w:r>
+      <w:proofErr w:type="gramStart"/>
+      <w:r>
+        <w:rPr>
+          <w:rFonts w:ascii="Arial" w:hAnsi="Arial" w:cs="Arial"/>
+          <w:bCs/>
+          <w:sz w:val="20"/>
+          <w:szCs w:val="20"/>
+        </w:rPr>
+        <w:t>To</w:t>
+      </w:r>
+      <w:proofErr w:type="gramEnd"/>
+      <w:r>
+        <w:rPr>
+          <w:rFonts w:ascii="Arial" w:hAnsi="Arial" w:cs="Arial"/>
+          <w:bCs/>
+          <w:sz w:val="20"/>
+          <w:szCs w:val="20"/>
+        </w:rPr>
+        <w:t xml:space="preserve"> Do With </w:t>
+      </w:r>
+      <w:proofErr w:type="spellStart"/>
+      <w:r>
+        <w:rPr>
+          <w:rFonts w:ascii="Arial" w:hAnsi="Arial" w:cs="Arial"/>
+          <w:bCs/>
+          <w:sz w:val="20"/>
+          <w:szCs w:val="20"/>
+        </w:rPr>
+        <w:t>TheSky</w:t>
+      </w:r>
+      <w:proofErr w:type="spellEnd"/>
+      <w:r>
+        <w:rPr>
+          <w:rFonts w:ascii="Arial" w:hAnsi="Arial" w:cs="Arial"/>
+          <w:bCs/>
+          <w:sz w:val="20"/>
+          <w:szCs w:val="20"/>
+        </w:rPr>
+        <w:t xml:space="preserve">.  This little application mostly falls under that moniker.  As most of us know, a couple of hundred good sized rocks are discovered whizzing by the earth every year.  Today, most of these </w:t>
+      </w:r>
+      <w:proofErr w:type="gramStart"/>
+      <w:r>
+        <w:rPr>
+          <w:rFonts w:ascii="Arial" w:hAnsi="Arial" w:cs="Arial"/>
+          <w:bCs/>
+          <w:sz w:val="20"/>
+          <w:szCs w:val="20"/>
+        </w:rPr>
+        <w:t>Near Earth</w:t>
+      </w:r>
+      <w:proofErr w:type="gramEnd"/>
+      <w:r>
+        <w:rPr>
+          <w:rFonts w:ascii="Arial" w:hAnsi="Arial" w:cs="Arial"/>
+          <w:bCs/>
+          <w:sz w:val="20"/>
+          <w:szCs w:val="20"/>
+        </w:rPr>
+        <w:t xml:space="preserve"> Objects (NEO’s) are identified by well-funded, organized projects, but a few are still by amateurs, here and there.  However once spotted, each reported fly-by goes through a phase where it must be </w:t>
+      </w:r>
+      <w:proofErr w:type="gramStart"/>
+      <w:r>
+        <w:rPr>
+          <w:rFonts w:ascii="Arial" w:hAnsi="Arial" w:cs="Arial"/>
+          <w:bCs/>
+          <w:sz w:val="20"/>
+          <w:szCs w:val="20"/>
+        </w:rPr>
+        <w:t>confirmed</w:t>
+      </w:r>
+      <w:proofErr w:type="gramEnd"/>
+      <w:r>
+        <w:rPr>
+          <w:rFonts w:ascii="Arial" w:hAnsi="Arial" w:cs="Arial"/>
+          <w:bCs/>
+          <w:sz w:val="20"/>
+          <w:szCs w:val="20"/>
+        </w:rPr>
+        <w:t xml:space="preserve"> and a precise orbit determined through multiple, independent measurements.  During its time in purgatory, a NEO is listed on a NASA website called “Scout”.  Once confirmed (by somebody, at some point, I guess) the object moves </w:t>
+      </w:r>
+      <w:proofErr w:type="gramStart"/>
+      <w:r>
+        <w:rPr>
+          <w:rFonts w:ascii="Arial" w:hAnsi="Arial" w:cs="Arial"/>
+          <w:bCs/>
+          <w:sz w:val="20"/>
+          <w:szCs w:val="20"/>
+        </w:rPr>
+        <w:t>off of</w:t>
+      </w:r>
+      <w:proofErr w:type="gramEnd"/>
+      <w:r>
+        <w:rPr>
+          <w:rFonts w:ascii="Arial" w:hAnsi="Arial" w:cs="Arial"/>
+          <w:bCs/>
+          <w:sz w:val="20"/>
+          <w:szCs w:val="20"/>
+        </w:rPr>
+        <w:t xml:space="preserve"> Scout and into the IAU Minor Planet Center database.  But, for a time, one has a chance for a look at the equivalent of an astronomical UFO.  That’s where this little app comes in.</w:t>
       </w:r>
     </w:p>
     <w:p>
@@ -139,6 +239,7 @@
         </w:rPr>
         <w:t xml:space="preserve"> with another </w:t>
       </w:r>
+      <w:proofErr w:type="spellStart"/>
       <w:r>
         <w:rPr>
           <w:rFonts w:ascii="Arial" w:hAnsi="Arial" w:cs="Arial"/>
@@ -148,6 +249,7 @@
         </w:rPr>
         <w:t>TSXToolKit</w:t>
       </w:r>
+      <w:proofErr w:type="spellEnd"/>
       <w:r>
         <w:rPr>
           <w:rFonts w:ascii="Arial" w:hAnsi="Arial" w:cs="Arial"/>
@@ -230,14 +332,25 @@
           <w:szCs w:val="20"/>
         </w:rPr>
       </w:pPr>
-      <w:r>
-        <w:rPr>
-          <w:rFonts w:ascii="Arial" w:hAnsi="Arial" w:cs="Arial"/>
-          <w:bCs/>
-          <w:sz w:val="20"/>
-          <w:szCs w:val="20"/>
-        </w:rPr>
-        <w:t xml:space="preserve">So what Hot Pursuit does is get the current ephemeris information from Scout, then recalculates and interpolates the position and speed in down to one second </w:t>
+      <w:proofErr w:type="gramStart"/>
+      <w:r>
+        <w:rPr>
+          <w:rFonts w:ascii="Arial" w:hAnsi="Arial" w:cs="Arial"/>
+          <w:bCs/>
+          <w:sz w:val="20"/>
+          <w:szCs w:val="20"/>
+        </w:rPr>
+        <w:t>So</w:t>
+      </w:r>
+      <w:proofErr w:type="gramEnd"/>
+      <w:r>
+        <w:rPr>
+          <w:rFonts w:ascii="Arial" w:hAnsi="Arial" w:cs="Arial"/>
+          <w:bCs/>
+          <w:sz w:val="20"/>
+          <w:szCs w:val="20"/>
+        </w:rPr>
+        <w:t xml:space="preserve"> what Hot Pursuit does is get the current ephemeris information from Scout, then recalculates and interpolates the position and speed in down to one second </w:t>
       </w:r>
       <w:r>
         <w:rPr>
@@ -255,7 +368,17 @@
           <w:sz w:val="20"/>
           <w:szCs w:val="20"/>
         </w:rPr>
-        <w:t xml:space="preserve"> for the imager’s site.  That calculation is passed to T</w:t>
+        <w:t xml:space="preserve"> for the imager’s site.  That calculation is passed to </w:t>
+      </w:r>
+      <w:proofErr w:type="spellStart"/>
+      <w:r>
+        <w:rPr>
+          <w:rFonts w:ascii="Arial" w:hAnsi="Arial" w:cs="Arial"/>
+          <w:bCs/>
+          <w:sz w:val="20"/>
+          <w:szCs w:val="20"/>
+        </w:rPr>
+        <w:t>T</w:t>
       </w:r>
       <w:r>
         <w:rPr>
@@ -266,15 +389,47 @@
         </w:rPr>
         <w:t>heSky</w:t>
       </w:r>
-      <w:r>
-        <w:rPr>
-          <w:rFonts w:ascii="Arial" w:hAnsi="Arial" w:cs="Arial"/>
-          <w:bCs/>
-          <w:sz w:val="20"/>
-          <w:szCs w:val="20"/>
-        </w:rPr>
-        <w:t xml:space="preserve"> in the form of real-time Tracking Speed changes over the course of the session.  The user is free to use whatever imaging technique they prefer: long exposure, stacking, live stacking, video, etc</w:t>
-      </w:r>
+      <w:proofErr w:type="spellEnd"/>
+      <w:r>
+        <w:rPr>
+          <w:rFonts w:ascii="Arial" w:hAnsi="Arial" w:cs="Arial"/>
+          <w:bCs/>
+          <w:sz w:val="20"/>
+          <w:szCs w:val="20"/>
+        </w:rPr>
+        <w:t xml:space="preserve"> in the form of real-time Tracking Speed changes over the course of the session.  The user is free to use whatever imaging technique they </w:t>
+      </w:r>
+      <w:proofErr w:type="gramStart"/>
+      <w:r>
+        <w:rPr>
+          <w:rFonts w:ascii="Arial" w:hAnsi="Arial" w:cs="Arial"/>
+          <w:bCs/>
+          <w:sz w:val="20"/>
+          <w:szCs w:val="20"/>
+        </w:rPr>
+        <w:t>prefer:</w:t>
+      </w:r>
+      <w:proofErr w:type="gramEnd"/>
+      <w:r>
+        <w:rPr>
+          <w:rFonts w:ascii="Arial" w:hAnsi="Arial" w:cs="Arial"/>
+          <w:bCs/>
+          <w:sz w:val="20"/>
+          <w:szCs w:val="20"/>
+        </w:rPr>
+        <w:t xml:space="preserve"> long exposure, stacking, live stacking, video, </w:t>
+      </w:r>
+      <w:proofErr w:type="spellStart"/>
+      <w:r>
+        <w:rPr>
+          <w:rFonts w:ascii="Arial" w:hAnsi="Arial" w:cs="Arial"/>
+          <w:bCs/>
+          <w:sz w:val="20"/>
+          <w:szCs w:val="20"/>
+        </w:rPr>
+        <w:t>etc</w:t>
+      </w:r>
+      <w:proofErr w:type="spellEnd"/>
       <w:r>
         <w:rPr>
           <w:rFonts w:ascii="Arial" w:hAnsi="Arial" w:cs="Arial"/>
@@ -671,7 +826,27 @@
           <w:sz w:val="20"/>
           <w:szCs w:val="20"/>
         </w:rPr>
-        <w:t xml:space="preserve"> TheSky to select a target from the </w:t>
+        <w:t xml:space="preserve"> </w:t>
+      </w:r>
+      <w:proofErr w:type="spellStart"/>
+      <w:r>
+        <w:rPr>
+          <w:rFonts w:ascii="Arial" w:hAnsi="Arial" w:cs="Arial"/>
+          <w:bCs/>
+          <w:sz w:val="20"/>
+          <w:szCs w:val="20"/>
+        </w:rPr>
+        <w:t>TheSky</w:t>
+      </w:r>
+      <w:proofErr w:type="spellEnd"/>
+      <w:r>
+        <w:rPr>
+          <w:rFonts w:ascii="Arial" w:hAnsi="Arial" w:cs="Arial"/>
+          <w:bCs/>
+          <w:sz w:val="20"/>
+          <w:szCs w:val="20"/>
+        </w:rPr>
+        <w:t xml:space="preserve"> to select a target from the </w:t>
       </w:r>
       <w:r>
         <w:rPr>
@@ -752,7 +927,27 @@
           <w:sz w:val="20"/>
           <w:szCs w:val="20"/>
         </w:rPr>
-        <w:t>initiate TheSky tracking.</w:t>
+        <w:t xml:space="preserve">initiate </w:t>
+      </w:r>
+      <w:proofErr w:type="spellStart"/>
+      <w:r>
+        <w:rPr>
+          <w:rFonts w:ascii="Arial" w:hAnsi="Arial" w:cs="Arial"/>
+          <w:bCs/>
+          <w:sz w:val="20"/>
+          <w:szCs w:val="20"/>
+        </w:rPr>
+        <w:t>TheSky</w:t>
+      </w:r>
+      <w:proofErr w:type="spellEnd"/>
+      <w:r>
+        <w:rPr>
+          <w:rFonts w:ascii="Arial" w:hAnsi="Arial" w:cs="Arial"/>
+          <w:bCs/>
+          <w:sz w:val="20"/>
+          <w:szCs w:val="20"/>
+        </w:rPr>
+        <w:t xml:space="preserve"> tracking.</w:t>
       </w:r>
       <w:r>
         <w:rPr>
@@ -806,7 +1001,27 @@
           <w:sz w:val="20"/>
           <w:szCs w:val="20"/>
         </w:rPr>
-        <w:t>target designations such as found in TheSky.</w:t>
+        <w:t xml:space="preserve">target designations such as found in </w:t>
+      </w:r>
+      <w:proofErr w:type="spellStart"/>
+      <w:r>
+        <w:rPr>
+          <w:rFonts w:ascii="Arial" w:hAnsi="Arial" w:cs="Arial"/>
+          <w:bCs/>
+          <w:sz w:val="20"/>
+          <w:szCs w:val="20"/>
+        </w:rPr>
+        <w:t>TheSky</w:t>
+      </w:r>
+      <w:proofErr w:type="spellEnd"/>
+      <w:r>
+        <w:rPr>
+          <w:rFonts w:ascii="Arial" w:hAnsi="Arial" w:cs="Arial"/>
+          <w:bCs/>
+          <w:sz w:val="20"/>
+          <w:szCs w:val="20"/>
+        </w:rPr>
+        <w:t>.</w:t>
       </w:r>
     </w:p>
     <w:p>
@@ -889,7 +1104,27 @@
           <w:sz w:val="20"/>
           <w:szCs w:val="20"/>
         </w:rPr>
-        <w:t xml:space="preserve">un TheSky once (and only once) </w:t>
+        <w:t xml:space="preserve">un </w:t>
+      </w:r>
+      <w:proofErr w:type="spellStart"/>
+      <w:r>
+        <w:rPr>
+          <w:rFonts w:ascii="Arial" w:hAnsi="Arial" w:cs="Arial"/>
+          <w:bCs/>
+          <w:sz w:val="20"/>
+          <w:szCs w:val="20"/>
+        </w:rPr>
+        <w:t>TheSky</w:t>
+      </w:r>
+      <w:proofErr w:type="spellEnd"/>
+      <w:r>
+        <w:rPr>
+          <w:rFonts w:ascii="Arial" w:hAnsi="Arial" w:cs="Arial"/>
+          <w:bCs/>
+          <w:sz w:val="20"/>
+          <w:szCs w:val="20"/>
+        </w:rPr>
+        <w:t xml:space="preserve"> once (and only once) </w:t>
       </w:r>
       <w:r>
         <w:rPr>
@@ -1131,7 +1366,27 @@
           <w:sz w:val="20"/>
           <w:szCs w:val="20"/>
         </w:rPr>
-        <w:t xml:space="preserve">From the TSXToolKit in the Start Menu: </w:t>
+        <w:t xml:space="preserve">From the </w:t>
+      </w:r>
+      <w:proofErr w:type="spellStart"/>
+      <w:r>
+        <w:rPr>
+          <w:rFonts w:ascii="Arial" w:hAnsi="Arial" w:cs="Arial"/>
+          <w:bCs/>
+          <w:sz w:val="20"/>
+          <w:szCs w:val="20"/>
+        </w:rPr>
+        <w:t>TSXToolKit</w:t>
+      </w:r>
+      <w:proofErr w:type="spellEnd"/>
+      <w:r>
+        <w:rPr>
+          <w:rFonts w:ascii="Arial" w:hAnsi="Arial" w:cs="Arial"/>
+          <w:bCs/>
+          <w:sz w:val="20"/>
+          <w:szCs w:val="20"/>
+        </w:rPr>
+        <w:t xml:space="preserve"> in the Start Menu: </w:t>
       </w:r>
       <w:r>
         <w:rPr>
@@ -1378,7 +1633,17 @@
           <w:sz w:val="20"/>
           <w:szCs w:val="20"/>
         </w:rPr>
-        <w:t>In the The</w:t>
+        <w:t xml:space="preserve">In the </w:t>
+      </w:r>
+      <w:proofErr w:type="spellStart"/>
+      <w:r>
+        <w:rPr>
+          <w:rFonts w:ascii="Arial" w:hAnsi="Arial" w:cs="Arial"/>
+          <w:bCs/>
+          <w:sz w:val="20"/>
+          <w:szCs w:val="20"/>
+        </w:rPr>
+        <w:t>The</w:t>
       </w:r>
       <w:r>
         <w:rPr>
@@ -1389,6 +1654,7 @@
         </w:rPr>
         <w:t>Sky</w:t>
       </w:r>
+      <w:proofErr w:type="spellEnd"/>
       <w:r>
         <w:rPr>
           <w:rFonts w:ascii="Arial" w:hAnsi="Arial" w:cs="Arial"/>
@@ -1511,7 +1777,27 @@
           <w:sz w:val="20"/>
           <w:szCs w:val="20"/>
         </w:rPr>
-        <w:t>In TheSky, p</w:t>
+        <w:t xml:space="preserve">In </w:t>
+      </w:r>
+      <w:proofErr w:type="spellStart"/>
+      <w:r>
+        <w:rPr>
+          <w:rFonts w:ascii="Arial" w:hAnsi="Arial" w:cs="Arial"/>
+          <w:bCs/>
+          <w:sz w:val="20"/>
+          <w:szCs w:val="20"/>
+        </w:rPr>
+        <w:t>TheSky</w:t>
+      </w:r>
+      <w:proofErr w:type="spellEnd"/>
+      <w:r>
+        <w:rPr>
+          <w:rFonts w:ascii="Arial" w:hAnsi="Arial" w:cs="Arial"/>
+          <w:bCs/>
+          <w:sz w:val="20"/>
+          <w:szCs w:val="20"/>
+        </w:rPr>
+        <w:t>, p</w:t>
       </w:r>
       <w:r>
         <w:rPr>
@@ -1894,7 +2180,25 @@
           <w:sz w:val="20"/>
           <w:szCs w:val="20"/>
         </w:rPr>
-        <w:t>tracking of a NEO object with TheSky.</w:t>
+        <w:t xml:space="preserve">tracking of a NEO object with </w:t>
+      </w:r>
+      <w:proofErr w:type="spellStart"/>
+      <w:r>
+        <w:rPr>
+          <w:rFonts w:ascii="Arial" w:hAnsi="Arial" w:cs="Arial"/>
+          <w:sz w:val="20"/>
+          <w:szCs w:val="20"/>
+        </w:rPr>
+        <w:t>TheSky</w:t>
+      </w:r>
+      <w:proofErr w:type="spellEnd"/>
+      <w:r>
+        <w:rPr>
+          <w:rFonts w:ascii="Arial" w:hAnsi="Arial" w:cs="Arial"/>
+          <w:sz w:val="20"/>
+          <w:szCs w:val="20"/>
+        </w:rPr>
+        <w:t>.</w:t>
       </w:r>
     </w:p>
     <w:p>
@@ -1927,8 +2231,27 @@
           <w:sz w:val="20"/>
           <w:szCs w:val="20"/>
         </w:rPr>
-        <w:t xml:space="preserve"> input to TheSky using the </w:t>
-      </w:r>
+        <w:t xml:space="preserve"> input to </w:t>
+      </w:r>
+      <w:proofErr w:type="spellStart"/>
+      <w:r>
+        <w:rPr>
+          <w:rFonts w:ascii="Arial" w:hAnsi="Arial" w:cs="Arial"/>
+          <w:sz w:val="20"/>
+          <w:szCs w:val="20"/>
+        </w:rPr>
+        <w:t>TheSky</w:t>
+      </w:r>
+      <w:proofErr w:type="spellEnd"/>
+      <w:r>
+        <w:rPr>
+          <w:rFonts w:ascii="Arial" w:hAnsi="Arial" w:cs="Arial"/>
+          <w:sz w:val="20"/>
+          <w:szCs w:val="20"/>
+        </w:rPr>
+        <w:t xml:space="preserve"> using the </w:t>
+      </w:r>
+      <w:proofErr w:type="spellStart"/>
       <w:r>
         <w:rPr>
           <w:rFonts w:ascii="Arial" w:hAnsi="Arial" w:cs="Arial"/>
@@ -1937,7 +2260,18 @@
           <w:sz w:val="20"/>
           <w:szCs w:val="20"/>
         </w:rPr>
-        <w:t>TSXToolKit Transient Search</w:t>
+        <w:t>TSXToolKit</w:t>
+      </w:r>
+      <w:proofErr w:type="spellEnd"/>
+      <w:r>
+        <w:rPr>
+          <w:rFonts w:ascii="Arial" w:hAnsi="Arial" w:cs="Arial"/>
+          <w:i/>
+          <w:iCs/>
+          <w:sz w:val="20"/>
+          <w:szCs w:val="20"/>
+        </w:rPr>
+        <w:t xml:space="preserve"> Transient Search</w:t>
       </w:r>
       <w:r>
         <w:rPr>
@@ -1977,7 +2311,25 @@
           <w:sz w:val="20"/>
           <w:szCs w:val="20"/>
         </w:rPr>
-        <w:t xml:space="preserve">any small body, asteroid or comet, can be </w:t>
+        <w:t xml:space="preserve">any small body, </w:t>
+      </w:r>
+      <w:proofErr w:type="gramStart"/>
+      <w:r>
+        <w:rPr>
+          <w:rFonts w:ascii="Arial" w:hAnsi="Arial" w:cs="Arial"/>
+          <w:sz w:val="20"/>
+          <w:szCs w:val="20"/>
+        </w:rPr>
+        <w:t>asteroid</w:t>
+      </w:r>
+      <w:proofErr w:type="gramEnd"/>
+      <w:r>
+        <w:rPr>
+          <w:rFonts w:ascii="Arial" w:hAnsi="Arial" w:cs="Arial"/>
+          <w:sz w:val="20"/>
+          <w:szCs w:val="20"/>
+        </w:rPr>
+        <w:t xml:space="preserve"> or comet, can be </w:t>
       </w:r>
       <w:r>
         <w:rPr>
@@ -1993,7 +2345,25 @@
           <w:sz w:val="20"/>
           <w:szCs w:val="20"/>
         </w:rPr>
-        <w:t xml:space="preserve"> in TheSky (or input </w:t>
+        <w:t xml:space="preserve"> in </w:t>
+      </w:r>
+      <w:proofErr w:type="spellStart"/>
+      <w:r>
+        <w:rPr>
+          <w:rFonts w:ascii="Arial" w:hAnsi="Arial" w:cs="Arial"/>
+          <w:sz w:val="20"/>
+          <w:szCs w:val="20"/>
+        </w:rPr>
+        <w:t>TheSky</w:t>
+      </w:r>
+      <w:proofErr w:type="spellEnd"/>
+      <w:r>
+        <w:rPr>
+          <w:rFonts w:ascii="Arial" w:hAnsi="Arial" w:cs="Arial"/>
+          <w:sz w:val="20"/>
+          <w:szCs w:val="20"/>
+        </w:rPr>
+        <w:t xml:space="preserve"> (or input </w:t>
       </w:r>
       <w:r>
         <w:rPr>
@@ -2150,7 +2520,27 @@
           <w:sz w:val="20"/>
           <w:szCs w:val="20"/>
         </w:rPr>
-        <w:t xml:space="preserve">  In the case of a satellite target, the CelesTrak </w:t>
+        <w:t xml:space="preserve">  In the case of a satellite target, the </w:t>
+      </w:r>
+      <w:proofErr w:type="spellStart"/>
+      <w:r>
+        <w:rPr>
+          <w:rFonts w:ascii="Arial" w:hAnsi="Arial" w:cs="Arial"/>
+          <w:bCs/>
+          <w:sz w:val="20"/>
+          <w:szCs w:val="20"/>
+        </w:rPr>
+        <w:t>CelesTrak</w:t>
+      </w:r>
+      <w:proofErr w:type="spellEnd"/>
+      <w:r>
+        <w:rPr>
+          <w:rFonts w:ascii="Arial" w:hAnsi="Arial" w:cs="Arial"/>
+          <w:bCs/>
+          <w:sz w:val="20"/>
+          <w:szCs w:val="20"/>
+        </w:rPr>
+        <w:t xml:space="preserve"> </w:t>
       </w:r>
       <w:r>
         <w:rPr>
@@ -2208,7 +2598,6 @@
           <w:szCs w:val="24"/>
           <w:u w:val="single"/>
         </w:rPr>
-        <w:lastRenderedPageBreak/>
         <w:t>Controls</w:t>
       </w:r>
       <w:r>
@@ -2219,8 +2608,9 @@
           <w:szCs w:val="24"/>
           <w:u w:val="single"/>
         </w:rPr>
-        <w:t>, Fields</w:t>
-      </w:r>
+        <w:t xml:space="preserve">, </w:t>
+      </w:r>
+      <w:proofErr w:type="gramStart"/>
       <w:r>
         <w:rPr>
           <w:rFonts w:ascii="Arial" w:hAnsi="Arial" w:cs="Arial"/>
@@ -2229,12 +2619,10 @@
           <w:szCs w:val="24"/>
           <w:u w:val="single"/>
         </w:rPr>
-        <w:t xml:space="preserve"> and Commands</w:t>
-      </w:r>
-    </w:p>
-    <w:p>
-      <w:pPr>
-        <w:keepNext/>
+        <w:t>Fields</w:t>
+      </w:r>
+      <w:proofErr w:type="gramEnd"/>
+      <w:r>
         <w:rPr>
           <w:rFonts w:ascii="Arial" w:hAnsi="Arial" w:cs="Arial"/>
           <w:b/>
@@ -2242,11 +2630,24 @@
           <w:szCs w:val="24"/>
           <w:u w:val="single"/>
         </w:rPr>
-      </w:pPr>
+        <w:t xml:space="preserve"> and Commands</w:t>
+      </w:r>
     </w:p>
     <w:p>
       <w:pPr>
         <w:keepNext/>
+        <w:rPr>
+          <w:rFonts w:ascii="Arial" w:hAnsi="Arial" w:cs="Arial"/>
+          <w:b/>
+          <w:sz w:val="24"/>
+          <w:szCs w:val="24"/>
+          <w:u w:val="single"/>
+        </w:rPr>
+      </w:pPr>
+    </w:p>
+    <w:p>
+      <w:pPr>
+        <w:keepNext/>
         <w:jc w:val="center"/>
         <w:rPr>
           <w:rFonts w:ascii="Arial" w:hAnsi="Arial" w:cs="Arial"/>
@@ -2258,17 +2659,13 @@
       </w:pPr>
       <w:r>
         <w:rPr>
-          <w:rFonts w:ascii="Arial" w:hAnsi="Arial" w:cs="Arial"/>
-          <w:bCs/>
           <w:noProof/>
-          <w:sz w:val="20"/>
-          <w:szCs w:val="20"/>
         </w:rPr>
         <w:drawing>
-          <wp:inline distT="0" distB="0" distL="0" distR="0" wp14:anchorId="2C6F4164" wp14:editId="432C5CFD">
-            <wp:extent cx="5820587" cy="4163006"/>
-            <wp:effectExtent l="0" t="0" r="8890" b="9525"/>
-            <wp:docPr id="2" name="Picture 2" descr="Graphical user interface, application&#10;&#10;Description automatically generated"/>
+          <wp:inline distT="0" distB="0" distL="0" distR="0" wp14:anchorId="771790FC" wp14:editId="52F659BD">
+            <wp:extent cx="5629275" cy="2352675"/>
+            <wp:effectExtent l="0" t="0" r="9525" b="9525"/>
+            <wp:docPr id="4" name="Picture 4" descr="Graphical user interface, application&#10;&#10;Description automatically generated"/>
             <wp:cNvGraphicFramePr>
               <a:graphicFrameLocks xmlns:a="http://schemas.openxmlformats.org/drawingml/2006/main" noChangeAspect="1"/>
             </wp:cNvGraphicFramePr>
@@ -2276,23 +2673,36 @@
               <a:graphicData uri="http://schemas.openxmlformats.org/drawingml/2006/picture">
                 <pic:pic xmlns:pic="http://schemas.openxmlformats.org/drawingml/2006/picture">
                   <pic:nvPicPr>
-                    <pic:cNvPr id="2" name="Picture 2" descr="Graphical user interface, application&#10;&#10;Description automatically generated"/>
-                    <pic:cNvPicPr/>
+                    <pic:cNvPr id="4" name="Picture 4" descr="Graphical user interface, application&#10;&#10;Description automatically generated"/>
+                    <pic:cNvPicPr>
+                      <a:picLocks noChangeAspect="1" noChangeArrowheads="1"/>
+                    </pic:cNvPicPr>
                   </pic:nvPicPr>
                   <pic:blipFill>
-                    <a:blip r:embed="rId9"/>
+                    <a:blip r:embed="rId9" r:link="rId10">
+                      <a:extLst>
+                        <a:ext uri="{28A0092B-C50C-407E-A947-70E740481C1C}">
+                          <a14:useLocalDpi xmlns:a14="http://schemas.microsoft.com/office/drawing/2010/main" val="0"/>
+                        </a:ext>
+                      </a:extLst>
+                    </a:blip>
+                    <a:srcRect/>
                     <a:stretch>
                       <a:fillRect/>
                     </a:stretch>
                   </pic:blipFill>
-                  <pic:spPr>
+                  <pic:spPr bwMode="auto">
                     <a:xfrm>
                       <a:off x="0" y="0"/>
-                      <a:ext cx="5820587" cy="4163006"/>
+                      <a:ext cx="5629275" cy="2352675"/>
                     </a:xfrm>
                     <a:prstGeom prst="rect">
                       <a:avLst/>
                     </a:prstGeom>
+                    <a:noFill/>
+                    <a:ln>
+                      <a:noFill/>
+                    </a:ln>
                   </pic:spPr>
                 </pic:pic>
               </a:graphicData>
@@ -2608,6 +3018,7 @@
           <w:szCs w:val="20"/>
           <w:u w:val="single"/>
         </w:rPr>
+        <w:lastRenderedPageBreak/>
         <w:t>Dec Rate</w:t>
       </w:r>
       <w:r>
@@ -2930,7 +3341,17 @@
           <w:sz w:val="20"/>
           <w:szCs w:val="20"/>
         </w:rPr>
-        <w:t xml:space="preserve"> into a </w:t>
+        <w:t xml:space="preserve"> into </w:t>
+      </w:r>
+      <w:proofErr w:type="gramStart"/>
+      <w:r>
+        <w:rPr>
+          <w:rFonts w:ascii="Arial" w:hAnsi="Arial" w:cs="Arial"/>
+          <w:bCs/>
+          <w:sz w:val="20"/>
+          <w:szCs w:val="20"/>
+        </w:rPr>
+        <w:t xml:space="preserve">a </w:t>
       </w:r>
       <w:r>
         <w:rPr>
@@ -2948,7 +3369,17 @@
           <w:sz w:val="20"/>
           <w:szCs w:val="20"/>
         </w:rPr>
-        <w:t>“SatCat</w:t>
+        <w:t>“</w:t>
+      </w:r>
+      <w:proofErr w:type="gramEnd"/>
+      <w:r>
+        <w:rPr>
+          <w:rFonts w:ascii="Arial" w:hAnsi="Arial" w:cs="Arial"/>
+          <w:bCs/>
+          <w:sz w:val="20"/>
+          <w:szCs w:val="20"/>
+        </w:rPr>
+        <w:t>SatCat</w:t>
       </w:r>
       <w:r>
         <w:rPr>
@@ -2975,7 +3406,27 @@
           <w:sz w:val="20"/>
           <w:szCs w:val="20"/>
         </w:rPr>
-        <w:t xml:space="preserve"> file in the HotPursuit/</w:t>
+        <w:t xml:space="preserve"> file in the </w:t>
+      </w:r>
+      <w:proofErr w:type="spellStart"/>
+      <w:r>
+        <w:rPr>
+          <w:rFonts w:ascii="Arial" w:hAnsi="Arial" w:cs="Arial"/>
+          <w:bCs/>
+          <w:sz w:val="20"/>
+          <w:szCs w:val="20"/>
+        </w:rPr>
+        <w:t>HotPursuit</w:t>
+      </w:r>
+      <w:proofErr w:type="spellEnd"/>
+      <w:r>
+        <w:rPr>
+          <w:rFonts w:ascii="Arial" w:hAnsi="Arial" w:cs="Arial"/>
+          <w:bCs/>
+          <w:sz w:val="20"/>
+          <w:szCs w:val="20"/>
+        </w:rPr>
+        <w:t>/</w:t>
       </w:r>
       <w:r>
         <w:rPr>
@@ -3033,14 +3484,6 @@
       </w:r>
     </w:p>
     <w:p>
-      <w:pPr>
-        <w:rPr>
-          <w:rFonts w:ascii="Arial" w:hAnsi="Arial" w:cs="Arial"/>
-          <w:bCs/>
-          <w:sz w:val="20"/>
-          <w:szCs w:val="20"/>
-        </w:rPr>
-      </w:pPr>
       <w:r>
         <w:rPr>
           <w:rFonts w:ascii="Arial" w:hAnsi="Arial" w:cs="Arial"/>
@@ -3049,71 +3492,75 @@
           <w:szCs w:val="20"/>
           <w:u w:val="single"/>
         </w:rPr>
-        <w:t>SatCa</w:t>
-      </w:r>
-      <w:r>
-        <w:rPr>
-          <w:rFonts w:ascii="Arial" w:hAnsi="Arial" w:cs="Arial"/>
-          <w:bCs/>
-          <w:sz w:val="20"/>
-          <w:szCs w:val="20"/>
-        </w:rPr>
-        <w:t xml:space="preserve">t (command): </w:t>
-      </w:r>
-      <w:r>
-        <w:rPr>
-          <w:rFonts w:ascii="Arial" w:hAnsi="Arial" w:cs="Arial"/>
-          <w:bCs/>
-          <w:sz w:val="20"/>
-          <w:szCs w:val="20"/>
-        </w:rPr>
-        <w:t>Opens a new window with a tree view listing of the satellite</w:t>
-      </w:r>
-      <w:r>
-        <w:rPr>
-          <w:rFonts w:ascii="Arial" w:hAnsi="Arial" w:cs="Arial"/>
-          <w:bCs/>
-          <w:sz w:val="20"/>
-          <w:szCs w:val="20"/>
-        </w:rPr>
-        <w:t xml:space="preserve"> catalog.  For convenience purposes, the catalog is segmented into satellite types:  Payload, Rocket/Booster, and D</w:t>
-      </w:r>
-      <w:r>
-        <w:rPr>
-          <w:rFonts w:ascii="Arial" w:hAnsi="Arial" w:cs="Arial"/>
-          <w:bCs/>
-          <w:sz w:val="20"/>
-          <w:szCs w:val="20"/>
-        </w:rPr>
-        <w:t xml:space="preserve">ebris.  Each entry is then displayed by common </w:t>
-      </w:r>
-      <w:r>
-        <w:rPr>
-          <w:rFonts w:ascii="Arial" w:hAnsi="Arial" w:cs="Arial"/>
-          <w:bCs/>
-          <w:sz w:val="20"/>
-          <w:szCs w:val="20"/>
-        </w:rPr>
-        <w:lastRenderedPageBreak/>
-        <w:t xml:space="preserve">name and </w:t>
-      </w:r>
-      <w:r>
-        <w:rPr>
-          <w:rFonts w:ascii="Arial" w:hAnsi="Arial" w:cs="Arial"/>
-          <w:bCs/>
-          <w:sz w:val="20"/>
-          <w:szCs w:val="20"/>
-        </w:rPr>
-        <w:t>international identifier.  Selecting the catalog identifier and “Choose” will load the catalog identifier into the target field</w:t>
-      </w:r>
-      <w:r>
-        <w:rPr>
-          <w:rFonts w:ascii="Arial" w:hAnsi="Arial" w:cs="Arial"/>
-          <w:bCs/>
-          <w:sz w:val="20"/>
-          <w:szCs w:val="20"/>
-        </w:rPr>
-        <w:t>.</w:t>
+        <w:t>Custom TLE</w:t>
+      </w:r>
+      <w:r>
+        <w:rPr>
+          <w:rFonts w:ascii="Arial" w:hAnsi="Arial" w:cs="Arial"/>
+          <w:bCs/>
+          <w:sz w:val="20"/>
+          <w:szCs w:val="20"/>
+        </w:rPr>
+        <w:t xml:space="preserve">: </w:t>
+      </w:r>
+      <w:r>
+        <w:rPr>
+          <w:rFonts w:ascii="Arial" w:hAnsi="Arial" w:cs="Arial"/>
+          <w:bCs/>
+          <w:sz w:val="20"/>
+          <w:szCs w:val="20"/>
+        </w:rPr>
+        <w:t xml:space="preserve">Opens </w:t>
+      </w:r>
+      <w:r>
+        <w:rPr>
+          <w:rFonts w:ascii="Arial" w:hAnsi="Arial" w:cs="Arial"/>
+          <w:bCs/>
+          <w:sz w:val="20"/>
+          <w:szCs w:val="20"/>
+        </w:rPr>
+        <w:t xml:space="preserve">a new window with a tree view listing of a user-created 3TLE text file.  This type of file can be easily generated on the </w:t>
+      </w:r>
+      <w:proofErr w:type="spellStart"/>
+      <w:r>
+        <w:rPr>
+          <w:rFonts w:ascii="Arial" w:hAnsi="Arial" w:cs="Arial"/>
+          <w:bCs/>
+          <w:sz w:val="20"/>
+          <w:szCs w:val="20"/>
+        </w:rPr>
+        <w:t>CelesTrak</w:t>
+      </w:r>
+      <w:proofErr w:type="spellEnd"/>
+      <w:r>
+        <w:rPr>
+          <w:rFonts w:ascii="Arial" w:hAnsi="Arial" w:cs="Arial"/>
+          <w:bCs/>
+          <w:sz w:val="20"/>
+          <w:szCs w:val="20"/>
+        </w:rPr>
+        <w:t xml:space="preserve"> website, saved to the clipboard then pasted into a file named “CustomTLE.txt” file using Notepad.  The file must be named “CustomTLE.txt” and saved in the </w:t>
+      </w:r>
+      <w:hyperlink r:id="rId11" w:history="1">
+        <w:r>
+          <w:rPr>
+            <w:rStyle w:val="Hyperlink"/>
+            <w:rFonts w:ascii="Arial" w:hAnsi="Arial" w:cs="Arial"/>
+            <w:bCs/>
+            <w:sz w:val="20"/>
+            <w:szCs w:val="20"/>
+          </w:rPr>
+          <w:t>\\Documents\Hot</w:t>
+        </w:r>
+      </w:hyperlink>
+      <w:r>
+        <w:rPr>
+          <w:rFonts w:ascii="Arial" w:hAnsi="Arial" w:cs="Arial"/>
+          <w:bCs/>
+          <w:sz w:val="20"/>
+          <w:szCs w:val="20"/>
+        </w:rPr>
+        <w:t xml:space="preserve"> Pursuit\TLE folder.  The file may contain one or more three line records.</w:t>
       </w:r>
     </w:p>
     <w:p>
@@ -3151,7 +3598,27 @@
           <w:sz w:val="20"/>
           <w:szCs w:val="20"/>
         </w:rPr>
-        <w:t xml:space="preserve">updates TheSky </w:t>
+        <w:t xml:space="preserve">updates </w:t>
+      </w:r>
+      <w:proofErr w:type="spellStart"/>
+      <w:r>
+        <w:rPr>
+          <w:rFonts w:ascii="Arial" w:hAnsi="Arial" w:cs="Arial"/>
+          <w:bCs/>
+          <w:sz w:val="20"/>
+          <w:szCs w:val="20"/>
+        </w:rPr>
+        <w:t>TheSky</w:t>
+      </w:r>
+      <w:proofErr w:type="spellEnd"/>
+      <w:r>
+        <w:rPr>
+          <w:rFonts w:ascii="Arial" w:hAnsi="Arial" w:cs="Arial"/>
+          <w:bCs/>
+          <w:sz w:val="20"/>
+          <w:szCs w:val="20"/>
+        </w:rPr>
+        <w:t xml:space="preserve"> </w:t>
       </w:r>
       <w:r>
         <w:rPr>
@@ -3400,7 +3867,27 @@
           <w:sz w:val="20"/>
           <w:szCs w:val="20"/>
         </w:rPr>
-        <w:t>tracking change to TheSky.</w:t>
+        <w:t xml:space="preserve">tracking change to </w:t>
+      </w:r>
+      <w:proofErr w:type="spellStart"/>
+      <w:r>
+        <w:rPr>
+          <w:rFonts w:ascii="Arial" w:hAnsi="Arial" w:cs="Arial"/>
+          <w:bCs/>
+          <w:sz w:val="20"/>
+          <w:szCs w:val="20"/>
+        </w:rPr>
+        <w:t>TheSky</w:t>
+      </w:r>
+      <w:proofErr w:type="spellEnd"/>
+      <w:r>
+        <w:rPr>
+          <w:rFonts w:ascii="Arial" w:hAnsi="Arial" w:cs="Arial"/>
+          <w:bCs/>
+          <w:sz w:val="20"/>
+          <w:szCs w:val="20"/>
+        </w:rPr>
+        <w:t>.</w:t>
       </w:r>
     </w:p>
     <w:p>
@@ -3753,7 +4240,27 @@
           <w:sz w:val="20"/>
           <w:szCs w:val="20"/>
         </w:rPr>
-        <w:t>using automation of TheSky.</w:t>
+        <w:t xml:space="preserve">using automation of </w:t>
+      </w:r>
+      <w:proofErr w:type="spellStart"/>
+      <w:r>
+        <w:rPr>
+          <w:rFonts w:ascii="Arial" w:hAnsi="Arial" w:cs="Arial"/>
+          <w:bCs/>
+          <w:sz w:val="20"/>
+          <w:szCs w:val="20"/>
+        </w:rPr>
+        <w:t>TheSky</w:t>
+      </w:r>
+      <w:proofErr w:type="spellEnd"/>
+      <w:r>
+        <w:rPr>
+          <w:rFonts w:ascii="Arial" w:hAnsi="Arial" w:cs="Arial"/>
+          <w:bCs/>
+          <w:sz w:val="20"/>
+          <w:szCs w:val="20"/>
+        </w:rPr>
+        <w:t>.</w:t>
       </w:r>
     </w:p>
     <w:p>
@@ -4043,7 +4550,27 @@
           <w:sz w:val="20"/>
           <w:szCs w:val="20"/>
         </w:rPr>
-        <w:t xml:space="preserve"> in order for the mount to settle.</w:t>
+        <w:t xml:space="preserve"> </w:t>
+      </w:r>
+      <w:proofErr w:type="gramStart"/>
+      <w:r>
+        <w:rPr>
+          <w:rFonts w:ascii="Arial" w:hAnsi="Arial" w:cs="Arial"/>
+          <w:bCs/>
+          <w:sz w:val="20"/>
+          <w:szCs w:val="20"/>
+        </w:rPr>
+        <w:t>in order for</w:t>
+      </w:r>
+      <w:proofErr w:type="gramEnd"/>
+      <w:r>
+        <w:rPr>
+          <w:rFonts w:ascii="Arial" w:hAnsi="Arial" w:cs="Arial"/>
+          <w:bCs/>
+          <w:sz w:val="20"/>
+          <w:szCs w:val="20"/>
+        </w:rPr>
+        <w:t xml:space="preserve"> the mount to settle.</w:t>
       </w:r>
     </w:p>
     <w:p>
@@ -4213,7 +4740,27 @@
           <w:sz w:val="20"/>
           <w:szCs w:val="20"/>
         </w:rPr>
-        <w:t xml:space="preserve"> TheSky.</w:t>
+        <w:t xml:space="preserve"> </w:t>
+      </w:r>
+      <w:proofErr w:type="spellStart"/>
+      <w:r>
+        <w:rPr>
+          <w:rFonts w:ascii="Arial" w:hAnsi="Arial" w:cs="Arial"/>
+          <w:bCs/>
+          <w:sz w:val="20"/>
+          <w:szCs w:val="20"/>
+        </w:rPr>
+        <w:t>TheSky</w:t>
+      </w:r>
+      <w:proofErr w:type="spellEnd"/>
+      <w:r>
+        <w:rPr>
+          <w:rFonts w:ascii="Arial" w:hAnsi="Arial" w:cs="Arial"/>
+          <w:bCs/>
+          <w:sz w:val="20"/>
+          <w:szCs w:val="20"/>
+        </w:rPr>
+        <w:t>.</w:t>
       </w:r>
     </w:p>
     <w:p>
@@ -4319,6 +4866,7 @@
           <w:szCs w:val="24"/>
           <w:u w:val="single"/>
         </w:rPr>
+        <w:lastRenderedPageBreak/>
         <w:t xml:space="preserve">Structure </w:t>
       </w:r>
     </w:p>
@@ -4348,7 +4896,6 @@
         <w:rPr>
           <w:noProof/>
         </w:rPr>
-        <w:lastRenderedPageBreak/>
         <w:drawing>
           <wp:inline distT="0" distB="0" distL="0" distR="0" wp14:anchorId="55E7774B" wp14:editId="34691904">
             <wp:extent cx="5895975" cy="3316486"/>
@@ -4365,10 +4912,10 @@
                     <pic:cNvPicPr/>
                   </pic:nvPicPr>
                   <pic:blipFill>
-                    <a:blip r:embed="rId10">
+                    <a:blip r:embed="rId12">
                       <a:extLst>
                         <a:ext uri="{96DAC541-7B7A-43D3-8B79-37D633B846F1}">
-                          <asvg:svgBlip xmlns:asvg="http://schemas.microsoft.com/office/drawing/2016/SVG/main" r:embed="rId11"/>
+                          <asvg:svgBlip xmlns:asvg="http://schemas.microsoft.com/office/drawing/2016/SVG/main" r:embed="rId13"/>
                         </a:ext>
                       </a:extLst>
                     </a:blip>
@@ -4433,6 +4980,7 @@
           <w:szCs w:val="24"/>
           <w:u w:val="single"/>
         </w:rPr>
+        <w:lastRenderedPageBreak/>
         <w:drawing>
           <wp:inline distT="0" distB="0" distL="0" distR="0" wp14:anchorId="2B13E41B" wp14:editId="6E081F32">
             <wp:extent cx="6858000" cy="4236085"/>
@@ -4449,7 +4997,7 @@
                     <pic:cNvPicPr/>
                   </pic:nvPicPr>
                   <pic:blipFill>
-                    <a:blip r:embed="rId12"/>
+                    <a:blip r:embed="rId14"/>
                     <a:stretch>
                       <a:fillRect/>
                     </a:stretch>
@@ -4499,7 +5047,6 @@
           <w:szCs w:val="24"/>
           <w:u w:val="single"/>
         </w:rPr>
-        <w:lastRenderedPageBreak/>
         <w:t xml:space="preserve">Site </w:t>
       </w:r>
       <w:r>
@@ -4647,7 +5194,47 @@
           <w:sz w:val="20"/>
           <w:szCs w:val="20"/>
         </w:rPr>
-        <w:t>This translation is applied to both the position of the target (RA/Dec) and tracking rate (dRA/dDec) as viewed from the user’s site.</w:t>
+        <w:t>This translation is applied to both the position of the target (RA/Dec) and tracking rate (</w:t>
+      </w:r>
+      <w:proofErr w:type="spellStart"/>
+      <w:r>
+        <w:rPr>
+          <w:rFonts w:ascii="Arial" w:hAnsi="Arial" w:cs="Arial"/>
+          <w:bCs/>
+          <w:sz w:val="20"/>
+          <w:szCs w:val="20"/>
+        </w:rPr>
+        <w:t>dRA</w:t>
+      </w:r>
+      <w:proofErr w:type="spellEnd"/>
+      <w:r>
+        <w:rPr>
+          <w:rFonts w:ascii="Arial" w:hAnsi="Arial" w:cs="Arial"/>
+          <w:bCs/>
+          <w:sz w:val="20"/>
+          <w:szCs w:val="20"/>
+        </w:rPr>
+        <w:t>/</w:t>
+      </w:r>
+      <w:proofErr w:type="spellStart"/>
+      <w:r>
+        <w:rPr>
+          <w:rFonts w:ascii="Arial" w:hAnsi="Arial" w:cs="Arial"/>
+          <w:bCs/>
+          <w:sz w:val="20"/>
+          <w:szCs w:val="20"/>
+        </w:rPr>
+        <w:t>dDec</w:t>
+      </w:r>
+      <w:proofErr w:type="spellEnd"/>
+      <w:r>
+        <w:rPr>
+          <w:rFonts w:ascii="Arial" w:hAnsi="Arial" w:cs="Arial"/>
+          <w:bCs/>
+          <w:sz w:val="20"/>
+          <w:szCs w:val="20"/>
+        </w:rPr>
+        <w:t>) as viewed from the user’s site.</w:t>
       </w:r>
     </w:p>
     <w:p>
@@ -4685,7 +5272,47 @@
           <w:sz w:val="20"/>
           <w:szCs w:val="20"/>
         </w:rPr>
-        <w:t>the specific location (lat, long, elev) of the observer.</w:t>
+        <w:t>the specific location (</w:t>
+      </w:r>
+      <w:proofErr w:type="spellStart"/>
+      <w:r>
+        <w:rPr>
+          <w:rFonts w:ascii="Arial" w:hAnsi="Arial" w:cs="Arial"/>
+          <w:bCs/>
+          <w:sz w:val="20"/>
+          <w:szCs w:val="20"/>
+        </w:rPr>
+        <w:t>lat</w:t>
+      </w:r>
+      <w:proofErr w:type="spellEnd"/>
+      <w:r>
+        <w:rPr>
+          <w:rFonts w:ascii="Arial" w:hAnsi="Arial" w:cs="Arial"/>
+          <w:bCs/>
+          <w:sz w:val="20"/>
+          <w:szCs w:val="20"/>
+        </w:rPr>
+        <w:t xml:space="preserve">, long, </w:t>
+      </w:r>
+      <w:proofErr w:type="spellStart"/>
+      <w:r>
+        <w:rPr>
+          <w:rFonts w:ascii="Arial" w:hAnsi="Arial" w:cs="Arial"/>
+          <w:bCs/>
+          <w:sz w:val="20"/>
+          <w:szCs w:val="20"/>
+        </w:rPr>
+        <w:t>elev</w:t>
+      </w:r>
+      <w:proofErr w:type="spellEnd"/>
+      <w:r>
+        <w:rPr>
+          <w:rFonts w:ascii="Arial" w:hAnsi="Arial" w:cs="Arial"/>
+          <w:bCs/>
+          <w:sz w:val="20"/>
+          <w:szCs w:val="20"/>
+        </w:rPr>
+        <w:t>) of the observer.</w:t>
       </w:r>
     </w:p>
     <w:p>
@@ -4732,7 +5359,25 @@
           <w:sz w:val="20"/>
           <w:szCs w:val="20"/>
         </w:rPr>
-        <w:t xml:space="preserve"> is a Windows Forms executable, written in Visual C#.  The app requires TheSkyX </w:t>
+        <w:t xml:space="preserve"> is a Windows Forms executable, written in Visual C#.  The app requires </w:t>
+      </w:r>
+      <w:proofErr w:type="spellStart"/>
+      <w:r>
+        <w:rPr>
+          <w:rFonts w:ascii="Arial" w:hAnsi="Arial" w:cs="Arial"/>
+          <w:sz w:val="20"/>
+          <w:szCs w:val="20"/>
+        </w:rPr>
+        <w:t>TheSkyX</w:t>
+      </w:r>
+      <w:proofErr w:type="spellEnd"/>
+      <w:r>
+        <w:rPr>
+          <w:rFonts w:ascii="Arial" w:hAnsi="Arial" w:cs="Arial"/>
+          <w:sz w:val="20"/>
+          <w:szCs w:val="20"/>
+        </w:rPr>
+        <w:t xml:space="preserve"> </w:t>
       </w:r>
       <w:r>
         <w:rPr>
@@ -4841,7 +5486,25 @@
           <w:sz w:val="20"/>
           <w:szCs w:val="20"/>
         </w:rPr>
-        <w:t xml:space="preserve"> on GitHub in the “publish” directory of rrskybox/</w:t>
+        <w:t xml:space="preserve"> on GitHub in the “publish” directory of </w:t>
+      </w:r>
+      <w:proofErr w:type="spellStart"/>
+      <w:r>
+        <w:rPr>
+          <w:rFonts w:ascii="Arial" w:hAnsi="Arial" w:cs="Arial"/>
+          <w:sz w:val="20"/>
+          <w:szCs w:val="20"/>
+        </w:rPr>
+        <w:t>rrskybox</w:t>
+      </w:r>
+      <w:proofErr w:type="spellEnd"/>
+      <w:r>
+        <w:rPr>
+          <w:rFonts w:ascii="Arial" w:hAnsi="Arial" w:cs="Arial"/>
+          <w:sz w:val="20"/>
+          <w:szCs w:val="20"/>
+        </w:rPr>
+        <w:t>/</w:t>
       </w:r>
       <w:r>
         <w:rPr>
@@ -4986,7 +5649,25 @@
           <w:sz w:val="20"/>
           <w:szCs w:val="20"/>
         </w:rPr>
-        <w:t xml:space="preserve"> Upon completion, an application icon will have been added to the start menu under "TSXToolKit" with the name "</w:t>
+        <w:t xml:space="preserve"> Upon completion, an application icon will have been added to the start menu under "</w:t>
+      </w:r>
+      <w:proofErr w:type="spellStart"/>
+      <w:r>
+        <w:rPr>
+          <w:rFonts w:ascii="Arial" w:hAnsi="Arial" w:cs="Arial"/>
+          <w:sz w:val="20"/>
+          <w:szCs w:val="20"/>
+        </w:rPr>
+        <w:t>TSXToolKit</w:t>
+      </w:r>
+      <w:proofErr w:type="spellEnd"/>
+      <w:r>
+        <w:rPr>
+          <w:rFonts w:ascii="Arial" w:hAnsi="Arial" w:cs="Arial"/>
+          <w:sz w:val="20"/>
+          <w:szCs w:val="20"/>
+        </w:rPr>
+        <w:t>" with the name "</w:t>
       </w:r>
       <w:r>
         <w:rPr>
@@ -5027,15 +5708,87 @@
           <w:sz w:val="20"/>
           <w:szCs w:val="20"/>
         </w:rPr>
-        <w:t>fter the installation of any new TheSky build, the user must launch TheSky once</w:t>
-      </w:r>
-      <w:r>
-        <w:rPr>
-          <w:rFonts w:ascii="Arial" w:hAnsi="Arial" w:cs="Arial"/>
-          <w:sz w:val="20"/>
-          <w:szCs w:val="20"/>
-        </w:rPr>
-        <w:t xml:space="preserve"> in Administrator Mode in order to allow TheSky to register its interface libraries.</w:t>
+        <w:t xml:space="preserve">fter the installation of any new </w:t>
+      </w:r>
+      <w:proofErr w:type="spellStart"/>
+      <w:r>
+        <w:rPr>
+          <w:rFonts w:ascii="Arial" w:hAnsi="Arial" w:cs="Arial"/>
+          <w:sz w:val="20"/>
+          <w:szCs w:val="20"/>
+        </w:rPr>
+        <w:t>TheSky</w:t>
+      </w:r>
+      <w:proofErr w:type="spellEnd"/>
+      <w:r>
+        <w:rPr>
+          <w:rFonts w:ascii="Arial" w:hAnsi="Arial" w:cs="Arial"/>
+          <w:sz w:val="20"/>
+          <w:szCs w:val="20"/>
+        </w:rPr>
+        <w:t xml:space="preserve"> build, the user must launch </w:t>
+      </w:r>
+      <w:proofErr w:type="spellStart"/>
+      <w:r>
+        <w:rPr>
+          <w:rFonts w:ascii="Arial" w:hAnsi="Arial" w:cs="Arial"/>
+          <w:sz w:val="20"/>
+          <w:szCs w:val="20"/>
+        </w:rPr>
+        <w:t>TheSky</w:t>
+      </w:r>
+      <w:proofErr w:type="spellEnd"/>
+      <w:r>
+        <w:rPr>
+          <w:rFonts w:ascii="Arial" w:hAnsi="Arial" w:cs="Arial"/>
+          <w:sz w:val="20"/>
+          <w:szCs w:val="20"/>
+        </w:rPr>
+        <w:t xml:space="preserve"> once</w:t>
+      </w:r>
+      <w:r>
+        <w:rPr>
+          <w:rFonts w:ascii="Arial" w:hAnsi="Arial" w:cs="Arial"/>
+          <w:sz w:val="20"/>
+          <w:szCs w:val="20"/>
+        </w:rPr>
+        <w:t xml:space="preserve"> in Administrator Mode </w:t>
+      </w:r>
+      <w:proofErr w:type="gramStart"/>
+      <w:r>
+        <w:rPr>
+          <w:rFonts w:ascii="Arial" w:hAnsi="Arial" w:cs="Arial"/>
+          <w:sz w:val="20"/>
+          <w:szCs w:val="20"/>
+        </w:rPr>
+        <w:t>in order to</w:t>
+      </w:r>
+      <w:proofErr w:type="gramEnd"/>
+      <w:r>
+        <w:rPr>
+          <w:rFonts w:ascii="Arial" w:hAnsi="Arial" w:cs="Arial"/>
+          <w:sz w:val="20"/>
+          <w:szCs w:val="20"/>
+        </w:rPr>
+        <w:t xml:space="preserve"> allow </w:t>
+      </w:r>
+      <w:proofErr w:type="spellStart"/>
+      <w:r>
+        <w:rPr>
+          <w:rFonts w:ascii="Arial" w:hAnsi="Arial" w:cs="Arial"/>
+          <w:sz w:val="20"/>
+          <w:szCs w:val="20"/>
+        </w:rPr>
+        <w:t>TheSky</w:t>
+      </w:r>
+      <w:proofErr w:type="spellEnd"/>
+      <w:r>
+        <w:rPr>
+          <w:rFonts w:ascii="Arial" w:hAnsi="Arial" w:cs="Arial"/>
+          <w:sz w:val="20"/>
+          <w:szCs w:val="20"/>
+        </w:rPr>
+        <w:t xml:space="preserve"> to register its interface libraries.</w:t>
       </w:r>
     </w:p>
     <w:p>
@@ -5055,6 +5808,7 @@
           <w:szCs w:val="24"/>
           <w:u w:val="single"/>
         </w:rPr>
+        <w:lastRenderedPageBreak/>
         <w:t>Support</w:t>
       </w:r>
     </w:p>
@@ -5319,13 +6073,23 @@
         </w:rPr>
         <w:t xml:space="preserve"> </w:t>
       </w:r>
-      <w:r>
-        <w:rPr>
-          <w:rFonts w:ascii="Arial" w:hAnsi="Arial" w:cs="Arial"/>
-          <w:sz w:val="20"/>
-          <w:szCs w:val="20"/>
-        </w:rPr>
-        <w:t xml:space="preserve">where </w:t>
+      <w:proofErr w:type="gramStart"/>
+      <w:r>
+        <w:rPr>
+          <w:rFonts w:ascii="Arial" w:hAnsi="Arial" w:cs="Arial"/>
+          <w:sz w:val="20"/>
+          <w:szCs w:val="20"/>
+        </w:rPr>
+        <w:t>where</w:t>
+      </w:r>
+      <w:proofErr w:type="gramEnd"/>
+      <w:r>
+        <w:rPr>
+          <w:rFonts w:ascii="Arial" w:hAnsi="Arial" w:cs="Arial"/>
+          <w:sz w:val="20"/>
+          <w:szCs w:val="20"/>
+        </w:rPr>
+        <w:t xml:space="preserve"> </w:t>
       </w:r>
     </w:p>
     <w:p>
@@ -5371,8 +6135,36 @@
           <w:sz w:val="20"/>
           <w:szCs w:val="20"/>
         </w:rPr>
-        <w:t xml:space="preserve"> = binning:  “1x1”, “2x2”, etc</w:t>
-      </w:r>
+        <w:t xml:space="preserve"> = binning</w:t>
+      </w:r>
+      <w:proofErr w:type="gramStart"/>
+      <w:r>
+        <w:rPr>
+          <w:rFonts w:ascii="Arial" w:hAnsi="Arial" w:cs="Arial"/>
+          <w:sz w:val="20"/>
+          <w:szCs w:val="20"/>
+        </w:rPr>
+        <w:t>:  “</w:t>
+      </w:r>
+      <w:proofErr w:type="gramEnd"/>
+      <w:r>
+        <w:rPr>
+          <w:rFonts w:ascii="Arial" w:hAnsi="Arial" w:cs="Arial"/>
+          <w:sz w:val="20"/>
+          <w:szCs w:val="20"/>
+        </w:rPr>
+        <w:t xml:space="preserve">1x1”, “2x2”, </w:t>
+      </w:r>
+      <w:proofErr w:type="spellStart"/>
+      <w:r>
+        <w:rPr>
+          <w:rFonts w:ascii="Arial" w:hAnsi="Arial" w:cs="Arial"/>
+          <w:sz w:val="20"/>
+          <w:szCs w:val="20"/>
+        </w:rPr>
+        <w:t>etc</w:t>
+      </w:r>
+      <w:proofErr w:type="spellEnd"/>
     </w:p>
     <w:p>
       <w:pPr>
@@ -5403,7 +6195,43 @@
           <w:sz w:val="20"/>
           <w:szCs w:val="20"/>
         </w:rPr>
-        <w:t xml:space="preserve"> = temperature in Centigrade:  “-x.x”</w:t>
+        <w:t xml:space="preserve"> = temperature in Centigrade</w:t>
+      </w:r>
+      <w:proofErr w:type="gramStart"/>
+      <w:r>
+        <w:rPr>
+          <w:rFonts w:ascii="Arial" w:hAnsi="Arial" w:cs="Arial"/>
+          <w:sz w:val="20"/>
+          <w:szCs w:val="20"/>
+        </w:rPr>
+        <w:t>:  “</w:t>
+      </w:r>
+      <w:proofErr w:type="gramEnd"/>
+      <w:r>
+        <w:rPr>
+          <w:rFonts w:ascii="Arial" w:hAnsi="Arial" w:cs="Arial"/>
+          <w:sz w:val="20"/>
+          <w:szCs w:val="20"/>
+        </w:rPr>
+        <w:t>-</w:t>
+      </w:r>
+      <w:proofErr w:type="spellStart"/>
+      <w:r>
+        <w:rPr>
+          <w:rFonts w:ascii="Arial" w:hAnsi="Arial" w:cs="Arial"/>
+          <w:sz w:val="20"/>
+          <w:szCs w:val="20"/>
+        </w:rPr>
+        <w:t>x.x</w:t>
+      </w:r>
+      <w:proofErr w:type="spellEnd"/>
+      <w:r>
+        <w:rPr>
+          <w:rFonts w:ascii="Arial" w:hAnsi="Arial" w:cs="Arial"/>
+          <w:sz w:val="20"/>
+          <w:szCs w:val="20"/>
+        </w:rPr>
+        <w:t>”</w:t>
       </w:r>
     </w:p>
     <w:p>
@@ -5467,8 +6295,18 @@
           <w:sz w:val="20"/>
           <w:szCs w:val="20"/>
         </w:rPr>
-        <w:t xml:space="preserve"> = filter name: “C”, “R”, “B”, “V”, etc</w:t>
-      </w:r>
+        <w:t xml:space="preserve"> = filter name: “C”, “R”, “B”, “V”, </w:t>
+      </w:r>
+      <w:proofErr w:type="spellStart"/>
+      <w:r>
+        <w:rPr>
+          <w:rFonts w:ascii="Arial" w:hAnsi="Arial" w:cs="Arial"/>
+          <w:sz w:val="20"/>
+          <w:szCs w:val="20"/>
+        </w:rPr>
+        <w:t>etc</w:t>
+      </w:r>
+      <w:proofErr w:type="spellEnd"/>
     </w:p>
     <w:p>
       <w:pPr>
@@ -5658,7 +6496,6 @@
           <w:sz w:val="20"/>
           <w:szCs w:val="20"/>
         </w:rPr>
-        <w:lastRenderedPageBreak/>
         <w:drawing>
           <wp:anchor distT="0" distB="0" distL="114300" distR="114300" simplePos="0" relativeHeight="251659264" behindDoc="0" locked="0" layoutInCell="1" allowOverlap="1" wp14:anchorId="7E81C7E1" wp14:editId="53DDF647">
             <wp:simplePos x="0" y="0"/>
@@ -5683,7 +6520,7 @@
                     <pic:cNvPicPr/>
                   </pic:nvPicPr>
                   <pic:blipFill>
-                    <a:blip r:embed="rId13">
+                    <a:blip r:embed="rId15">
                       <a:extLst>
                         <a:ext uri="{28A0092B-C50C-407E-A947-70E740481C1C}">
                           <a14:useLocalDpi xmlns:a14="http://schemas.microsoft.com/office/drawing/2010/main" val="0"/>
@@ -5715,7 +6552,25 @@
           <w:sz w:val="20"/>
           <w:szCs w:val="20"/>
         </w:rPr>
-        <w:t xml:space="preserve">The easiest way to prepare for a full reduction library, is to use the TSXToolKit utility </w:t>
+        <w:t xml:space="preserve">The easiest way to prepare for a full reduction library, is to use the </w:t>
+      </w:r>
+      <w:proofErr w:type="spellStart"/>
+      <w:r>
+        <w:rPr>
+          <w:rFonts w:ascii="Arial" w:hAnsi="Arial" w:cs="Arial"/>
+          <w:sz w:val="20"/>
+          <w:szCs w:val="20"/>
+        </w:rPr>
+        <w:t>TSXToolKit</w:t>
+      </w:r>
+      <w:proofErr w:type="spellEnd"/>
+      <w:r>
+        <w:rPr>
+          <w:rFonts w:ascii="Arial" w:hAnsi="Arial" w:cs="Arial"/>
+          <w:sz w:val="20"/>
+          <w:szCs w:val="20"/>
+        </w:rPr>
+        <w:t xml:space="preserve"> utility </w:t>
       </w:r>
       <w:r>
         <w:rPr>
@@ -5733,7 +6588,25 @@
           <w:sz w:val="20"/>
           <w:szCs w:val="20"/>
         </w:rPr>
-        <w:t xml:space="preserve"> which can be downloaded from GitHub/rrskybox/Reduction Library Generator in same manner as </w:t>
+        <w:t xml:space="preserve"> which can be downloaded from GitHub/</w:t>
+      </w:r>
+      <w:proofErr w:type="spellStart"/>
+      <w:r>
+        <w:rPr>
+          <w:rFonts w:ascii="Arial" w:hAnsi="Arial" w:cs="Arial"/>
+          <w:sz w:val="20"/>
+          <w:szCs w:val="20"/>
+        </w:rPr>
+        <w:t>rrskybox</w:t>
+      </w:r>
+      <w:proofErr w:type="spellEnd"/>
+      <w:r>
+        <w:rPr>
+          <w:rFonts w:ascii="Arial" w:hAnsi="Arial" w:cs="Arial"/>
+          <w:sz w:val="20"/>
+          <w:szCs w:val="20"/>
+        </w:rPr>
+        <w:t xml:space="preserve">/Reduction Library Generator in same manner as </w:t>
       </w:r>
       <w:r>
         <w:rPr>
@@ -5749,7 +6622,43 @@
           <w:sz w:val="20"/>
           <w:szCs w:val="20"/>
         </w:rPr>
-        <w:t xml:space="preserve"> itself.  This utility will parse a directory and subdirectories for reduction files, compile their paths into the folder structure and naming conventions, then directly modify the TheSky configuration file to accept the libraries.  TheSky must be restarted once to load the library structure.</w:t>
+        <w:t xml:space="preserve"> itself.  This utility will parse a directory and subdirectories for reduction files, compile their paths into the folder structure and naming conventions, then directly modify the </w:t>
+      </w:r>
+      <w:proofErr w:type="spellStart"/>
+      <w:r>
+        <w:rPr>
+          <w:rFonts w:ascii="Arial" w:hAnsi="Arial" w:cs="Arial"/>
+          <w:sz w:val="20"/>
+          <w:szCs w:val="20"/>
+        </w:rPr>
+        <w:t>TheSky</w:t>
+      </w:r>
+      <w:proofErr w:type="spellEnd"/>
+      <w:r>
+        <w:rPr>
+          <w:rFonts w:ascii="Arial" w:hAnsi="Arial" w:cs="Arial"/>
+          <w:sz w:val="20"/>
+          <w:szCs w:val="20"/>
+        </w:rPr>
+        <w:t xml:space="preserve"> configuration file to accept the libraries.  </w:t>
+      </w:r>
+      <w:proofErr w:type="spellStart"/>
+      <w:r>
+        <w:rPr>
+          <w:rFonts w:ascii="Arial" w:hAnsi="Arial" w:cs="Arial"/>
+          <w:sz w:val="20"/>
+          <w:szCs w:val="20"/>
+        </w:rPr>
+        <w:t>TheSky</w:t>
+      </w:r>
+      <w:proofErr w:type="spellEnd"/>
+      <w:r>
+        <w:rPr>
+          <w:rFonts w:ascii="Arial" w:hAnsi="Arial" w:cs="Arial"/>
+          <w:sz w:val="20"/>
+          <w:szCs w:val="20"/>
+        </w:rPr>
+        <w:t xml:space="preserve"> must be restarted once to load the library structure.</w:t>
       </w:r>
     </w:p>
     <w:p>
@@ -5794,8 +6703,8 @@
       </w:pPr>
     </w:p>
     <w:sectPr>
-      <w:headerReference w:type="default" r:id="rId14"/>
-      <w:footerReference w:type="default" r:id="rId15"/>
+      <w:headerReference w:type="default" r:id="rId16"/>
+      <w:footerReference w:type="default" r:id="rId17"/>
       <w:pgSz w:w="12240" w:h="15840" w:code="1"/>
       <w:pgMar w:top="1440" w:right="720" w:bottom="720" w:left="720" w:header="720" w:footer="720" w:gutter="0"/>
       <w:cols w:space="720"/>

</xml_diff>